<commit_message>
Adiciona relatorio da semana 4
</commit_message>
<xml_diff>
--- a/Diario_bordo/Diario_de_bordo-turma_B_manha.docx
+++ b/Diario_bordo/Diario_de_bordo-turma_B_manha.docx
@@ -662,6 +662,7 @@
         <w:rPr>
           <w:rFonts w:asciiTheme="minorHAnsi" w:eastAsiaTheme="minorEastAsia" w:hAnsiTheme="minorHAnsi" w:cstheme="minorBidi"/>
           <w:color w:val="4C483D" w:themeColor="text2"/>
+          <w:kern w:val="0"/>
           <w:sz w:val="20"/>
           <w:szCs w:val="20"/>
         </w:rPr>
@@ -672,7 +673,6 @@
           <w:b/>
           <w:bCs/>
           <w:noProof/>
-          <w:kern w:val="0"/>
         </w:rPr>
       </w:sdtEndPr>
       <w:sdtContent>
@@ -681,6 +681,7 @@
             <w:rPr>
               <w:rFonts w:asciiTheme="minorHAnsi" w:eastAsiaTheme="minorEastAsia" w:hAnsiTheme="minorHAnsi" w:cstheme="minorBidi"/>
               <w:color w:val="4C483D" w:themeColor="text2"/>
+              <w:kern w:val="0"/>
               <w:sz w:val="20"/>
               <w:szCs w:val="20"/>
             </w:rPr>
@@ -694,7 +695,6 @@
             <w:rPr>
               <w:b/>
               <w:bCs/>
-              <w:kern w:val="0"/>
             </w:rPr>
           </w:sdtEndPr>
           <w:sdtContent>
@@ -706,8 +706,6 @@
                 <w:t>Sumário</w:t>
               </w:r>
             </w:p>
-            <w:bookmarkStart w:id="0" w:name="_GoBack"/>
-            <w:bookmarkEnd w:id="0"/>
             <w:p>
               <w:pPr>
                 <w:pStyle w:val="Sumrio1"/>
@@ -722,34 +720,39 @@
               <w:r>
                 <w:rPr>
                   <w:b w:val="0"/>
+                  <w:color w:val="7030A0"/>
                 </w:rPr>
                 <w:fldChar w:fldCharType="begin"/>
               </w:r>
               <w:r>
                 <w:rPr>
                   <w:b w:val="0"/>
+                  <w:color w:val="7030A0"/>
                 </w:rPr>
                 <w:instrText xml:space="preserve"> TOC \o "1-2" </w:instrText>
               </w:r>
               <w:r>
                 <w:rPr>
                   <w:b w:val="0"/>
+                  <w:color w:val="7030A0"/>
                 </w:rPr>
                 <w:instrText xml:space="preserve">\n "2-2" </w:instrText>
               </w:r>
               <w:r>
                 <w:rPr>
                   <w:b w:val="0"/>
+                  <w:color w:val="7030A0"/>
                 </w:rPr>
                 <w:instrText xml:space="preserve">\h \z \u </w:instrText>
               </w:r>
               <w:r>
                 <w:rPr>
                   <w:b w:val="0"/>
+                  <w:color w:val="7030A0"/>
                 </w:rPr>
                 <w:fldChar w:fldCharType="separate"/>
               </w:r>
-              <w:hyperlink w:anchor="_Toc17300609" w:history="1">
+              <w:hyperlink w:anchor="_Toc17535915" w:history="1">
                 <w:r>
                   <w:rPr>
                     <w:rStyle w:val="Hyperlink"/>
@@ -776,7 +779,7 @@
                     <w:noProof/>
                     <w:webHidden/>
                   </w:rPr>
-                  <w:instrText xml:space="preserve"> PAGEREF _Toc17300609 \h </w:instrText>
+                  <w:instrText xml:space="preserve"> PAGEREF _Toc17535915 \h </w:instrText>
                 </w:r>
                 <w:r>
                   <w:rPr>
@@ -816,82 +819,13 @@
                   <w:szCs w:val="22"/>
                 </w:rPr>
               </w:pPr>
-              <w:hyperlink w:anchor="_Toc17300610" w:history="1">
+              <w:hyperlink w:anchor="_Toc17535916" w:history="1">
                 <w:r>
                   <w:rPr>
                     <w:rStyle w:val="Hyperlink"/>
                     <w:noProof/>
                   </w:rPr>
                   <w:t>Objetivos</w:t>
-                </w:r>
-              </w:hyperlink>
-            </w:p>
-            <w:p>
-              <w:pPr>
-                <w:pStyle w:val="Sumrio1"/>
-                <w:rPr>
-                  <w:b w:val="0"/>
-                  <w:noProof/>
-                  <w:color w:val="auto"/>
-                  <w:sz w:val="22"/>
-                  <w:szCs w:val="22"/>
-                </w:rPr>
-              </w:pPr>
-              <w:hyperlink w:anchor="_Toc17300611" w:history="1">
-                <w:r>
-                  <w:rPr>
-                    <w:rStyle w:val="Hyperlink"/>
-                    <w:noProof/>
-                  </w:rPr>
-                  <w:t>Descrição do projeto</w:t>
-                </w:r>
-                <w:r>
-                  <w:rPr>
-                    <w:noProof/>
-                    <w:webHidden/>
-                  </w:rPr>
-                  <w:tab/>
-                </w:r>
-                <w:r>
-                  <w:rPr>
-                    <w:noProof/>
-                    <w:webHidden/>
-                  </w:rPr>
-                  <w:fldChar w:fldCharType="begin"/>
-                </w:r>
-                <w:r>
-                  <w:rPr>
-                    <w:noProof/>
-                    <w:webHidden/>
-                  </w:rPr>
-                  <w:instrText xml:space="preserve"> PAGEREF _Toc17300611 \h </w:instrText>
-                </w:r>
-                <w:r>
-                  <w:rPr>
-                    <w:noProof/>
-                    <w:webHidden/>
-                  </w:rPr>
-                </w:r>
-                <w:r>
-                  <w:rPr>
-                    <w:noProof/>
-                    <w:webHidden/>
-                  </w:rPr>
-                  <w:fldChar w:fldCharType="separate"/>
-                </w:r>
-                <w:r>
-                  <w:rPr>
-                    <w:noProof/>
-                    <w:webHidden/>
-                  </w:rPr>
-                  <w:t>2</w:t>
-                </w:r>
-                <w:r>
-                  <w:rPr>
-                    <w:noProof/>
-                    <w:webHidden/>
-                  </w:rPr>
-                  <w:fldChar w:fldCharType="end"/>
                 </w:r>
               </w:hyperlink>
             </w:p>
@@ -904,7 +838,26 @@
                   <w:szCs w:val="22"/>
                 </w:rPr>
               </w:pPr>
-              <w:hyperlink w:anchor="_Toc17300612" w:history="1">
+              <w:hyperlink w:anchor="_Toc17535917" w:history="1">
+                <w:r>
+                  <w:rPr>
+                    <w:rStyle w:val="Hyperlink"/>
+                    <w:noProof/>
+                  </w:rPr>
+                  <w:t>Descrição do projeto</w:t>
+                </w:r>
+              </w:hyperlink>
+            </w:p>
+            <w:p>
+              <w:pPr>
+                <w:pStyle w:val="Sumrio2"/>
+                <w:rPr>
+                  <w:noProof/>
+                  <w:color w:val="auto"/>
+                  <w:szCs w:val="22"/>
+                </w:rPr>
+              </w:pPr>
+              <w:hyperlink w:anchor="_Toc17535918" w:history="1">
                 <w:r>
                   <w:rPr>
                     <w:rStyle w:val="Hyperlink"/>
@@ -925,7 +878,7 @@
                   <w:szCs w:val="22"/>
                 </w:rPr>
               </w:pPr>
-              <w:hyperlink w:anchor="_Toc17300613" w:history="1">
+              <w:hyperlink w:anchor="_Toc17535919" w:history="1">
                 <w:r>
                   <w:rPr>
                     <w:rStyle w:val="Hyperlink"/>
@@ -952,7 +905,7 @@
                     <w:noProof/>
                     <w:webHidden/>
                   </w:rPr>
-                  <w:instrText xml:space="preserve"> PAGEREF _Toc17300613 \h </w:instrText>
+                  <w:instrText xml:space="preserve"> PAGEREF _Toc17535919 \h </w:instrText>
                 </w:r>
                 <w:r>
                   <w:rPr>
@@ -992,7 +945,7 @@
                   <w:szCs w:val="22"/>
                 </w:rPr>
               </w:pPr>
-              <w:hyperlink w:anchor="_Toc17300614" w:history="1">
+              <w:hyperlink w:anchor="_Toc17535920" w:history="1">
                 <w:r>
                   <w:rPr>
                     <w:rStyle w:val="Hyperlink"/>
@@ -1003,9 +956,29 @@
               </w:hyperlink>
             </w:p>
             <w:p>
+              <w:pPr>
+                <w:pStyle w:val="Sumrio2"/>
+                <w:rPr>
+                  <w:noProof/>
+                  <w:color w:val="auto"/>
+                  <w:szCs w:val="22"/>
+                </w:rPr>
+              </w:pPr>
+              <w:hyperlink w:anchor="_Toc17535921" w:history="1">
+                <w:r>
+                  <w:rPr>
+                    <w:rStyle w:val="Hyperlink"/>
+                    <w:noProof/>
+                  </w:rPr>
+                  <w:t>Semana 4</w:t>
+                </w:r>
+              </w:hyperlink>
+            </w:p>
+            <w:p>
               <w:r>
                 <w:rPr>
                   <w:b/>
+                  <w:color w:val="7030A0"/>
                   <w:sz w:val="26"/>
                 </w:rPr>
                 <w:fldChar w:fldCharType="end"/>
@@ -1026,12 +999,14 @@
           <w:docGrid w:linePitch="360"/>
         </w:sectPr>
       </w:pPr>
+      <w:bookmarkStart w:id="0" w:name="_GoBack"/>
+      <w:bookmarkEnd w:id="0"/>
     </w:p>
     <w:p>
       <w:pPr>
         <w:pStyle w:val="cabealho1"/>
       </w:pPr>
-      <w:bookmarkStart w:id="1" w:name="_Toc17300609"/>
+      <w:bookmarkStart w:id="1" w:name="_Toc17535915"/>
       <w:r>
         <w:lastRenderedPageBreak/>
         <w:t>Resumo</w:t>
@@ -1046,13 +1021,16 @@
       <w:pPr>
         <w:pStyle w:val="cabealho2"/>
       </w:pPr>
-      <w:bookmarkStart w:id="2" w:name="_Toc17300610"/>
+      <w:bookmarkStart w:id="2" w:name="_Toc17535916"/>
       <w:r>
         <w:t>Objetivos</w:t>
       </w:r>
       <w:bookmarkEnd w:id="2"/>
     </w:p>
     <w:p>
+      <w:pPr>
+        <w:ind w:firstLine="720"/>
+      </w:pPr>
       <w:r>
         <w:t xml:space="preserve">Este relatório tem como objetivo descrever as atividades realizadas pela mentoria no período de uma semana em suporte aos grupos que desenvolvem os projetos do curso </w:t>
       </w:r>
@@ -1066,69 +1044,81 @@
     <w:p/>
     <w:p>
       <w:pPr>
+        <w:pStyle w:val="cabealho2"/>
+      </w:pPr>
+      <w:bookmarkStart w:id="3" w:name="_Toc17535917"/>
+      <w:r>
+        <w:t xml:space="preserve">Descrição do </w:t>
+      </w:r>
+      <w:r>
+        <w:t>projeto</w:t>
+      </w:r>
+      <w:bookmarkEnd w:id="3"/>
+    </w:p>
+    <w:p>
+      <w:pPr>
+        <w:ind w:firstLine="720"/>
+      </w:pPr>
+      <w:r>
+        <w:t>A mentoria tem como objetivo auxiliar os alunos no desenvolvimento dos projetos, seja tecnicamente ou na gestão, além de prestar suporte aos professores responsáveis pela turma.</w:t>
+      </w:r>
+    </w:p>
+    <w:p>
+      <w:pPr>
+        <w:pStyle w:val="cabealho2"/>
+      </w:pPr>
+      <w:bookmarkStart w:id="4" w:name="_Toc17535918"/>
+      <w:r>
+        <w:t xml:space="preserve">Resumo </w:t>
+      </w:r>
+      <w:r>
+        <w:t>do projeto</w:t>
+      </w:r>
+      <w:bookmarkEnd w:id="4"/>
+    </w:p>
+    <w:p>
+      <w:pPr>
+        <w:ind w:firstLine="720"/>
+      </w:pPr>
+      <w:r>
+        <w:t>Diariamente os mentores fazem reuniões com os grupos</w:t>
+      </w:r>
+      <w:r>
+        <w:t>, pontuando</w:t>
+      </w:r>
+      <w:r>
+        <w:t xml:space="preserve"> </w:t>
+      </w:r>
+      <w:r>
+        <w:t>o que foi possível ser produzido no dia anterior e alinhando o que está planejado para ser feito no decorrer do dia atual.</w:t>
+      </w:r>
+    </w:p>
+    <w:p>
+      <w:pPr>
+        <w:ind w:firstLine="720"/>
+      </w:pPr>
+      <w:r>
+        <w:t>Além disso, durante as aulas oferecem auxílio para sanar dúvidas e ajudar os alunos que demonstram dificuldades.</w:t>
+      </w:r>
+    </w:p>
+    <w:p>
+      <w:pPr>
+        <w:ind w:firstLine="720"/>
+      </w:pPr>
+      <w:r>
+        <w:t>Ao final de cada semana, é gerado um relatório com todas estas informações resumidas.</w:t>
+      </w:r>
+    </w:p>
+    <w:p>
+      <w:r>
+        <w:br w:type="page"/>
+      </w:r>
+    </w:p>
+    <w:p>
+      <w:pPr>
         <w:pStyle w:val="cabealho1"/>
       </w:pPr>
-      <w:bookmarkStart w:id="3" w:name="_Toc17300611"/>
-      <w:r>
-        <w:t xml:space="preserve">Descrição do </w:t>
-      </w:r>
-      <w:r>
-        <w:t>projeto</w:t>
-      </w:r>
-      <w:bookmarkEnd w:id="3"/>
-    </w:p>
-    <w:p>
-      <w:r>
-        <w:t>A mentoria tem como objetivo auxiliar os alunos no desenvolvimento dos projetos, seja tecnicamente ou na gestão, além de prestar suporte aos professores responsáveis pela turma.</w:t>
-      </w:r>
-    </w:p>
-    <w:p>
-      <w:pPr>
-        <w:pStyle w:val="cabealho2"/>
-      </w:pPr>
-      <w:bookmarkStart w:id="4" w:name="_Toc17300612"/>
-      <w:r>
-        <w:t xml:space="preserve">Resumo </w:t>
-      </w:r>
-      <w:r>
-        <w:t>do projeto</w:t>
-      </w:r>
-      <w:bookmarkEnd w:id="4"/>
-    </w:p>
-    <w:p>
-      <w:r>
-        <w:t>Diariamente os mentores fazem reuniões com os grupos</w:t>
-      </w:r>
-      <w:r>
-        <w:t>, pontuando</w:t>
-      </w:r>
-      <w:r>
-        <w:t xml:space="preserve"> </w:t>
-      </w:r>
-      <w:r>
-        <w:t>o que foi possível ser produzido no dia anterior e alinhando o que está planejado para ser feito no decorrer do dia atual.</w:t>
-      </w:r>
-    </w:p>
-    <w:p>
-      <w:r>
-        <w:t>Além disso, durante as aulas oferecem auxílio para sanar dúvidas e ajudar os alunos que demonstram dificuldades.</w:t>
-      </w:r>
-    </w:p>
-    <w:p>
-      <w:r>
-        <w:t>Ao final de cada semana, é gerado um relatório com todas estas informações resumidas.</w:t>
-      </w:r>
-    </w:p>
-    <w:p>
-      <w:r>
-        <w:br w:type="page"/>
-      </w:r>
-    </w:p>
-    <w:p>
-      <w:pPr>
-        <w:pStyle w:val="cabealho1"/>
-      </w:pPr>
-      <w:bookmarkStart w:id="5" w:name="_Toc17300613"/>
+      <w:bookmarkStart w:id="5" w:name="_Toc17535919"/>
       <w:r>
         <w:lastRenderedPageBreak/>
         <w:t xml:space="preserve">Sprint </w:t>
@@ -1139,6 +1129,9 @@
       <w:bookmarkEnd w:id="5"/>
     </w:p>
     <w:p>
+      <w:pPr>
+        <w:ind w:firstLine="720"/>
+      </w:pPr>
       <w:r>
         <w:t>A sprint 2 compreende Design e Meto</w:t>
       </w:r>
@@ -1151,7 +1144,7 @@
       <w:pPr>
         <w:pStyle w:val="cabealho2"/>
       </w:pPr>
-      <w:bookmarkStart w:id="6" w:name="_Toc17300614"/>
+      <w:bookmarkStart w:id="6" w:name="_Toc17535920"/>
       <w:r>
         <w:t xml:space="preserve">Semana </w:t>
       </w:r>
@@ -1161,6 +1154,9 @@
       <w:bookmarkEnd w:id="6"/>
     </w:p>
     <w:p>
+      <w:pPr>
+        <w:ind w:firstLine="720"/>
+      </w:pPr>
       <w:r>
         <w:t xml:space="preserve">Este relatório reúne as atividades acompanhadas durante a semana </w:t>
       </w:r>
@@ -1190,6 +1186,9 @@
       </w:r>
     </w:p>
     <w:p>
+      <w:pPr>
+        <w:ind w:firstLine="720"/>
+      </w:pPr>
       <w:r>
         <w:t xml:space="preserve">Durante a semana os alunos tiveram aulas conceituais sobre </w:t>
       </w:r>
@@ -1201,11 +1200,17 @@
       </w:r>
     </w:p>
     <w:p>
+      <w:pPr>
+        <w:ind w:firstLine="720"/>
+      </w:pPr>
       <w:r>
         <w:t>Com estes conceitos, puderam iniciar o projeto solicitado pela empresa Linx, após o recebimento dos escopos que se resumem a dois sistemas: marmitas gourmet e ofertas de produtos.</w:t>
       </w:r>
     </w:p>
     <w:p>
+      <w:pPr>
+        <w:ind w:firstLine="720"/>
+      </w:pPr>
       <w:r>
         <w:t xml:space="preserve">Em seguida houve a imersão da empresa, para que os alunos pudessem conhece-la e entender seus objetivos. Com isto e a proposta dos projetos, os grupos </w:t>
       </w:r>
@@ -1217,6 +1222,9 @@
       </w:r>
     </w:p>
     <w:p>
+      <w:pPr>
+        <w:ind w:firstLine="720"/>
+      </w:pPr>
       <w:r>
         <w:t xml:space="preserve">Foi trabalhada a criação da identidade visual de cada grupo, bem como a paleta de cores utilizada, </w:t>
       </w:r>
@@ -1239,10 +1247,13 @@
         <w:pStyle w:val="cabealho3"/>
       </w:pPr>
       <w:r>
-        <w:t>Acertos/Erros</w:t>
-      </w:r>
-    </w:p>
-    <w:p>
+        <w:t>Feedback</w:t>
+      </w:r>
+    </w:p>
+    <w:p>
+      <w:pPr>
+        <w:ind w:firstLine="720"/>
+      </w:pPr>
       <w:r>
         <w:t xml:space="preserve">A divisão </w:t>
       </w:r>
@@ -1251,6 +1262,9 @@
       </w:r>
     </w:p>
     <w:p>
+      <w:pPr>
+        <w:ind w:firstLine="720"/>
+      </w:pPr>
       <w:r>
         <w:t>A experiência também foi muito agradável, sem algum problema e a turma demonstrou contentamento em ter mais uma pessoa para auxiliar.</w:t>
       </w:r>
@@ -1261,6 +1275,155 @@
           <w:lang w:eastAsia="en-US"/>
         </w:rPr>
       </w:pPr>
+    </w:p>
+    <w:p>
+      <w:pPr>
+        <w:rPr>
+          <w:lang w:eastAsia="en-US"/>
+        </w:rPr>
+      </w:pPr>
+    </w:p>
+    <w:p>
+      <w:pPr>
+        <w:rPr>
+          <w:lang w:eastAsia="en-US"/>
+        </w:rPr>
+      </w:pPr>
+    </w:p>
+    <w:p>
+      <w:pPr>
+        <w:rPr>
+          <w:lang w:eastAsia="en-US"/>
+        </w:rPr>
+      </w:pPr>
+    </w:p>
+    <w:p>
+      <w:pPr>
+        <w:rPr>
+          <w:lang w:eastAsia="en-US"/>
+        </w:rPr>
+      </w:pPr>
+    </w:p>
+    <w:p>
+      <w:pPr>
+        <w:rPr>
+          <w:lang w:eastAsia="en-US"/>
+        </w:rPr>
+      </w:pPr>
+    </w:p>
+    <w:p>
+      <w:pPr>
+        <w:pStyle w:val="cabealho2"/>
+      </w:pPr>
+      <w:bookmarkStart w:id="7" w:name="_Toc17535921"/>
+      <w:r>
+        <w:lastRenderedPageBreak/>
+        <w:t xml:space="preserve">Semana </w:t>
+      </w:r>
+      <w:r>
+        <w:t>4</w:t>
+      </w:r>
+      <w:bookmarkEnd w:id="7"/>
+    </w:p>
+    <w:p>
+      <w:pPr>
+        <w:ind w:firstLine="720"/>
+      </w:pPr>
+      <w:r>
+        <w:t xml:space="preserve">Este relatório reúne as atividades acompanhadas durante a semana </w:t>
+      </w:r>
+      <w:r>
+        <w:t>4</w:t>
+      </w:r>
+      <w:r>
+        <w:t xml:space="preserve"> do curso CodeXP – turma B.</w:t>
+      </w:r>
+    </w:p>
+    <w:p>
+      <w:pPr>
+        <w:rPr>
+          <w:lang w:eastAsia="en-US"/>
+        </w:rPr>
+      </w:pPr>
+    </w:p>
+    <w:p>
+      <w:pPr>
+        <w:pStyle w:val="cabealho3"/>
+      </w:pPr>
+      <w:r>
+        <w:t xml:space="preserve">Resumo da semana </w:t>
+      </w:r>
+      <w:r>
+        <w:t>4</w:t>
+      </w:r>
+    </w:p>
+    <w:p>
+      <w:pPr>
+        <w:ind w:firstLine="720"/>
+      </w:pPr>
+      <w:r>
+        <w:t>Durante a semana os alunos deram continuidade à identidade visual dos projetos para a empresa Linx e criaram os layouts de baixa e alta fidelidade (web e mobile) usando o Adobe XD.</w:t>
+      </w:r>
+    </w:p>
+    <w:p>
+      <w:pPr>
+        <w:ind w:firstLine="720"/>
+      </w:pPr>
+      <w:r>
+        <w:t>Para tal, foi utilizado o projeto Gufos como exemplo para que pudessem absorver como é feia a criação destes layouts e depois aplicarem em seus projetos.</w:t>
+      </w:r>
+    </w:p>
+    <w:p>
+      <w:pPr>
+        <w:ind w:firstLine="720"/>
+      </w:pPr>
+      <w:r>
+        <w:t xml:space="preserve">Foi explicado o que é e como funciona a tecnologia de versionamento </w:t>
+      </w:r>
+      <w:r>
+        <w:t>G</w:t>
+      </w:r>
+      <w:r>
+        <w:t>it e a plataforma GitHub, encerrando a sprint 2.</w:t>
+      </w:r>
+    </w:p>
+    <w:p>
+      <w:pPr>
+        <w:ind w:firstLine="720"/>
+        <w:rPr>
+          <w:lang w:eastAsia="en-US"/>
+        </w:rPr>
+      </w:pPr>
+      <w:r>
+        <w:t>Por fim, houve a introdução de HTML.</w:t>
+      </w:r>
+    </w:p>
+    <w:p>
+      <w:pPr>
+        <w:pStyle w:val="cabealho3"/>
+      </w:pPr>
+      <w:r>
+        <w:t>Feedback</w:t>
+      </w:r>
+    </w:p>
+    <w:p>
+      <w:pPr>
+        <w:ind w:firstLine="720"/>
+      </w:pPr>
+      <w:r>
+        <w:t>O acompanhamento geral da turma se deu de forma mais externa, observando o andamento das aulas e projetos, pois percebeu-se que realizar dailies como é feito com a turma do técnico ocuparia demasiado tempo e resultaria em atrapalhar o andamento das aulas.</w:t>
+      </w:r>
+    </w:p>
+    <w:p>
+      <w:pPr>
+        <w:ind w:firstLine="720"/>
+        <w:rPr>
+          <w:lang w:eastAsia="en-US"/>
+        </w:rPr>
+      </w:pPr>
+      <w:r>
+        <w:t>No que diz respeito ao auxílio mais direto, foi possível perceber que a turma está cada vez mais disposta a solicitar e aceitar ajuda, principalmente nos momentos de criação de artes e utilização do software, e foi gratificante poder ajudar e conseguir atender todas as dúvidas.</w:t>
+      </w:r>
     </w:p>
     <w:sectPr>
       <w:footerReference w:type="default" r:id="rId11"/>
@@ -3262,6 +3425,7 @@
     <w:rsid w:val="00405721"/>
     <w:rsid w:val="00406E44"/>
     <w:rsid w:val="004265B1"/>
+    <w:rsid w:val="0045333F"/>
     <w:rsid w:val="00571EE0"/>
     <w:rsid w:val="006C61B4"/>
     <w:rsid w:val="007663D2"/>
@@ -3992,7 +4156,7 @@
 </file>
 
 <file path=customXml/itemProps3.xml><?xml version="1.0" encoding="utf-8"?>
-<ds:datastoreItem xmlns:ds="http://schemas.openxmlformats.org/officeDocument/2006/customXml" ds:itemID="{586CBC4B-6CAE-49B5-99CE-AFF934F4C176}">
+<ds:datastoreItem xmlns:ds="http://schemas.openxmlformats.org/officeDocument/2006/customXml" ds:itemID="{02588765-E6AC-4896-BAD5-137C8E7E5E34}">
   <ds:schemaRefs>
     <ds:schemaRef ds:uri="http://schemas.openxmlformats.org/officeDocument/2006/bibliography"/>
   </ds:schemaRefs>

</xml_diff>

<commit_message>
Corrige relatorio da semana 2 - sprint 2 do CodeXP
</commit_message>
<xml_diff>
--- a/Diario_bordo/Diario_de_bordo-turma_B_manha.docx
+++ b/Diario_bordo/Diario_de_bordo-turma_B_manha.docx
@@ -752,7 +752,7 @@
                 </w:rPr>
                 <w:fldChar w:fldCharType="separate"/>
               </w:r>
-              <w:hyperlink w:anchor="_Toc17535915" w:history="1">
+              <w:hyperlink w:anchor="_Toc17735652" w:history="1">
                 <w:r>
                   <w:rPr>
                     <w:rStyle w:val="Hyperlink"/>
@@ -779,7 +779,7 @@
                     <w:noProof/>
                     <w:webHidden/>
                   </w:rPr>
-                  <w:instrText xml:space="preserve"> PAGEREF _Toc17535915 \h </w:instrText>
+                  <w:instrText xml:space="preserve"> PAGEREF _Toc17735652 \h </w:instrText>
                 </w:r>
                 <w:r>
                   <w:rPr>
@@ -819,7 +819,7 @@
                   <w:szCs w:val="22"/>
                 </w:rPr>
               </w:pPr>
-              <w:hyperlink w:anchor="_Toc17535916" w:history="1">
+              <w:hyperlink w:anchor="_Toc17735653" w:history="1">
                 <w:r>
                   <w:rPr>
                     <w:rStyle w:val="Hyperlink"/>
@@ -838,7 +838,7 @@
                   <w:szCs w:val="22"/>
                 </w:rPr>
               </w:pPr>
-              <w:hyperlink w:anchor="_Toc17535917" w:history="1">
+              <w:hyperlink w:anchor="_Toc17735654" w:history="1">
                 <w:r>
                   <w:rPr>
                     <w:rStyle w:val="Hyperlink"/>
@@ -857,7 +857,7 @@
                   <w:szCs w:val="22"/>
                 </w:rPr>
               </w:pPr>
-              <w:hyperlink w:anchor="_Toc17535918" w:history="1">
+              <w:hyperlink w:anchor="_Toc17735655" w:history="1">
                 <w:r>
                   <w:rPr>
                     <w:rStyle w:val="Hyperlink"/>
@@ -878,7 +878,7 @@
                   <w:szCs w:val="22"/>
                 </w:rPr>
               </w:pPr>
-              <w:hyperlink w:anchor="_Toc17535919" w:history="1">
+              <w:hyperlink w:anchor="_Toc17735656" w:history="1">
                 <w:r>
                   <w:rPr>
                     <w:rStyle w:val="Hyperlink"/>
@@ -905,7 +905,7 @@
                     <w:noProof/>
                     <w:webHidden/>
                   </w:rPr>
-                  <w:instrText xml:space="preserve"> PAGEREF _Toc17535919 \h </w:instrText>
+                  <w:instrText xml:space="preserve"> PAGEREF _Toc17735656 \h </w:instrText>
                 </w:r>
                 <w:r>
                   <w:rPr>
@@ -945,13 +945,13 @@
                   <w:szCs w:val="22"/>
                 </w:rPr>
               </w:pPr>
-              <w:hyperlink w:anchor="_Toc17535920" w:history="1">
+              <w:hyperlink w:anchor="_Toc17735657" w:history="1">
                 <w:r>
                   <w:rPr>
                     <w:rStyle w:val="Hyperlink"/>
                     <w:noProof/>
                   </w:rPr>
-                  <w:t>Semana 3</w:t>
+                  <w:t>Semana 1</w:t>
                 </w:r>
               </w:hyperlink>
             </w:p>
@@ -964,13 +964,13 @@
                   <w:szCs w:val="22"/>
                 </w:rPr>
               </w:pPr>
-              <w:hyperlink w:anchor="_Toc17535921" w:history="1">
+              <w:hyperlink w:anchor="_Toc17735658" w:history="1">
                 <w:r>
                   <w:rPr>
                     <w:rStyle w:val="Hyperlink"/>
                     <w:noProof/>
                   </w:rPr>
-                  <w:t>Semana 4</w:t>
+                  <w:t>Semana 2</w:t>
                 </w:r>
               </w:hyperlink>
             </w:p>
@@ -1006,7 +1006,7 @@
       <w:pPr>
         <w:pStyle w:val="cabealho1"/>
       </w:pPr>
-      <w:bookmarkStart w:id="1" w:name="_Toc17535915"/>
+      <w:bookmarkStart w:id="1" w:name="_Toc17735652"/>
       <w:r>
         <w:lastRenderedPageBreak/>
         <w:t>Resumo</w:t>
@@ -1021,7 +1021,7 @@
       <w:pPr>
         <w:pStyle w:val="cabealho2"/>
       </w:pPr>
-      <w:bookmarkStart w:id="2" w:name="_Toc17535916"/>
+      <w:bookmarkStart w:id="2" w:name="_Toc17735653"/>
       <w:r>
         <w:t>Objetivos</w:t>
       </w:r>
@@ -1046,7 +1046,7 @@
       <w:pPr>
         <w:pStyle w:val="cabealho2"/>
       </w:pPr>
-      <w:bookmarkStart w:id="3" w:name="_Toc17535917"/>
+      <w:bookmarkStart w:id="3" w:name="_Toc17735654"/>
       <w:r>
         <w:t xml:space="preserve">Descrição do </w:t>
       </w:r>
@@ -1067,7 +1067,7 @@
       <w:pPr>
         <w:pStyle w:val="cabealho2"/>
       </w:pPr>
-      <w:bookmarkStart w:id="4" w:name="_Toc17535918"/>
+      <w:bookmarkStart w:id="4" w:name="_Toc17735655"/>
       <w:r>
         <w:t xml:space="preserve">Resumo </w:t>
       </w:r>
@@ -1118,7 +1118,7 @@
       <w:pPr>
         <w:pStyle w:val="cabealho1"/>
       </w:pPr>
-      <w:bookmarkStart w:id="5" w:name="_Toc17535919"/>
+      <w:bookmarkStart w:id="5" w:name="_Toc17735656"/>
       <w:r>
         <w:lastRenderedPageBreak/>
         <w:t xml:space="preserve">Sprint </w:t>
@@ -1144,35 +1144,25 @@
       <w:pPr>
         <w:pStyle w:val="cabealho2"/>
       </w:pPr>
-      <w:bookmarkStart w:id="6" w:name="_Toc17535920"/>
+      <w:bookmarkStart w:id="6" w:name="_Toc17735657"/>
       <w:r>
         <w:t xml:space="preserve">Semana </w:t>
       </w:r>
       <w:r>
-        <w:t>3</w:t>
+        <w:t>1</w:t>
       </w:r>
       <w:bookmarkEnd w:id="6"/>
     </w:p>
     <w:p>
       <w:pPr>
         <w:ind w:firstLine="720"/>
-      </w:pPr>
-      <w:r>
-        <w:t xml:space="preserve">Este relatório reúne as atividades acompanhadas durante a semana </w:t>
-      </w:r>
-      <w:r>
-        <w:t>3 do curso CodeXP – turma B</w:t>
-      </w:r>
-      <w:r>
-        <w:t>.</w:t>
-      </w:r>
-    </w:p>
-    <w:p>
-      <w:pPr>
         <w:rPr>
           <w:lang w:eastAsia="en-US"/>
         </w:rPr>
       </w:pPr>
+      <w:r>
+        <w:t>Este relatório reúne as atividades acompanhadas durante a semana 1 da sprint 2 do curso CodeXP – turma B.</w:t>
+      </w:r>
     </w:p>
     <w:p>
       <w:pPr>
@@ -1182,7 +1172,7 @@
         <w:t xml:space="preserve">Resumo da semana </w:t>
       </w:r>
       <w:r>
-        <w:t>3</w:t>
+        <w:t>1</w:t>
       </w:r>
     </w:p>
     <w:p>
@@ -1315,13 +1305,13 @@
       <w:pPr>
         <w:pStyle w:val="cabealho2"/>
       </w:pPr>
-      <w:bookmarkStart w:id="7" w:name="_Toc17535921"/>
+      <w:bookmarkStart w:id="7" w:name="_Toc17735658"/>
       <w:r>
         <w:lastRenderedPageBreak/>
         <w:t xml:space="preserve">Semana </w:t>
       </w:r>
       <w:r>
-        <w:t>4</w:t>
+        <w:t>2</w:t>
       </w:r>
       <w:bookmarkEnd w:id="7"/>
     </w:p>
@@ -1333,7 +1323,7 @@
         <w:t xml:space="preserve">Este relatório reúne as atividades acompanhadas durante a semana </w:t>
       </w:r>
       <w:r>
-        <w:t>4</w:t>
+        <w:t>2</w:t>
       </w:r>
       <w:r>
         <w:t xml:space="preserve"> do curso CodeXP – turma B.</w:t>
@@ -1354,7 +1344,7 @@
         <w:t xml:space="preserve">Resumo da semana </w:t>
       </w:r>
       <w:r>
-        <w:t>4</w:t>
+        <w:t>2</w:t>
       </w:r>
     </w:p>
     <w:p>
@@ -1378,13 +1368,7 @@
         <w:ind w:firstLine="720"/>
       </w:pPr>
       <w:r>
-        <w:t xml:space="preserve">Foi explicado o que é e como funciona a tecnologia de versionamento </w:t>
-      </w:r>
-      <w:r>
-        <w:t>G</w:t>
-      </w:r>
-      <w:r>
-        <w:t>it e a plataforma GitHub, encerrando a sprint 2.</w:t>
+        <w:t>Foi explicado o que é e como funciona a tecnologia de versionamento Git e a plataforma GitHub, encerrando a sprint 2.</w:t>
       </w:r>
     </w:p>
     <w:p>
@@ -3431,6 +3415,8 @@
     <w:rsid w:val="007663D2"/>
     <w:rsid w:val="00973EE1"/>
     <w:rsid w:val="00AC3D2E"/>
+    <w:rsid w:val="00AF7571"/>
+    <w:rsid w:val="00C254EE"/>
   </w:rsids>
   <m:mathPr>
     <m:mathFont m:val="Cambria Math"/>
@@ -4156,7 +4142,7 @@
 </file>
 
 <file path=customXml/itemProps3.xml><?xml version="1.0" encoding="utf-8"?>
-<ds:datastoreItem xmlns:ds="http://schemas.openxmlformats.org/officeDocument/2006/customXml" ds:itemID="{02588765-E6AC-4896-BAD5-137C8E7E5E34}">
+<ds:datastoreItem xmlns:ds="http://schemas.openxmlformats.org/officeDocument/2006/customXml" ds:itemID="{CE0E67EF-8866-47DD-88D4-630A10744C93}">
   <ds:schemaRefs>
     <ds:schemaRef ds:uri="http://schemas.openxmlformats.org/officeDocument/2006/bibliography"/>
   </ds:schemaRefs>

</xml_diff>

<commit_message>
Adiciona relatorio da semana 1 - sprint 3 do CodeXP
</commit_message>
<xml_diff>
--- a/Diario_bordo/Diario_de_bordo-turma_B_manha.docx
+++ b/Diario_bordo/Diario_de_bordo-turma_B_manha.docx
@@ -752,7 +752,7 @@
                 </w:rPr>
                 <w:fldChar w:fldCharType="separate"/>
               </w:r>
-              <w:hyperlink w:anchor="_Toc17735652" w:history="1">
+              <w:hyperlink w:anchor="_Toc18089767" w:history="1">
                 <w:r>
                   <w:rPr>
                     <w:rStyle w:val="Hyperlink"/>
@@ -779,7 +779,7 @@
                     <w:noProof/>
                     <w:webHidden/>
                   </w:rPr>
-                  <w:instrText xml:space="preserve"> PAGEREF _Toc17735652 \h </w:instrText>
+                  <w:instrText xml:space="preserve"> PAGEREF _Toc18089767 \h </w:instrText>
                 </w:r>
                 <w:r>
                   <w:rPr>
@@ -819,7 +819,7 @@
                   <w:szCs w:val="22"/>
                 </w:rPr>
               </w:pPr>
-              <w:hyperlink w:anchor="_Toc17735653" w:history="1">
+              <w:hyperlink w:anchor="_Toc18089768" w:history="1">
                 <w:r>
                   <w:rPr>
                     <w:rStyle w:val="Hyperlink"/>
@@ -838,7 +838,7 @@
                   <w:szCs w:val="22"/>
                 </w:rPr>
               </w:pPr>
-              <w:hyperlink w:anchor="_Toc17735654" w:history="1">
+              <w:hyperlink w:anchor="_Toc18089769" w:history="1">
                 <w:r>
                   <w:rPr>
                     <w:rStyle w:val="Hyperlink"/>
@@ -857,7 +857,7 @@
                   <w:szCs w:val="22"/>
                 </w:rPr>
               </w:pPr>
-              <w:hyperlink w:anchor="_Toc17735655" w:history="1">
+              <w:hyperlink w:anchor="_Toc18089770" w:history="1">
                 <w:r>
                   <w:rPr>
                     <w:rStyle w:val="Hyperlink"/>
@@ -878,7 +878,7 @@
                   <w:szCs w:val="22"/>
                 </w:rPr>
               </w:pPr>
-              <w:hyperlink w:anchor="_Toc17735656" w:history="1">
+              <w:hyperlink w:anchor="_Toc18089771" w:history="1">
                 <w:r>
                   <w:rPr>
                     <w:rStyle w:val="Hyperlink"/>
@@ -905,7 +905,7 @@
                     <w:noProof/>
                     <w:webHidden/>
                   </w:rPr>
-                  <w:instrText xml:space="preserve"> PAGEREF _Toc17735656 \h </w:instrText>
+                  <w:instrText xml:space="preserve"> PAGEREF _Toc18089771 \h </w:instrText>
                 </w:r>
                 <w:r>
                   <w:rPr>
@@ -945,7 +945,7 @@
                   <w:szCs w:val="22"/>
                 </w:rPr>
               </w:pPr>
-              <w:hyperlink w:anchor="_Toc17735657" w:history="1">
+              <w:hyperlink w:anchor="_Toc18089772" w:history="1">
                 <w:r>
                   <w:rPr>
                     <w:rStyle w:val="Hyperlink"/>
@@ -964,13 +964,101 @@
                   <w:szCs w:val="22"/>
                 </w:rPr>
               </w:pPr>
-              <w:hyperlink w:anchor="_Toc17735658" w:history="1">
+              <w:hyperlink w:anchor="_Toc18089773" w:history="1">
                 <w:r>
                   <w:rPr>
                     <w:rStyle w:val="Hyperlink"/>
                     <w:noProof/>
                   </w:rPr>
                   <w:t>Semana 2</w:t>
+                </w:r>
+              </w:hyperlink>
+            </w:p>
+            <w:p>
+              <w:pPr>
+                <w:pStyle w:val="Sumrio1"/>
+                <w:rPr>
+                  <w:b w:val="0"/>
+                  <w:noProof/>
+                  <w:color w:val="auto"/>
+                  <w:sz w:val="22"/>
+                  <w:szCs w:val="22"/>
+                </w:rPr>
+              </w:pPr>
+              <w:hyperlink w:anchor="_Toc18089774" w:history="1">
+                <w:r>
+                  <w:rPr>
+                    <w:rStyle w:val="Hyperlink"/>
+                    <w:noProof/>
+                  </w:rPr>
+                  <w:t>Sprint 3</w:t>
+                </w:r>
+                <w:r>
+                  <w:rPr>
+                    <w:noProof/>
+                    <w:webHidden/>
+                  </w:rPr>
+                  <w:tab/>
+                </w:r>
+                <w:r>
+                  <w:rPr>
+                    <w:noProof/>
+                    <w:webHidden/>
+                  </w:rPr>
+                  <w:fldChar w:fldCharType="begin"/>
+                </w:r>
+                <w:r>
+                  <w:rPr>
+                    <w:noProof/>
+                    <w:webHidden/>
+                  </w:rPr>
+                  <w:instrText xml:space="preserve"> PAGEREF _Toc18089774 \h </w:instrText>
+                </w:r>
+                <w:r>
+                  <w:rPr>
+                    <w:noProof/>
+                    <w:webHidden/>
+                  </w:rPr>
+                </w:r>
+                <w:r>
+                  <w:rPr>
+                    <w:noProof/>
+                    <w:webHidden/>
+                  </w:rPr>
+                  <w:fldChar w:fldCharType="separate"/>
+                </w:r>
+                <w:r>
+                  <w:rPr>
+                    <w:noProof/>
+                    <w:webHidden/>
+                  </w:rPr>
+                  <w:t>5</w:t>
+                </w:r>
+                <w:r>
+                  <w:rPr>
+                    <w:noProof/>
+                    <w:webHidden/>
+                  </w:rPr>
+                  <w:fldChar w:fldCharType="end"/>
+                </w:r>
+              </w:hyperlink>
+            </w:p>
+            <w:p>
+              <w:pPr>
+                <w:pStyle w:val="Sumrio2"/>
+                <w:rPr>
+                  <w:noProof/>
+                  <w:color w:val="auto"/>
+                  <w:szCs w:val="22"/>
+                </w:rPr>
+              </w:pPr>
+              <w:hyperlink w:anchor="_Toc18089775" w:history="1">
+                <w:r>
+                  <w:rPr>
+                    <w:rStyle w:val="Hyperlink"/>
+                    <w:noProof/>
+                  </w:rPr>
+                  <w:t>Semana 1</w:t>
                 </w:r>
               </w:hyperlink>
             </w:p>
@@ -1006,7 +1094,7 @@
       <w:pPr>
         <w:pStyle w:val="cabealho1"/>
       </w:pPr>
-      <w:bookmarkStart w:id="1" w:name="_Toc17735652"/>
+      <w:bookmarkStart w:id="1" w:name="_Toc18089767"/>
       <w:r>
         <w:lastRenderedPageBreak/>
         <w:t>Resumo</w:t>
@@ -1021,7 +1109,7 @@
       <w:pPr>
         <w:pStyle w:val="cabealho2"/>
       </w:pPr>
-      <w:bookmarkStart w:id="2" w:name="_Toc17735653"/>
+      <w:bookmarkStart w:id="2" w:name="_Toc18089768"/>
       <w:r>
         <w:t>Objetivos</w:t>
       </w:r>
@@ -1030,6 +1118,7 @@
     <w:p>
       <w:pPr>
         <w:ind w:firstLine="720"/>
+        <w:jc w:val="both"/>
       </w:pPr>
       <w:r>
         <w:t xml:space="preserve">Este relatório tem como objetivo descrever as atividades realizadas pela mentoria no período de uma semana em suporte aos grupos que desenvolvem os projetos do curso </w:t>
@@ -1046,7 +1135,7 @@
       <w:pPr>
         <w:pStyle w:val="cabealho2"/>
       </w:pPr>
-      <w:bookmarkStart w:id="3" w:name="_Toc17735654"/>
+      <w:bookmarkStart w:id="3" w:name="_Toc18089769"/>
       <w:r>
         <w:t xml:space="preserve">Descrição do </w:t>
       </w:r>
@@ -1058,6 +1147,7 @@
     <w:p>
       <w:pPr>
         <w:ind w:firstLine="720"/>
+        <w:jc w:val="both"/>
       </w:pPr>
       <w:r>
         <w:t>A mentoria tem como objetivo auxiliar os alunos no desenvolvimento dos projetos, seja tecnicamente ou na gestão, além de prestar suporte aos professores responsáveis pela turma.</w:t>
@@ -1067,7 +1157,7 @@
       <w:pPr>
         <w:pStyle w:val="cabealho2"/>
       </w:pPr>
-      <w:bookmarkStart w:id="4" w:name="_Toc17735655"/>
+      <w:bookmarkStart w:id="4" w:name="_Toc18089770"/>
       <w:r>
         <w:t xml:space="preserve">Resumo </w:t>
       </w:r>
@@ -1079,6 +1169,7 @@
     <w:p>
       <w:pPr>
         <w:ind w:firstLine="720"/>
+        <w:jc w:val="both"/>
       </w:pPr>
       <w:r>
         <w:t>Diariamente os mentores fazem reuniões com os grupos</w:t>
@@ -1096,6 +1187,7 @@
     <w:p>
       <w:pPr>
         <w:ind w:firstLine="720"/>
+        <w:jc w:val="both"/>
       </w:pPr>
       <w:r>
         <w:t>Além disso, durante as aulas oferecem auxílio para sanar dúvidas e ajudar os alunos que demonstram dificuldades.</w:t>
@@ -1104,6 +1196,7 @@
     <w:p>
       <w:pPr>
         <w:ind w:firstLine="720"/>
+        <w:jc w:val="both"/>
       </w:pPr>
       <w:r>
         <w:t>Ao final de cada semana, é gerado um relatório com todas estas informações resumidas.</w:t>
@@ -1118,7 +1211,7 @@
       <w:pPr>
         <w:pStyle w:val="cabealho1"/>
       </w:pPr>
-      <w:bookmarkStart w:id="5" w:name="_Toc17735656"/>
+      <w:bookmarkStart w:id="5" w:name="_Toc18089771"/>
       <w:r>
         <w:lastRenderedPageBreak/>
         <w:t xml:space="preserve">Sprint </w:t>
@@ -1131,6 +1224,7 @@
     <w:p>
       <w:pPr>
         <w:ind w:firstLine="720"/>
+        <w:jc w:val="both"/>
       </w:pPr>
       <w:r>
         <w:t>A sprint 2 compreende Design e Meto</w:t>
@@ -1144,7 +1238,7 @@
       <w:pPr>
         <w:pStyle w:val="cabealho2"/>
       </w:pPr>
-      <w:bookmarkStart w:id="6" w:name="_Toc17735657"/>
+      <w:bookmarkStart w:id="6" w:name="_Toc18089772"/>
       <w:r>
         <w:t xml:space="preserve">Semana </w:t>
       </w:r>
@@ -1152,6 +1246,463 @@
         <w:t>1</w:t>
       </w:r>
       <w:bookmarkEnd w:id="6"/>
+    </w:p>
+    <w:p>
+      <w:pPr>
+        <w:ind w:firstLine="720"/>
+        <w:jc w:val="both"/>
+        <w:rPr>
+          <w:lang w:eastAsia="en-US"/>
+        </w:rPr>
+      </w:pPr>
+      <w:r>
+        <w:t>Este relatório reúne as atividades acompanhadas durante a semana 1 da sprint 2 do curso CodeXP – turma B.</w:t>
+      </w:r>
+    </w:p>
+    <w:p>
+      <w:pPr>
+        <w:pStyle w:val="cabealho3"/>
+      </w:pPr>
+      <w:r>
+        <w:t xml:space="preserve">Resumo da semana </w:t>
+      </w:r>
+      <w:r>
+        <w:t>1</w:t>
+      </w:r>
+    </w:p>
+    <w:p>
+      <w:pPr>
+        <w:ind w:firstLine="720"/>
+        <w:jc w:val="both"/>
+      </w:pPr>
+      <w:r>
+        <w:t xml:space="preserve">Durante a semana os alunos tiveram aulas conceituais sobre </w:t>
+      </w:r>
+      <w:r>
+        <w:t>B</w:t>
+      </w:r>
+      <w:r>
+        <w:t>riefing, Trello, Brainstorm e Design Thinking, além de Adobe XD.</w:t>
+      </w:r>
+    </w:p>
+    <w:p>
+      <w:pPr>
+        <w:ind w:firstLine="720"/>
+        <w:jc w:val="both"/>
+      </w:pPr>
+      <w:r>
+        <w:t>Com estes conceitos, puderam iniciar o projeto solicitado pela empresa Linx, após o recebimento dos escopos que se resumem a dois sistemas: marmitas gourmet e ofertas de produtos.</w:t>
+      </w:r>
+    </w:p>
+    <w:p>
+      <w:pPr>
+        <w:ind w:firstLine="720"/>
+        <w:jc w:val="both"/>
+      </w:pPr>
+      <w:r>
+        <w:t xml:space="preserve">Em seguida houve a imersão da empresa, para que os alunos pudessem conhece-la e entender seus objetivos. Com isto e a proposta dos projetos, os grupos </w:t>
+      </w:r>
+      <w:r>
+        <w:t>listaram</w:t>
+      </w:r>
+      <w:r>
+        <w:t xml:space="preserve"> questões pertinentes e levaram à empresa na reunião.</w:t>
+      </w:r>
+    </w:p>
+    <w:p>
+      <w:pPr>
+        <w:ind w:firstLine="720"/>
+        <w:jc w:val="both"/>
+      </w:pPr>
+      <w:r>
+        <w:t xml:space="preserve">Foi trabalhada a criação da identidade visual de cada grupo, bem como a paleta de cores utilizada, </w:t>
+      </w:r>
+      <w:r>
+        <w:t xml:space="preserve">proto-persona, proto-jornada, </w:t>
+      </w:r>
+      <w:r>
+        <w:t>o nome do projeto e o logotipo.</w:t>
+      </w:r>
+    </w:p>
+    <w:p>
+      <w:pPr>
+        <w:rPr>
+          <w:lang w:eastAsia="en-US"/>
+        </w:rPr>
+      </w:pPr>
+    </w:p>
+    <w:p>
+      <w:pPr>
+        <w:pStyle w:val="cabealho3"/>
+      </w:pPr>
+      <w:r>
+        <w:t>Feedback</w:t>
+      </w:r>
+    </w:p>
+    <w:p>
+      <w:pPr>
+        <w:ind w:firstLine="720"/>
+        <w:jc w:val="both"/>
+      </w:pPr>
+      <w:r>
+        <w:t xml:space="preserve">A divisão </w:t>
+      </w:r>
+      <w:r>
+        <w:t>da monitoria observando as características pessoais conciliando com a necessidade das turmas (A e B) foi interessante, pois visa contribuir da melhor forma possível para os alunos e professores.</w:t>
+      </w:r>
+    </w:p>
+    <w:p>
+      <w:pPr>
+        <w:ind w:firstLine="720"/>
+        <w:jc w:val="both"/>
+      </w:pPr>
+      <w:r>
+        <w:t>A experiência também foi muito agradável, sem algum problema e a turma demonstrou contentamento em ter mais uma pessoa para auxiliar.</w:t>
+      </w:r>
+    </w:p>
+    <w:p>
+      <w:pPr>
+        <w:rPr>
+          <w:lang w:eastAsia="en-US"/>
+        </w:rPr>
+      </w:pPr>
+    </w:p>
+    <w:p>
+      <w:pPr>
+        <w:rPr>
+          <w:lang w:eastAsia="en-US"/>
+        </w:rPr>
+      </w:pPr>
+    </w:p>
+    <w:p>
+      <w:pPr>
+        <w:rPr>
+          <w:lang w:eastAsia="en-US"/>
+        </w:rPr>
+      </w:pPr>
+    </w:p>
+    <w:p>
+      <w:pPr>
+        <w:rPr>
+          <w:lang w:eastAsia="en-US"/>
+        </w:rPr>
+      </w:pPr>
+    </w:p>
+    <w:p>
+      <w:pPr>
+        <w:rPr>
+          <w:lang w:eastAsia="en-US"/>
+        </w:rPr>
+      </w:pPr>
+    </w:p>
+    <w:p>
+      <w:pPr>
+        <w:rPr>
+          <w:lang w:eastAsia="en-US"/>
+        </w:rPr>
+      </w:pPr>
+    </w:p>
+    <w:p>
+      <w:pPr>
+        <w:pStyle w:val="cabealho2"/>
+      </w:pPr>
+      <w:bookmarkStart w:id="7" w:name="_Toc18089773"/>
+      <w:r>
+        <w:lastRenderedPageBreak/>
+        <w:t xml:space="preserve">Semana </w:t>
+      </w:r>
+      <w:r>
+        <w:t>2</w:t>
+      </w:r>
+      <w:bookmarkEnd w:id="7"/>
+    </w:p>
+    <w:p>
+      <w:pPr>
+        <w:ind w:firstLine="720"/>
+        <w:jc w:val="both"/>
+      </w:pPr>
+      <w:r>
+        <w:t xml:space="preserve">Este relatório reúne as atividades acompanhadas durante a semana </w:t>
+      </w:r>
+      <w:r>
+        <w:t>2</w:t>
+      </w:r>
+      <w:r>
+        <w:t xml:space="preserve"> do curso CodeXP – turma B.</w:t>
+      </w:r>
+    </w:p>
+    <w:p>
+      <w:pPr>
+        <w:rPr>
+          <w:lang w:eastAsia="en-US"/>
+        </w:rPr>
+      </w:pPr>
+    </w:p>
+    <w:p>
+      <w:pPr>
+        <w:pStyle w:val="cabealho3"/>
+      </w:pPr>
+      <w:r>
+        <w:t xml:space="preserve">Resumo da semana </w:t>
+      </w:r>
+      <w:r>
+        <w:t>2</w:t>
+      </w:r>
+    </w:p>
+    <w:p>
+      <w:pPr>
+        <w:ind w:firstLine="720"/>
+        <w:jc w:val="both"/>
+      </w:pPr>
+      <w:r>
+        <w:t>Durante a semana os alunos deram continuidade à identidade visual dos projetos para a empresa Linx e criaram os layouts de baixa e alta fidelidade (web e mobile) usando o Adobe XD.</w:t>
+      </w:r>
+    </w:p>
+    <w:p>
+      <w:pPr>
+        <w:ind w:firstLine="720"/>
+        <w:jc w:val="both"/>
+      </w:pPr>
+      <w:r>
+        <w:t>Para tal, foi utilizado o projeto Gufos como exemplo para que pudessem absorver como é feia a criação destes layouts e depois aplicarem em seus projetos.</w:t>
+      </w:r>
+    </w:p>
+    <w:p>
+      <w:pPr>
+        <w:ind w:firstLine="720"/>
+        <w:jc w:val="both"/>
+      </w:pPr>
+      <w:r>
+        <w:t>Foi explicado o que é e como funciona a tecnologia de versionamento Git e a plataforma GitHub, encerrando a sprint 2.</w:t>
+      </w:r>
+    </w:p>
+    <w:p>
+      <w:pPr>
+        <w:ind w:firstLine="720"/>
+        <w:jc w:val="both"/>
+        <w:rPr>
+          <w:lang w:eastAsia="en-US"/>
+        </w:rPr>
+      </w:pPr>
+      <w:r>
+        <w:t>Por fim, houve a introdução de HTML.</w:t>
+      </w:r>
+    </w:p>
+    <w:p>
+      <w:pPr>
+        <w:pStyle w:val="cabealho3"/>
+      </w:pPr>
+      <w:r>
+        <w:t>Feedback</w:t>
+      </w:r>
+    </w:p>
+    <w:p>
+      <w:pPr>
+        <w:ind w:firstLine="720"/>
+        <w:jc w:val="both"/>
+      </w:pPr>
+      <w:r>
+        <w:t>O acompanhamento geral da turma se deu de forma mais externa, observando o andamento das aulas e projetos, pois percebeu-se que realizar dailies como é feito com a turma do técnico ocuparia demasiado tempo e resultaria em atrapalhar o andamento das aulas.</w:t>
+      </w:r>
+    </w:p>
+    <w:p>
+      <w:pPr>
+        <w:ind w:firstLine="720"/>
+        <w:jc w:val="both"/>
+      </w:pPr>
+      <w:r>
+        <w:t>No que diz respeito ao auxílio mais direto, foi possível perceber que a turma está cada vez mais disposta a solicitar e aceitar ajuda, principalmente nos momentos de criação de artes e utilização do software, e foi gratificante poder ajudar e conseguir atender todas as dúvidas.</w:t>
+      </w:r>
+    </w:p>
+    <w:p>
+      <w:pPr>
+        <w:ind w:firstLine="720"/>
+      </w:pPr>
+    </w:p>
+    <w:p>
+      <w:pPr>
+        <w:ind w:firstLine="720"/>
+      </w:pPr>
+    </w:p>
+    <w:p>
+      <w:pPr>
+        <w:ind w:firstLine="720"/>
+      </w:pPr>
+    </w:p>
+    <w:p>
+      <w:pPr>
+        <w:ind w:firstLine="720"/>
+      </w:pPr>
+    </w:p>
+    <w:p>
+      <w:pPr>
+        <w:ind w:firstLine="720"/>
+      </w:pPr>
+    </w:p>
+    <w:p>
+      <w:pPr>
+        <w:ind w:firstLine="720"/>
+      </w:pPr>
+    </w:p>
+    <w:p>
+      <w:pPr>
+        <w:ind w:firstLine="720"/>
+      </w:pPr>
+    </w:p>
+    <w:p>
+      <w:pPr>
+        <w:ind w:firstLine="720"/>
+      </w:pPr>
+    </w:p>
+    <w:p>
+      <w:pPr>
+        <w:ind w:firstLine="720"/>
+      </w:pPr>
+    </w:p>
+    <w:p>
+      <w:pPr>
+        <w:ind w:firstLine="720"/>
+      </w:pPr>
+    </w:p>
+    <w:p>
+      <w:pPr>
+        <w:pStyle w:val="cabealho1"/>
+      </w:pPr>
+      <w:bookmarkStart w:id="8" w:name="_Toc18089774"/>
+      <w:r>
+        <w:lastRenderedPageBreak/>
+        <w:t xml:space="preserve">Sprint </w:t>
+      </w:r>
+      <w:r>
+        <w:t>3</w:t>
+      </w:r>
+      <w:bookmarkEnd w:id="8"/>
+    </w:p>
+    <w:p>
+      <w:pPr>
+        <w:ind w:firstLine="720"/>
+        <w:jc w:val="both"/>
+      </w:pPr>
+      <w:r>
+        <w:t>A sprint 3 compreende Front-End I - HTML e CSS.</w:t>
+      </w:r>
+    </w:p>
+    <w:p>
+      <w:pPr>
+        <w:pStyle w:val="cabealho2"/>
+      </w:pPr>
+      <w:bookmarkStart w:id="9" w:name="_Toc18089775"/>
+      <w:r>
+        <w:t>Semana 1</w:t>
+      </w:r>
+      <w:bookmarkEnd w:id="9"/>
+    </w:p>
+    <w:p>
+      <w:pPr>
+        <w:ind w:firstLine="720"/>
+        <w:jc w:val="both"/>
+        <w:rPr>
+          <w:lang w:eastAsia="en-US"/>
+        </w:rPr>
+      </w:pPr>
+      <w:r>
+        <w:t xml:space="preserve">Este relatório reúne as atividades acompanhadas durante a semana 1 da sprint </w:t>
+      </w:r>
+      <w:r>
+        <w:t>3</w:t>
+      </w:r>
+      <w:r>
+        <w:t xml:space="preserve"> do curso CodeXP – turma B.</w:t>
+      </w:r>
+    </w:p>
+    <w:p>
+      <w:pPr>
+        <w:pStyle w:val="cabealho3"/>
+      </w:pPr>
+      <w:r>
+        <w:t>Resumo da semana 1</w:t>
+      </w:r>
+    </w:p>
+    <w:p>
+      <w:pPr>
+        <w:ind w:firstLine="720"/>
+        <w:jc w:val="both"/>
+      </w:pPr>
+      <w:r>
+        <w:t>Durante a semana os alunos tiveram aulas conceituais sobre estrutura de páginas web utilizando HTML, conhecendo tags como article, section, a, table, ul, ol, li e p.</w:t>
+      </w:r>
+    </w:p>
+    <w:p>
+      <w:pPr>
+        <w:ind w:firstLine="720"/>
+        <w:jc w:val="both"/>
+      </w:pPr>
+      <w:r>
+        <w:t>Aprenderam também como definir estilos para as páginas usando CSS, utilizando seletores, definindo layouts com flexbox, bem como posicionamento de elementos com position relative e absolute.</w:t>
+      </w:r>
+    </w:p>
+    <w:p>
+      <w:pPr>
+        <w:ind w:firstLine="720"/>
+        <w:jc w:val="both"/>
+      </w:pPr>
+      <w:r>
+        <w:t>Para fixar os conhecimentos, foram aplicados diversos exercícios onde um layout feito no Adobe XD era apresentado e os alunos deveriam reproduzir este design em uma tela web. Em um nível um pouco mais avançado, clonaram a página de download do site do Spotify.</w:t>
+      </w:r>
+    </w:p>
+    <w:p>
+      <w:pPr>
+        <w:ind w:firstLine="720"/>
+        <w:jc w:val="both"/>
+        <w:rPr>
+          <w:lang w:eastAsia="en-US"/>
+        </w:rPr>
+      </w:pPr>
+      <w:r>
+        <w:t>Por fim, foi mostrada a importância de construir páginas responsivas e como criá-las, usando media queries.</w:t>
+      </w:r>
+    </w:p>
+    <w:p>
+      <w:pPr>
+        <w:pStyle w:val="cabealho3"/>
+      </w:pPr>
+      <w:r>
+        <w:t>Feedback</w:t>
+      </w:r>
+    </w:p>
+    <w:p>
+      <w:pPr>
+        <w:ind w:firstLine="720"/>
+        <w:jc w:val="both"/>
+      </w:pPr>
+      <w:r>
+        <w:t xml:space="preserve">É perceptível o crescimento da receptividade da turma em relação à mentoria. Pode-se citar como exemplo pedidos de auxílio </w:t>
+      </w:r>
+      <w:r>
+        <w:t>e</w:t>
+      </w:r>
+      <w:r>
+        <w:t xml:space="preserve"> esclarecimento de dúvidas mais frequentes, onde não se vê receio ou diferença em solicitar o professor ou o mentor.</w:t>
+      </w:r>
+    </w:p>
+    <w:p>
+      <w:pPr>
+        <w:ind w:firstLine="720"/>
+        <w:jc w:val="both"/>
+        <w:rPr>
+          <w:lang w:eastAsia="en-US"/>
+        </w:rPr>
+      </w:pPr>
+      <w:r>
+        <w:t>Nesta semana, em especial, foi muito gratificante ao perceber uma dificuldade maior dos alunos em entender como funciona flexbox, apresentar alternativas às explicações e exercícios. Usando os sites flexboxfroggy.com e flexboxdefense.com, que oferecem uma abordagem mais interativa e divertida, muitas dúvidas foram esclarecidas e o retorno foi bastante positivo.</w:t>
+      </w:r>
+    </w:p>
+    <w:p>
+      <w:pPr>
+        <w:rPr>
+          <w:lang w:eastAsia="en-US"/>
+        </w:rPr>
+      </w:pPr>
     </w:p>
     <w:p>
       <w:pPr>
@@ -1160,254 +1711,6 @@
           <w:lang w:eastAsia="en-US"/>
         </w:rPr>
       </w:pPr>
-      <w:r>
-        <w:t>Este relatório reúne as atividades acompanhadas durante a semana 1 da sprint 2 do curso CodeXP – turma B.</w:t>
-      </w:r>
-    </w:p>
-    <w:p>
-      <w:pPr>
-        <w:pStyle w:val="cabealho3"/>
-      </w:pPr>
-      <w:r>
-        <w:t xml:space="preserve">Resumo da semana </w:t>
-      </w:r>
-      <w:r>
-        <w:t>1</w:t>
-      </w:r>
-    </w:p>
-    <w:p>
-      <w:pPr>
-        <w:ind w:firstLine="720"/>
-      </w:pPr>
-      <w:r>
-        <w:t xml:space="preserve">Durante a semana os alunos tiveram aulas conceituais sobre </w:t>
-      </w:r>
-      <w:r>
-        <w:t>B</w:t>
-      </w:r>
-      <w:r>
-        <w:t>riefing, Trello, Brainstorm e Design Thinking, além de Adobe XD.</w:t>
-      </w:r>
-    </w:p>
-    <w:p>
-      <w:pPr>
-        <w:ind w:firstLine="720"/>
-      </w:pPr>
-      <w:r>
-        <w:t>Com estes conceitos, puderam iniciar o projeto solicitado pela empresa Linx, após o recebimento dos escopos que se resumem a dois sistemas: marmitas gourmet e ofertas de produtos.</w:t>
-      </w:r>
-    </w:p>
-    <w:p>
-      <w:pPr>
-        <w:ind w:firstLine="720"/>
-      </w:pPr>
-      <w:r>
-        <w:t xml:space="preserve">Em seguida houve a imersão da empresa, para que os alunos pudessem conhece-la e entender seus objetivos. Com isto e a proposta dos projetos, os grupos </w:t>
-      </w:r>
-      <w:r>
-        <w:t>listaram</w:t>
-      </w:r>
-      <w:r>
-        <w:t xml:space="preserve"> questões pertinentes e levaram à empresa na reunião.</w:t>
-      </w:r>
-    </w:p>
-    <w:p>
-      <w:pPr>
-        <w:ind w:firstLine="720"/>
-      </w:pPr>
-      <w:r>
-        <w:t xml:space="preserve">Foi trabalhada a criação da identidade visual de cada grupo, bem como a paleta de cores utilizada, </w:t>
-      </w:r>
-      <w:r>
-        <w:t xml:space="preserve">proto-persona, proto-jornada, </w:t>
-      </w:r>
-      <w:r>
-        <w:t>o nome do projeto e o logotipo.</w:t>
-      </w:r>
-    </w:p>
-    <w:p>
-      <w:pPr>
-        <w:rPr>
-          <w:lang w:eastAsia="en-US"/>
-        </w:rPr>
-      </w:pPr>
-    </w:p>
-    <w:p>
-      <w:pPr>
-        <w:pStyle w:val="cabealho3"/>
-      </w:pPr>
-      <w:r>
-        <w:t>Feedback</w:t>
-      </w:r>
-    </w:p>
-    <w:p>
-      <w:pPr>
-        <w:ind w:firstLine="720"/>
-      </w:pPr>
-      <w:r>
-        <w:t xml:space="preserve">A divisão </w:t>
-      </w:r>
-      <w:r>
-        <w:t>da monitoria observando as características pessoais conciliando com a necessidade das turmas (A e B) foi interessante, pois visa contribuir da melhor forma possível para os alunos e professores.</w:t>
-      </w:r>
-    </w:p>
-    <w:p>
-      <w:pPr>
-        <w:ind w:firstLine="720"/>
-      </w:pPr>
-      <w:r>
-        <w:t>A experiência também foi muito agradável, sem algum problema e a turma demonstrou contentamento em ter mais uma pessoa para auxiliar.</w:t>
-      </w:r>
-    </w:p>
-    <w:p>
-      <w:pPr>
-        <w:rPr>
-          <w:lang w:eastAsia="en-US"/>
-        </w:rPr>
-      </w:pPr>
-    </w:p>
-    <w:p>
-      <w:pPr>
-        <w:rPr>
-          <w:lang w:eastAsia="en-US"/>
-        </w:rPr>
-      </w:pPr>
-    </w:p>
-    <w:p>
-      <w:pPr>
-        <w:rPr>
-          <w:lang w:eastAsia="en-US"/>
-        </w:rPr>
-      </w:pPr>
-    </w:p>
-    <w:p>
-      <w:pPr>
-        <w:rPr>
-          <w:lang w:eastAsia="en-US"/>
-        </w:rPr>
-      </w:pPr>
-    </w:p>
-    <w:p>
-      <w:pPr>
-        <w:rPr>
-          <w:lang w:eastAsia="en-US"/>
-        </w:rPr>
-      </w:pPr>
-    </w:p>
-    <w:p>
-      <w:pPr>
-        <w:rPr>
-          <w:lang w:eastAsia="en-US"/>
-        </w:rPr>
-      </w:pPr>
-    </w:p>
-    <w:p>
-      <w:pPr>
-        <w:pStyle w:val="cabealho2"/>
-      </w:pPr>
-      <w:bookmarkStart w:id="7" w:name="_Toc17735658"/>
-      <w:r>
-        <w:lastRenderedPageBreak/>
-        <w:t xml:space="preserve">Semana </w:t>
-      </w:r>
-      <w:r>
-        <w:t>2</w:t>
-      </w:r>
-      <w:bookmarkEnd w:id="7"/>
-    </w:p>
-    <w:p>
-      <w:pPr>
-        <w:ind w:firstLine="720"/>
-      </w:pPr>
-      <w:r>
-        <w:t xml:space="preserve">Este relatório reúne as atividades acompanhadas durante a semana </w:t>
-      </w:r>
-      <w:r>
-        <w:t>2</w:t>
-      </w:r>
-      <w:r>
-        <w:t xml:space="preserve"> do curso CodeXP – turma B.</w:t>
-      </w:r>
-    </w:p>
-    <w:p>
-      <w:pPr>
-        <w:rPr>
-          <w:lang w:eastAsia="en-US"/>
-        </w:rPr>
-      </w:pPr>
-    </w:p>
-    <w:p>
-      <w:pPr>
-        <w:pStyle w:val="cabealho3"/>
-      </w:pPr>
-      <w:r>
-        <w:t xml:space="preserve">Resumo da semana </w:t>
-      </w:r>
-      <w:r>
-        <w:t>2</w:t>
-      </w:r>
-    </w:p>
-    <w:p>
-      <w:pPr>
-        <w:ind w:firstLine="720"/>
-      </w:pPr>
-      <w:r>
-        <w:t>Durante a semana os alunos deram continuidade à identidade visual dos projetos para a empresa Linx e criaram os layouts de baixa e alta fidelidade (web e mobile) usando o Adobe XD.</w:t>
-      </w:r>
-    </w:p>
-    <w:p>
-      <w:pPr>
-        <w:ind w:firstLine="720"/>
-      </w:pPr>
-      <w:r>
-        <w:t>Para tal, foi utilizado o projeto Gufos como exemplo para que pudessem absorver como é feia a criação destes layouts e depois aplicarem em seus projetos.</w:t>
-      </w:r>
-    </w:p>
-    <w:p>
-      <w:pPr>
-        <w:ind w:firstLine="720"/>
-      </w:pPr>
-      <w:r>
-        <w:t>Foi explicado o que é e como funciona a tecnologia de versionamento Git e a plataforma GitHub, encerrando a sprint 2.</w:t>
-      </w:r>
-    </w:p>
-    <w:p>
-      <w:pPr>
-        <w:ind w:firstLine="720"/>
-        <w:rPr>
-          <w:lang w:eastAsia="en-US"/>
-        </w:rPr>
-      </w:pPr>
-      <w:r>
-        <w:t>Por fim, houve a introdução de HTML.</w:t>
-      </w:r>
-    </w:p>
-    <w:p>
-      <w:pPr>
-        <w:pStyle w:val="cabealho3"/>
-      </w:pPr>
-      <w:r>
-        <w:t>Feedback</w:t>
-      </w:r>
-    </w:p>
-    <w:p>
-      <w:pPr>
-        <w:ind w:firstLine="720"/>
-      </w:pPr>
-      <w:r>
-        <w:t>O acompanhamento geral da turma se deu de forma mais externa, observando o andamento das aulas e projetos, pois percebeu-se que realizar dailies como é feito com a turma do técnico ocuparia demasiado tempo e resultaria em atrapalhar o andamento das aulas.</w:t>
-      </w:r>
-    </w:p>
-    <w:p>
-      <w:pPr>
-        <w:ind w:firstLine="720"/>
-        <w:rPr>
-          <w:lang w:eastAsia="en-US"/>
-        </w:rPr>
-      </w:pPr>
-      <w:r>
-        <w:t>No que diz respeito ao auxílio mais direto, foi possível perceber que a turma está cada vez mais disposta a solicitar e aceitar ajuda, principalmente nos momentos de criação de artes e utilização do software, e foi gratificante poder ajudar e conseguir atender todas as dúvidas.</w:t>
-      </w:r>
     </w:p>
     <w:sectPr>
       <w:footerReference w:type="default" r:id="rId11"/>
@@ -3417,6 +3720,7 @@
     <w:rsid w:val="00AC3D2E"/>
     <w:rsid w:val="00AF7571"/>
     <w:rsid w:val="00C254EE"/>
+    <w:rsid w:val="00E00A59"/>
   </w:rsids>
   <m:mathPr>
     <m:mathFont m:val="Cambria Math"/>
@@ -4142,7 +4446,7 @@
 </file>
 
 <file path=customXml/itemProps3.xml><?xml version="1.0" encoding="utf-8"?>
-<ds:datastoreItem xmlns:ds="http://schemas.openxmlformats.org/officeDocument/2006/customXml" ds:itemID="{CE0E67EF-8866-47DD-88D4-630A10744C93}">
+<ds:datastoreItem xmlns:ds="http://schemas.openxmlformats.org/officeDocument/2006/customXml" ds:itemID="{5737B487-EFCB-46ED-9FBD-B25ED57F88CC}">
   <ds:schemaRefs>
     <ds:schemaRef ds:uri="http://schemas.openxmlformats.org/officeDocument/2006/bibliography"/>
   </ds:schemaRefs>

</xml_diff>

<commit_message>
Adiciona relatorio da semana 2 - sprint 3 da turma B
</commit_message>
<xml_diff>
--- a/Diario_bordo/Diario_de_bordo-turma_B_manha.docx
+++ b/Diario_bordo/Diario_de_bordo-turma_B_manha.docx
@@ -712,7 +712,7 @@
                 <w:rPr>
                   <w:b w:val="0"/>
                   <w:noProof/>
-                  <w:color w:val="auto"/>
+                  <w:color w:val="7030A0"/>
                   <w:sz w:val="22"/>
                   <w:szCs w:val="22"/>
                 </w:rPr>
@@ -752,11 +752,12 @@
                 </w:rPr>
                 <w:fldChar w:fldCharType="separate"/>
               </w:r>
-              <w:hyperlink w:anchor="_Toc18089767" w:history="1">
+              <w:hyperlink w:anchor="_Toc19038238" w:history="1">
                 <w:r>
                   <w:rPr>
                     <w:rStyle w:val="Hyperlink"/>
                     <w:noProof/>
+                    <w:color w:val="7030A0"/>
                   </w:rPr>
                   <w:t>Resumo</w:t>
                 </w:r>
@@ -764,6 +765,7 @@
                   <w:rPr>
                     <w:noProof/>
                     <w:webHidden/>
+                    <w:color w:val="7030A0"/>
                   </w:rPr>
                   <w:tab/>
                 </w:r>
@@ -771,6 +773,7 @@
                   <w:rPr>
                     <w:noProof/>
                     <w:webHidden/>
+                    <w:color w:val="7030A0"/>
                   </w:rPr>
                   <w:fldChar w:fldCharType="begin"/>
                 </w:r>
@@ -778,19 +781,22 @@
                   <w:rPr>
                     <w:noProof/>
                     <w:webHidden/>
+                    <w:color w:val="7030A0"/>
                   </w:rPr>
-                  <w:instrText xml:space="preserve"> PAGEREF _Toc18089767 \h </w:instrText>
+                  <w:instrText xml:space="preserve"> PAGEREF _Toc19038238 \h </w:instrText>
                 </w:r>
                 <w:r>
                   <w:rPr>
                     <w:noProof/>
                     <w:webHidden/>
+                    <w:color w:val="7030A0"/>
                   </w:rPr>
                 </w:r>
                 <w:r>
                   <w:rPr>
                     <w:noProof/>
                     <w:webHidden/>
+                    <w:color w:val="7030A0"/>
                   </w:rPr>
                   <w:fldChar w:fldCharType="separate"/>
                 </w:r>
@@ -798,6 +804,7 @@
                   <w:rPr>
                     <w:noProof/>
                     <w:webHidden/>
+                    <w:color w:val="7030A0"/>
                   </w:rPr>
                   <w:t>2</w:t>
                 </w:r>
@@ -805,6 +812,7 @@
                   <w:rPr>
                     <w:noProof/>
                     <w:webHidden/>
+                    <w:color w:val="7030A0"/>
                   </w:rPr>
                   <w:fldChar w:fldCharType="end"/>
                 </w:r>
@@ -815,15 +823,16 @@
                 <w:pStyle w:val="Sumrio2"/>
                 <w:rPr>
                   <w:noProof/>
-                  <w:color w:val="auto"/>
+                  <w:color w:val="7030A0"/>
                   <w:szCs w:val="22"/>
                 </w:rPr>
               </w:pPr>
-              <w:hyperlink w:anchor="_Toc18089768" w:history="1">
+              <w:hyperlink w:anchor="_Toc19038239" w:history="1">
                 <w:r>
                   <w:rPr>
                     <w:rStyle w:val="Hyperlink"/>
                     <w:noProof/>
+                    <w:color w:val="7030A0"/>
                   </w:rPr>
                   <w:t>Objetivos</w:t>
                 </w:r>
@@ -834,15 +843,16 @@
                 <w:pStyle w:val="Sumrio2"/>
                 <w:rPr>
                   <w:noProof/>
-                  <w:color w:val="auto"/>
+                  <w:color w:val="7030A0"/>
                   <w:szCs w:val="22"/>
                 </w:rPr>
               </w:pPr>
-              <w:hyperlink w:anchor="_Toc18089769" w:history="1">
+              <w:hyperlink w:anchor="_Toc19038240" w:history="1">
                 <w:r>
                   <w:rPr>
                     <w:rStyle w:val="Hyperlink"/>
                     <w:noProof/>
+                    <w:color w:val="7030A0"/>
                   </w:rPr>
                   <w:t>Descrição do projeto</w:t>
                 </w:r>
@@ -853,15 +863,16 @@
                 <w:pStyle w:val="Sumrio2"/>
                 <w:rPr>
                   <w:noProof/>
-                  <w:color w:val="auto"/>
+                  <w:color w:val="7030A0"/>
                   <w:szCs w:val="22"/>
                 </w:rPr>
               </w:pPr>
-              <w:hyperlink w:anchor="_Toc18089770" w:history="1">
+              <w:hyperlink w:anchor="_Toc19038241" w:history="1">
                 <w:r>
                   <w:rPr>
                     <w:rStyle w:val="Hyperlink"/>
                     <w:noProof/>
+                    <w:color w:val="7030A0"/>
                   </w:rPr>
                   <w:t>Resumo do projeto</w:t>
                 </w:r>
@@ -873,16 +884,17 @@
                 <w:rPr>
                   <w:b w:val="0"/>
                   <w:noProof/>
-                  <w:color w:val="auto"/>
+                  <w:color w:val="7030A0"/>
                   <w:sz w:val="22"/>
                   <w:szCs w:val="22"/>
                 </w:rPr>
               </w:pPr>
-              <w:hyperlink w:anchor="_Toc18089771" w:history="1">
+              <w:hyperlink w:anchor="_Toc19038242" w:history="1">
                 <w:r>
                   <w:rPr>
                     <w:rStyle w:val="Hyperlink"/>
                     <w:noProof/>
+                    <w:color w:val="7030A0"/>
                   </w:rPr>
                   <w:t>Sprint 2</w:t>
                 </w:r>
@@ -890,6 +902,7 @@
                   <w:rPr>
                     <w:noProof/>
                     <w:webHidden/>
+                    <w:color w:val="7030A0"/>
                   </w:rPr>
                   <w:tab/>
                 </w:r>
@@ -897,6 +910,7 @@
                   <w:rPr>
                     <w:noProof/>
                     <w:webHidden/>
+                    <w:color w:val="7030A0"/>
                   </w:rPr>
                   <w:fldChar w:fldCharType="begin"/>
                 </w:r>
@@ -904,19 +918,22 @@
                   <w:rPr>
                     <w:noProof/>
                     <w:webHidden/>
+                    <w:color w:val="7030A0"/>
                   </w:rPr>
-                  <w:instrText xml:space="preserve"> PAGEREF _Toc18089771 \h </w:instrText>
+                  <w:instrText xml:space="preserve"> PAGEREF _Toc19038242 \h </w:instrText>
                 </w:r>
                 <w:r>
                   <w:rPr>
                     <w:noProof/>
                     <w:webHidden/>
+                    <w:color w:val="7030A0"/>
                   </w:rPr>
                 </w:r>
                 <w:r>
                   <w:rPr>
                     <w:noProof/>
                     <w:webHidden/>
+                    <w:color w:val="7030A0"/>
                   </w:rPr>
                   <w:fldChar w:fldCharType="separate"/>
                 </w:r>
@@ -924,6 +941,7 @@
                   <w:rPr>
                     <w:noProof/>
                     <w:webHidden/>
+                    <w:color w:val="7030A0"/>
                   </w:rPr>
                   <w:t>3</w:t>
                 </w:r>
@@ -931,6 +949,7 @@
                   <w:rPr>
                     <w:noProof/>
                     <w:webHidden/>
+                    <w:color w:val="7030A0"/>
                   </w:rPr>
                   <w:fldChar w:fldCharType="end"/>
                 </w:r>
@@ -941,15 +960,16 @@
                 <w:pStyle w:val="Sumrio2"/>
                 <w:rPr>
                   <w:noProof/>
-                  <w:color w:val="auto"/>
+                  <w:color w:val="7030A0"/>
                   <w:szCs w:val="22"/>
                 </w:rPr>
               </w:pPr>
-              <w:hyperlink w:anchor="_Toc18089772" w:history="1">
+              <w:hyperlink w:anchor="_Toc19038243" w:history="1">
                 <w:r>
                   <w:rPr>
                     <w:rStyle w:val="Hyperlink"/>
                     <w:noProof/>
+                    <w:color w:val="7030A0"/>
                   </w:rPr>
                   <w:t>Semana 1</w:t>
                 </w:r>
@@ -960,15 +980,16 @@
                 <w:pStyle w:val="Sumrio2"/>
                 <w:rPr>
                   <w:noProof/>
-                  <w:color w:val="auto"/>
+                  <w:color w:val="7030A0"/>
                   <w:szCs w:val="22"/>
                 </w:rPr>
               </w:pPr>
-              <w:hyperlink w:anchor="_Toc18089773" w:history="1">
+              <w:hyperlink w:anchor="_Toc19038244" w:history="1">
                 <w:r>
                   <w:rPr>
                     <w:rStyle w:val="Hyperlink"/>
                     <w:noProof/>
+                    <w:color w:val="7030A0"/>
                   </w:rPr>
                   <w:t>Semana 2</w:t>
                 </w:r>
@@ -980,16 +1001,18 @@
                 <w:rPr>
                   <w:b w:val="0"/>
                   <w:noProof/>
-                  <w:color w:val="auto"/>
+                  <w:color w:val="7030A0"/>
                   <w:sz w:val="22"/>
                   <w:szCs w:val="22"/>
                 </w:rPr>
               </w:pPr>
-              <w:hyperlink w:anchor="_Toc18089774" w:history="1">
+              <w:hyperlink w:anchor="_Toc19038245" w:history="1">
                 <w:r>
                   <w:rPr>
                     <w:rStyle w:val="Hyperlink"/>
                     <w:noProof/>
+                    <w:color w:val="7030A0"/>
+                    <w:lang w:val="en-US"/>
                   </w:rPr>
                   <w:t>Sprint 3</w:t>
                 </w:r>
@@ -997,6 +1020,7 @@
                   <w:rPr>
                     <w:noProof/>
                     <w:webHidden/>
+                    <w:color w:val="7030A0"/>
                   </w:rPr>
                   <w:tab/>
                 </w:r>
@@ -1004,6 +1028,7 @@
                   <w:rPr>
                     <w:noProof/>
                     <w:webHidden/>
+                    <w:color w:val="7030A0"/>
                   </w:rPr>
                   <w:fldChar w:fldCharType="begin"/>
                 </w:r>
@@ -1011,19 +1036,22 @@
                   <w:rPr>
                     <w:noProof/>
                     <w:webHidden/>
+                    <w:color w:val="7030A0"/>
                   </w:rPr>
-                  <w:instrText xml:space="preserve"> PAGEREF _Toc18089774 \h </w:instrText>
+                  <w:instrText xml:space="preserve"> PAGEREF _Toc19038245 \h </w:instrText>
                 </w:r>
                 <w:r>
                   <w:rPr>
                     <w:noProof/>
                     <w:webHidden/>
+                    <w:color w:val="7030A0"/>
                   </w:rPr>
                 </w:r>
                 <w:r>
                   <w:rPr>
                     <w:noProof/>
                     <w:webHidden/>
+                    <w:color w:val="7030A0"/>
                   </w:rPr>
                   <w:fldChar w:fldCharType="separate"/>
                 </w:r>
@@ -1031,6 +1059,7 @@
                   <w:rPr>
                     <w:noProof/>
                     <w:webHidden/>
+                    <w:color w:val="7030A0"/>
                   </w:rPr>
                   <w:t>5</w:t>
                 </w:r>
@@ -1038,6 +1067,7 @@
                   <w:rPr>
                     <w:noProof/>
                     <w:webHidden/>
+                    <w:color w:val="7030A0"/>
                   </w:rPr>
                   <w:fldChar w:fldCharType="end"/>
                 </w:r>
@@ -1048,17 +1078,38 @@
                 <w:pStyle w:val="Sumrio2"/>
                 <w:rPr>
                   <w:noProof/>
-                  <w:color w:val="auto"/>
+                  <w:color w:val="7030A0"/>
                   <w:szCs w:val="22"/>
                 </w:rPr>
               </w:pPr>
-              <w:hyperlink w:anchor="_Toc18089775" w:history="1">
+              <w:hyperlink w:anchor="_Toc19038246" w:history="1">
                 <w:r>
                   <w:rPr>
                     <w:rStyle w:val="Hyperlink"/>
                     <w:noProof/>
+                    <w:color w:val="7030A0"/>
                   </w:rPr>
                   <w:t>Semana 1</w:t>
+                </w:r>
+              </w:hyperlink>
+            </w:p>
+            <w:p>
+              <w:pPr>
+                <w:pStyle w:val="Sumrio2"/>
+                <w:rPr>
+                  <w:noProof/>
+                  <w:color w:val="7030A0"/>
+                  <w:szCs w:val="22"/>
+                </w:rPr>
+              </w:pPr>
+              <w:hyperlink w:anchor="_Toc19038247" w:history="1">
+                <w:r>
+                  <w:rPr>
+                    <w:rStyle w:val="Hyperlink"/>
+                    <w:noProof/>
+                    <w:color w:val="7030A0"/>
+                  </w:rPr>
+                  <w:t>Semana 2</w:t>
                 </w:r>
               </w:hyperlink>
             </w:p>
@@ -1094,7 +1145,7 @@
       <w:pPr>
         <w:pStyle w:val="cabealho1"/>
       </w:pPr>
-      <w:bookmarkStart w:id="1" w:name="_Toc18089767"/>
+      <w:bookmarkStart w:id="1" w:name="_Toc19038238"/>
       <w:r>
         <w:lastRenderedPageBreak/>
         <w:t>Resumo</w:t>
@@ -1109,7 +1160,7 @@
       <w:pPr>
         <w:pStyle w:val="cabealho2"/>
       </w:pPr>
-      <w:bookmarkStart w:id="2" w:name="_Toc18089768"/>
+      <w:bookmarkStart w:id="2" w:name="_Toc19038239"/>
       <w:r>
         <w:t>Objetivos</w:t>
       </w:r>
@@ -1135,7 +1186,7 @@
       <w:pPr>
         <w:pStyle w:val="cabealho2"/>
       </w:pPr>
-      <w:bookmarkStart w:id="3" w:name="_Toc18089769"/>
+      <w:bookmarkStart w:id="3" w:name="_Toc19038240"/>
       <w:r>
         <w:t xml:space="preserve">Descrição do </w:t>
       </w:r>
@@ -1157,7 +1208,7 @@
       <w:pPr>
         <w:pStyle w:val="cabealho2"/>
       </w:pPr>
-      <w:bookmarkStart w:id="4" w:name="_Toc18089770"/>
+      <w:bookmarkStart w:id="4" w:name="_Toc19038241"/>
       <w:r>
         <w:t xml:space="preserve">Resumo </w:t>
       </w:r>
@@ -1211,7 +1262,7 @@
       <w:pPr>
         <w:pStyle w:val="cabealho1"/>
       </w:pPr>
-      <w:bookmarkStart w:id="5" w:name="_Toc18089771"/>
+      <w:bookmarkStart w:id="5" w:name="_Toc19038242"/>
       <w:r>
         <w:lastRenderedPageBreak/>
         <w:t xml:space="preserve">Sprint </w:t>
@@ -1238,7 +1289,7 @@
       <w:pPr>
         <w:pStyle w:val="cabealho2"/>
       </w:pPr>
-      <w:bookmarkStart w:id="6" w:name="_Toc18089772"/>
+      <w:bookmarkStart w:id="6" w:name="_Toc19038243"/>
       <w:r>
         <w:t xml:space="preserve">Semana </w:t>
       </w:r>
@@ -1246,6 +1297,15 @@
         <w:t>1</w:t>
       </w:r>
       <w:bookmarkEnd w:id="6"/>
+    </w:p>
+    <w:p>
+      <w:pPr>
+        <w:ind w:firstLine="720"/>
+        <w:jc w:val="both"/>
+      </w:pPr>
+      <w:r>
+        <w:t>Este relatório reúne as atividades acompanhadas durante a semana 1 da sprint 2 do curso CodeXP – turma B.</w:t>
+      </w:r>
     </w:p>
     <w:p>
       <w:pPr>
@@ -1255,9 +1315,6 @@
           <w:lang w:eastAsia="en-US"/>
         </w:rPr>
       </w:pPr>
-      <w:r>
-        <w:t>Este relatório reúne as atividades acompanhadas durante a semana 1 da sprint 2 do curso CodeXP – turma B.</w:t>
-      </w:r>
     </w:p>
     <w:p>
       <w:pPr>
@@ -1406,7 +1463,7 @@
       <w:pPr>
         <w:pStyle w:val="cabealho2"/>
       </w:pPr>
-      <w:bookmarkStart w:id="7" w:name="_Toc18089773"/>
+      <w:bookmarkStart w:id="7" w:name="_Toc19038244"/>
       <w:r>
         <w:lastRenderedPageBreak/>
         <w:t xml:space="preserve">Semana </w:t>
@@ -1428,7 +1485,13 @@
         <w:t>2</w:t>
       </w:r>
       <w:r>
-        <w:t xml:space="preserve"> do curso CodeXP – turma B.</w:t>
+        <w:t xml:space="preserve"> </w:t>
+      </w:r>
+      <w:r>
+        <w:t xml:space="preserve">da sprint 2 </w:t>
+      </w:r>
+      <w:r>
+        <w:t>do curso CodeXP – turma B.</w:t>
       </w:r>
     </w:p>
     <w:p>
@@ -1474,6 +1537,15 @@
       </w:pPr>
       <w:r>
         <w:t>Foi explicado o que é e como funciona a tecnologia de versionamento Git e a plataforma GitHub, encerrando a sprint 2.</w:t>
+      </w:r>
+    </w:p>
+    <w:p>
+      <w:pPr>
+        <w:ind w:firstLine="720"/>
+        <w:jc w:val="both"/>
+      </w:pPr>
+      <w:r>
+        <w:t>Por fim, houve a introdução de HTML.</w:t>
       </w:r>
     </w:p>
     <w:p>
@@ -1484,9 +1556,6 @@
           <w:lang w:eastAsia="en-US"/>
         </w:rPr>
       </w:pPr>
-      <w:r>
-        <w:t>Por fim, houve a introdução de HTML.</w:t>
-      </w:r>
     </w:p>
     <w:p>
       <w:pPr>
@@ -1561,41 +1630,78 @@
     </w:p>
     <w:p>
       <w:pPr>
-        <w:ind w:firstLine="720"/>
-      </w:pPr>
-    </w:p>
-    <w:p>
-      <w:pPr>
         <w:pStyle w:val="cabealho1"/>
-      </w:pPr>
-      <w:bookmarkStart w:id="8" w:name="_Toc18089774"/>
-      <w:r>
+        <w:rPr>
+          <w:lang w:val="en-US"/>
+        </w:rPr>
+      </w:pPr>
+      <w:bookmarkStart w:id="8" w:name="_Toc19038245"/>
+      <w:r>
+        <w:rPr>
+          <w:lang w:val="en-US"/>
+        </w:rPr>
         <w:lastRenderedPageBreak/>
-        <w:t xml:space="preserve">Sprint </w:t>
+        <w:t>Sprint 3</w:t>
+      </w:r>
+      <w:bookmarkEnd w:id="8"/>
+    </w:p>
+    <w:p>
+      <w:pPr>
+        <w:ind w:firstLine="720"/>
+        <w:jc w:val="both"/>
+        <w:rPr>
+          <w:lang w:val="en-US"/>
+        </w:rPr>
+      </w:pPr>
+      <w:r>
+        <w:rPr>
+          <w:lang w:val="en-US"/>
+        </w:rPr>
+        <w:t xml:space="preserve">A sprint 3 </w:t>
+      </w:r>
+      <w:r>
+        <w:t>compreende</w:t>
+      </w:r>
+      <w:r>
+        <w:rPr>
+          <w:lang w:val="en-US"/>
+        </w:rPr>
+        <w:t xml:space="preserve"> Front-End I - HTML e CSS.</w:t>
+      </w:r>
+    </w:p>
+    <w:p>
+      <w:pPr>
+        <w:ind w:firstLine="720"/>
+        <w:jc w:val="both"/>
+        <w:rPr>
+          <w:lang w:val="en-US"/>
+        </w:rPr>
+      </w:pPr>
+    </w:p>
+    <w:p>
+      <w:pPr>
+        <w:pStyle w:val="cabealho2"/>
+      </w:pPr>
+      <w:bookmarkStart w:id="9" w:name="_Toc19038246"/>
+      <w:r>
+        <w:t>Semana 1</w:t>
+      </w:r>
+      <w:bookmarkEnd w:id="9"/>
+    </w:p>
+    <w:p>
+      <w:pPr>
+        <w:ind w:firstLine="720"/>
+        <w:jc w:val="both"/>
+      </w:pPr>
+      <w:r>
+        <w:t xml:space="preserve">Este relatório reúne as atividades acompanhadas durante a semana 1 da sprint </w:t>
       </w:r>
       <w:r>
         <w:t>3</w:t>
       </w:r>
-      <w:bookmarkEnd w:id="8"/>
-    </w:p>
-    <w:p>
-      <w:pPr>
-        <w:ind w:firstLine="720"/>
-        <w:jc w:val="both"/>
-      </w:pPr>
-      <w:r>
-        <w:t>A sprint 3 compreende Front-End I - HTML e CSS.</w:t>
-      </w:r>
-    </w:p>
-    <w:p>
-      <w:pPr>
-        <w:pStyle w:val="cabealho2"/>
-      </w:pPr>
-      <w:bookmarkStart w:id="9" w:name="_Toc18089775"/>
-      <w:r>
-        <w:t>Semana 1</w:t>
-      </w:r>
-      <w:bookmarkEnd w:id="9"/>
+      <w:r>
+        <w:t xml:space="preserve"> do curso CodeXP – turma B.</w:t>
+      </w:r>
     </w:p>
     <w:p>
       <w:pPr>
@@ -1605,15 +1711,6 @@
           <w:lang w:eastAsia="en-US"/>
         </w:rPr>
       </w:pPr>
-      <w:r>
-        <w:t xml:space="preserve">Este relatório reúne as atividades acompanhadas durante a semana 1 da sprint </w:t>
-      </w:r>
-      <w:r>
-        <w:t>3</w:t>
-      </w:r>
-      <w:r>
-        <w:t xml:space="preserve"> do curso CodeXP – turma B.</w:t>
-      </w:r>
     </w:p>
     <w:p>
       <w:pPr>
@@ -1648,6 +1745,15 @@
       </w:pPr>
       <w:r>
         <w:t>Para fixar os conhecimentos, foram aplicados diversos exercícios onde um layout feito no Adobe XD era apresentado e os alunos deveriam reproduzir este design em uma tela web. Em um nível um pouco mais avançado, clonaram a página de download do site do Spotify.</w:t>
+      </w:r>
+    </w:p>
+    <w:p>
+      <w:pPr>
+        <w:ind w:firstLine="720"/>
+        <w:jc w:val="both"/>
+      </w:pPr>
+      <w:r>
+        <w:t>Por fim, foi mostrada a importância de construir páginas responsivas e como criá-las, usando media queries.</w:t>
       </w:r>
     </w:p>
     <w:p>
@@ -1658,9 +1764,6 @@
           <w:lang w:eastAsia="en-US"/>
         </w:rPr>
       </w:pPr>
-      <w:r>
-        <w:t>Por fim, foi mostrada a importância de construir páginas responsivas e como criá-las, usando media queries.</w:t>
-      </w:r>
     </w:p>
     <w:p>
       <w:pPr>
@@ -1703,6 +1806,132 @@
           <w:lang w:eastAsia="en-US"/>
         </w:rPr>
       </w:pPr>
+    </w:p>
+    <w:p>
+      <w:pPr>
+        <w:ind w:firstLine="720"/>
+        <w:rPr>
+          <w:lang w:eastAsia="en-US"/>
+        </w:rPr>
+      </w:pPr>
+    </w:p>
+    <w:p>
+      <w:pPr>
+        <w:ind w:firstLine="720"/>
+        <w:rPr>
+          <w:lang w:eastAsia="en-US"/>
+        </w:rPr>
+      </w:pPr>
+    </w:p>
+    <w:p>
+      <w:pPr>
+        <w:ind w:firstLine="720"/>
+        <w:rPr>
+          <w:lang w:eastAsia="en-US"/>
+        </w:rPr>
+      </w:pPr>
+    </w:p>
+    <w:p>
+      <w:pPr>
+        <w:pStyle w:val="cabealho2"/>
+      </w:pPr>
+      <w:bookmarkStart w:id="10" w:name="_Toc19038247"/>
+      <w:r>
+        <w:lastRenderedPageBreak/>
+        <w:t>Semana 2</w:t>
+      </w:r>
+      <w:bookmarkEnd w:id="10"/>
+    </w:p>
+    <w:p>
+      <w:pPr>
+        <w:ind w:firstLine="720"/>
+        <w:jc w:val="both"/>
+      </w:pPr>
+      <w:r>
+        <w:t xml:space="preserve">Este relatório reúne as atividades acompanhadas durante a semana 2 da sprint </w:t>
+      </w:r>
+      <w:r>
+        <w:t>3</w:t>
+      </w:r>
+      <w:r>
+        <w:t xml:space="preserve"> do curso CodeXP – turma B.</w:t>
+      </w:r>
+    </w:p>
+    <w:p>
+      <w:pPr>
+        <w:ind w:firstLine="720"/>
+        <w:jc w:val="both"/>
+        <w:rPr>
+          <w:lang w:eastAsia="en-US"/>
+        </w:rPr>
+      </w:pPr>
+    </w:p>
+    <w:p>
+      <w:pPr>
+        <w:pStyle w:val="cabealho3"/>
+      </w:pPr>
+      <w:r>
+        <w:t>Resumo da semana 2</w:t>
+      </w:r>
+    </w:p>
+    <w:p>
+      <w:pPr>
+        <w:ind w:firstLine="720"/>
+        <w:jc w:val="both"/>
+      </w:pPr>
+      <w:r>
+        <w:t>Durante a semana os alunos deram continuidade ao aprendizado sobre HTML e CSS, aprendendo como criar formulários e a diferença de requisições do tipo GET e POST.</w:t>
+      </w:r>
+    </w:p>
+    <w:p>
+      <w:pPr>
+        <w:ind w:firstLine="720"/>
+        <w:jc w:val="both"/>
+      </w:pPr>
+      <w:r>
+        <w:t>Praticaram o desenvolvimento de telas utilizando o projeto Gufos e, em seguida, desenvolveram algumas telas de seus projetos para a empresa Linx.</w:t>
+      </w:r>
+    </w:p>
+    <w:p>
+      <w:pPr>
+        <w:ind w:firstLine="720"/>
+        <w:jc w:val="both"/>
+        <w:rPr>
+          <w:lang w:eastAsia="en-US"/>
+        </w:rPr>
+      </w:pPr>
+    </w:p>
+    <w:p>
+      <w:pPr>
+        <w:pStyle w:val="cabealho3"/>
+      </w:pPr>
+      <w:r>
+        <w:t>Feedback</w:t>
+      </w:r>
+    </w:p>
+    <w:p>
+      <w:pPr>
+        <w:ind w:firstLine="720"/>
+        <w:jc w:val="both"/>
+      </w:pPr>
+      <w:r>
+        <w:t>Neste ponto a turma demonstrou maior dificuldade, quando teve de fato início a codificação propriamente dita e até então era novidade para muitos.</w:t>
+      </w:r>
+    </w:p>
+    <w:p>
+      <w:pPr>
+        <w:ind w:firstLine="720"/>
+        <w:jc w:val="both"/>
+      </w:pPr>
+      <w:r>
+        <w:t xml:space="preserve">Os professores vêm buscando explicar sempre da forma mais clara possível, com exemplos que </w:t>
+      </w:r>
+      <w:r>
+        <w:t>deem</w:t>
+      </w:r>
+      <w:r>
+        <w:t xml:space="preserve"> contexto e vários exercícios, além do auxílio prestado pela monitoria pontualmente nas maiores dificuldades. O conjunto disso tudo tem mostrado bons resultados.</w:t>
+      </w:r>
     </w:p>
     <w:p>
       <w:pPr>
@@ -3709,6 +3938,7 @@
     <w:rsid w:val="00023D19"/>
     <w:rsid w:val="00233B6B"/>
     <w:rsid w:val="00334DB6"/>
+    <w:rsid w:val="003C47DD"/>
     <w:rsid w:val="00405721"/>
     <w:rsid w:val="00406E44"/>
     <w:rsid w:val="004265B1"/>
@@ -4446,7 +4676,7 @@
 </file>
 
 <file path=customXml/itemProps3.xml><?xml version="1.0" encoding="utf-8"?>
-<ds:datastoreItem xmlns:ds="http://schemas.openxmlformats.org/officeDocument/2006/customXml" ds:itemID="{5737B487-EFCB-46ED-9FBD-B25ED57F88CC}">
+<ds:datastoreItem xmlns:ds="http://schemas.openxmlformats.org/officeDocument/2006/customXml" ds:itemID="{3C194B23-7C42-4D95-BBED-F675EB1A0086}">
   <ds:schemaRefs>
     <ds:schemaRef ds:uri="http://schemas.openxmlformats.org/officeDocument/2006/bibliography"/>
   </ds:schemaRefs>

</xml_diff>

<commit_message>
Adiciona relatorio da semana 1 - sprint 4 da turma B
</commit_message>
<xml_diff>
--- a/Diario_bordo/Diario_de_bordo-turma_B_manha.docx
+++ b/Diario_bordo/Diario_de_bordo-turma_B_manha.docx
@@ -752,7 +752,7 @@
                 </w:rPr>
                 <w:fldChar w:fldCharType="separate"/>
               </w:r>
-              <w:hyperlink w:anchor="_Toc19038238" w:history="1">
+              <w:hyperlink w:anchor="_Toc19651196" w:history="1">
                 <w:r>
                   <w:rPr>
                     <w:rStyle w:val="Hyperlink"/>
@@ -783,7 +783,7 @@
                     <w:webHidden/>
                     <w:color w:val="7030A0"/>
                   </w:rPr>
-                  <w:instrText xml:space="preserve"> PAGEREF _Toc19038238 \h </w:instrText>
+                  <w:instrText xml:space="preserve"> PAGEREF _Toc19651196 \h </w:instrText>
                 </w:r>
                 <w:r>
                   <w:rPr>
@@ -827,7 +827,7 @@
                   <w:szCs w:val="22"/>
                 </w:rPr>
               </w:pPr>
-              <w:hyperlink w:anchor="_Toc19038239" w:history="1">
+              <w:hyperlink w:anchor="_Toc19651197" w:history="1">
                 <w:r>
                   <w:rPr>
                     <w:rStyle w:val="Hyperlink"/>
@@ -847,7 +847,7 @@
                   <w:szCs w:val="22"/>
                 </w:rPr>
               </w:pPr>
-              <w:hyperlink w:anchor="_Toc19038240" w:history="1">
+              <w:hyperlink w:anchor="_Toc19651198" w:history="1">
                 <w:r>
                   <w:rPr>
                     <w:rStyle w:val="Hyperlink"/>
@@ -867,7 +867,7 @@
                   <w:szCs w:val="22"/>
                 </w:rPr>
               </w:pPr>
-              <w:hyperlink w:anchor="_Toc19038241" w:history="1">
+              <w:hyperlink w:anchor="_Toc19651199" w:history="1">
                 <w:r>
                   <w:rPr>
                     <w:rStyle w:val="Hyperlink"/>
@@ -889,7 +889,7 @@
                   <w:szCs w:val="22"/>
                 </w:rPr>
               </w:pPr>
-              <w:hyperlink w:anchor="_Toc19038242" w:history="1">
+              <w:hyperlink w:anchor="_Toc19651200" w:history="1">
                 <w:r>
                   <w:rPr>
                     <w:rStyle w:val="Hyperlink"/>
@@ -920,7 +920,7 @@
                     <w:webHidden/>
                     <w:color w:val="7030A0"/>
                   </w:rPr>
-                  <w:instrText xml:space="preserve"> PAGEREF _Toc19038242 \h </w:instrText>
+                  <w:instrText xml:space="preserve"> PAGEREF _Toc19651200 \h </w:instrText>
                 </w:r>
                 <w:r>
                   <w:rPr>
@@ -964,7 +964,7 @@
                   <w:szCs w:val="22"/>
                 </w:rPr>
               </w:pPr>
-              <w:hyperlink w:anchor="_Toc19038243" w:history="1">
+              <w:hyperlink w:anchor="_Toc19651201" w:history="1">
                 <w:r>
                   <w:rPr>
                     <w:rStyle w:val="Hyperlink"/>
@@ -984,7 +984,7 @@
                   <w:szCs w:val="22"/>
                 </w:rPr>
               </w:pPr>
-              <w:hyperlink w:anchor="_Toc19038244" w:history="1">
+              <w:hyperlink w:anchor="_Toc19651202" w:history="1">
                 <w:r>
                   <w:rPr>
                     <w:rStyle w:val="Hyperlink"/>
@@ -1006,7 +1006,7 @@
                   <w:szCs w:val="22"/>
                 </w:rPr>
               </w:pPr>
-              <w:hyperlink w:anchor="_Toc19038245" w:history="1">
+              <w:hyperlink w:anchor="_Toc19651203" w:history="1">
                 <w:r>
                   <w:rPr>
                     <w:rStyle w:val="Hyperlink"/>
@@ -1038,7 +1038,7 @@
                     <w:webHidden/>
                     <w:color w:val="7030A0"/>
                   </w:rPr>
-                  <w:instrText xml:space="preserve"> PAGEREF _Toc19038245 \h </w:instrText>
+                  <w:instrText xml:space="preserve"> PAGEREF _Toc19651203 \h </w:instrText>
                 </w:r>
                 <w:r>
                   <w:rPr>
@@ -1082,7 +1082,7 @@
                   <w:szCs w:val="22"/>
                 </w:rPr>
               </w:pPr>
-              <w:hyperlink w:anchor="_Toc19038246" w:history="1">
+              <w:hyperlink w:anchor="_Toc19651204" w:history="1">
                 <w:r>
                   <w:rPr>
                     <w:rStyle w:val="Hyperlink"/>
@@ -1102,7 +1102,7 @@
                   <w:szCs w:val="22"/>
                 </w:rPr>
               </w:pPr>
-              <w:hyperlink w:anchor="_Toc19038247" w:history="1">
+              <w:hyperlink w:anchor="_Toc19651205" w:history="1">
                 <w:r>
                   <w:rPr>
                     <w:rStyle w:val="Hyperlink"/>
@@ -1110,6 +1110,103 @@
                     <w:color w:val="7030A0"/>
                   </w:rPr>
                   <w:t>Semana 2</w:t>
+                </w:r>
+              </w:hyperlink>
+            </w:p>
+            <w:p>
+              <w:pPr>
+                <w:pStyle w:val="Sumrio1"/>
+                <w:rPr>
+                  <w:b w:val="0"/>
+                  <w:noProof/>
+                  <w:color w:val="7030A0"/>
+                  <w:sz w:val="22"/>
+                  <w:szCs w:val="22"/>
+                </w:rPr>
+              </w:pPr>
+              <w:hyperlink w:anchor="_Toc19651206" w:history="1">
+                <w:r>
+                  <w:rPr>
+                    <w:rStyle w:val="Hyperlink"/>
+                    <w:noProof/>
+                    <w:color w:val="7030A0"/>
+                  </w:rPr>
+                  <w:t>Sprint 4</w:t>
+                </w:r>
+                <w:r>
+                  <w:rPr>
+                    <w:noProof/>
+                    <w:webHidden/>
+                    <w:color w:val="7030A0"/>
+                  </w:rPr>
+                  <w:tab/>
+                </w:r>
+                <w:r>
+                  <w:rPr>
+                    <w:noProof/>
+                    <w:webHidden/>
+                    <w:color w:val="7030A0"/>
+                  </w:rPr>
+                  <w:fldChar w:fldCharType="begin"/>
+                </w:r>
+                <w:r>
+                  <w:rPr>
+                    <w:noProof/>
+                    <w:webHidden/>
+                    <w:color w:val="7030A0"/>
+                  </w:rPr>
+                  <w:instrText xml:space="preserve"> PAGEREF _Toc19651206 \h </w:instrText>
+                </w:r>
+                <w:r>
+                  <w:rPr>
+                    <w:noProof/>
+                    <w:webHidden/>
+                    <w:color w:val="7030A0"/>
+                  </w:rPr>
+                </w:r>
+                <w:r>
+                  <w:rPr>
+                    <w:noProof/>
+                    <w:webHidden/>
+                    <w:color w:val="7030A0"/>
+                  </w:rPr>
+                  <w:fldChar w:fldCharType="separate"/>
+                </w:r>
+                <w:r>
+                  <w:rPr>
+                    <w:noProof/>
+                    <w:webHidden/>
+                    <w:color w:val="7030A0"/>
+                  </w:rPr>
+                  <w:t>7</w:t>
+                </w:r>
+                <w:r>
+                  <w:rPr>
+                    <w:noProof/>
+                    <w:webHidden/>
+                    <w:color w:val="7030A0"/>
+                  </w:rPr>
+                  <w:fldChar w:fldCharType="end"/>
+                </w:r>
+              </w:hyperlink>
+            </w:p>
+            <w:p>
+              <w:pPr>
+                <w:pStyle w:val="Sumrio2"/>
+                <w:rPr>
+                  <w:noProof/>
+                  <w:color w:val="7030A0"/>
+                  <w:szCs w:val="22"/>
+                </w:rPr>
+              </w:pPr>
+              <w:hyperlink w:anchor="_Toc19651207" w:history="1">
+                <w:r>
+                  <w:rPr>
+                    <w:rStyle w:val="Hyperlink"/>
+                    <w:noProof/>
+                    <w:color w:val="7030A0"/>
+                  </w:rPr>
+                  <w:t>Semana 1</w:t>
                 </w:r>
               </w:hyperlink>
             </w:p>
@@ -1145,7 +1242,7 @@
       <w:pPr>
         <w:pStyle w:val="cabealho1"/>
       </w:pPr>
-      <w:bookmarkStart w:id="1" w:name="_Toc19038238"/>
+      <w:bookmarkStart w:id="1" w:name="_Toc19651196"/>
       <w:r>
         <w:lastRenderedPageBreak/>
         <w:t>Resumo</w:t>
@@ -1160,7 +1257,7 @@
       <w:pPr>
         <w:pStyle w:val="cabealho2"/>
       </w:pPr>
-      <w:bookmarkStart w:id="2" w:name="_Toc19038239"/>
+      <w:bookmarkStart w:id="2" w:name="_Toc19651197"/>
       <w:r>
         <w:t>Objetivos</w:t>
       </w:r>
@@ -1186,7 +1283,7 @@
       <w:pPr>
         <w:pStyle w:val="cabealho2"/>
       </w:pPr>
-      <w:bookmarkStart w:id="3" w:name="_Toc19038240"/>
+      <w:bookmarkStart w:id="3" w:name="_Toc19651198"/>
       <w:r>
         <w:t xml:space="preserve">Descrição do </w:t>
       </w:r>
@@ -1208,7 +1305,7 @@
       <w:pPr>
         <w:pStyle w:val="cabealho2"/>
       </w:pPr>
-      <w:bookmarkStart w:id="4" w:name="_Toc19038241"/>
+      <w:bookmarkStart w:id="4" w:name="_Toc19651199"/>
       <w:r>
         <w:t xml:space="preserve">Resumo </w:t>
       </w:r>
@@ -1262,7 +1359,7 @@
       <w:pPr>
         <w:pStyle w:val="cabealho1"/>
       </w:pPr>
-      <w:bookmarkStart w:id="5" w:name="_Toc19038242"/>
+      <w:bookmarkStart w:id="5" w:name="_Toc19651200"/>
       <w:r>
         <w:lastRenderedPageBreak/>
         <w:t xml:space="preserve">Sprint </w:t>
@@ -1289,7 +1386,7 @@
       <w:pPr>
         <w:pStyle w:val="cabealho2"/>
       </w:pPr>
-      <w:bookmarkStart w:id="6" w:name="_Toc19038243"/>
+      <w:bookmarkStart w:id="6" w:name="_Toc19651201"/>
       <w:r>
         <w:t xml:space="preserve">Semana </w:t>
       </w:r>
@@ -1463,7 +1560,7 @@
       <w:pPr>
         <w:pStyle w:val="cabealho2"/>
       </w:pPr>
-      <w:bookmarkStart w:id="7" w:name="_Toc19038244"/>
+      <w:bookmarkStart w:id="7" w:name="_Toc19651202"/>
       <w:r>
         <w:lastRenderedPageBreak/>
         <w:t xml:space="preserve">Semana </w:t>
@@ -1635,7 +1732,7 @@
           <w:lang w:val="en-US"/>
         </w:rPr>
       </w:pPr>
-      <w:bookmarkStart w:id="8" w:name="_Toc19038245"/>
+      <w:bookmarkStart w:id="8" w:name="_Toc19651203"/>
       <w:r>
         <w:rPr>
           <w:lang w:val="en-US"/>
@@ -1659,9 +1756,14 @@
         </w:rPr>
         <w:t xml:space="preserve">A sprint 3 </w:t>
       </w:r>
-      <w:r>
+      <w:proofErr w:type="spellStart"/>
+      <w:r>
+        <w:rPr>
+          <w:lang w:val="en-US"/>
+        </w:rPr>
         <w:t>compreende</w:t>
       </w:r>
+      <w:proofErr w:type="spellEnd"/>
       <w:r>
         <w:rPr>
           <w:lang w:val="en-US"/>
@@ -1682,7 +1784,7 @@
       <w:pPr>
         <w:pStyle w:val="cabealho2"/>
       </w:pPr>
-      <w:bookmarkStart w:id="9" w:name="_Toc19038246"/>
+      <w:bookmarkStart w:id="9" w:name="_Toc19651204"/>
       <w:r>
         <w:t>Semana 1</w:t>
       </w:r>
@@ -1835,7 +1937,7 @@
       <w:pPr>
         <w:pStyle w:val="cabealho2"/>
       </w:pPr>
-      <w:bookmarkStart w:id="10" w:name="_Toc19038247"/>
+      <w:bookmarkStart w:id="10" w:name="_Toc19651205"/>
       <w:r>
         <w:lastRenderedPageBreak/>
         <w:t>Semana 2</w:t>
@@ -1848,13 +1950,7 @@
         <w:jc w:val="both"/>
       </w:pPr>
       <w:r>
-        <w:t xml:space="preserve">Este relatório reúne as atividades acompanhadas durante a semana 2 da sprint </w:t>
-      </w:r>
-      <w:r>
-        <w:t>3</w:t>
-      </w:r>
-      <w:r>
-        <w:t xml:space="preserve"> do curso CodeXP – turma B.</w:t>
+        <w:t>Este relatório reúne as atividades acompanhadas durante a semana 2 da sprint 3 do curso CodeXP – turma B.</w:t>
       </w:r>
     </w:p>
     <w:p>
@@ -1924,18 +2020,301 @@
         <w:jc w:val="both"/>
       </w:pPr>
       <w:r>
-        <w:t xml:space="preserve">Os professores vêm buscando explicar sempre da forma mais clara possível, com exemplos que </w:t>
-      </w:r>
-      <w:r>
-        <w:t>deem</w:t>
-      </w:r>
-      <w:r>
-        <w:t xml:space="preserve"> contexto e vários exercícios, além do auxílio prestado pela monitoria pontualmente nas maiores dificuldades. O conjunto disso tudo tem mostrado bons resultados.</w:t>
-      </w:r>
-    </w:p>
-    <w:p>
-      <w:pPr>
-        <w:ind w:firstLine="720"/>
+        <w:t>Os professores vêm buscando explicar sempre da forma mais clara possível, com exemplos que deem contexto e vários exercícios, além do auxílio prestado pela monitoria pontualmente nas maiores dificuldades. O conjunto disso tudo tem mostrado bons resultados.</w:t>
+      </w:r>
+    </w:p>
+    <w:p>
+      <w:pPr>
+        <w:ind w:firstLine="720"/>
+        <w:jc w:val="both"/>
+        <w:rPr>
+          <w:lang w:eastAsia="en-US"/>
+        </w:rPr>
+      </w:pPr>
+    </w:p>
+    <w:p>
+      <w:pPr>
+        <w:ind w:firstLine="720"/>
+        <w:jc w:val="both"/>
+        <w:rPr>
+          <w:lang w:eastAsia="en-US"/>
+        </w:rPr>
+      </w:pPr>
+    </w:p>
+    <w:p>
+      <w:pPr>
+        <w:ind w:firstLine="720"/>
+        <w:jc w:val="both"/>
+        <w:rPr>
+          <w:lang w:eastAsia="en-US"/>
+        </w:rPr>
+      </w:pPr>
+    </w:p>
+    <w:p>
+      <w:pPr>
+        <w:ind w:firstLine="720"/>
+        <w:jc w:val="both"/>
+        <w:rPr>
+          <w:lang w:eastAsia="en-US"/>
+        </w:rPr>
+      </w:pPr>
+    </w:p>
+    <w:p>
+      <w:pPr>
+        <w:ind w:firstLine="720"/>
+        <w:jc w:val="both"/>
+        <w:rPr>
+          <w:lang w:eastAsia="en-US"/>
+        </w:rPr>
+      </w:pPr>
+    </w:p>
+    <w:p>
+      <w:pPr>
+        <w:ind w:firstLine="720"/>
+        <w:jc w:val="both"/>
+        <w:rPr>
+          <w:lang w:eastAsia="en-US"/>
+        </w:rPr>
+      </w:pPr>
+    </w:p>
+    <w:p>
+      <w:pPr>
+        <w:ind w:firstLine="720"/>
+        <w:jc w:val="both"/>
+        <w:rPr>
+          <w:lang w:eastAsia="en-US"/>
+        </w:rPr>
+      </w:pPr>
+    </w:p>
+    <w:p>
+      <w:pPr>
+        <w:ind w:firstLine="720"/>
+        <w:jc w:val="both"/>
+        <w:rPr>
+          <w:lang w:eastAsia="en-US"/>
+        </w:rPr>
+      </w:pPr>
+    </w:p>
+    <w:p>
+      <w:pPr>
+        <w:ind w:firstLine="720"/>
+        <w:jc w:val="both"/>
+        <w:rPr>
+          <w:lang w:eastAsia="en-US"/>
+        </w:rPr>
+      </w:pPr>
+    </w:p>
+    <w:p>
+      <w:pPr>
+        <w:ind w:firstLine="720"/>
+        <w:jc w:val="both"/>
+        <w:rPr>
+          <w:lang w:eastAsia="en-US"/>
+        </w:rPr>
+      </w:pPr>
+    </w:p>
+    <w:p>
+      <w:pPr>
+        <w:ind w:firstLine="720"/>
+        <w:jc w:val="both"/>
+        <w:rPr>
+          <w:lang w:eastAsia="en-US"/>
+        </w:rPr>
+      </w:pPr>
+    </w:p>
+    <w:p>
+      <w:pPr>
+        <w:ind w:firstLine="720"/>
+        <w:jc w:val="both"/>
+        <w:rPr>
+          <w:lang w:eastAsia="en-US"/>
+        </w:rPr>
+      </w:pPr>
+    </w:p>
+    <w:p>
+      <w:pPr>
+        <w:pStyle w:val="cabealho1"/>
+      </w:pPr>
+      <w:bookmarkStart w:id="11" w:name="_Toc19651206"/>
+      <w:r>
+        <w:lastRenderedPageBreak/>
+        <w:t xml:space="preserve">Sprint </w:t>
+      </w:r>
+      <w:r>
+        <w:t>4</w:t>
+      </w:r>
+      <w:bookmarkEnd w:id="11"/>
+    </w:p>
+    <w:p>
+      <w:pPr>
+        <w:ind w:firstLine="720"/>
+        <w:jc w:val="both"/>
+      </w:pPr>
+      <w:r>
+        <w:t>A sprint 4 compreende Back-End I - Lógica de programação, Orientação a objetos, MVC e API.</w:t>
+      </w:r>
+    </w:p>
+    <w:p>
+      <w:pPr>
+        <w:ind w:firstLine="720"/>
+        <w:jc w:val="both"/>
+      </w:pPr>
+    </w:p>
+    <w:p>
+      <w:pPr>
+        <w:pStyle w:val="cabealho2"/>
+      </w:pPr>
+      <w:bookmarkStart w:id="12" w:name="_Toc19651207"/>
+      <w:r>
+        <w:t>Semana 1</w:t>
+      </w:r>
+      <w:bookmarkEnd w:id="12"/>
+    </w:p>
+    <w:p>
+      <w:pPr>
+        <w:ind w:firstLine="720"/>
+        <w:jc w:val="both"/>
+      </w:pPr>
+      <w:r>
+        <w:t>Este relatório reúne as atividades acompanhadas durante a semana 1 da sprint 4 do curso CodeXP – turma B</w:t>
+      </w:r>
+      <w:r>
+        <w:t>.</w:t>
+      </w:r>
+    </w:p>
+    <w:p>
+      <w:pPr>
+        <w:ind w:firstLine="720"/>
+        <w:jc w:val="both"/>
+        <w:rPr>
+          <w:lang w:eastAsia="en-US"/>
+        </w:rPr>
+      </w:pPr>
+    </w:p>
+    <w:p>
+      <w:pPr>
+        <w:pStyle w:val="cabealho3"/>
+      </w:pPr>
+      <w:r>
+        <w:t>Resumo da semana 1</w:t>
+      </w:r>
+    </w:p>
+    <w:p>
+      <w:pPr>
+        <w:ind w:firstLine="720"/>
+        <w:jc w:val="both"/>
+      </w:pPr>
+      <w:r>
+        <w:t>No início da semana houve uma palestra da ThoughtWorks sobre dicas de apresentação.</w:t>
+      </w:r>
+    </w:p>
+    <w:p>
+      <w:pPr>
+        <w:ind w:firstLine="720"/>
+        <w:jc w:val="both"/>
+      </w:pPr>
+      <w:r>
+        <w:t>Os grupos trabalharam nos projetos para as empresas, finalizando a integração da navegação e estilização entre as páginas construídas.</w:t>
+      </w:r>
+    </w:p>
+    <w:p>
+      <w:pPr>
+        <w:ind w:firstLine="720"/>
+        <w:jc w:val="both"/>
+      </w:pPr>
+      <w:r>
+        <w:t>Apresentaram o andamento dos projetos para a coordenação da escola, onde foram indicados alguns pontos de melhoria e feedbacks gerais.</w:t>
+      </w:r>
+    </w:p>
+    <w:p>
+      <w:pPr>
+        <w:ind w:firstLine="720"/>
+        <w:jc w:val="both"/>
+      </w:pPr>
+      <w:r>
+        <w:t>Próximo ao término da semana, foi realizada a Sprint Review para alinhamento do que foi positivo e negativo nos trabalhos em equipe, o que gerou alguns conflitos</w:t>
+      </w:r>
+      <w:r>
+        <w:t>,</w:t>
+      </w:r>
+      <w:r>
+        <w:t xml:space="preserve"> mas que foram resolvidos e ajudou na aproximação e colaboração entre os integrantes.</w:t>
+      </w:r>
+    </w:p>
+    <w:p>
+      <w:pPr>
+        <w:ind w:firstLine="720"/>
+        <w:jc w:val="both"/>
+      </w:pPr>
+      <w:r>
+        <w:t>Por fim, tiveram a introdução à lógica de programação</w:t>
+      </w:r>
+      <w:r>
+        <w:t>.</w:t>
+      </w:r>
+    </w:p>
+    <w:p>
+      <w:pPr>
+        <w:ind w:firstLine="720"/>
+        <w:jc w:val="both"/>
+        <w:rPr>
+          <w:lang w:eastAsia="en-US"/>
+        </w:rPr>
+      </w:pPr>
+    </w:p>
+    <w:p>
+      <w:pPr>
+        <w:pStyle w:val="cabealho3"/>
+      </w:pPr>
+      <w:r>
+        <w:t>Feedback</w:t>
+      </w:r>
+    </w:p>
+    <w:p>
+      <w:pPr>
+        <w:ind w:firstLine="720"/>
+        <w:jc w:val="both"/>
+      </w:pPr>
+      <w:r>
+        <w:t>Foi muito positivo acompanhar a apresentação dos projetos para a coordenação e ouvir os feedbacks, observando sugestões de alterações e a execução destas.</w:t>
+      </w:r>
+    </w:p>
+    <w:p>
+      <w:pPr>
+        <w:ind w:firstLine="720"/>
+        <w:jc w:val="both"/>
+        <w:rPr>
+          <w:lang w:eastAsia="en-US"/>
+        </w:rPr>
+      </w:pPr>
+      <w:r>
+        <w:t>Com o início de linguagem de programação, as dificuldades aparentam ser mais acentuadas, de maneira geral, mas auxiliando de forma mais próxima e ativa isto não será impeditivo pro bom andamento das aulas</w:t>
+      </w:r>
+      <w:r>
+        <w:t>.</w:t>
+      </w:r>
+    </w:p>
+    <w:p>
+      <w:pPr>
+        <w:jc w:val="both"/>
+        <w:rPr>
+          <w:lang w:eastAsia="en-US"/>
+        </w:rPr>
+      </w:pPr>
+    </w:p>
+    <w:p>
+      <w:pPr>
+        <w:ind w:firstLine="720"/>
+        <w:jc w:val="both"/>
+        <w:rPr>
+          <w:lang w:eastAsia="en-US"/>
+        </w:rPr>
+      </w:pPr>
+    </w:p>
+    <w:p>
+      <w:pPr>
+        <w:ind w:firstLine="720"/>
+        <w:jc w:val="both"/>
         <w:rPr>
           <w:lang w:eastAsia="en-US"/>
         </w:rPr>
@@ -2023,7 +2402,7 @@
       <w:sdtEndPr/>
       <w:sdtContent>
         <w:r>
-          <w:t>agosto</w:t>
+          <w:t>SETEMBRO</w:t>
         </w:r>
         <w:r>
           <w:t xml:space="preserve"> de 2019</w:t>
@@ -3936,6 +4315,7 @@
   <w:rsids>
     <w:rsidRoot w:val="00406E44"/>
     <w:rsid w:val="00023D19"/>
+    <w:rsid w:val="00082FE8"/>
     <w:rsid w:val="00233B6B"/>
     <w:rsid w:val="00334DB6"/>
     <w:rsid w:val="003C47DD"/>
@@ -4637,7 +5017,7 @@
 
 <file path=customXml/item1.xml><?xml version="1.0" encoding="utf-8"?>
 <CoverPageProperties xmlns="http://schemas.microsoft.com/office/2006/coverPageProps">
-  <PublishDate>agosto de 2019</PublishDate>
+  <PublishDate>SETEMBRO de 2019</PublishDate>
   <Abstract/>
   <CompanyAddress>Alameda Barão de Limeira, 539 – São Paulo/SP</CompanyAddress>
   <CompanyPhone/>
@@ -4676,7 +5056,7 @@
 </file>
 
 <file path=customXml/itemProps3.xml><?xml version="1.0" encoding="utf-8"?>
-<ds:datastoreItem xmlns:ds="http://schemas.openxmlformats.org/officeDocument/2006/customXml" ds:itemID="{3C194B23-7C42-4D95-BBED-F675EB1A0086}">
+<ds:datastoreItem xmlns:ds="http://schemas.openxmlformats.org/officeDocument/2006/customXml" ds:itemID="{2E467ADC-4A94-4066-A365-42A572B6C830}">
   <ds:schemaRefs>
     <ds:schemaRef ds:uri="http://schemas.openxmlformats.org/officeDocument/2006/bibliography"/>
   </ds:schemaRefs>

</xml_diff>

<commit_message>
Adiciona relatorio da semana 2 - sprint 4 da turma B
</commit_message>
<xml_diff>
--- a/Diario_bordo/Diario_de_bordo-turma_B_manha.docx
+++ b/Diario_bordo/Diario_de_bordo-turma_B_manha.docx
@@ -703,7 +703,10 @@
                 <w:pStyle w:val="Ttulo"/>
               </w:pPr>
               <w:r>
-                <w:t>Sumário</w:t>
+                <w:t>S</w:t>
+              </w:r>
+              <w:r>
+                <w:t>umário</w:t>
               </w:r>
             </w:p>
             <w:p>
@@ -752,7 +755,7 @@
                 </w:rPr>
                 <w:fldChar w:fldCharType="separate"/>
               </w:r>
-              <w:hyperlink w:anchor="_Toc19651196" w:history="1">
+              <w:hyperlink w:anchor="_Toc20159036" w:history="1">
                 <w:r>
                   <w:rPr>
                     <w:rStyle w:val="Hyperlink"/>
@@ -783,7 +786,7 @@
                     <w:webHidden/>
                     <w:color w:val="7030A0"/>
                   </w:rPr>
-                  <w:instrText xml:space="preserve"> PAGEREF _Toc19651196 \h </w:instrText>
+                  <w:instrText xml:space="preserve"> PAGEREF _Toc20159036 \h </w:instrText>
                 </w:r>
                 <w:r>
                   <w:rPr>
@@ -827,7 +830,7 @@
                   <w:szCs w:val="22"/>
                 </w:rPr>
               </w:pPr>
-              <w:hyperlink w:anchor="_Toc19651197" w:history="1">
+              <w:hyperlink w:anchor="_Toc20159037" w:history="1">
                 <w:r>
                   <w:rPr>
                     <w:rStyle w:val="Hyperlink"/>
@@ -847,7 +850,7 @@
                   <w:szCs w:val="22"/>
                 </w:rPr>
               </w:pPr>
-              <w:hyperlink w:anchor="_Toc19651198" w:history="1">
+              <w:hyperlink w:anchor="_Toc20159038" w:history="1">
                 <w:r>
                   <w:rPr>
                     <w:rStyle w:val="Hyperlink"/>
@@ -867,7 +870,7 @@
                   <w:szCs w:val="22"/>
                 </w:rPr>
               </w:pPr>
-              <w:hyperlink w:anchor="_Toc19651199" w:history="1">
+              <w:hyperlink w:anchor="_Toc20159039" w:history="1">
                 <w:r>
                   <w:rPr>
                     <w:rStyle w:val="Hyperlink"/>
@@ -889,7 +892,7 @@
                   <w:szCs w:val="22"/>
                 </w:rPr>
               </w:pPr>
-              <w:hyperlink w:anchor="_Toc19651200" w:history="1">
+              <w:hyperlink w:anchor="_Toc20159040" w:history="1">
                 <w:r>
                   <w:rPr>
                     <w:rStyle w:val="Hyperlink"/>
@@ -920,7 +923,7 @@
                     <w:webHidden/>
                     <w:color w:val="7030A0"/>
                   </w:rPr>
-                  <w:instrText xml:space="preserve"> PAGEREF _Toc19651200 \h </w:instrText>
+                  <w:instrText xml:space="preserve"> PAGEREF _Toc20159040 \h </w:instrText>
                 </w:r>
                 <w:r>
                   <w:rPr>
@@ -964,7 +967,7 @@
                   <w:szCs w:val="22"/>
                 </w:rPr>
               </w:pPr>
-              <w:hyperlink w:anchor="_Toc19651201" w:history="1">
+              <w:hyperlink w:anchor="_Toc20159041" w:history="1">
                 <w:r>
                   <w:rPr>
                     <w:rStyle w:val="Hyperlink"/>
@@ -984,7 +987,7 @@
                   <w:szCs w:val="22"/>
                 </w:rPr>
               </w:pPr>
-              <w:hyperlink w:anchor="_Toc19651202" w:history="1">
+              <w:hyperlink w:anchor="_Toc20159042" w:history="1">
                 <w:r>
                   <w:rPr>
                     <w:rStyle w:val="Hyperlink"/>
@@ -1006,7 +1009,7 @@
                   <w:szCs w:val="22"/>
                 </w:rPr>
               </w:pPr>
-              <w:hyperlink w:anchor="_Toc19651203" w:history="1">
+              <w:hyperlink w:anchor="_Toc20159043" w:history="1">
                 <w:r>
                   <w:rPr>
                     <w:rStyle w:val="Hyperlink"/>
@@ -1038,7 +1041,7 @@
                     <w:webHidden/>
                     <w:color w:val="7030A0"/>
                   </w:rPr>
-                  <w:instrText xml:space="preserve"> PAGEREF _Toc19651203 \h </w:instrText>
+                  <w:instrText xml:space="preserve"> PAGEREF _Toc20159043 \h </w:instrText>
                 </w:r>
                 <w:r>
                   <w:rPr>
@@ -1082,7 +1085,7 @@
                   <w:szCs w:val="22"/>
                 </w:rPr>
               </w:pPr>
-              <w:hyperlink w:anchor="_Toc19651204" w:history="1">
+              <w:hyperlink w:anchor="_Toc20159044" w:history="1">
                 <w:r>
                   <w:rPr>
                     <w:rStyle w:val="Hyperlink"/>
@@ -1102,7 +1105,7 @@
                   <w:szCs w:val="22"/>
                 </w:rPr>
               </w:pPr>
-              <w:hyperlink w:anchor="_Toc19651205" w:history="1">
+              <w:hyperlink w:anchor="_Toc20159045" w:history="1">
                 <w:r>
                   <w:rPr>
                     <w:rStyle w:val="Hyperlink"/>
@@ -1124,7 +1127,7 @@
                   <w:szCs w:val="22"/>
                 </w:rPr>
               </w:pPr>
-              <w:hyperlink w:anchor="_Toc19651206" w:history="1">
+              <w:hyperlink w:anchor="_Toc20159046" w:history="1">
                 <w:r>
                   <w:rPr>
                     <w:rStyle w:val="Hyperlink"/>
@@ -1155,7 +1158,7 @@
                     <w:webHidden/>
                     <w:color w:val="7030A0"/>
                   </w:rPr>
-                  <w:instrText xml:space="preserve"> PAGEREF _Toc19651206 \h </w:instrText>
+                  <w:instrText xml:space="preserve"> PAGEREF _Toc20159046 \h </w:instrText>
                 </w:r>
                 <w:r>
                   <w:rPr>
@@ -1199,7 +1202,7 @@
                   <w:szCs w:val="22"/>
                 </w:rPr>
               </w:pPr>
-              <w:hyperlink w:anchor="_Toc19651207" w:history="1">
+              <w:hyperlink w:anchor="_Toc20159047" w:history="1">
                 <w:r>
                   <w:rPr>
                     <w:rStyle w:val="Hyperlink"/>
@@ -1207,6 +1210,26 @@
                     <w:color w:val="7030A0"/>
                   </w:rPr>
                   <w:t>Semana 1</w:t>
+                </w:r>
+              </w:hyperlink>
+            </w:p>
+            <w:p>
+              <w:pPr>
+                <w:pStyle w:val="Sumrio2"/>
+                <w:rPr>
+                  <w:noProof/>
+                  <w:color w:val="7030A0"/>
+                  <w:szCs w:val="22"/>
+                </w:rPr>
+              </w:pPr>
+              <w:hyperlink w:anchor="_Toc20159048" w:history="1">
+                <w:r>
+                  <w:rPr>
+                    <w:rStyle w:val="Hyperlink"/>
+                    <w:noProof/>
+                    <w:color w:val="7030A0"/>
+                  </w:rPr>
+                  <w:t>Semana 2</w:t>
                 </w:r>
               </w:hyperlink>
             </w:p>
@@ -1235,99 +1258,97 @@
           <w:docGrid w:linePitch="360"/>
         </w:sectPr>
       </w:pPr>
-      <w:bookmarkStart w:id="0" w:name="_GoBack"/>
-      <w:bookmarkEnd w:id="0"/>
     </w:p>
     <w:p>
       <w:pPr>
         <w:pStyle w:val="cabealho1"/>
       </w:pPr>
-      <w:bookmarkStart w:id="1" w:name="_Toc19651196"/>
+      <w:bookmarkStart w:id="0" w:name="_Toc20159036"/>
       <w:r>
         <w:lastRenderedPageBreak/>
         <w:t>Resumo</w:t>
       </w:r>
+      <w:bookmarkEnd w:id="0"/>
+      <w:r>
+        <w:t xml:space="preserve"> </w:t>
+      </w:r>
+    </w:p>
+    <w:p/>
+    <w:p>
+      <w:pPr>
+        <w:pStyle w:val="cabealho2"/>
+      </w:pPr>
+      <w:bookmarkStart w:id="1" w:name="_Toc20159037"/>
+      <w:r>
+        <w:t>Objetivos</w:t>
+      </w:r>
       <w:bookmarkEnd w:id="1"/>
+    </w:p>
+    <w:p>
+      <w:pPr>
+        <w:ind w:firstLine="720"/>
+        <w:jc w:val="both"/>
+      </w:pPr>
+      <w:r>
+        <w:t xml:space="preserve">Este relatório tem como objetivo descrever as atividades realizadas pela mentoria no período de uma semana em suporte aos grupos que desenvolvem os projetos do curso </w:t>
+      </w:r>
+      <w:r>
+        <w:t>CodeXP</w:t>
+      </w:r>
+      <w:r>
+        <w:t xml:space="preserve"> da Escola SENAI de Informática.</w:t>
+      </w:r>
+    </w:p>
+    <w:p/>
+    <w:p>
+      <w:pPr>
+        <w:pStyle w:val="cabealho2"/>
+      </w:pPr>
+      <w:bookmarkStart w:id="2" w:name="_Toc20159038"/>
+      <w:r>
+        <w:t xml:space="preserve">Descrição do </w:t>
+      </w:r>
+      <w:r>
+        <w:t>projeto</w:t>
+      </w:r>
+      <w:bookmarkEnd w:id="2"/>
+    </w:p>
+    <w:p>
+      <w:pPr>
+        <w:ind w:firstLine="720"/>
+        <w:jc w:val="both"/>
+      </w:pPr>
+      <w:r>
+        <w:t>A mentoria tem como objetivo auxiliar os alunos no desenvolvimento dos projetos, seja tecnicamente ou na gestão, além de prestar suporte aos professores responsáveis pela turma.</w:t>
+      </w:r>
+    </w:p>
+    <w:p>
+      <w:pPr>
+        <w:pStyle w:val="cabealho2"/>
+      </w:pPr>
+      <w:bookmarkStart w:id="3" w:name="_Toc20159039"/>
+      <w:r>
+        <w:t xml:space="preserve">Resumo </w:t>
+      </w:r>
+      <w:r>
+        <w:t>do projeto</w:t>
+      </w:r>
+      <w:bookmarkEnd w:id="3"/>
+    </w:p>
+    <w:p>
+      <w:pPr>
+        <w:ind w:firstLine="720"/>
+        <w:jc w:val="both"/>
+      </w:pPr>
+      <w:r>
+        <w:t>Diariamente os mentores fazem reuniões com os grupos</w:t>
+      </w:r>
+      <w:r>
+        <w:t>, pontuando</w:t>
+      </w:r>
       <w:r>
         <w:t xml:space="preserve"> </w:t>
       </w:r>
-    </w:p>
-    <w:p/>
-    <w:p>
-      <w:pPr>
-        <w:pStyle w:val="cabealho2"/>
-      </w:pPr>
-      <w:bookmarkStart w:id="2" w:name="_Toc19651197"/>
-      <w:r>
-        <w:t>Objetivos</w:t>
-      </w:r>
-      <w:bookmarkEnd w:id="2"/>
-    </w:p>
-    <w:p>
-      <w:pPr>
-        <w:ind w:firstLine="720"/>
-        <w:jc w:val="both"/>
-      </w:pPr>
-      <w:r>
-        <w:t xml:space="preserve">Este relatório tem como objetivo descrever as atividades realizadas pela mentoria no período de uma semana em suporte aos grupos que desenvolvem os projetos do curso </w:t>
-      </w:r>
-      <w:r>
-        <w:t>CodeXP</w:t>
-      </w:r>
-      <w:r>
-        <w:t xml:space="preserve"> da Escola SENAI de Informática.</w:t>
-      </w:r>
-    </w:p>
-    <w:p/>
-    <w:p>
-      <w:pPr>
-        <w:pStyle w:val="cabealho2"/>
-      </w:pPr>
-      <w:bookmarkStart w:id="3" w:name="_Toc19651198"/>
-      <w:r>
-        <w:t xml:space="preserve">Descrição do </w:t>
-      </w:r>
-      <w:r>
-        <w:t>projeto</w:t>
-      </w:r>
-      <w:bookmarkEnd w:id="3"/>
-    </w:p>
-    <w:p>
-      <w:pPr>
-        <w:ind w:firstLine="720"/>
-        <w:jc w:val="both"/>
-      </w:pPr>
-      <w:r>
-        <w:t>A mentoria tem como objetivo auxiliar os alunos no desenvolvimento dos projetos, seja tecnicamente ou na gestão, além de prestar suporte aos professores responsáveis pela turma.</w:t>
-      </w:r>
-    </w:p>
-    <w:p>
-      <w:pPr>
-        <w:pStyle w:val="cabealho2"/>
-      </w:pPr>
-      <w:bookmarkStart w:id="4" w:name="_Toc19651199"/>
-      <w:r>
-        <w:t xml:space="preserve">Resumo </w:t>
-      </w:r>
-      <w:r>
-        <w:t>do projeto</w:t>
-      </w:r>
-      <w:bookmarkEnd w:id="4"/>
-    </w:p>
-    <w:p>
-      <w:pPr>
-        <w:ind w:firstLine="720"/>
-        <w:jc w:val="both"/>
-      </w:pPr>
-      <w:r>
-        <w:t>Diariamente os mentores fazem reuniões com os grupos</w:t>
-      </w:r>
-      <w:r>
-        <w:t>, pontuando</w:t>
-      </w:r>
-      <w:r>
-        <w:t xml:space="preserve"> </w:t>
-      </w:r>
       <w:r>
         <w:t>o que foi possível ser produzido no dia anterior e alinhando o que está planejado para ser feito no decorrer do dia atual.</w:t>
       </w:r>
@@ -1359,7 +1380,7 @@
       <w:pPr>
         <w:pStyle w:val="cabealho1"/>
       </w:pPr>
-      <w:bookmarkStart w:id="5" w:name="_Toc19651200"/>
+      <w:bookmarkStart w:id="4" w:name="_Toc20159040"/>
       <w:r>
         <w:lastRenderedPageBreak/>
         <w:t xml:space="preserve">Sprint </w:t>
@@ -1367,33 +1388,33 @@
       <w:r>
         <w:t>2</w:t>
       </w:r>
+      <w:bookmarkEnd w:id="4"/>
+    </w:p>
+    <w:p>
+      <w:pPr>
+        <w:ind w:firstLine="720"/>
+        <w:jc w:val="both"/>
+      </w:pPr>
+      <w:r>
+        <w:t>A sprint 2 compreende Design e Meto</w:t>
+      </w:r>
+      <w:r>
+        <w:t>dologia.</w:t>
+      </w:r>
+    </w:p>
+    <w:p/>
+    <w:p>
+      <w:pPr>
+        <w:pStyle w:val="cabealho2"/>
+      </w:pPr>
+      <w:bookmarkStart w:id="5" w:name="_Toc20159041"/>
+      <w:r>
+        <w:t xml:space="preserve">Semana </w:t>
+      </w:r>
+      <w:r>
+        <w:t>1</w:t>
+      </w:r>
       <w:bookmarkEnd w:id="5"/>
-    </w:p>
-    <w:p>
-      <w:pPr>
-        <w:ind w:firstLine="720"/>
-        <w:jc w:val="both"/>
-      </w:pPr>
-      <w:r>
-        <w:t>A sprint 2 compreende Design e Meto</w:t>
-      </w:r>
-      <w:r>
-        <w:t>dologia.</w:t>
-      </w:r>
-    </w:p>
-    <w:p/>
-    <w:p>
-      <w:pPr>
-        <w:pStyle w:val="cabealho2"/>
-      </w:pPr>
-      <w:bookmarkStart w:id="6" w:name="_Toc19651201"/>
-      <w:r>
-        <w:t xml:space="preserve">Semana </w:t>
-      </w:r>
-      <w:r>
-        <w:t>1</w:t>
-      </w:r>
-      <w:bookmarkEnd w:id="6"/>
     </w:p>
     <w:p>
       <w:pPr>
@@ -1560,7 +1581,7 @@
       <w:pPr>
         <w:pStyle w:val="cabealho2"/>
       </w:pPr>
-      <w:bookmarkStart w:id="7" w:name="_Toc19651202"/>
+      <w:bookmarkStart w:id="6" w:name="_Toc20159042"/>
       <w:r>
         <w:lastRenderedPageBreak/>
         <w:t xml:space="preserve">Semana </w:t>
@@ -1568,7 +1589,7 @@
       <w:r>
         <w:t>2</w:t>
       </w:r>
-      <w:bookmarkEnd w:id="7"/>
+      <w:bookmarkEnd w:id="6"/>
     </w:p>
     <w:p>
       <w:pPr>
@@ -1732,7 +1753,7 @@
           <w:lang w:val="en-US"/>
         </w:rPr>
       </w:pPr>
-      <w:bookmarkStart w:id="8" w:name="_Toc19651203"/>
+      <w:bookmarkStart w:id="7" w:name="_Toc20159043"/>
       <w:r>
         <w:rPr>
           <w:lang w:val="en-US"/>
@@ -1740,7 +1761,7 @@
         <w:lastRenderedPageBreak/>
         <w:t>Sprint 3</w:t>
       </w:r>
-      <w:bookmarkEnd w:id="8"/>
+      <w:bookmarkEnd w:id="7"/>
     </w:p>
     <w:p>
       <w:pPr>
@@ -1756,14 +1777,9 @@
         </w:rPr>
         <w:t xml:space="preserve">A sprint 3 </w:t>
       </w:r>
-      <w:proofErr w:type="spellStart"/>
-      <w:r>
-        <w:rPr>
-          <w:lang w:val="en-US"/>
-        </w:rPr>
+      <w:r>
         <w:t>compreende</w:t>
       </w:r>
-      <w:proofErr w:type="spellEnd"/>
       <w:r>
         <w:rPr>
           <w:lang w:val="en-US"/>
@@ -1784,11 +1800,11 @@
       <w:pPr>
         <w:pStyle w:val="cabealho2"/>
       </w:pPr>
-      <w:bookmarkStart w:id="9" w:name="_Toc19651204"/>
+      <w:bookmarkStart w:id="8" w:name="_Toc20159044"/>
       <w:r>
         <w:t>Semana 1</w:t>
       </w:r>
-      <w:bookmarkEnd w:id="9"/>
+      <w:bookmarkEnd w:id="8"/>
     </w:p>
     <w:p>
       <w:pPr>
@@ -1937,12 +1953,12 @@
       <w:pPr>
         <w:pStyle w:val="cabealho2"/>
       </w:pPr>
-      <w:bookmarkStart w:id="10" w:name="_Toc19651205"/>
+      <w:bookmarkStart w:id="9" w:name="_Toc20159045"/>
       <w:r>
         <w:lastRenderedPageBreak/>
         <w:t>Semana 2</w:t>
       </w:r>
-      <w:bookmarkEnd w:id="10"/>
+      <w:bookmarkEnd w:id="9"/>
     </w:p>
     <w:p>
       <w:pPr>
@@ -2135,40 +2151,37 @@
       <w:pPr>
         <w:pStyle w:val="cabealho1"/>
       </w:pPr>
-      <w:bookmarkStart w:id="11" w:name="_Toc19651206"/>
+      <w:bookmarkStart w:id="10" w:name="_Toc20159046"/>
       <w:r>
         <w:lastRenderedPageBreak/>
-        <w:t xml:space="preserve">Sprint </w:t>
-      </w:r>
-      <w:r>
-        <w:t>4</w:t>
+        <w:t>Sprint 4</w:t>
+      </w:r>
+      <w:bookmarkEnd w:id="10"/>
+    </w:p>
+    <w:p>
+      <w:pPr>
+        <w:ind w:firstLine="720"/>
+        <w:jc w:val="both"/>
+      </w:pPr>
+      <w:r>
+        <w:t>A sprint 4 compreende Back-End I - Lógica de programação, Orientação a objetos, MVC e API.</w:t>
+      </w:r>
+    </w:p>
+    <w:p>
+      <w:pPr>
+        <w:ind w:firstLine="720"/>
+        <w:jc w:val="both"/>
+      </w:pPr>
+    </w:p>
+    <w:p>
+      <w:pPr>
+        <w:pStyle w:val="cabealho2"/>
+      </w:pPr>
+      <w:bookmarkStart w:id="11" w:name="_Toc20159047"/>
+      <w:r>
+        <w:t>Semana 1</w:t>
       </w:r>
       <w:bookmarkEnd w:id="11"/>
-    </w:p>
-    <w:p>
-      <w:pPr>
-        <w:ind w:firstLine="720"/>
-        <w:jc w:val="both"/>
-      </w:pPr>
-      <w:r>
-        <w:t>A sprint 4 compreende Back-End I - Lógica de programação, Orientação a objetos, MVC e API.</w:t>
-      </w:r>
-    </w:p>
-    <w:p>
-      <w:pPr>
-        <w:ind w:firstLine="720"/>
-        <w:jc w:val="both"/>
-      </w:pPr>
-    </w:p>
-    <w:p>
-      <w:pPr>
-        <w:pStyle w:val="cabealho2"/>
-      </w:pPr>
-      <w:bookmarkStart w:id="12" w:name="_Toc19651207"/>
-      <w:r>
-        <w:t>Semana 1</w:t>
-      </w:r>
-      <w:bookmarkEnd w:id="12"/>
     </w:p>
     <w:p>
       <w:pPr>
@@ -2232,13 +2245,7 @@
         <w:jc w:val="both"/>
       </w:pPr>
       <w:r>
-        <w:t>Próximo ao término da semana, foi realizada a Sprint Review para alinhamento do que foi positivo e negativo nos trabalhos em equipe, o que gerou alguns conflitos</w:t>
-      </w:r>
-      <w:r>
-        <w:t>,</w:t>
-      </w:r>
-      <w:r>
-        <w:t xml:space="preserve"> mas que foram resolvidos e ajudou na aproximação e colaboração entre os integrantes.</w:t>
+        <w:t>Próximo ao término da semana, foi realizada a Sprint Review para alinhamento do que foi positivo e negativo nos trabalhos em equipe, o que gerou alguns conflitos, mas que foram resolvidos e ajudou na aproximação e colaboração entre os integrantes.</w:t>
       </w:r>
     </w:p>
     <w:p>
@@ -2301,6 +2308,137 @@
           <w:lang w:eastAsia="en-US"/>
         </w:rPr>
       </w:pPr>
+    </w:p>
+    <w:p>
+      <w:pPr>
+        <w:ind w:firstLine="720"/>
+        <w:jc w:val="both"/>
+        <w:rPr>
+          <w:lang w:eastAsia="en-US"/>
+        </w:rPr>
+      </w:pPr>
+    </w:p>
+    <w:p>
+      <w:pPr>
+        <w:ind w:firstLine="720"/>
+        <w:jc w:val="both"/>
+        <w:rPr>
+          <w:lang w:eastAsia="en-US"/>
+        </w:rPr>
+      </w:pPr>
+    </w:p>
+    <w:p>
+      <w:pPr>
+        <w:ind w:firstLine="720"/>
+        <w:jc w:val="both"/>
+        <w:rPr>
+          <w:lang w:eastAsia="en-US"/>
+        </w:rPr>
+      </w:pPr>
+    </w:p>
+    <w:p>
+      <w:pPr>
+        <w:ind w:firstLine="720"/>
+        <w:jc w:val="both"/>
+        <w:rPr>
+          <w:lang w:eastAsia="en-US"/>
+        </w:rPr>
+      </w:pPr>
+    </w:p>
+    <w:p>
+      <w:pPr>
+        <w:pStyle w:val="cabealho2"/>
+      </w:pPr>
+      <w:bookmarkStart w:id="12" w:name="_Toc20159048"/>
+      <w:r>
+        <w:lastRenderedPageBreak/>
+        <w:t>Semana 2</w:t>
+      </w:r>
+      <w:bookmarkEnd w:id="12"/>
+    </w:p>
+    <w:p>
+      <w:pPr>
+        <w:ind w:firstLine="720"/>
+        <w:jc w:val="both"/>
+      </w:pPr>
+      <w:r>
+        <w:t xml:space="preserve">Este relatório reúne as atividades acompanhadas durante a semana 2 da sprint </w:t>
+      </w:r>
+      <w:r>
+        <w:t>4</w:t>
+      </w:r>
+      <w:r>
+        <w:t xml:space="preserve"> do curso CodeXP – turma B.</w:t>
+      </w:r>
+    </w:p>
+    <w:p>
+      <w:pPr>
+        <w:ind w:firstLine="720"/>
+        <w:jc w:val="both"/>
+        <w:rPr>
+          <w:lang w:eastAsia="en-US"/>
+        </w:rPr>
+      </w:pPr>
+    </w:p>
+    <w:p>
+      <w:pPr>
+        <w:pStyle w:val="cabealho3"/>
+      </w:pPr>
+      <w:r>
+        <w:t>Resumo da semana 2</w:t>
+      </w:r>
+    </w:p>
+    <w:p>
+      <w:pPr>
+        <w:ind w:firstLine="720"/>
+        <w:jc w:val="both"/>
+      </w:pPr>
+      <w:r>
+        <w:t>D</w:t>
+      </w:r>
+      <w:r>
+        <w:t>urante a semana foram abordados temas mais específicos de lógica de programação, como lógica estrutural, sequencial, condicional e laços de repetição</w:t>
+      </w:r>
+      <w:r>
+        <w:t>.</w:t>
+      </w:r>
+    </w:p>
+    <w:p>
+      <w:pPr>
+        <w:ind w:firstLine="720"/>
+        <w:jc w:val="both"/>
+        <w:rPr>
+          <w:lang w:eastAsia="en-US"/>
+        </w:rPr>
+      </w:pPr>
+    </w:p>
+    <w:p>
+      <w:pPr>
+        <w:pStyle w:val="cabealho3"/>
+      </w:pPr>
+      <w:r>
+        <w:t>Feedback</w:t>
+      </w:r>
+    </w:p>
+    <w:p>
+      <w:pPr>
+        <w:ind w:firstLine="720"/>
+        <w:jc w:val="both"/>
+      </w:pPr>
+      <w:r>
+        <w:t xml:space="preserve">Os alunos apresentaram certa dificuldade em alguns </w:t>
+      </w:r>
+      <w:r>
+        <w:t>aspectos,</w:t>
+      </w:r>
+      <w:r>
+        <w:t xml:space="preserve"> mas a quantidade de exercícios e a correção conjunta destes colaborou para um melhor entendimento</w:t>
+      </w:r>
+      <w:r>
+        <w:t>.</w:t>
+      </w:r>
+      <w:bookmarkStart w:id="13" w:name="_GoBack"/>
+      <w:bookmarkEnd w:id="13"/>
     </w:p>
     <w:p>
       <w:pPr>
@@ -4326,6 +4464,7 @@
     <w:rsid w:val="00571EE0"/>
     <w:rsid w:val="006C61B4"/>
     <w:rsid w:val="007663D2"/>
+    <w:rsid w:val="00840A0A"/>
     <w:rsid w:val="00973EE1"/>
     <w:rsid w:val="00AC3D2E"/>
     <w:rsid w:val="00AF7571"/>
@@ -5056,7 +5195,7 @@
 </file>
 
 <file path=customXml/itemProps3.xml><?xml version="1.0" encoding="utf-8"?>
-<ds:datastoreItem xmlns:ds="http://schemas.openxmlformats.org/officeDocument/2006/customXml" ds:itemID="{2E467ADC-4A94-4066-A365-42A572B6C830}">
+<ds:datastoreItem xmlns:ds="http://schemas.openxmlformats.org/officeDocument/2006/customXml" ds:itemID="{2AF90A98-FBE6-460C-8E4F-30CCC8AD6F57}">
   <ds:schemaRefs>
     <ds:schemaRef ds:uri="http://schemas.openxmlformats.org/officeDocument/2006/bibliography"/>
   </ds:schemaRefs>

</xml_diff>

<commit_message>
Adiciona relatorio da semana 3 - sprint 4 da turma B
</commit_message>
<xml_diff>
--- a/Diario_bordo/Diario_de_bordo-turma_B_manha.docx
+++ b/Diario_bordo/Diario_de_bordo-turma_B_manha.docx
@@ -703,10 +703,7 @@
                 <w:pStyle w:val="Ttulo"/>
               </w:pPr>
               <w:r>
-                <w:t>S</w:t>
-              </w:r>
-              <w:r>
-                <w:t>umário</w:t>
+                <w:t>Sumário</w:t>
               </w:r>
             </w:p>
             <w:p>
@@ -755,7 +752,7 @@
                 </w:rPr>
                 <w:fldChar w:fldCharType="separate"/>
               </w:r>
-              <w:hyperlink w:anchor="_Toc20159036" w:history="1">
+              <w:hyperlink w:anchor="_Toc20841242" w:history="1">
                 <w:r>
                   <w:rPr>
                     <w:rStyle w:val="Hyperlink"/>
@@ -786,7 +783,7 @@
                     <w:webHidden/>
                     <w:color w:val="7030A0"/>
                   </w:rPr>
-                  <w:instrText xml:space="preserve"> PAGEREF _Toc20159036 \h </w:instrText>
+                  <w:instrText xml:space="preserve"> PAGEREF _Toc20841242 \h </w:instrText>
                 </w:r>
                 <w:r>
                   <w:rPr>
@@ -830,7 +827,7 @@
                   <w:szCs w:val="22"/>
                 </w:rPr>
               </w:pPr>
-              <w:hyperlink w:anchor="_Toc20159037" w:history="1">
+              <w:hyperlink w:anchor="_Toc20841243" w:history="1">
                 <w:r>
                   <w:rPr>
                     <w:rStyle w:val="Hyperlink"/>
@@ -850,7 +847,7 @@
                   <w:szCs w:val="22"/>
                 </w:rPr>
               </w:pPr>
-              <w:hyperlink w:anchor="_Toc20159038" w:history="1">
+              <w:hyperlink w:anchor="_Toc20841244" w:history="1">
                 <w:r>
                   <w:rPr>
                     <w:rStyle w:val="Hyperlink"/>
@@ -870,7 +867,7 @@
                   <w:szCs w:val="22"/>
                 </w:rPr>
               </w:pPr>
-              <w:hyperlink w:anchor="_Toc20159039" w:history="1">
+              <w:hyperlink w:anchor="_Toc20841245" w:history="1">
                 <w:r>
                   <w:rPr>
                     <w:rStyle w:val="Hyperlink"/>
@@ -892,7 +889,7 @@
                   <w:szCs w:val="22"/>
                 </w:rPr>
               </w:pPr>
-              <w:hyperlink w:anchor="_Toc20159040" w:history="1">
+              <w:hyperlink w:anchor="_Toc20841246" w:history="1">
                 <w:r>
                   <w:rPr>
                     <w:rStyle w:val="Hyperlink"/>
@@ -923,7 +920,7 @@
                     <w:webHidden/>
                     <w:color w:val="7030A0"/>
                   </w:rPr>
-                  <w:instrText xml:space="preserve"> PAGEREF _Toc20159040 \h </w:instrText>
+                  <w:instrText xml:space="preserve"> PAGEREF _Toc20841246 \h </w:instrText>
                 </w:r>
                 <w:r>
                   <w:rPr>
@@ -967,7 +964,7 @@
                   <w:szCs w:val="22"/>
                 </w:rPr>
               </w:pPr>
-              <w:hyperlink w:anchor="_Toc20159041" w:history="1">
+              <w:hyperlink w:anchor="_Toc20841247" w:history="1">
                 <w:r>
                   <w:rPr>
                     <w:rStyle w:val="Hyperlink"/>
@@ -987,7 +984,7 @@
                   <w:szCs w:val="22"/>
                 </w:rPr>
               </w:pPr>
-              <w:hyperlink w:anchor="_Toc20159042" w:history="1">
+              <w:hyperlink w:anchor="_Toc20841248" w:history="1">
                 <w:r>
                   <w:rPr>
                     <w:rStyle w:val="Hyperlink"/>
@@ -1009,7 +1006,7 @@
                   <w:szCs w:val="22"/>
                 </w:rPr>
               </w:pPr>
-              <w:hyperlink w:anchor="_Toc20159043" w:history="1">
+              <w:hyperlink w:anchor="_Toc20841249" w:history="1">
                 <w:r>
                   <w:rPr>
                     <w:rStyle w:val="Hyperlink"/>
@@ -1041,7 +1038,7 @@
                     <w:webHidden/>
                     <w:color w:val="7030A0"/>
                   </w:rPr>
-                  <w:instrText xml:space="preserve"> PAGEREF _Toc20159043 \h </w:instrText>
+                  <w:instrText xml:space="preserve"> PAGEREF _Toc20841249 \h </w:instrText>
                 </w:r>
                 <w:r>
                   <w:rPr>
@@ -1085,7 +1082,7 @@
                   <w:szCs w:val="22"/>
                 </w:rPr>
               </w:pPr>
-              <w:hyperlink w:anchor="_Toc20159044" w:history="1">
+              <w:hyperlink w:anchor="_Toc20841250" w:history="1">
                 <w:r>
                   <w:rPr>
                     <w:rStyle w:val="Hyperlink"/>
@@ -1105,7 +1102,7 @@
                   <w:szCs w:val="22"/>
                 </w:rPr>
               </w:pPr>
-              <w:hyperlink w:anchor="_Toc20159045" w:history="1">
+              <w:hyperlink w:anchor="_Toc20841251" w:history="1">
                 <w:r>
                   <w:rPr>
                     <w:rStyle w:val="Hyperlink"/>
@@ -1127,7 +1124,7 @@
                   <w:szCs w:val="22"/>
                 </w:rPr>
               </w:pPr>
-              <w:hyperlink w:anchor="_Toc20159046" w:history="1">
+              <w:hyperlink w:anchor="_Toc20841252" w:history="1">
                 <w:r>
                   <w:rPr>
                     <w:rStyle w:val="Hyperlink"/>
@@ -1158,7 +1155,7 @@
                     <w:webHidden/>
                     <w:color w:val="7030A0"/>
                   </w:rPr>
-                  <w:instrText xml:space="preserve"> PAGEREF _Toc20159046 \h </w:instrText>
+                  <w:instrText xml:space="preserve"> PAGEREF _Toc20841252 \h </w:instrText>
                 </w:r>
                 <w:r>
                   <w:rPr>
@@ -1202,7 +1199,7 @@
                   <w:szCs w:val="22"/>
                 </w:rPr>
               </w:pPr>
-              <w:hyperlink w:anchor="_Toc20159047" w:history="1">
+              <w:hyperlink w:anchor="_Toc20841253" w:history="1">
                 <w:r>
                   <w:rPr>
                     <w:rStyle w:val="Hyperlink"/>
@@ -1222,7 +1219,7 @@
                   <w:szCs w:val="22"/>
                 </w:rPr>
               </w:pPr>
-              <w:hyperlink w:anchor="_Toc20159048" w:history="1">
+              <w:hyperlink w:anchor="_Toc20841254" w:history="1">
                 <w:r>
                   <w:rPr>
                     <w:rStyle w:val="Hyperlink"/>
@@ -1230,6 +1227,26 @@
                     <w:color w:val="7030A0"/>
                   </w:rPr>
                   <w:t>Semana 2</w:t>
+                </w:r>
+              </w:hyperlink>
+            </w:p>
+            <w:p>
+              <w:pPr>
+                <w:pStyle w:val="Sumrio2"/>
+                <w:rPr>
+                  <w:noProof/>
+                  <w:color w:val="7030A0"/>
+                  <w:szCs w:val="22"/>
+                </w:rPr>
+              </w:pPr>
+              <w:hyperlink w:anchor="_Toc20841255" w:history="1">
+                <w:r>
+                  <w:rPr>
+                    <w:rStyle w:val="Hyperlink"/>
+                    <w:noProof/>
+                    <w:color w:val="7030A0"/>
+                  </w:rPr>
+                  <w:t>Semana 3</w:t>
                 </w:r>
               </w:hyperlink>
             </w:p>
@@ -1258,17 +1275,19 @@
           <w:docGrid w:linePitch="360"/>
         </w:sectPr>
       </w:pPr>
+      <w:bookmarkStart w:id="0" w:name="_GoBack"/>
+      <w:bookmarkEnd w:id="0"/>
     </w:p>
     <w:p>
       <w:pPr>
         <w:pStyle w:val="cabealho1"/>
       </w:pPr>
-      <w:bookmarkStart w:id="0" w:name="_Toc20159036"/>
+      <w:bookmarkStart w:id="1" w:name="_Toc20841242"/>
       <w:r>
         <w:lastRenderedPageBreak/>
         <w:t>Resumo</w:t>
       </w:r>
-      <w:bookmarkEnd w:id="0"/>
+      <w:bookmarkEnd w:id="1"/>
       <w:r>
         <w:t xml:space="preserve"> </w:t>
       </w:r>
@@ -1278,11 +1297,11 @@
       <w:pPr>
         <w:pStyle w:val="cabealho2"/>
       </w:pPr>
-      <w:bookmarkStart w:id="1" w:name="_Toc20159037"/>
+      <w:bookmarkStart w:id="2" w:name="_Toc20841243"/>
       <w:r>
         <w:t>Objetivos</w:t>
       </w:r>
-      <w:bookmarkEnd w:id="1"/>
+      <w:bookmarkEnd w:id="2"/>
     </w:p>
     <w:p>
       <w:pPr>
@@ -1304,14 +1323,14 @@
       <w:pPr>
         <w:pStyle w:val="cabealho2"/>
       </w:pPr>
-      <w:bookmarkStart w:id="2" w:name="_Toc20159038"/>
+      <w:bookmarkStart w:id="3" w:name="_Toc20841244"/>
       <w:r>
         <w:t xml:space="preserve">Descrição do </w:t>
       </w:r>
       <w:r>
         <w:t>projeto</w:t>
       </w:r>
-      <w:bookmarkEnd w:id="2"/>
+      <w:bookmarkEnd w:id="3"/>
     </w:p>
     <w:p>
       <w:pPr>
@@ -1326,14 +1345,14 @@
       <w:pPr>
         <w:pStyle w:val="cabealho2"/>
       </w:pPr>
-      <w:bookmarkStart w:id="3" w:name="_Toc20159039"/>
+      <w:bookmarkStart w:id="4" w:name="_Toc20841245"/>
       <w:r>
         <w:t xml:space="preserve">Resumo </w:t>
       </w:r>
       <w:r>
         <w:t>do projeto</w:t>
       </w:r>
-      <w:bookmarkEnd w:id="3"/>
+      <w:bookmarkEnd w:id="4"/>
     </w:p>
     <w:p>
       <w:pPr>
@@ -1380,7 +1399,7 @@
       <w:pPr>
         <w:pStyle w:val="cabealho1"/>
       </w:pPr>
-      <w:bookmarkStart w:id="4" w:name="_Toc20159040"/>
+      <w:bookmarkStart w:id="5" w:name="_Toc20841246"/>
       <w:r>
         <w:lastRenderedPageBreak/>
         <w:t xml:space="preserve">Sprint </w:t>
@@ -1388,7 +1407,7 @@
       <w:r>
         <w:t>2</w:t>
       </w:r>
-      <w:bookmarkEnd w:id="4"/>
+      <w:bookmarkEnd w:id="5"/>
     </w:p>
     <w:p>
       <w:pPr>
@@ -1407,14 +1426,14 @@
       <w:pPr>
         <w:pStyle w:val="cabealho2"/>
       </w:pPr>
-      <w:bookmarkStart w:id="5" w:name="_Toc20159041"/>
+      <w:bookmarkStart w:id="6" w:name="_Toc20841247"/>
       <w:r>
         <w:t xml:space="preserve">Semana </w:t>
       </w:r>
       <w:r>
         <w:t>1</w:t>
       </w:r>
-      <w:bookmarkEnd w:id="5"/>
+      <w:bookmarkEnd w:id="6"/>
     </w:p>
     <w:p>
       <w:pPr>
@@ -1581,7 +1600,7 @@
       <w:pPr>
         <w:pStyle w:val="cabealho2"/>
       </w:pPr>
-      <w:bookmarkStart w:id="6" w:name="_Toc20159042"/>
+      <w:bookmarkStart w:id="7" w:name="_Toc20841248"/>
       <w:r>
         <w:lastRenderedPageBreak/>
         <w:t xml:space="preserve">Semana </w:t>
@@ -1589,7 +1608,7 @@
       <w:r>
         <w:t>2</w:t>
       </w:r>
-      <w:bookmarkEnd w:id="6"/>
+      <w:bookmarkEnd w:id="7"/>
     </w:p>
     <w:p>
       <w:pPr>
@@ -1753,7 +1772,7 @@
           <w:lang w:val="en-US"/>
         </w:rPr>
       </w:pPr>
-      <w:bookmarkStart w:id="7" w:name="_Toc20159043"/>
+      <w:bookmarkStart w:id="8" w:name="_Toc20841249"/>
       <w:r>
         <w:rPr>
           <w:lang w:val="en-US"/>
@@ -1761,7 +1780,7 @@
         <w:lastRenderedPageBreak/>
         <w:t>Sprint 3</w:t>
       </w:r>
-      <w:bookmarkEnd w:id="7"/>
+      <w:bookmarkEnd w:id="8"/>
     </w:p>
     <w:p>
       <w:pPr>
@@ -1777,9 +1796,14 @@
         </w:rPr>
         <w:t xml:space="preserve">A sprint 3 </w:t>
       </w:r>
-      <w:r>
+      <w:proofErr w:type="spellStart"/>
+      <w:r>
+        <w:rPr>
+          <w:lang w:val="en-US"/>
+        </w:rPr>
         <w:t>compreende</w:t>
       </w:r>
+      <w:proofErr w:type="spellEnd"/>
       <w:r>
         <w:rPr>
           <w:lang w:val="en-US"/>
@@ -1800,11 +1824,11 @@
       <w:pPr>
         <w:pStyle w:val="cabealho2"/>
       </w:pPr>
-      <w:bookmarkStart w:id="8" w:name="_Toc20159044"/>
+      <w:bookmarkStart w:id="9" w:name="_Toc20841250"/>
       <w:r>
         <w:t>Semana 1</w:t>
       </w:r>
-      <w:bookmarkEnd w:id="8"/>
+      <w:bookmarkEnd w:id="9"/>
     </w:p>
     <w:p>
       <w:pPr>
@@ -1953,12 +1977,12 @@
       <w:pPr>
         <w:pStyle w:val="cabealho2"/>
       </w:pPr>
-      <w:bookmarkStart w:id="9" w:name="_Toc20159045"/>
+      <w:bookmarkStart w:id="10" w:name="_Toc20841251"/>
       <w:r>
         <w:lastRenderedPageBreak/>
         <w:t>Semana 2</w:t>
       </w:r>
-      <w:bookmarkEnd w:id="9"/>
+      <w:bookmarkEnd w:id="10"/>
     </w:p>
     <w:p>
       <w:pPr>
@@ -2151,12 +2175,12 @@
       <w:pPr>
         <w:pStyle w:val="cabealho1"/>
       </w:pPr>
-      <w:bookmarkStart w:id="10" w:name="_Toc20159046"/>
+      <w:bookmarkStart w:id="11" w:name="_Toc20841252"/>
       <w:r>
         <w:lastRenderedPageBreak/>
         <w:t>Sprint 4</w:t>
       </w:r>
-      <w:bookmarkEnd w:id="10"/>
+      <w:bookmarkEnd w:id="11"/>
     </w:p>
     <w:p>
       <w:pPr>
@@ -2177,11 +2201,11 @@
       <w:pPr>
         <w:pStyle w:val="cabealho2"/>
       </w:pPr>
-      <w:bookmarkStart w:id="11" w:name="_Toc20159047"/>
+      <w:bookmarkStart w:id="12" w:name="_Toc20841253"/>
       <w:r>
         <w:t>Semana 1</w:t>
       </w:r>
-      <w:bookmarkEnd w:id="11"/>
+      <w:bookmarkEnd w:id="12"/>
     </w:p>
     <w:p>
       <w:pPr>
@@ -2349,26 +2373,20 @@
       <w:pPr>
         <w:pStyle w:val="cabealho2"/>
       </w:pPr>
-      <w:bookmarkStart w:id="12" w:name="_Toc20159048"/>
+      <w:bookmarkStart w:id="13" w:name="_Toc20841254"/>
       <w:r>
         <w:lastRenderedPageBreak/>
         <w:t>Semana 2</w:t>
       </w:r>
-      <w:bookmarkEnd w:id="12"/>
-    </w:p>
-    <w:p>
-      <w:pPr>
-        <w:ind w:firstLine="720"/>
-        <w:jc w:val="both"/>
-      </w:pPr>
-      <w:r>
-        <w:t xml:space="preserve">Este relatório reúne as atividades acompanhadas durante a semana 2 da sprint </w:t>
-      </w:r>
-      <w:r>
-        <w:t>4</w:t>
-      </w:r>
-      <w:r>
-        <w:t xml:space="preserve"> do curso CodeXP – turma B.</w:t>
+      <w:bookmarkEnd w:id="13"/>
+    </w:p>
+    <w:p>
+      <w:pPr>
+        <w:ind w:firstLine="720"/>
+        <w:jc w:val="both"/>
+      </w:pPr>
+      <w:r>
+        <w:t>Este relatório reúne as atividades acompanhadas durante a semana 2 da sprint 4 do curso CodeXP – turma B.</w:t>
       </w:r>
     </w:p>
     <w:p>
@@ -2394,13 +2412,7 @@
         <w:jc w:val="both"/>
       </w:pPr>
       <w:r>
-        <w:t>D</w:t>
-      </w:r>
-      <w:r>
-        <w:t>urante a semana foram abordados temas mais específicos de lógica de programação, como lógica estrutural, sequencial, condicional e laços de repetição</w:t>
-      </w:r>
-      <w:r>
-        <w:t>.</w:t>
+        <w:t>Durante a semana foram abordados temas mais específicos de lógica de programação, como lógica estrutural, sequencial, condicional e laços de repetição.</w:t>
       </w:r>
     </w:p>
     <w:p>
@@ -2432,13 +2444,242 @@
         <w:t>aspectos,</w:t>
       </w:r>
       <w:r>
-        <w:t xml:space="preserve"> mas a quantidade de exercícios e a correção conjunta destes colaborou para um melhor entendimento</w:t>
-      </w:r>
-      <w:r>
-        <w:t>.</w:t>
-      </w:r>
-      <w:bookmarkStart w:id="13" w:name="_GoBack"/>
-      <w:bookmarkEnd w:id="13"/>
+        <w:t xml:space="preserve"> mas a quantidade de exercícios e a correção conjunta destes colaborou para um melhor entendimento.</w:t>
+      </w:r>
+    </w:p>
+    <w:p>
+      <w:pPr>
+        <w:ind w:firstLine="720"/>
+        <w:jc w:val="both"/>
+        <w:rPr>
+          <w:lang w:eastAsia="en-US"/>
+        </w:rPr>
+      </w:pPr>
+    </w:p>
+    <w:p>
+      <w:pPr>
+        <w:ind w:firstLine="720"/>
+        <w:jc w:val="both"/>
+        <w:rPr>
+          <w:lang w:eastAsia="en-US"/>
+        </w:rPr>
+      </w:pPr>
+    </w:p>
+    <w:p>
+      <w:pPr>
+        <w:ind w:firstLine="720"/>
+        <w:jc w:val="both"/>
+        <w:rPr>
+          <w:lang w:eastAsia="en-US"/>
+        </w:rPr>
+      </w:pPr>
+    </w:p>
+    <w:p>
+      <w:pPr>
+        <w:ind w:firstLine="720"/>
+        <w:jc w:val="both"/>
+        <w:rPr>
+          <w:lang w:eastAsia="en-US"/>
+        </w:rPr>
+      </w:pPr>
+    </w:p>
+    <w:p>
+      <w:pPr>
+        <w:ind w:firstLine="720"/>
+        <w:jc w:val="both"/>
+        <w:rPr>
+          <w:lang w:eastAsia="en-US"/>
+        </w:rPr>
+      </w:pPr>
+    </w:p>
+    <w:p>
+      <w:pPr>
+        <w:ind w:firstLine="720"/>
+        <w:jc w:val="both"/>
+        <w:rPr>
+          <w:lang w:eastAsia="en-US"/>
+        </w:rPr>
+      </w:pPr>
+    </w:p>
+    <w:p>
+      <w:pPr>
+        <w:ind w:firstLine="720"/>
+        <w:jc w:val="both"/>
+        <w:rPr>
+          <w:lang w:eastAsia="en-US"/>
+        </w:rPr>
+      </w:pPr>
+    </w:p>
+    <w:p>
+      <w:pPr>
+        <w:ind w:firstLine="720"/>
+        <w:jc w:val="both"/>
+        <w:rPr>
+          <w:lang w:eastAsia="en-US"/>
+        </w:rPr>
+      </w:pPr>
+    </w:p>
+    <w:p>
+      <w:pPr>
+        <w:ind w:firstLine="720"/>
+        <w:jc w:val="both"/>
+        <w:rPr>
+          <w:lang w:eastAsia="en-US"/>
+        </w:rPr>
+      </w:pPr>
+    </w:p>
+    <w:p>
+      <w:pPr>
+        <w:ind w:firstLine="720"/>
+        <w:jc w:val="both"/>
+        <w:rPr>
+          <w:lang w:eastAsia="en-US"/>
+        </w:rPr>
+      </w:pPr>
+    </w:p>
+    <w:p>
+      <w:pPr>
+        <w:ind w:firstLine="720"/>
+        <w:jc w:val="both"/>
+        <w:rPr>
+          <w:lang w:eastAsia="en-US"/>
+        </w:rPr>
+      </w:pPr>
+    </w:p>
+    <w:p>
+      <w:pPr>
+        <w:ind w:firstLine="720"/>
+        <w:jc w:val="both"/>
+        <w:rPr>
+          <w:lang w:eastAsia="en-US"/>
+        </w:rPr>
+      </w:pPr>
+    </w:p>
+    <w:p>
+      <w:pPr>
+        <w:ind w:firstLine="720"/>
+        <w:jc w:val="both"/>
+        <w:rPr>
+          <w:lang w:eastAsia="en-US"/>
+        </w:rPr>
+      </w:pPr>
+    </w:p>
+    <w:p>
+      <w:pPr>
+        <w:ind w:firstLine="720"/>
+        <w:jc w:val="both"/>
+        <w:rPr>
+          <w:lang w:eastAsia="en-US"/>
+        </w:rPr>
+      </w:pPr>
+    </w:p>
+    <w:p>
+      <w:pPr>
+        <w:ind w:firstLine="720"/>
+        <w:jc w:val="both"/>
+        <w:rPr>
+          <w:lang w:eastAsia="en-US"/>
+        </w:rPr>
+      </w:pPr>
+    </w:p>
+    <w:p>
+      <w:pPr>
+        <w:pStyle w:val="cabealho2"/>
+      </w:pPr>
+      <w:bookmarkStart w:id="14" w:name="_Toc20841255"/>
+      <w:r>
+        <w:lastRenderedPageBreak/>
+        <w:t xml:space="preserve">Semana </w:t>
+      </w:r>
+      <w:r>
+        <w:t>3</w:t>
+      </w:r>
+      <w:bookmarkEnd w:id="14"/>
+    </w:p>
+    <w:p>
+      <w:pPr>
+        <w:ind w:firstLine="720"/>
+        <w:jc w:val="both"/>
+      </w:pPr>
+      <w:r>
+        <w:t xml:space="preserve">Este relatório reúne as atividades acompanhadas durante a semana </w:t>
+      </w:r>
+      <w:r>
+        <w:t>3</w:t>
+      </w:r>
+      <w:r>
+        <w:t xml:space="preserve"> da sprint 4 do curso CodeXP – turma B.</w:t>
+      </w:r>
+    </w:p>
+    <w:p>
+      <w:pPr>
+        <w:ind w:firstLine="720"/>
+        <w:jc w:val="both"/>
+        <w:rPr>
+          <w:lang w:eastAsia="en-US"/>
+        </w:rPr>
+      </w:pPr>
+    </w:p>
+    <w:p>
+      <w:pPr>
+        <w:pStyle w:val="cabealho3"/>
+      </w:pPr>
+      <w:r>
+        <w:t xml:space="preserve">Resumo da semana </w:t>
+      </w:r>
+      <w:r>
+        <w:t>3</w:t>
+      </w:r>
+    </w:p>
+    <w:p>
+      <w:pPr>
+        <w:ind w:firstLine="720"/>
+        <w:jc w:val="both"/>
+      </w:pPr>
+      <w:r>
+        <w:t>Durante a</w:t>
+      </w:r>
+      <w:r>
+        <w:t xml:space="preserve"> semana foram abordados estrutura de vetor, foreach, funções e foram introduzidos o padrão MVC e orientação a objetos.</w:t>
+      </w:r>
+    </w:p>
+    <w:p>
+      <w:pPr>
+        <w:ind w:firstLine="720"/>
+        <w:jc w:val="both"/>
+        <w:rPr>
+          <w:lang w:eastAsia="en-US"/>
+        </w:rPr>
+      </w:pPr>
+    </w:p>
+    <w:p>
+      <w:pPr>
+        <w:pStyle w:val="cabealho3"/>
+      </w:pPr>
+      <w:r>
+        <w:t>Feedback</w:t>
+      </w:r>
+    </w:p>
+    <w:p>
+      <w:pPr>
+        <w:ind w:firstLine="720"/>
+        <w:jc w:val="both"/>
+      </w:pPr>
+      <w:r>
+        <w:t xml:space="preserve">Novamente </w:t>
+      </w:r>
+      <w:r>
+        <w:t>a repetição de exercícios ajudou na compreensão e eliminou dúvidas, essa tem sido uma estratégia de grande valia.</w:t>
+      </w:r>
+    </w:p>
+    <w:p>
+      <w:pPr>
+        <w:ind w:firstLine="720"/>
+        <w:jc w:val="both"/>
+      </w:pPr>
+      <w:r>
+        <w:t>Nesta semana, em especial, os monitores puderam planejar e ministrar uma aula e foi uma experiência muito importante, que agregou muitos conhecimentos, conhecendo as etapas de elaboração do roteiro de aula, construir um exemplo de utilização com os alunos e propor um exercício de fixação para validar os conceitos abordados.</w:t>
+      </w:r>
     </w:p>
     <w:p>
       <w:pPr>
@@ -4461,6 +4702,7 @@
     <w:rsid w:val="00406E44"/>
     <w:rsid w:val="004265B1"/>
     <w:rsid w:val="0045333F"/>
+    <w:rsid w:val="004C0729"/>
     <w:rsid w:val="00571EE0"/>
     <w:rsid w:val="006C61B4"/>
     <w:rsid w:val="007663D2"/>
@@ -5195,7 +5437,7 @@
 </file>
 
 <file path=customXml/itemProps3.xml><?xml version="1.0" encoding="utf-8"?>
-<ds:datastoreItem xmlns:ds="http://schemas.openxmlformats.org/officeDocument/2006/customXml" ds:itemID="{2AF90A98-FBE6-460C-8E4F-30CCC8AD6F57}">
+<ds:datastoreItem xmlns:ds="http://schemas.openxmlformats.org/officeDocument/2006/customXml" ds:itemID="{42969CD2-DE05-497C-BD71-D4535ADF2C5F}">
   <ds:schemaRefs>
     <ds:schemaRef ds:uri="http://schemas.openxmlformats.org/officeDocument/2006/bibliography"/>
   </ds:schemaRefs>

</xml_diff>

<commit_message>
Adiciona relatorio da semana 4 - sprint 4 da turma B
</commit_message>
<xml_diff>
--- a/Diario_bordo/Diario_de_bordo-turma_B_manha.docx
+++ b/Diario_bordo/Diario_de_bordo-turma_B_manha.docx
@@ -752,7 +752,7 @@
                 </w:rPr>
                 <w:fldChar w:fldCharType="separate"/>
               </w:r>
-              <w:hyperlink w:anchor="_Toc20841242" w:history="1">
+              <w:hyperlink w:anchor="_Toc21259119" w:history="1">
                 <w:r>
                   <w:rPr>
                     <w:rStyle w:val="Hyperlink"/>
@@ -783,7 +783,7 @@
                     <w:webHidden/>
                     <w:color w:val="7030A0"/>
                   </w:rPr>
-                  <w:instrText xml:space="preserve"> PAGEREF _Toc20841242 \h </w:instrText>
+                  <w:instrText xml:space="preserve"> PAGEREF _Toc21259119 \h </w:instrText>
                 </w:r>
                 <w:r>
                   <w:rPr>
@@ -827,7 +827,7 @@
                   <w:szCs w:val="22"/>
                 </w:rPr>
               </w:pPr>
-              <w:hyperlink w:anchor="_Toc20841243" w:history="1">
+              <w:hyperlink w:anchor="_Toc21259120" w:history="1">
                 <w:r>
                   <w:rPr>
                     <w:rStyle w:val="Hyperlink"/>
@@ -847,7 +847,7 @@
                   <w:szCs w:val="22"/>
                 </w:rPr>
               </w:pPr>
-              <w:hyperlink w:anchor="_Toc20841244" w:history="1">
+              <w:hyperlink w:anchor="_Toc21259121" w:history="1">
                 <w:r>
                   <w:rPr>
                     <w:rStyle w:val="Hyperlink"/>
@@ -867,7 +867,7 @@
                   <w:szCs w:val="22"/>
                 </w:rPr>
               </w:pPr>
-              <w:hyperlink w:anchor="_Toc20841245" w:history="1">
+              <w:hyperlink w:anchor="_Toc21259122" w:history="1">
                 <w:r>
                   <w:rPr>
                     <w:rStyle w:val="Hyperlink"/>
@@ -889,7 +889,7 @@
                   <w:szCs w:val="22"/>
                 </w:rPr>
               </w:pPr>
-              <w:hyperlink w:anchor="_Toc20841246" w:history="1">
+              <w:hyperlink w:anchor="_Toc21259123" w:history="1">
                 <w:r>
                   <w:rPr>
                     <w:rStyle w:val="Hyperlink"/>
@@ -920,7 +920,7 @@
                     <w:webHidden/>
                     <w:color w:val="7030A0"/>
                   </w:rPr>
-                  <w:instrText xml:space="preserve"> PAGEREF _Toc20841246 \h </w:instrText>
+                  <w:instrText xml:space="preserve"> PAGEREF _Toc21259123 \h </w:instrText>
                 </w:r>
                 <w:r>
                   <w:rPr>
@@ -964,7 +964,7 @@
                   <w:szCs w:val="22"/>
                 </w:rPr>
               </w:pPr>
-              <w:hyperlink w:anchor="_Toc20841247" w:history="1">
+              <w:hyperlink w:anchor="_Toc21259124" w:history="1">
                 <w:r>
                   <w:rPr>
                     <w:rStyle w:val="Hyperlink"/>
@@ -984,7 +984,7 @@
                   <w:szCs w:val="22"/>
                 </w:rPr>
               </w:pPr>
-              <w:hyperlink w:anchor="_Toc20841248" w:history="1">
+              <w:hyperlink w:anchor="_Toc21259125" w:history="1">
                 <w:r>
                   <w:rPr>
                     <w:rStyle w:val="Hyperlink"/>
@@ -1006,7 +1006,7 @@
                   <w:szCs w:val="22"/>
                 </w:rPr>
               </w:pPr>
-              <w:hyperlink w:anchor="_Toc20841249" w:history="1">
+              <w:hyperlink w:anchor="_Toc21259126" w:history="1">
                 <w:r>
                   <w:rPr>
                     <w:rStyle w:val="Hyperlink"/>
@@ -1038,7 +1038,7 @@
                     <w:webHidden/>
                     <w:color w:val="7030A0"/>
                   </w:rPr>
-                  <w:instrText xml:space="preserve"> PAGEREF _Toc20841249 \h </w:instrText>
+                  <w:instrText xml:space="preserve"> PAGEREF _Toc21259126 \h </w:instrText>
                 </w:r>
                 <w:r>
                   <w:rPr>
@@ -1082,7 +1082,7 @@
                   <w:szCs w:val="22"/>
                 </w:rPr>
               </w:pPr>
-              <w:hyperlink w:anchor="_Toc20841250" w:history="1">
+              <w:hyperlink w:anchor="_Toc21259127" w:history="1">
                 <w:r>
                   <w:rPr>
                     <w:rStyle w:val="Hyperlink"/>
@@ -1102,7 +1102,7 @@
                   <w:szCs w:val="22"/>
                 </w:rPr>
               </w:pPr>
-              <w:hyperlink w:anchor="_Toc20841251" w:history="1">
+              <w:hyperlink w:anchor="_Toc21259128" w:history="1">
                 <w:r>
                   <w:rPr>
                     <w:rStyle w:val="Hyperlink"/>
@@ -1124,7 +1124,7 @@
                   <w:szCs w:val="22"/>
                 </w:rPr>
               </w:pPr>
-              <w:hyperlink w:anchor="_Toc20841252" w:history="1">
+              <w:hyperlink w:anchor="_Toc21259129" w:history="1">
                 <w:r>
                   <w:rPr>
                     <w:rStyle w:val="Hyperlink"/>
@@ -1155,7 +1155,7 @@
                     <w:webHidden/>
                     <w:color w:val="7030A0"/>
                   </w:rPr>
-                  <w:instrText xml:space="preserve"> PAGEREF _Toc20841252 \h </w:instrText>
+                  <w:instrText xml:space="preserve"> PAGEREF _Toc21259129 \h </w:instrText>
                 </w:r>
                 <w:r>
                   <w:rPr>
@@ -1199,7 +1199,7 @@
                   <w:szCs w:val="22"/>
                 </w:rPr>
               </w:pPr>
-              <w:hyperlink w:anchor="_Toc20841253" w:history="1">
+              <w:hyperlink w:anchor="_Toc21259130" w:history="1">
                 <w:r>
                   <w:rPr>
                     <w:rStyle w:val="Hyperlink"/>
@@ -1219,7 +1219,7 @@
                   <w:szCs w:val="22"/>
                 </w:rPr>
               </w:pPr>
-              <w:hyperlink w:anchor="_Toc20841254" w:history="1">
+              <w:hyperlink w:anchor="_Toc21259131" w:history="1">
                 <w:r>
                   <w:rPr>
                     <w:rStyle w:val="Hyperlink"/>
@@ -1239,7 +1239,7 @@
                   <w:szCs w:val="22"/>
                 </w:rPr>
               </w:pPr>
-              <w:hyperlink w:anchor="_Toc20841255" w:history="1">
+              <w:hyperlink w:anchor="_Toc21259132" w:history="1">
                 <w:r>
                   <w:rPr>
                     <w:rStyle w:val="Hyperlink"/>
@@ -1247,6 +1247,26 @@
                     <w:color w:val="7030A0"/>
                   </w:rPr>
                   <w:t>Semana 3</w:t>
+                </w:r>
+              </w:hyperlink>
+            </w:p>
+            <w:p>
+              <w:pPr>
+                <w:pStyle w:val="Sumrio2"/>
+                <w:rPr>
+                  <w:noProof/>
+                  <w:color w:val="7030A0"/>
+                  <w:szCs w:val="22"/>
+                </w:rPr>
+              </w:pPr>
+              <w:hyperlink w:anchor="_Toc21259133" w:history="1">
+                <w:r>
+                  <w:rPr>
+                    <w:rStyle w:val="Hyperlink"/>
+                    <w:noProof/>
+                    <w:color w:val="7030A0"/>
+                  </w:rPr>
+                  <w:t>Semana 4</w:t>
                 </w:r>
               </w:hyperlink>
             </w:p>
@@ -1282,7 +1302,7 @@
       <w:pPr>
         <w:pStyle w:val="cabealho1"/>
       </w:pPr>
-      <w:bookmarkStart w:id="1" w:name="_Toc20841242"/>
+      <w:bookmarkStart w:id="1" w:name="_Toc21259119"/>
       <w:r>
         <w:lastRenderedPageBreak/>
         <w:t>Resumo</w:t>
@@ -1297,7 +1317,7 @@
       <w:pPr>
         <w:pStyle w:val="cabealho2"/>
       </w:pPr>
-      <w:bookmarkStart w:id="2" w:name="_Toc20841243"/>
+      <w:bookmarkStart w:id="2" w:name="_Toc21259120"/>
       <w:r>
         <w:t>Objetivos</w:t>
       </w:r>
@@ -1323,7 +1343,7 @@
       <w:pPr>
         <w:pStyle w:val="cabealho2"/>
       </w:pPr>
-      <w:bookmarkStart w:id="3" w:name="_Toc20841244"/>
+      <w:bookmarkStart w:id="3" w:name="_Toc21259121"/>
       <w:r>
         <w:t xml:space="preserve">Descrição do </w:t>
       </w:r>
@@ -1345,7 +1365,7 @@
       <w:pPr>
         <w:pStyle w:val="cabealho2"/>
       </w:pPr>
-      <w:bookmarkStart w:id="4" w:name="_Toc20841245"/>
+      <w:bookmarkStart w:id="4" w:name="_Toc21259122"/>
       <w:r>
         <w:t xml:space="preserve">Resumo </w:t>
       </w:r>
@@ -1399,7 +1419,7 @@
       <w:pPr>
         <w:pStyle w:val="cabealho1"/>
       </w:pPr>
-      <w:bookmarkStart w:id="5" w:name="_Toc20841246"/>
+      <w:bookmarkStart w:id="5" w:name="_Toc21259123"/>
       <w:r>
         <w:lastRenderedPageBreak/>
         <w:t xml:space="preserve">Sprint </w:t>
@@ -1426,7 +1446,7 @@
       <w:pPr>
         <w:pStyle w:val="cabealho2"/>
       </w:pPr>
-      <w:bookmarkStart w:id="6" w:name="_Toc20841247"/>
+      <w:bookmarkStart w:id="6" w:name="_Toc21259124"/>
       <w:r>
         <w:t xml:space="preserve">Semana </w:t>
       </w:r>
@@ -1600,7 +1620,7 @@
       <w:pPr>
         <w:pStyle w:val="cabealho2"/>
       </w:pPr>
-      <w:bookmarkStart w:id="7" w:name="_Toc20841248"/>
+      <w:bookmarkStart w:id="7" w:name="_Toc21259125"/>
       <w:r>
         <w:lastRenderedPageBreak/>
         <w:t xml:space="preserve">Semana </w:t>
@@ -1772,7 +1792,7 @@
           <w:lang w:val="en-US"/>
         </w:rPr>
       </w:pPr>
-      <w:bookmarkStart w:id="8" w:name="_Toc20841249"/>
+      <w:bookmarkStart w:id="8" w:name="_Toc21259126"/>
       <w:r>
         <w:rPr>
           <w:lang w:val="en-US"/>
@@ -1824,7 +1844,7 @@
       <w:pPr>
         <w:pStyle w:val="cabealho2"/>
       </w:pPr>
-      <w:bookmarkStart w:id="9" w:name="_Toc20841250"/>
+      <w:bookmarkStart w:id="9" w:name="_Toc21259127"/>
       <w:r>
         <w:t>Semana 1</w:t>
       </w:r>
@@ -1977,7 +1997,7 @@
       <w:pPr>
         <w:pStyle w:val="cabealho2"/>
       </w:pPr>
-      <w:bookmarkStart w:id="10" w:name="_Toc20841251"/>
+      <w:bookmarkStart w:id="10" w:name="_Toc21259128"/>
       <w:r>
         <w:lastRenderedPageBreak/>
         <w:t>Semana 2</w:t>
@@ -2175,7 +2195,7 @@
       <w:pPr>
         <w:pStyle w:val="cabealho1"/>
       </w:pPr>
-      <w:bookmarkStart w:id="11" w:name="_Toc20841252"/>
+      <w:bookmarkStart w:id="11" w:name="_Toc21259129"/>
       <w:r>
         <w:lastRenderedPageBreak/>
         <w:t>Sprint 4</w:t>
@@ -2201,7 +2221,7 @@
       <w:pPr>
         <w:pStyle w:val="cabealho2"/>
       </w:pPr>
-      <w:bookmarkStart w:id="12" w:name="_Toc20841253"/>
+      <w:bookmarkStart w:id="12" w:name="_Toc21259130"/>
       <w:r>
         <w:t>Semana 1</w:t>
       </w:r>
@@ -2373,7 +2393,7 @@
       <w:pPr>
         <w:pStyle w:val="cabealho2"/>
       </w:pPr>
-      <w:bookmarkStart w:id="13" w:name="_Toc20841254"/>
+      <w:bookmarkStart w:id="13" w:name="_Toc21259131"/>
       <w:r>
         <w:lastRenderedPageBreak/>
         <w:t>Semana 2</w:t>
@@ -2586,15 +2606,216 @@
       <w:pPr>
         <w:pStyle w:val="cabealho2"/>
       </w:pPr>
-      <w:bookmarkStart w:id="14" w:name="_Toc20841255"/>
+      <w:bookmarkStart w:id="14" w:name="_Toc21259132"/>
+      <w:r>
+        <w:lastRenderedPageBreak/>
+        <w:t>Semana 3</w:t>
+      </w:r>
+      <w:bookmarkEnd w:id="14"/>
+    </w:p>
+    <w:p>
+      <w:pPr>
+        <w:ind w:firstLine="720"/>
+        <w:jc w:val="both"/>
+      </w:pPr>
+      <w:r>
+        <w:t>Este relatório reúne as atividades acompanhadas durante a semana 3 da sprint 4 do curso CodeXP – turma B.</w:t>
+      </w:r>
+    </w:p>
+    <w:p>
+      <w:pPr>
+        <w:ind w:firstLine="720"/>
+        <w:jc w:val="both"/>
+        <w:rPr>
+          <w:lang w:eastAsia="en-US"/>
+        </w:rPr>
+      </w:pPr>
+    </w:p>
+    <w:p>
+      <w:pPr>
+        <w:pStyle w:val="cabealho3"/>
+      </w:pPr>
+      <w:r>
+        <w:t>Resumo da semana 3</w:t>
+      </w:r>
+    </w:p>
+    <w:p>
+      <w:pPr>
+        <w:ind w:firstLine="720"/>
+        <w:jc w:val="both"/>
+      </w:pPr>
+      <w:r>
+        <w:t>Durante a</w:t>
+      </w:r>
+      <w:r>
+        <w:t xml:space="preserve"> semana foram abordados estrutura de vetor, foreach, funções e foram introduzidos o padrão MVC e orientação a objetos.</w:t>
+      </w:r>
+    </w:p>
+    <w:p>
+      <w:pPr>
+        <w:ind w:firstLine="720"/>
+        <w:jc w:val="both"/>
+        <w:rPr>
+          <w:lang w:eastAsia="en-US"/>
+        </w:rPr>
+      </w:pPr>
+    </w:p>
+    <w:p>
+      <w:pPr>
+        <w:pStyle w:val="cabealho3"/>
+      </w:pPr>
+      <w:r>
+        <w:t>Feedback</w:t>
+      </w:r>
+    </w:p>
+    <w:p>
+      <w:pPr>
+        <w:ind w:firstLine="720"/>
+        <w:jc w:val="both"/>
+      </w:pPr>
+      <w:r>
+        <w:t>Novamente a repetição de exercícios ajudou na compreensão e eliminou dúvidas, essa tem sido uma estratégia de grande valia.</w:t>
+      </w:r>
+    </w:p>
+    <w:p>
+      <w:pPr>
+        <w:ind w:firstLine="720"/>
+        <w:jc w:val="both"/>
+      </w:pPr>
+      <w:r>
+        <w:t>Nesta semana, em especial, os monitores puderam planejar e ministrar uma aula e foi uma experiência muito importante, que agregou muitos conhecimentos, conhecendo as etapas de elaboração do roteiro de aula, construir um exemplo de utilização com os alunos e propor um exercício de fixação para validar os conceitos abordados.</w:t>
+      </w:r>
+    </w:p>
+    <w:p>
+      <w:pPr>
+        <w:ind w:firstLine="720"/>
+        <w:jc w:val="both"/>
+        <w:rPr>
+          <w:lang w:eastAsia="en-US"/>
+        </w:rPr>
+      </w:pPr>
+    </w:p>
+    <w:p>
+      <w:pPr>
+        <w:ind w:firstLine="720"/>
+        <w:jc w:val="both"/>
+        <w:rPr>
+          <w:lang w:eastAsia="en-US"/>
+        </w:rPr>
+      </w:pPr>
+    </w:p>
+    <w:p>
+      <w:pPr>
+        <w:ind w:firstLine="720"/>
+        <w:jc w:val="both"/>
+        <w:rPr>
+          <w:lang w:eastAsia="en-US"/>
+        </w:rPr>
+      </w:pPr>
+    </w:p>
+    <w:p>
+      <w:pPr>
+        <w:ind w:firstLine="720"/>
+        <w:jc w:val="both"/>
+        <w:rPr>
+          <w:lang w:eastAsia="en-US"/>
+        </w:rPr>
+      </w:pPr>
+    </w:p>
+    <w:p>
+      <w:pPr>
+        <w:ind w:firstLine="720"/>
+        <w:jc w:val="both"/>
+        <w:rPr>
+          <w:lang w:eastAsia="en-US"/>
+        </w:rPr>
+      </w:pPr>
+    </w:p>
+    <w:p>
+      <w:pPr>
+        <w:ind w:firstLine="720"/>
+        <w:jc w:val="both"/>
+        <w:rPr>
+          <w:lang w:eastAsia="en-US"/>
+        </w:rPr>
+      </w:pPr>
+    </w:p>
+    <w:p>
+      <w:pPr>
+        <w:ind w:firstLine="720"/>
+        <w:jc w:val="both"/>
+        <w:rPr>
+          <w:lang w:eastAsia="en-US"/>
+        </w:rPr>
+      </w:pPr>
+    </w:p>
+    <w:p>
+      <w:pPr>
+        <w:ind w:firstLine="720"/>
+        <w:jc w:val="both"/>
+        <w:rPr>
+          <w:lang w:eastAsia="en-US"/>
+        </w:rPr>
+      </w:pPr>
+    </w:p>
+    <w:p>
+      <w:pPr>
+        <w:ind w:firstLine="720"/>
+        <w:jc w:val="both"/>
+        <w:rPr>
+          <w:lang w:eastAsia="en-US"/>
+        </w:rPr>
+      </w:pPr>
+    </w:p>
+    <w:p>
+      <w:pPr>
+        <w:ind w:firstLine="720"/>
+        <w:jc w:val="both"/>
+        <w:rPr>
+          <w:lang w:eastAsia="en-US"/>
+        </w:rPr>
+      </w:pPr>
+    </w:p>
+    <w:p>
+      <w:pPr>
+        <w:ind w:firstLine="720"/>
+        <w:jc w:val="both"/>
+        <w:rPr>
+          <w:lang w:eastAsia="en-US"/>
+        </w:rPr>
+      </w:pPr>
+    </w:p>
+    <w:p>
+      <w:pPr>
+        <w:ind w:firstLine="720"/>
+        <w:jc w:val="both"/>
+        <w:rPr>
+          <w:lang w:eastAsia="en-US"/>
+        </w:rPr>
+      </w:pPr>
+    </w:p>
+    <w:p>
+      <w:pPr>
+        <w:ind w:firstLine="720"/>
+        <w:jc w:val="both"/>
+        <w:rPr>
+          <w:lang w:eastAsia="en-US"/>
+        </w:rPr>
+      </w:pPr>
+    </w:p>
+    <w:p>
+      <w:pPr>
+        <w:pStyle w:val="cabealho2"/>
+      </w:pPr>
+      <w:bookmarkStart w:id="15" w:name="_Toc21259133"/>
       <w:r>
         <w:lastRenderedPageBreak/>
         <w:t xml:space="preserve">Semana </w:t>
       </w:r>
       <w:r>
-        <w:t>3</w:t>
-      </w:r>
-      <w:bookmarkEnd w:id="14"/>
+        <w:t>4</w:t>
+      </w:r>
+      <w:bookmarkEnd w:id="15"/>
     </w:p>
     <w:p>
       <w:pPr>
@@ -2605,7 +2826,7 @@
         <w:t xml:space="preserve">Este relatório reúne as atividades acompanhadas durante a semana </w:t>
       </w:r>
       <w:r>
-        <w:t>3</w:t>
+        <w:t>4</w:t>
       </w:r>
       <w:r>
         <w:t xml:space="preserve"> da sprint 4 do curso CodeXP – turma B.</w:t>
@@ -2628,7 +2849,7 @@
         <w:t xml:space="preserve">Resumo da semana </w:t>
       </w:r>
       <w:r>
-        <w:t>3</w:t>
+        <w:t>4</w:t>
       </w:r>
     </w:p>
     <w:p>
@@ -2640,7 +2861,19 @@
         <w:t>Durante a</w:t>
       </w:r>
       <w:r>
-        <w:t xml:space="preserve"> semana foram abordados estrutura de vetor, foreach, funções e foram introduzidos o padrão MVC e orientação a objetos.</w:t>
+        <w:t xml:space="preserve"> semana </w:t>
+      </w:r>
+      <w:r>
+        <w:t>foi introduzido os conceitos de lista e construtor em C#, além de alguns exercícios de programação orientada a objetos.</w:t>
+      </w:r>
+    </w:p>
+    <w:p>
+      <w:pPr>
+        <w:ind w:firstLine="720"/>
+        <w:jc w:val="both"/>
+      </w:pPr>
+      <w:r>
+        <w:t>No final da semana houve uma reunião com a empresa Linx.</w:t>
       </w:r>
     </w:p>
     <w:p>
@@ -2666,20 +2899,29 @@
         <w:jc w:val="both"/>
       </w:pPr>
       <w:r>
-        <w:t xml:space="preserve">Novamente </w:t>
-      </w:r>
-      <w:r>
-        <w:t>a repetição de exercícios ajudou na compreensão e eliminou dúvidas, essa tem sido uma estratégia de grande valia.</w:t>
-      </w:r>
-    </w:p>
-    <w:p>
-      <w:pPr>
-        <w:ind w:firstLine="720"/>
-        <w:jc w:val="both"/>
-      </w:pPr>
-      <w:r>
-        <w:t>Nesta semana, em especial, os monitores puderam planejar e ministrar uma aula e foi uma experiência muito importante, que agregou muitos conhecimentos, conhecendo as etapas de elaboração do roteiro de aula, construir um exemplo de utilização com os alunos e propor um exercício de fixação para validar os conceitos abordados.</w:t>
-      </w:r>
+        <w:t>O</w:t>
+      </w:r>
+      <w:r>
+        <w:t>s conceitos de orientação a objetos se mostraram de difícil compreensão por parte dos alunos. Com os exercícios da semana, algumas dúvidas foram sanadas, porém alguns ainda demonstram dificuldades.</w:t>
+      </w:r>
+    </w:p>
+    <w:p>
+      <w:pPr>
+        <w:ind w:firstLine="720"/>
+        <w:jc w:val="both"/>
+      </w:pPr>
+      <w:r>
+        <w:t>A reunião com a Linx foi produtiva, levantando alguns pontos de melhorias e o feedback foi positivo.</w:t>
+      </w:r>
+    </w:p>
+    <w:p>
+      <w:pPr>
+        <w:ind w:firstLine="720"/>
+        <w:jc w:val="both"/>
+        <w:rPr>
+          <w:lang w:eastAsia="en-US"/>
+        </w:rPr>
+      </w:pPr>
     </w:p>
     <w:p>
       <w:pPr>
@@ -2760,7 +3002,13 @@
       </w:sdtContent>
     </w:sdt>
     <w:r>
-      <w:t xml:space="preserve"> - </w:t>
+      <w:t xml:space="preserve"> </w:t>
+    </w:r>
+    <w:r>
+      <w:t>–</w:t>
+    </w:r>
+    <w:r>
+      <w:t xml:space="preserve"> </w:t>
     </w:r>
     <w:sdt>
       <w:sdtPr>
@@ -2781,10 +3029,10 @@
       <w:sdtEndPr/>
       <w:sdtContent>
         <w:r>
-          <w:t>SETEMBRO</w:t>
+          <w:t xml:space="preserve">Outubro </w:t>
         </w:r>
         <w:r>
-          <w:t xml:space="preserve"> de 2019</w:t>
+          <w:t>de 2019</w:t>
         </w:r>
       </w:sdtContent>
     </w:sdt>
@@ -4706,6 +4954,7 @@
     <w:rsid w:val="00571EE0"/>
     <w:rsid w:val="006C61B4"/>
     <w:rsid w:val="007663D2"/>
+    <w:rsid w:val="007D6563"/>
     <w:rsid w:val="00840A0A"/>
     <w:rsid w:val="00973EE1"/>
     <w:rsid w:val="00AC3D2E"/>
@@ -5398,7 +5647,7 @@
 
 <file path=customXml/item1.xml><?xml version="1.0" encoding="utf-8"?>
 <CoverPageProperties xmlns="http://schemas.microsoft.com/office/2006/coverPageProps">
-  <PublishDate>SETEMBRO de 2019</PublishDate>
+  <PublishDate>Outubro de 2019</PublishDate>
   <Abstract/>
   <CompanyAddress>Alameda Barão de Limeira, 539 – São Paulo/SP</CompanyAddress>
   <CompanyPhone/>
@@ -5437,7 +5686,7 @@
 </file>
 
 <file path=customXml/itemProps3.xml><?xml version="1.0" encoding="utf-8"?>
-<ds:datastoreItem xmlns:ds="http://schemas.openxmlformats.org/officeDocument/2006/customXml" ds:itemID="{42969CD2-DE05-497C-BD71-D4535ADF2C5F}">
+<ds:datastoreItem xmlns:ds="http://schemas.openxmlformats.org/officeDocument/2006/customXml" ds:itemID="{8CB387D1-235E-4DE1-B445-4251E6306FA4}">
   <ds:schemaRefs>
     <ds:schemaRef ds:uri="http://schemas.openxmlformats.org/officeDocument/2006/bibliography"/>
   </ds:schemaRefs>

</xml_diff>

<commit_message>
Adiciona relatorios das semanas 5 e 6 - sprint 4 da turma B
</commit_message>
<xml_diff>
--- a/Diario_bordo/Diario_de_bordo-turma_B_manha.docx
+++ b/Diario_bordo/Diario_de_bordo-turma_B_manha.docx
@@ -703,7 +703,10 @@
                 <w:pStyle w:val="Ttulo"/>
               </w:pPr>
               <w:r>
-                <w:t>Sumário</w:t>
+                <w:t>S</w:t>
+              </w:r>
+              <w:r>
+                <w:t>umário</w:t>
               </w:r>
             </w:p>
             <w:p>
@@ -752,7 +755,7 @@
                 </w:rPr>
                 <w:fldChar w:fldCharType="separate"/>
               </w:r>
-              <w:hyperlink w:anchor="_Toc21259119" w:history="1">
+              <w:hyperlink w:anchor="_Toc22373176" w:history="1">
                 <w:r>
                   <w:rPr>
                     <w:rStyle w:val="Hyperlink"/>
@@ -783,7 +786,7 @@
                     <w:webHidden/>
                     <w:color w:val="7030A0"/>
                   </w:rPr>
-                  <w:instrText xml:space="preserve"> PAGEREF _Toc21259119 \h </w:instrText>
+                  <w:instrText xml:space="preserve"> PAGEREF _Toc22373176 \h </w:instrText>
                 </w:r>
                 <w:r>
                   <w:rPr>
@@ -827,7 +830,7 @@
                   <w:szCs w:val="22"/>
                 </w:rPr>
               </w:pPr>
-              <w:hyperlink w:anchor="_Toc21259120" w:history="1">
+              <w:hyperlink w:anchor="_Toc22373177" w:history="1">
                 <w:r>
                   <w:rPr>
                     <w:rStyle w:val="Hyperlink"/>
@@ -847,7 +850,7 @@
                   <w:szCs w:val="22"/>
                 </w:rPr>
               </w:pPr>
-              <w:hyperlink w:anchor="_Toc21259121" w:history="1">
+              <w:hyperlink w:anchor="_Toc22373178" w:history="1">
                 <w:r>
                   <w:rPr>
                     <w:rStyle w:val="Hyperlink"/>
@@ -867,7 +870,7 @@
                   <w:szCs w:val="22"/>
                 </w:rPr>
               </w:pPr>
-              <w:hyperlink w:anchor="_Toc21259122" w:history="1">
+              <w:hyperlink w:anchor="_Toc22373179" w:history="1">
                 <w:r>
                   <w:rPr>
                     <w:rStyle w:val="Hyperlink"/>
@@ -889,7 +892,7 @@
                   <w:szCs w:val="22"/>
                 </w:rPr>
               </w:pPr>
-              <w:hyperlink w:anchor="_Toc21259123" w:history="1">
+              <w:hyperlink w:anchor="_Toc22373180" w:history="1">
                 <w:r>
                   <w:rPr>
                     <w:rStyle w:val="Hyperlink"/>
@@ -920,7 +923,7 @@
                     <w:webHidden/>
                     <w:color w:val="7030A0"/>
                   </w:rPr>
-                  <w:instrText xml:space="preserve"> PAGEREF _Toc21259123 \h </w:instrText>
+                  <w:instrText xml:space="preserve"> PAGEREF _Toc22373180 \h </w:instrText>
                 </w:r>
                 <w:r>
                   <w:rPr>
@@ -964,7 +967,7 @@
                   <w:szCs w:val="22"/>
                 </w:rPr>
               </w:pPr>
-              <w:hyperlink w:anchor="_Toc21259124" w:history="1">
+              <w:hyperlink w:anchor="_Toc22373181" w:history="1">
                 <w:r>
                   <w:rPr>
                     <w:rStyle w:val="Hyperlink"/>
@@ -984,7 +987,7 @@
                   <w:szCs w:val="22"/>
                 </w:rPr>
               </w:pPr>
-              <w:hyperlink w:anchor="_Toc21259125" w:history="1">
+              <w:hyperlink w:anchor="_Toc22373182" w:history="1">
                 <w:r>
                   <w:rPr>
                     <w:rStyle w:val="Hyperlink"/>
@@ -1006,7 +1009,7 @@
                   <w:szCs w:val="22"/>
                 </w:rPr>
               </w:pPr>
-              <w:hyperlink w:anchor="_Toc21259126" w:history="1">
+              <w:hyperlink w:anchor="_Toc22373183" w:history="1">
                 <w:r>
                   <w:rPr>
                     <w:rStyle w:val="Hyperlink"/>
@@ -1038,7 +1041,7 @@
                     <w:webHidden/>
                     <w:color w:val="7030A0"/>
                   </w:rPr>
-                  <w:instrText xml:space="preserve"> PAGEREF _Toc21259126 \h </w:instrText>
+                  <w:instrText xml:space="preserve"> PAGEREF _Toc22373183 \h </w:instrText>
                 </w:r>
                 <w:r>
                   <w:rPr>
@@ -1082,7 +1085,7 @@
                   <w:szCs w:val="22"/>
                 </w:rPr>
               </w:pPr>
-              <w:hyperlink w:anchor="_Toc21259127" w:history="1">
+              <w:hyperlink w:anchor="_Toc22373184" w:history="1">
                 <w:r>
                   <w:rPr>
                     <w:rStyle w:val="Hyperlink"/>
@@ -1102,7 +1105,7 @@
                   <w:szCs w:val="22"/>
                 </w:rPr>
               </w:pPr>
-              <w:hyperlink w:anchor="_Toc21259128" w:history="1">
+              <w:hyperlink w:anchor="_Toc22373185" w:history="1">
                 <w:r>
                   <w:rPr>
                     <w:rStyle w:val="Hyperlink"/>
@@ -1124,7 +1127,7 @@
                   <w:szCs w:val="22"/>
                 </w:rPr>
               </w:pPr>
-              <w:hyperlink w:anchor="_Toc21259129" w:history="1">
+              <w:hyperlink w:anchor="_Toc22373186" w:history="1">
                 <w:r>
                   <w:rPr>
                     <w:rStyle w:val="Hyperlink"/>
@@ -1155,7 +1158,7 @@
                     <w:webHidden/>
                     <w:color w:val="7030A0"/>
                   </w:rPr>
-                  <w:instrText xml:space="preserve"> PAGEREF _Toc21259129 \h </w:instrText>
+                  <w:instrText xml:space="preserve"> PAGEREF _Toc22373186 \h </w:instrText>
                 </w:r>
                 <w:r>
                   <w:rPr>
@@ -1199,7 +1202,7 @@
                   <w:szCs w:val="22"/>
                 </w:rPr>
               </w:pPr>
-              <w:hyperlink w:anchor="_Toc21259130" w:history="1">
+              <w:hyperlink w:anchor="_Toc22373187" w:history="1">
                 <w:r>
                   <w:rPr>
                     <w:rStyle w:val="Hyperlink"/>
@@ -1219,7 +1222,7 @@
                   <w:szCs w:val="22"/>
                 </w:rPr>
               </w:pPr>
-              <w:hyperlink w:anchor="_Toc21259131" w:history="1">
+              <w:hyperlink w:anchor="_Toc22373188" w:history="1">
                 <w:r>
                   <w:rPr>
                     <w:rStyle w:val="Hyperlink"/>
@@ -1239,7 +1242,7 @@
                   <w:szCs w:val="22"/>
                 </w:rPr>
               </w:pPr>
-              <w:hyperlink w:anchor="_Toc21259132" w:history="1">
+              <w:hyperlink w:anchor="_Toc22373189" w:history="1">
                 <w:r>
                   <w:rPr>
                     <w:rStyle w:val="Hyperlink"/>
@@ -1259,7 +1262,7 @@
                   <w:szCs w:val="22"/>
                 </w:rPr>
               </w:pPr>
-              <w:hyperlink w:anchor="_Toc21259133" w:history="1">
+              <w:hyperlink w:anchor="_Toc22373190" w:history="1">
                 <w:r>
                   <w:rPr>
                     <w:rStyle w:val="Hyperlink"/>
@@ -1267,6 +1270,46 @@
                     <w:color w:val="7030A0"/>
                   </w:rPr>
                   <w:t>Semana 4</w:t>
+                </w:r>
+              </w:hyperlink>
+            </w:p>
+            <w:p>
+              <w:pPr>
+                <w:pStyle w:val="Sumrio2"/>
+                <w:rPr>
+                  <w:noProof/>
+                  <w:color w:val="7030A0"/>
+                  <w:szCs w:val="22"/>
+                </w:rPr>
+              </w:pPr>
+              <w:hyperlink w:anchor="_Toc22373191" w:history="1">
+                <w:r>
+                  <w:rPr>
+                    <w:rStyle w:val="Hyperlink"/>
+                    <w:noProof/>
+                    <w:color w:val="7030A0"/>
+                  </w:rPr>
+                  <w:t>Semana 5</w:t>
+                </w:r>
+              </w:hyperlink>
+            </w:p>
+            <w:p>
+              <w:pPr>
+                <w:pStyle w:val="Sumrio2"/>
+                <w:rPr>
+                  <w:noProof/>
+                  <w:color w:val="7030A0"/>
+                  <w:szCs w:val="22"/>
+                </w:rPr>
+              </w:pPr>
+              <w:hyperlink w:anchor="_Toc22373192" w:history="1">
+                <w:r>
+                  <w:rPr>
+                    <w:rStyle w:val="Hyperlink"/>
+                    <w:noProof/>
+                    <w:color w:val="7030A0"/>
+                  </w:rPr>
+                  <w:t>Semana 6</w:t>
                 </w:r>
               </w:hyperlink>
             </w:p>
@@ -1302,7 +1345,7 @@
       <w:pPr>
         <w:pStyle w:val="cabealho1"/>
       </w:pPr>
-      <w:bookmarkStart w:id="1" w:name="_Toc21259119"/>
+      <w:bookmarkStart w:id="1" w:name="_Toc22373176"/>
       <w:r>
         <w:lastRenderedPageBreak/>
         <w:t>Resumo</w:t>
@@ -1317,7 +1360,7 @@
       <w:pPr>
         <w:pStyle w:val="cabealho2"/>
       </w:pPr>
-      <w:bookmarkStart w:id="2" w:name="_Toc21259120"/>
+      <w:bookmarkStart w:id="2" w:name="_Toc22373177"/>
       <w:r>
         <w:t>Objetivos</w:t>
       </w:r>
@@ -1343,7 +1386,7 @@
       <w:pPr>
         <w:pStyle w:val="cabealho2"/>
       </w:pPr>
-      <w:bookmarkStart w:id="3" w:name="_Toc21259121"/>
+      <w:bookmarkStart w:id="3" w:name="_Toc22373178"/>
       <w:r>
         <w:t xml:space="preserve">Descrição do </w:t>
       </w:r>
@@ -1365,7 +1408,7 @@
       <w:pPr>
         <w:pStyle w:val="cabealho2"/>
       </w:pPr>
-      <w:bookmarkStart w:id="4" w:name="_Toc21259122"/>
+      <w:bookmarkStart w:id="4" w:name="_Toc22373179"/>
       <w:r>
         <w:t xml:space="preserve">Resumo </w:t>
       </w:r>
@@ -1419,7 +1462,7 @@
       <w:pPr>
         <w:pStyle w:val="cabealho1"/>
       </w:pPr>
-      <w:bookmarkStart w:id="5" w:name="_Toc21259123"/>
+      <w:bookmarkStart w:id="5" w:name="_Toc22373180"/>
       <w:r>
         <w:lastRenderedPageBreak/>
         <w:t xml:space="preserve">Sprint </w:t>
@@ -1446,7 +1489,7 @@
       <w:pPr>
         <w:pStyle w:val="cabealho2"/>
       </w:pPr>
-      <w:bookmarkStart w:id="6" w:name="_Toc21259124"/>
+      <w:bookmarkStart w:id="6" w:name="_Toc22373181"/>
       <w:r>
         <w:t xml:space="preserve">Semana </w:t>
       </w:r>
@@ -1620,7 +1663,7 @@
       <w:pPr>
         <w:pStyle w:val="cabealho2"/>
       </w:pPr>
-      <w:bookmarkStart w:id="7" w:name="_Toc21259125"/>
+      <w:bookmarkStart w:id="7" w:name="_Toc22373182"/>
       <w:r>
         <w:lastRenderedPageBreak/>
         <w:t xml:space="preserve">Semana </w:t>
@@ -1792,7 +1835,7 @@
           <w:lang w:val="en-US"/>
         </w:rPr>
       </w:pPr>
-      <w:bookmarkStart w:id="8" w:name="_Toc21259126"/>
+      <w:bookmarkStart w:id="8" w:name="_Toc22373183"/>
       <w:r>
         <w:rPr>
           <w:lang w:val="en-US"/>
@@ -1844,7 +1887,7 @@
       <w:pPr>
         <w:pStyle w:val="cabealho2"/>
       </w:pPr>
-      <w:bookmarkStart w:id="9" w:name="_Toc21259127"/>
+      <w:bookmarkStart w:id="9" w:name="_Toc22373184"/>
       <w:r>
         <w:t>Semana 1</w:t>
       </w:r>
@@ -1997,7 +2040,7 @@
       <w:pPr>
         <w:pStyle w:val="cabealho2"/>
       </w:pPr>
-      <w:bookmarkStart w:id="10" w:name="_Toc21259128"/>
+      <w:bookmarkStart w:id="10" w:name="_Toc22373185"/>
       <w:r>
         <w:lastRenderedPageBreak/>
         <w:t>Semana 2</w:t>
@@ -2195,7 +2238,7 @@
       <w:pPr>
         <w:pStyle w:val="cabealho1"/>
       </w:pPr>
-      <w:bookmarkStart w:id="11" w:name="_Toc21259129"/>
+      <w:bookmarkStart w:id="11" w:name="_Toc22373186"/>
       <w:r>
         <w:lastRenderedPageBreak/>
         <w:t>Sprint 4</w:t>
@@ -2221,7 +2264,7 @@
       <w:pPr>
         <w:pStyle w:val="cabealho2"/>
       </w:pPr>
-      <w:bookmarkStart w:id="12" w:name="_Toc21259130"/>
+      <w:bookmarkStart w:id="12" w:name="_Toc22373187"/>
       <w:r>
         <w:t>Semana 1</w:t>
       </w:r>
@@ -2393,7 +2436,7 @@
       <w:pPr>
         <w:pStyle w:val="cabealho2"/>
       </w:pPr>
-      <w:bookmarkStart w:id="13" w:name="_Toc21259131"/>
+      <w:bookmarkStart w:id="13" w:name="_Toc22373188"/>
       <w:r>
         <w:lastRenderedPageBreak/>
         <w:t>Semana 2</w:t>
@@ -2606,7 +2649,7 @@
       <w:pPr>
         <w:pStyle w:val="cabealho2"/>
       </w:pPr>
-      <w:bookmarkStart w:id="14" w:name="_Toc21259132"/>
+      <w:bookmarkStart w:id="14" w:name="_Toc22373189"/>
       <w:r>
         <w:lastRenderedPageBreak/>
         <w:t>Semana 3</w:t>
@@ -2807,15 +2850,228 @@
       <w:pPr>
         <w:pStyle w:val="cabealho2"/>
       </w:pPr>
-      <w:bookmarkStart w:id="15" w:name="_Toc21259133"/>
+      <w:bookmarkStart w:id="15" w:name="_Toc22373190"/>
+      <w:r>
+        <w:lastRenderedPageBreak/>
+        <w:t>Semana 4</w:t>
+      </w:r>
+      <w:bookmarkEnd w:id="15"/>
+    </w:p>
+    <w:p>
+      <w:pPr>
+        <w:ind w:firstLine="720"/>
+        <w:jc w:val="both"/>
+      </w:pPr>
+      <w:r>
+        <w:t>Este relatório reúne as atividades acompanhadas durante a semana 4 da sprint 4 do curso CodeXP – turma B.</w:t>
+      </w:r>
+    </w:p>
+    <w:p>
+      <w:pPr>
+        <w:ind w:firstLine="720"/>
+        <w:jc w:val="both"/>
+        <w:rPr>
+          <w:lang w:eastAsia="en-US"/>
+        </w:rPr>
+      </w:pPr>
+    </w:p>
+    <w:p>
+      <w:pPr>
+        <w:pStyle w:val="cabealho3"/>
+      </w:pPr>
+      <w:r>
+        <w:t>Resumo da semana 4</w:t>
+      </w:r>
+    </w:p>
+    <w:p>
+      <w:pPr>
+        <w:ind w:firstLine="720"/>
+        <w:jc w:val="both"/>
+      </w:pPr>
+      <w:r>
+        <w:t>Durante a</w:t>
+      </w:r>
+      <w:r>
+        <w:t xml:space="preserve"> semana </w:t>
+      </w:r>
+      <w:r>
+        <w:t>foi introduzido os conceitos de lista e construtor em C#, além de alguns exercícios de programação orientada a objetos.</w:t>
+      </w:r>
+    </w:p>
+    <w:p>
+      <w:pPr>
+        <w:ind w:firstLine="720"/>
+        <w:jc w:val="both"/>
+      </w:pPr>
+      <w:r>
+        <w:t>No final da semana houve uma reunião com a empresa Linx.</w:t>
+      </w:r>
+    </w:p>
+    <w:p>
+      <w:pPr>
+        <w:ind w:firstLine="720"/>
+        <w:jc w:val="both"/>
+        <w:rPr>
+          <w:lang w:eastAsia="en-US"/>
+        </w:rPr>
+      </w:pPr>
+    </w:p>
+    <w:p>
+      <w:pPr>
+        <w:pStyle w:val="cabealho3"/>
+      </w:pPr>
+      <w:r>
+        <w:t>Feedback</w:t>
+      </w:r>
+    </w:p>
+    <w:p>
+      <w:pPr>
+        <w:ind w:firstLine="720"/>
+        <w:jc w:val="both"/>
+      </w:pPr>
+      <w:r>
+        <w:t>Os conceitos de orientação a objetos se mostraram de difícil compreensão por parte dos alunos. Com os exercícios da semana, algumas dúvidas foram sanadas, porém alguns ainda demonstram dificuldades.</w:t>
+      </w:r>
+    </w:p>
+    <w:p>
+      <w:pPr>
+        <w:ind w:firstLine="720"/>
+        <w:jc w:val="both"/>
+      </w:pPr>
+      <w:r>
+        <w:t>A reunião com a Linx foi produtiva, levantando alguns pontos de melhorias e o feedback foi positivo.</w:t>
+      </w:r>
+    </w:p>
+    <w:p>
+      <w:pPr>
+        <w:ind w:firstLine="720"/>
+        <w:jc w:val="both"/>
+        <w:rPr>
+          <w:lang w:eastAsia="en-US"/>
+        </w:rPr>
+      </w:pPr>
+    </w:p>
+    <w:p>
+      <w:pPr>
+        <w:ind w:firstLine="720"/>
+        <w:jc w:val="both"/>
+        <w:rPr>
+          <w:lang w:eastAsia="en-US"/>
+        </w:rPr>
+      </w:pPr>
+    </w:p>
+    <w:p>
+      <w:pPr>
+        <w:ind w:firstLine="720"/>
+        <w:jc w:val="both"/>
+        <w:rPr>
+          <w:lang w:eastAsia="en-US"/>
+        </w:rPr>
+      </w:pPr>
+    </w:p>
+    <w:p>
+      <w:pPr>
+        <w:ind w:firstLine="720"/>
+        <w:jc w:val="both"/>
+        <w:rPr>
+          <w:lang w:eastAsia="en-US"/>
+        </w:rPr>
+      </w:pPr>
+    </w:p>
+    <w:p>
+      <w:pPr>
+        <w:ind w:firstLine="720"/>
+        <w:jc w:val="both"/>
+        <w:rPr>
+          <w:lang w:eastAsia="en-US"/>
+        </w:rPr>
+      </w:pPr>
+    </w:p>
+    <w:p>
+      <w:pPr>
+        <w:ind w:firstLine="720"/>
+        <w:jc w:val="both"/>
+        <w:rPr>
+          <w:lang w:eastAsia="en-US"/>
+        </w:rPr>
+      </w:pPr>
+    </w:p>
+    <w:p>
+      <w:pPr>
+        <w:ind w:firstLine="720"/>
+        <w:jc w:val="both"/>
+        <w:rPr>
+          <w:lang w:eastAsia="en-US"/>
+        </w:rPr>
+      </w:pPr>
+    </w:p>
+    <w:p>
+      <w:pPr>
+        <w:ind w:firstLine="720"/>
+        <w:jc w:val="both"/>
+        <w:rPr>
+          <w:lang w:eastAsia="en-US"/>
+        </w:rPr>
+      </w:pPr>
+    </w:p>
+    <w:p>
+      <w:pPr>
+        <w:ind w:firstLine="720"/>
+        <w:jc w:val="both"/>
+        <w:rPr>
+          <w:lang w:eastAsia="en-US"/>
+        </w:rPr>
+      </w:pPr>
+    </w:p>
+    <w:p>
+      <w:pPr>
+        <w:ind w:firstLine="720"/>
+        <w:jc w:val="both"/>
+        <w:rPr>
+          <w:lang w:eastAsia="en-US"/>
+        </w:rPr>
+      </w:pPr>
+    </w:p>
+    <w:p>
+      <w:pPr>
+        <w:ind w:firstLine="720"/>
+        <w:jc w:val="both"/>
+        <w:rPr>
+          <w:lang w:eastAsia="en-US"/>
+        </w:rPr>
+      </w:pPr>
+    </w:p>
+    <w:p>
+      <w:pPr>
+        <w:ind w:firstLine="720"/>
+        <w:jc w:val="both"/>
+        <w:rPr>
+          <w:lang w:eastAsia="en-US"/>
+        </w:rPr>
+      </w:pPr>
+    </w:p>
+    <w:p>
+      <w:pPr>
+        <w:ind w:firstLine="720"/>
+        <w:jc w:val="both"/>
+        <w:rPr>
+          <w:lang w:eastAsia="en-US"/>
+        </w:rPr>
+      </w:pPr>
+    </w:p>
+    <w:p>
+      <w:pPr>
+        <w:pStyle w:val="cabealho2"/>
+      </w:pPr>
+      <w:bookmarkStart w:id="16" w:name="_Toc22373191"/>
       <w:r>
         <w:lastRenderedPageBreak/>
         <w:t xml:space="preserve">Semana </w:t>
       </w:r>
       <w:r>
-        <w:t>4</w:t>
-      </w:r>
-      <w:bookmarkEnd w:id="15"/>
+        <w:t>5</w:t>
+      </w:r>
+      <w:bookmarkEnd w:id="16"/>
     </w:p>
     <w:p>
       <w:pPr>
@@ -2826,7 +3082,7 @@
         <w:t xml:space="preserve">Este relatório reúne as atividades acompanhadas durante a semana </w:t>
       </w:r>
       <w:r>
-        <w:t>4</w:t>
+        <w:t>5</w:t>
       </w:r>
       <w:r>
         <w:t xml:space="preserve"> da sprint 4 do curso CodeXP – turma B.</w:t>
@@ -2849,31 +3105,31 @@
         <w:t xml:space="preserve">Resumo da semana </w:t>
       </w:r>
       <w:r>
-        <w:t>4</w:t>
-      </w:r>
-    </w:p>
-    <w:p>
-      <w:pPr>
-        <w:ind w:firstLine="720"/>
-        <w:jc w:val="both"/>
-      </w:pPr>
-      <w:r>
-        <w:t>Durante a</w:t>
-      </w:r>
-      <w:r>
-        <w:t xml:space="preserve"> semana </w:t>
-      </w:r>
-      <w:r>
-        <w:t>foi introduzido os conceitos de lista e construtor em C#, além de alguns exercícios de programação orientada a objetos.</w:t>
-      </w:r>
-    </w:p>
-    <w:p>
-      <w:pPr>
-        <w:ind w:firstLine="720"/>
-        <w:jc w:val="both"/>
-      </w:pPr>
-      <w:r>
-        <w:t>No final da semana houve uma reunião com a empresa Linx.</w:t>
+        <w:t>5</w:t>
+      </w:r>
+    </w:p>
+    <w:p>
+      <w:pPr>
+        <w:ind w:firstLine="720"/>
+        <w:jc w:val="both"/>
+      </w:pPr>
+      <w:r>
+        <w:t xml:space="preserve">O </w:t>
+      </w:r>
+      <w:r>
+        <w:t>acompanhamento desta semana foi menor devido às atividades relacionadas ao SAEP.</w:t>
+      </w:r>
+    </w:p>
+    <w:p>
+      <w:pPr>
+        <w:ind w:firstLine="720"/>
+        <w:jc w:val="both"/>
+      </w:pPr>
+      <w:r>
+        <w:t>No final da semana foram desenvolvidos exercícios de fixação de modelagem de banco de dados e em seguida a modelagem e criação do banco de dados do projeto Gufos</w:t>
+      </w:r>
+      <w:r>
+        <w:t>.</w:t>
       </w:r>
     </w:p>
     <w:p>
@@ -2899,29 +3155,260 @@
         <w:jc w:val="both"/>
       </w:pPr>
       <w:r>
-        <w:t>O</w:t>
-      </w:r>
-      <w:r>
-        <w:t>s conceitos de orientação a objetos se mostraram de difícil compreensão por parte dos alunos. Com os exercícios da semana, algumas dúvidas foram sanadas, porém alguns ainda demonstram dificuldades.</w:t>
-      </w:r>
-    </w:p>
-    <w:p>
-      <w:pPr>
-        <w:ind w:firstLine="720"/>
-        <w:jc w:val="both"/>
-      </w:pPr>
-      <w:r>
-        <w:t>A reunião com a Linx foi produtiva, levantando alguns pontos de melhorias e o feedback foi positivo.</w:t>
-      </w:r>
-    </w:p>
-    <w:p>
-      <w:pPr>
-        <w:ind w:firstLine="720"/>
-        <w:jc w:val="both"/>
-        <w:rPr>
-          <w:lang w:eastAsia="en-US"/>
-        </w:rPr>
-      </w:pPr>
+        <w:t xml:space="preserve">A </w:t>
+      </w:r>
+      <w:r>
+        <w:t>modelagem e criação do banco de dados do projeto Gufos foi feita pelos monitores em conjunto com os alunos e a experiência foi agradável, satisfatória e sem problemas</w:t>
+      </w:r>
+      <w:r>
+        <w:t>.</w:t>
+      </w:r>
+    </w:p>
+    <w:p>
+      <w:pPr>
+        <w:ind w:firstLine="720"/>
+        <w:jc w:val="both"/>
+        <w:rPr>
+          <w:lang w:eastAsia="en-US"/>
+        </w:rPr>
+      </w:pPr>
+    </w:p>
+    <w:p>
+      <w:pPr>
+        <w:ind w:firstLine="720"/>
+        <w:jc w:val="both"/>
+        <w:rPr>
+          <w:lang w:eastAsia="en-US"/>
+        </w:rPr>
+      </w:pPr>
+    </w:p>
+    <w:p>
+      <w:pPr>
+        <w:ind w:firstLine="720"/>
+        <w:jc w:val="both"/>
+        <w:rPr>
+          <w:lang w:eastAsia="en-US"/>
+        </w:rPr>
+      </w:pPr>
+    </w:p>
+    <w:p>
+      <w:pPr>
+        <w:ind w:firstLine="720"/>
+        <w:jc w:val="both"/>
+        <w:rPr>
+          <w:lang w:eastAsia="en-US"/>
+        </w:rPr>
+      </w:pPr>
+    </w:p>
+    <w:p>
+      <w:pPr>
+        <w:ind w:firstLine="720"/>
+        <w:jc w:val="both"/>
+        <w:rPr>
+          <w:lang w:eastAsia="en-US"/>
+        </w:rPr>
+      </w:pPr>
+    </w:p>
+    <w:p>
+      <w:pPr>
+        <w:ind w:firstLine="720"/>
+        <w:jc w:val="both"/>
+        <w:rPr>
+          <w:lang w:eastAsia="en-US"/>
+        </w:rPr>
+      </w:pPr>
+    </w:p>
+    <w:p>
+      <w:pPr>
+        <w:ind w:firstLine="720"/>
+        <w:jc w:val="both"/>
+        <w:rPr>
+          <w:lang w:eastAsia="en-US"/>
+        </w:rPr>
+      </w:pPr>
+    </w:p>
+    <w:p>
+      <w:pPr>
+        <w:ind w:firstLine="720"/>
+        <w:jc w:val="both"/>
+        <w:rPr>
+          <w:lang w:eastAsia="en-US"/>
+        </w:rPr>
+      </w:pPr>
+    </w:p>
+    <w:p>
+      <w:pPr>
+        <w:ind w:firstLine="720"/>
+        <w:jc w:val="both"/>
+        <w:rPr>
+          <w:lang w:eastAsia="en-US"/>
+        </w:rPr>
+      </w:pPr>
+    </w:p>
+    <w:p>
+      <w:pPr>
+        <w:ind w:firstLine="720"/>
+        <w:jc w:val="both"/>
+        <w:rPr>
+          <w:lang w:eastAsia="en-US"/>
+        </w:rPr>
+      </w:pPr>
+    </w:p>
+    <w:p>
+      <w:pPr>
+        <w:ind w:firstLine="720"/>
+        <w:jc w:val="both"/>
+        <w:rPr>
+          <w:lang w:eastAsia="en-US"/>
+        </w:rPr>
+      </w:pPr>
+    </w:p>
+    <w:p>
+      <w:pPr>
+        <w:ind w:firstLine="720"/>
+        <w:jc w:val="both"/>
+        <w:rPr>
+          <w:lang w:eastAsia="en-US"/>
+        </w:rPr>
+      </w:pPr>
+    </w:p>
+    <w:p>
+      <w:pPr>
+        <w:ind w:firstLine="720"/>
+        <w:jc w:val="both"/>
+        <w:rPr>
+          <w:lang w:eastAsia="en-US"/>
+        </w:rPr>
+      </w:pPr>
+    </w:p>
+    <w:p>
+      <w:pPr>
+        <w:ind w:firstLine="720"/>
+        <w:jc w:val="both"/>
+        <w:rPr>
+          <w:lang w:eastAsia="en-US"/>
+        </w:rPr>
+      </w:pPr>
+    </w:p>
+    <w:p>
+      <w:pPr>
+        <w:pStyle w:val="cabealho2"/>
+      </w:pPr>
+      <w:bookmarkStart w:id="17" w:name="_Toc22373192"/>
+      <w:r>
+        <w:lastRenderedPageBreak/>
+        <w:t xml:space="preserve">Semana </w:t>
+      </w:r>
+      <w:r>
+        <w:t>6</w:t>
+      </w:r>
+      <w:bookmarkEnd w:id="17"/>
+    </w:p>
+    <w:p>
+      <w:pPr>
+        <w:ind w:firstLine="720"/>
+        <w:jc w:val="both"/>
+      </w:pPr>
+      <w:r>
+        <w:t xml:space="preserve">Este relatório reúne as atividades acompanhadas durante a semana </w:t>
+      </w:r>
+      <w:r>
+        <w:t>6</w:t>
+      </w:r>
+      <w:r>
+        <w:t xml:space="preserve"> da sprint 4 do curso CodeXP – turma B.</w:t>
+      </w:r>
+    </w:p>
+    <w:p>
+      <w:pPr>
+        <w:ind w:firstLine="720"/>
+        <w:jc w:val="both"/>
+        <w:rPr>
+          <w:lang w:eastAsia="en-US"/>
+        </w:rPr>
+      </w:pPr>
+    </w:p>
+    <w:p>
+      <w:pPr>
+        <w:pStyle w:val="cabealho3"/>
+      </w:pPr>
+      <w:r>
+        <w:t xml:space="preserve">Resumo da semana </w:t>
+      </w:r>
+      <w:r>
+        <w:t>6</w:t>
+      </w:r>
+    </w:p>
+    <w:p>
+      <w:pPr>
+        <w:ind w:firstLine="720"/>
+        <w:jc w:val="both"/>
+      </w:pPr>
+      <w:r>
+        <w:t xml:space="preserve">Assim </w:t>
+      </w:r>
+      <w:r>
+        <w:t xml:space="preserve">como a anterior, o acompanhamento desta semana também foi </w:t>
+      </w:r>
+      <w:r>
+        <w:t>reduzido,</w:t>
+      </w:r>
+      <w:r>
+        <w:t xml:space="preserve"> porém desta vez por conta do feriado.</w:t>
+      </w:r>
+    </w:p>
+    <w:p>
+      <w:pPr>
+        <w:ind w:firstLine="720"/>
+        <w:jc w:val="both"/>
+      </w:pPr>
+      <w:r>
+        <w:t>Foi desenvolvido o banco de dados dos projetos para a Linx e em seguida a introdução dos conceitos sobre API.</w:t>
+      </w:r>
+    </w:p>
+    <w:p>
+      <w:pPr>
+        <w:ind w:firstLine="720"/>
+        <w:jc w:val="both"/>
+      </w:pPr>
+      <w:r>
+        <w:t>Também foi configurado o ambiente utilizando Entity Framework e iniciou a implementação da classe Categoria Controller.</w:t>
+      </w:r>
+    </w:p>
+    <w:p>
+      <w:pPr>
+        <w:ind w:firstLine="720"/>
+        <w:jc w:val="both"/>
+        <w:rPr>
+          <w:lang w:eastAsia="en-US"/>
+        </w:rPr>
+      </w:pPr>
+    </w:p>
+    <w:p>
+      <w:pPr>
+        <w:pStyle w:val="cabealho3"/>
+      </w:pPr>
+      <w:r>
+        <w:t>Feedback</w:t>
+      </w:r>
+    </w:p>
+    <w:p>
+      <w:pPr>
+        <w:ind w:firstLine="720"/>
+        <w:jc w:val="both"/>
+      </w:pPr>
+      <w:r>
+        <w:t>Foi</w:t>
+      </w:r>
+      <w:r>
+        <w:t xml:space="preserve"> </w:t>
+      </w:r>
+      <w:r>
+        <w:t>notada uma dificuldade dos alunos em modelar o banco de dados de um projeto proposto, dado um escopo. Com os auxílios dos professores e monitores esta etapa fluiu melhor e algumas definições foram alinhadas</w:t>
+      </w:r>
+      <w:r>
+        <w:t>.</w:t>
+      </w:r>
     </w:p>
     <w:p>
       <w:pPr>
@@ -3501,7 +3988,7 @@
       </w:pPr>
     </w:pPrDefault>
   </w:docDefaults>
-  <w:latentStyles w:defLockedState="0" w:defUIPriority="99" w:defSemiHidden="0" w:defUnhideWhenUsed="0" w:defQFormat="0" w:count="377">
+  <w:latentStyles w:defLockedState="0" w:defUIPriority="99" w:defSemiHidden="0" w:defUnhideWhenUsed="0" w:defQFormat="0" w:count="376">
     <w:lsdException w:name="Normal" w:uiPriority="0" w:qFormat="1"/>
     <w:lsdException w:name="heading 1" w:uiPriority="9" w:qFormat="1"/>
     <w:lsdException w:name="heading 2" w:semiHidden="1" w:uiPriority="9" w:unhideWhenUsed="1" w:qFormat="1"/>
@@ -3878,7 +4365,6 @@
     <w:lsdException w:name="Hashtag" w:semiHidden="1" w:unhideWhenUsed="1"/>
     <w:lsdException w:name="Unresolved Mention" w:semiHidden="1" w:unhideWhenUsed="1"/>
     <w:lsdException w:name="Smart Link" w:semiHidden="1" w:unhideWhenUsed="1"/>
-    <w:lsdException w:name="Smart Link Error" w:semiHidden="1" w:unhideWhenUsed="1"/>
   </w:latentStyles>
   <w:style w:type="paragraph" w:default="1" w:styleId="Normal">
     <w:name w:val="Normal"/>
@@ -4953,6 +5439,7 @@
     <w:rsid w:val="004C0729"/>
     <w:rsid w:val="00571EE0"/>
     <w:rsid w:val="006C61B4"/>
+    <w:rsid w:val="00713AAB"/>
     <w:rsid w:val="007663D2"/>
     <w:rsid w:val="007D6563"/>
     <w:rsid w:val="00840A0A"/>
@@ -5000,7 +5487,7 @@
       </w:pPr>
     </w:pPrDefault>
   </w:docDefaults>
-  <w:latentStyles w:defLockedState="0" w:defUIPriority="99" w:defSemiHidden="0" w:defUnhideWhenUsed="0" w:defQFormat="0" w:count="377">
+  <w:latentStyles w:defLockedState="0" w:defUIPriority="99" w:defSemiHidden="0" w:defUnhideWhenUsed="0" w:defQFormat="0" w:count="376">
     <w:lsdException w:name="Normal" w:uiPriority="0" w:qFormat="1"/>
     <w:lsdException w:name="heading 1" w:uiPriority="9" w:qFormat="1"/>
     <w:lsdException w:name="heading 2" w:semiHidden="1" w:uiPriority="9" w:unhideWhenUsed="1" w:qFormat="1"/>
@@ -5377,7 +5864,6 @@
     <w:lsdException w:name="Hashtag" w:semiHidden="1" w:unhideWhenUsed="1"/>
     <w:lsdException w:name="Unresolved Mention" w:semiHidden="1" w:unhideWhenUsed="1"/>
     <w:lsdException w:name="Smart Link" w:semiHidden="1" w:unhideWhenUsed="1"/>
-    <w:lsdException w:name="Smart Link Error" w:semiHidden="1" w:unhideWhenUsed="1"/>
   </w:latentStyles>
   <w:style w:type="paragraph" w:default="1" w:styleId="Normal">
     <w:name w:val="Normal"/>
@@ -5686,7 +6172,7 @@
 </file>
 
 <file path=customXml/itemProps3.xml><?xml version="1.0" encoding="utf-8"?>
-<ds:datastoreItem xmlns:ds="http://schemas.openxmlformats.org/officeDocument/2006/customXml" ds:itemID="{8CB387D1-235E-4DE1-B445-4251E6306FA4}">
+<ds:datastoreItem xmlns:ds="http://schemas.openxmlformats.org/officeDocument/2006/customXml" ds:itemID="{1E580A4F-5B27-413D-92DC-2BFE894810A7}">
   <ds:schemaRefs>
     <ds:schemaRef ds:uri="http://schemas.openxmlformats.org/officeDocument/2006/bibliography"/>
   </ds:schemaRefs>

</xml_diff>

<commit_message>
Adiciona relatorios da semana 7 - sprint 4 e semana 1 - sprint 5 da turma B
</commit_message>
<xml_diff>
--- a/Diario_bordo/Diario_de_bordo-turma_B_manha.docx
+++ b/Diario_bordo/Diario_de_bordo-turma_B_manha.docx
@@ -352,11 +352,11 @@
                                   <w:tblDescription w:val="Informações sobre contatos da empresa"/>
                                 </w:tblPr>
                                 <w:tblGrid>
-                                  <w:gridCol w:w="2647"/>
-                                  <w:gridCol w:w="446"/>
-                                  <w:gridCol w:w="2656"/>
-                                  <w:gridCol w:w="446"/>
-                                  <w:gridCol w:w="2652"/>
+                                  <w:gridCol w:w="2543"/>
+                                  <w:gridCol w:w="428"/>
+                                  <w:gridCol w:w="2550"/>
+                                  <w:gridCol w:w="428"/>
+                                  <w:gridCol w:w="2547"/>
                                 </w:tblGrid>
                                 <w:tr>
                                   <w:sdt>
@@ -509,11 +509,11 @@
                             <w:tblDescription w:val="Informações sobre contatos da empresa"/>
                           </w:tblPr>
                           <w:tblGrid>
-                            <w:gridCol w:w="2647"/>
-                            <w:gridCol w:w="446"/>
-                            <w:gridCol w:w="2656"/>
-                            <w:gridCol w:w="446"/>
-                            <w:gridCol w:w="2652"/>
+                            <w:gridCol w:w="2543"/>
+                            <w:gridCol w:w="428"/>
+                            <w:gridCol w:w="2550"/>
+                            <w:gridCol w:w="428"/>
+                            <w:gridCol w:w="2547"/>
                           </w:tblGrid>
                           <w:tr>
                             <w:sdt>
@@ -755,7 +755,7 @@
                 </w:rPr>
                 <w:fldChar w:fldCharType="separate"/>
               </w:r>
-              <w:hyperlink w:anchor="_Toc22373176" w:history="1">
+              <w:hyperlink w:anchor="_Toc23749635" w:history="1">
                 <w:r>
                   <w:rPr>
                     <w:rStyle w:val="Hyperlink"/>
@@ -786,7 +786,7 @@
                     <w:webHidden/>
                     <w:color w:val="7030A0"/>
                   </w:rPr>
-                  <w:instrText xml:space="preserve"> PAGEREF _Toc22373176 \h </w:instrText>
+                  <w:instrText xml:space="preserve"> PAGEREF _Toc23749635 \h </w:instrText>
                 </w:r>
                 <w:r>
                   <w:rPr>
@@ -830,7 +830,7 @@
                   <w:szCs w:val="22"/>
                 </w:rPr>
               </w:pPr>
-              <w:hyperlink w:anchor="_Toc22373177" w:history="1">
+              <w:hyperlink w:anchor="_Toc23749636" w:history="1">
                 <w:r>
                   <w:rPr>
                     <w:rStyle w:val="Hyperlink"/>
@@ -850,7 +850,7 @@
                   <w:szCs w:val="22"/>
                 </w:rPr>
               </w:pPr>
-              <w:hyperlink w:anchor="_Toc22373178" w:history="1">
+              <w:hyperlink w:anchor="_Toc23749637" w:history="1">
                 <w:r>
                   <w:rPr>
                     <w:rStyle w:val="Hyperlink"/>
@@ -870,7 +870,7 @@
                   <w:szCs w:val="22"/>
                 </w:rPr>
               </w:pPr>
-              <w:hyperlink w:anchor="_Toc22373179" w:history="1">
+              <w:hyperlink w:anchor="_Toc23749638" w:history="1">
                 <w:r>
                   <w:rPr>
                     <w:rStyle w:val="Hyperlink"/>
@@ -892,7 +892,7 @@
                   <w:szCs w:val="22"/>
                 </w:rPr>
               </w:pPr>
-              <w:hyperlink w:anchor="_Toc22373180" w:history="1">
+              <w:hyperlink w:anchor="_Toc23749639" w:history="1">
                 <w:r>
                   <w:rPr>
                     <w:rStyle w:val="Hyperlink"/>
@@ -923,7 +923,7 @@
                     <w:webHidden/>
                     <w:color w:val="7030A0"/>
                   </w:rPr>
-                  <w:instrText xml:space="preserve"> PAGEREF _Toc22373180 \h </w:instrText>
+                  <w:instrText xml:space="preserve"> PAGEREF _Toc23749639 \h </w:instrText>
                 </w:r>
                 <w:r>
                   <w:rPr>
@@ -967,7 +967,7 @@
                   <w:szCs w:val="22"/>
                 </w:rPr>
               </w:pPr>
-              <w:hyperlink w:anchor="_Toc22373181" w:history="1">
+              <w:hyperlink w:anchor="_Toc23749640" w:history="1">
                 <w:r>
                   <w:rPr>
                     <w:rStyle w:val="Hyperlink"/>
@@ -987,7 +987,7 @@
                   <w:szCs w:val="22"/>
                 </w:rPr>
               </w:pPr>
-              <w:hyperlink w:anchor="_Toc22373182" w:history="1">
+              <w:hyperlink w:anchor="_Toc23749641" w:history="1">
                 <w:r>
                   <w:rPr>
                     <w:rStyle w:val="Hyperlink"/>
@@ -1009,7 +1009,7 @@
                   <w:szCs w:val="22"/>
                 </w:rPr>
               </w:pPr>
-              <w:hyperlink w:anchor="_Toc22373183" w:history="1">
+              <w:hyperlink w:anchor="_Toc23749642" w:history="1">
                 <w:r>
                   <w:rPr>
                     <w:rStyle w:val="Hyperlink"/>
@@ -1041,7 +1041,7 @@
                     <w:webHidden/>
                     <w:color w:val="7030A0"/>
                   </w:rPr>
-                  <w:instrText xml:space="preserve"> PAGEREF _Toc22373183 \h </w:instrText>
+                  <w:instrText xml:space="preserve"> PAGEREF _Toc23749642 \h </w:instrText>
                 </w:r>
                 <w:r>
                   <w:rPr>
@@ -1085,7 +1085,7 @@
                   <w:szCs w:val="22"/>
                 </w:rPr>
               </w:pPr>
-              <w:hyperlink w:anchor="_Toc22373184" w:history="1">
+              <w:hyperlink w:anchor="_Toc23749643" w:history="1">
                 <w:r>
                   <w:rPr>
                     <w:rStyle w:val="Hyperlink"/>
@@ -1105,7 +1105,7 @@
                   <w:szCs w:val="22"/>
                 </w:rPr>
               </w:pPr>
-              <w:hyperlink w:anchor="_Toc22373185" w:history="1">
+              <w:hyperlink w:anchor="_Toc23749644" w:history="1">
                 <w:r>
                   <w:rPr>
                     <w:rStyle w:val="Hyperlink"/>
@@ -1127,7 +1127,7 @@
                   <w:szCs w:val="22"/>
                 </w:rPr>
               </w:pPr>
-              <w:hyperlink w:anchor="_Toc22373186" w:history="1">
+              <w:hyperlink w:anchor="_Toc23749645" w:history="1">
                 <w:r>
                   <w:rPr>
                     <w:rStyle w:val="Hyperlink"/>
@@ -1158,7 +1158,7 @@
                     <w:webHidden/>
                     <w:color w:val="7030A0"/>
                   </w:rPr>
-                  <w:instrText xml:space="preserve"> PAGEREF _Toc22373186 \h </w:instrText>
+                  <w:instrText xml:space="preserve"> PAGEREF _Toc23749645 \h </w:instrText>
                 </w:r>
                 <w:r>
                   <w:rPr>
@@ -1202,7 +1202,7 @@
                   <w:szCs w:val="22"/>
                 </w:rPr>
               </w:pPr>
-              <w:hyperlink w:anchor="_Toc22373187" w:history="1">
+              <w:hyperlink w:anchor="_Toc23749646" w:history="1">
                 <w:r>
                   <w:rPr>
                     <w:rStyle w:val="Hyperlink"/>
@@ -1222,7 +1222,7 @@
                   <w:szCs w:val="22"/>
                 </w:rPr>
               </w:pPr>
-              <w:hyperlink w:anchor="_Toc22373188" w:history="1">
+              <w:hyperlink w:anchor="_Toc23749647" w:history="1">
                 <w:r>
                   <w:rPr>
                     <w:rStyle w:val="Hyperlink"/>
@@ -1242,7 +1242,7 @@
                   <w:szCs w:val="22"/>
                 </w:rPr>
               </w:pPr>
-              <w:hyperlink w:anchor="_Toc22373189" w:history="1">
+              <w:hyperlink w:anchor="_Toc23749648" w:history="1">
                 <w:r>
                   <w:rPr>
                     <w:rStyle w:val="Hyperlink"/>
@@ -1262,7 +1262,7 @@
                   <w:szCs w:val="22"/>
                 </w:rPr>
               </w:pPr>
-              <w:hyperlink w:anchor="_Toc22373190" w:history="1">
+              <w:hyperlink w:anchor="_Toc23749649" w:history="1">
                 <w:r>
                   <w:rPr>
                     <w:rStyle w:val="Hyperlink"/>
@@ -1282,7 +1282,7 @@
                   <w:szCs w:val="22"/>
                 </w:rPr>
               </w:pPr>
-              <w:hyperlink w:anchor="_Toc22373191" w:history="1">
+              <w:hyperlink w:anchor="_Toc23749650" w:history="1">
                 <w:r>
                   <w:rPr>
                     <w:rStyle w:val="Hyperlink"/>
@@ -1302,7 +1302,7 @@
                   <w:szCs w:val="22"/>
                 </w:rPr>
               </w:pPr>
-              <w:hyperlink w:anchor="_Toc22373192" w:history="1">
+              <w:hyperlink w:anchor="_Toc23749651" w:history="1">
                 <w:r>
                   <w:rPr>
                     <w:rStyle w:val="Hyperlink"/>
@@ -1310,6 +1310,123 @@
                     <w:color w:val="7030A0"/>
                   </w:rPr>
                   <w:t>Semana 6</w:t>
+                </w:r>
+              </w:hyperlink>
+            </w:p>
+            <w:p>
+              <w:pPr>
+                <w:pStyle w:val="Sumrio2"/>
+                <w:rPr>
+                  <w:noProof/>
+                  <w:color w:val="7030A0"/>
+                  <w:szCs w:val="22"/>
+                </w:rPr>
+              </w:pPr>
+              <w:hyperlink w:anchor="_Toc23749652" w:history="1">
+                <w:r>
+                  <w:rPr>
+                    <w:rStyle w:val="Hyperlink"/>
+                    <w:noProof/>
+                    <w:color w:val="7030A0"/>
+                  </w:rPr>
+                  <w:t>Semana 7</w:t>
+                </w:r>
+              </w:hyperlink>
+            </w:p>
+            <w:p>
+              <w:pPr>
+                <w:pStyle w:val="Sumrio1"/>
+                <w:rPr>
+                  <w:b w:val="0"/>
+                  <w:noProof/>
+                  <w:color w:val="7030A0"/>
+                  <w:sz w:val="22"/>
+                  <w:szCs w:val="22"/>
+                </w:rPr>
+              </w:pPr>
+              <w:hyperlink w:anchor="_Toc23749653" w:history="1">
+                <w:r>
+                  <w:rPr>
+                    <w:rStyle w:val="Hyperlink"/>
+                    <w:noProof/>
+                    <w:color w:val="7030A0"/>
+                  </w:rPr>
+                  <w:t>Sprint 5</w:t>
+                </w:r>
+                <w:r>
+                  <w:rPr>
+                    <w:noProof/>
+                    <w:webHidden/>
+                    <w:color w:val="7030A0"/>
+                  </w:rPr>
+                  <w:tab/>
+                </w:r>
+                <w:r>
+                  <w:rPr>
+                    <w:noProof/>
+                    <w:webHidden/>
+                    <w:color w:val="7030A0"/>
+                  </w:rPr>
+                  <w:fldChar w:fldCharType="begin"/>
+                </w:r>
+                <w:r>
+                  <w:rPr>
+                    <w:noProof/>
+                    <w:webHidden/>
+                    <w:color w:val="7030A0"/>
+                  </w:rPr>
+                  <w:instrText xml:space="preserve"> PAGEREF _Toc23749653 \h </w:instrText>
+                </w:r>
+                <w:r>
+                  <w:rPr>
+                    <w:noProof/>
+                    <w:webHidden/>
+                    <w:color w:val="7030A0"/>
+                  </w:rPr>
+                </w:r>
+                <w:r>
+                  <w:rPr>
+                    <w:noProof/>
+                    <w:webHidden/>
+                    <w:color w:val="7030A0"/>
+                  </w:rPr>
+                  <w:fldChar w:fldCharType="separate"/>
+                </w:r>
+                <w:r>
+                  <w:rPr>
+                    <w:noProof/>
+                    <w:webHidden/>
+                    <w:color w:val="7030A0"/>
+                  </w:rPr>
+                  <w:t>14</w:t>
+                </w:r>
+                <w:r>
+                  <w:rPr>
+                    <w:noProof/>
+                    <w:webHidden/>
+                    <w:color w:val="7030A0"/>
+                  </w:rPr>
+                  <w:fldChar w:fldCharType="end"/>
+                </w:r>
+              </w:hyperlink>
+            </w:p>
+            <w:p>
+              <w:pPr>
+                <w:pStyle w:val="Sumrio2"/>
+                <w:rPr>
+                  <w:noProof/>
+                  <w:color w:val="7030A0"/>
+                  <w:szCs w:val="22"/>
+                </w:rPr>
+              </w:pPr>
+              <w:hyperlink w:anchor="_Toc23749654" w:history="1">
+                <w:r>
+                  <w:rPr>
+                    <w:rStyle w:val="Hyperlink"/>
+                    <w:noProof/>
+                    <w:color w:val="7030A0"/>
+                  </w:rPr>
+                  <w:t>Semana 1</w:t>
                 </w:r>
               </w:hyperlink>
             </w:p>
@@ -1345,7 +1462,7 @@
       <w:pPr>
         <w:pStyle w:val="cabealho1"/>
       </w:pPr>
-      <w:bookmarkStart w:id="1" w:name="_Toc22373176"/>
+      <w:bookmarkStart w:id="1" w:name="_Toc23749635"/>
       <w:r>
         <w:lastRenderedPageBreak/>
         <w:t>Resumo</w:t>
@@ -1360,7 +1477,7 @@
       <w:pPr>
         <w:pStyle w:val="cabealho2"/>
       </w:pPr>
-      <w:bookmarkStart w:id="2" w:name="_Toc22373177"/>
+      <w:bookmarkStart w:id="2" w:name="_Toc23749636"/>
       <w:r>
         <w:t>Objetivos</w:t>
       </w:r>
@@ -1386,7 +1503,7 @@
       <w:pPr>
         <w:pStyle w:val="cabealho2"/>
       </w:pPr>
-      <w:bookmarkStart w:id="3" w:name="_Toc22373178"/>
+      <w:bookmarkStart w:id="3" w:name="_Toc23749637"/>
       <w:r>
         <w:t xml:space="preserve">Descrição do </w:t>
       </w:r>
@@ -1408,7 +1525,7 @@
       <w:pPr>
         <w:pStyle w:val="cabealho2"/>
       </w:pPr>
-      <w:bookmarkStart w:id="4" w:name="_Toc22373179"/>
+      <w:bookmarkStart w:id="4" w:name="_Toc23749638"/>
       <w:r>
         <w:t xml:space="preserve">Resumo </w:t>
       </w:r>
@@ -1462,7 +1579,7 @@
       <w:pPr>
         <w:pStyle w:val="cabealho1"/>
       </w:pPr>
-      <w:bookmarkStart w:id="5" w:name="_Toc22373180"/>
+      <w:bookmarkStart w:id="5" w:name="_Toc23749639"/>
       <w:r>
         <w:lastRenderedPageBreak/>
         <w:t xml:space="preserve">Sprint </w:t>
@@ -1489,7 +1606,7 @@
       <w:pPr>
         <w:pStyle w:val="cabealho2"/>
       </w:pPr>
-      <w:bookmarkStart w:id="6" w:name="_Toc22373181"/>
+      <w:bookmarkStart w:id="6" w:name="_Toc23749640"/>
       <w:r>
         <w:t xml:space="preserve">Semana </w:t>
       </w:r>
@@ -1663,7 +1780,7 @@
       <w:pPr>
         <w:pStyle w:val="cabealho2"/>
       </w:pPr>
-      <w:bookmarkStart w:id="7" w:name="_Toc22373182"/>
+      <w:bookmarkStart w:id="7" w:name="_Toc23749641"/>
       <w:r>
         <w:lastRenderedPageBreak/>
         <w:t xml:space="preserve">Semana </w:t>
@@ -1835,7 +1952,7 @@
           <w:lang w:val="en-US"/>
         </w:rPr>
       </w:pPr>
-      <w:bookmarkStart w:id="8" w:name="_Toc22373183"/>
+      <w:bookmarkStart w:id="8" w:name="_Toc23749642"/>
       <w:r>
         <w:rPr>
           <w:lang w:val="en-US"/>
@@ -1887,7 +2004,7 @@
       <w:pPr>
         <w:pStyle w:val="cabealho2"/>
       </w:pPr>
-      <w:bookmarkStart w:id="9" w:name="_Toc22373184"/>
+      <w:bookmarkStart w:id="9" w:name="_Toc23749643"/>
       <w:r>
         <w:t>Semana 1</w:t>
       </w:r>
@@ -2040,7 +2157,7 @@
       <w:pPr>
         <w:pStyle w:val="cabealho2"/>
       </w:pPr>
-      <w:bookmarkStart w:id="10" w:name="_Toc22373185"/>
+      <w:bookmarkStart w:id="10" w:name="_Toc23749644"/>
       <w:r>
         <w:lastRenderedPageBreak/>
         <w:t>Semana 2</w:t>
@@ -2238,7 +2355,7 @@
       <w:pPr>
         <w:pStyle w:val="cabealho1"/>
       </w:pPr>
-      <w:bookmarkStart w:id="11" w:name="_Toc22373186"/>
+      <w:bookmarkStart w:id="11" w:name="_Toc23749645"/>
       <w:r>
         <w:lastRenderedPageBreak/>
         <w:t>Sprint 4</w:t>
@@ -2264,7 +2381,7 @@
       <w:pPr>
         <w:pStyle w:val="cabealho2"/>
       </w:pPr>
-      <w:bookmarkStart w:id="12" w:name="_Toc22373187"/>
+      <w:bookmarkStart w:id="12" w:name="_Toc23749646"/>
       <w:r>
         <w:t>Semana 1</w:t>
       </w:r>
@@ -2436,7 +2553,7 @@
       <w:pPr>
         <w:pStyle w:val="cabealho2"/>
       </w:pPr>
-      <w:bookmarkStart w:id="13" w:name="_Toc22373188"/>
+      <w:bookmarkStart w:id="13" w:name="_Toc23749647"/>
       <w:r>
         <w:lastRenderedPageBreak/>
         <w:t>Semana 2</w:t>
@@ -2649,7 +2766,7 @@
       <w:pPr>
         <w:pStyle w:val="cabealho2"/>
       </w:pPr>
-      <w:bookmarkStart w:id="14" w:name="_Toc22373189"/>
+      <w:bookmarkStart w:id="14" w:name="_Toc23749648"/>
       <w:r>
         <w:lastRenderedPageBreak/>
         <w:t>Semana 3</w:t>
@@ -2850,7 +2967,7 @@
       <w:pPr>
         <w:pStyle w:val="cabealho2"/>
       </w:pPr>
-      <w:bookmarkStart w:id="15" w:name="_Toc22373190"/>
+      <w:bookmarkStart w:id="15" w:name="_Toc23749649"/>
       <w:r>
         <w:lastRenderedPageBreak/>
         <w:t>Semana 4</w:t>
@@ -3063,29 +3180,726 @@
       <w:pPr>
         <w:pStyle w:val="cabealho2"/>
       </w:pPr>
-      <w:bookmarkStart w:id="16" w:name="_Toc22373191"/>
+      <w:bookmarkStart w:id="16" w:name="_Toc23749650"/>
+      <w:r>
+        <w:lastRenderedPageBreak/>
+        <w:t>Semana 5</w:t>
+      </w:r>
+      <w:bookmarkEnd w:id="16"/>
+    </w:p>
+    <w:p>
+      <w:pPr>
+        <w:ind w:firstLine="720"/>
+        <w:jc w:val="both"/>
+      </w:pPr>
+      <w:r>
+        <w:t>Este relatório reúne as atividades acompanhadas durante a semana 5 da sprint 4 do curso CodeXP – turma B.</w:t>
+      </w:r>
+    </w:p>
+    <w:p>
+      <w:pPr>
+        <w:ind w:firstLine="720"/>
+        <w:jc w:val="both"/>
+        <w:rPr>
+          <w:lang w:eastAsia="en-US"/>
+        </w:rPr>
+      </w:pPr>
+    </w:p>
+    <w:p>
+      <w:pPr>
+        <w:pStyle w:val="cabealho3"/>
+      </w:pPr>
+      <w:r>
+        <w:t>Resumo da semana 5</w:t>
+      </w:r>
+    </w:p>
+    <w:p>
+      <w:pPr>
+        <w:ind w:firstLine="720"/>
+        <w:jc w:val="both"/>
+      </w:pPr>
+      <w:r>
+        <w:t>O acompanhamento desta semana foi menor devido às atividades relacionadas ao SAEP.</w:t>
+      </w:r>
+    </w:p>
+    <w:p>
+      <w:pPr>
+        <w:ind w:firstLine="720"/>
+        <w:jc w:val="both"/>
+      </w:pPr>
+      <w:r>
+        <w:t>No final da semana foram desenvolvidos exercícios de fixação de modelagem de banco de dados e em seguida a modelagem e criação do banco de dados do projeto Gufos.</w:t>
+      </w:r>
+    </w:p>
+    <w:p>
+      <w:pPr>
+        <w:ind w:firstLine="720"/>
+        <w:jc w:val="both"/>
+        <w:rPr>
+          <w:lang w:eastAsia="en-US"/>
+        </w:rPr>
+      </w:pPr>
+    </w:p>
+    <w:p>
+      <w:pPr>
+        <w:pStyle w:val="cabealho3"/>
+      </w:pPr>
+      <w:r>
+        <w:t>Feedback</w:t>
+      </w:r>
+    </w:p>
+    <w:p>
+      <w:pPr>
+        <w:ind w:firstLine="720"/>
+        <w:jc w:val="both"/>
+      </w:pPr>
+      <w:r>
+        <w:t xml:space="preserve">A </w:t>
+      </w:r>
+      <w:r>
+        <w:t>modelagem e criação do banco de dados do projeto Gufos foi feita pelos monitores em conjunto com os alunos e a experiência foi agradável, satisfatória e sem problemas</w:t>
+      </w:r>
+      <w:r>
+        <w:t>.</w:t>
+      </w:r>
+    </w:p>
+    <w:p>
+      <w:pPr>
+        <w:ind w:firstLine="720"/>
+        <w:jc w:val="both"/>
+        <w:rPr>
+          <w:lang w:eastAsia="en-US"/>
+        </w:rPr>
+      </w:pPr>
+    </w:p>
+    <w:p>
+      <w:pPr>
+        <w:ind w:firstLine="720"/>
+        <w:jc w:val="both"/>
+        <w:rPr>
+          <w:lang w:eastAsia="en-US"/>
+        </w:rPr>
+      </w:pPr>
+    </w:p>
+    <w:p>
+      <w:pPr>
+        <w:ind w:firstLine="720"/>
+        <w:jc w:val="both"/>
+        <w:rPr>
+          <w:lang w:eastAsia="en-US"/>
+        </w:rPr>
+      </w:pPr>
+    </w:p>
+    <w:p>
+      <w:pPr>
+        <w:ind w:firstLine="720"/>
+        <w:jc w:val="both"/>
+        <w:rPr>
+          <w:lang w:eastAsia="en-US"/>
+        </w:rPr>
+      </w:pPr>
+    </w:p>
+    <w:p>
+      <w:pPr>
+        <w:ind w:firstLine="720"/>
+        <w:jc w:val="both"/>
+        <w:rPr>
+          <w:lang w:eastAsia="en-US"/>
+        </w:rPr>
+      </w:pPr>
+    </w:p>
+    <w:p>
+      <w:pPr>
+        <w:ind w:firstLine="720"/>
+        <w:jc w:val="both"/>
+        <w:rPr>
+          <w:lang w:eastAsia="en-US"/>
+        </w:rPr>
+      </w:pPr>
+    </w:p>
+    <w:p>
+      <w:pPr>
+        <w:ind w:firstLine="720"/>
+        <w:jc w:val="both"/>
+        <w:rPr>
+          <w:lang w:eastAsia="en-US"/>
+        </w:rPr>
+      </w:pPr>
+    </w:p>
+    <w:p>
+      <w:pPr>
+        <w:ind w:firstLine="720"/>
+        <w:jc w:val="both"/>
+        <w:rPr>
+          <w:lang w:eastAsia="en-US"/>
+        </w:rPr>
+      </w:pPr>
+    </w:p>
+    <w:p>
+      <w:pPr>
+        <w:ind w:firstLine="720"/>
+        <w:jc w:val="both"/>
+        <w:rPr>
+          <w:lang w:eastAsia="en-US"/>
+        </w:rPr>
+      </w:pPr>
+    </w:p>
+    <w:p>
+      <w:pPr>
+        <w:ind w:firstLine="720"/>
+        <w:jc w:val="both"/>
+        <w:rPr>
+          <w:lang w:eastAsia="en-US"/>
+        </w:rPr>
+      </w:pPr>
+    </w:p>
+    <w:p>
+      <w:pPr>
+        <w:ind w:firstLine="720"/>
+        <w:jc w:val="both"/>
+        <w:rPr>
+          <w:lang w:eastAsia="en-US"/>
+        </w:rPr>
+      </w:pPr>
+    </w:p>
+    <w:p>
+      <w:pPr>
+        <w:ind w:firstLine="720"/>
+        <w:jc w:val="both"/>
+        <w:rPr>
+          <w:lang w:eastAsia="en-US"/>
+        </w:rPr>
+      </w:pPr>
+    </w:p>
+    <w:p>
+      <w:pPr>
+        <w:ind w:firstLine="720"/>
+        <w:jc w:val="both"/>
+        <w:rPr>
+          <w:lang w:eastAsia="en-US"/>
+        </w:rPr>
+      </w:pPr>
+    </w:p>
+    <w:p>
+      <w:pPr>
+        <w:ind w:firstLine="720"/>
+        <w:jc w:val="both"/>
+        <w:rPr>
+          <w:lang w:eastAsia="en-US"/>
+        </w:rPr>
+      </w:pPr>
+    </w:p>
+    <w:p>
+      <w:pPr>
+        <w:pStyle w:val="cabealho2"/>
+      </w:pPr>
+      <w:bookmarkStart w:id="17" w:name="_Toc23749651"/>
+      <w:r>
+        <w:lastRenderedPageBreak/>
+        <w:t>Semana 6</w:t>
+      </w:r>
+      <w:bookmarkEnd w:id="17"/>
+    </w:p>
+    <w:p>
+      <w:pPr>
+        <w:ind w:firstLine="720"/>
+        <w:jc w:val="both"/>
+      </w:pPr>
+      <w:r>
+        <w:t>Este relatório reúne as atividades acompanhadas durante a semana 6 da sprint 4 do curso CodeXP – turma B.</w:t>
+      </w:r>
+    </w:p>
+    <w:p>
+      <w:pPr>
+        <w:ind w:firstLine="720"/>
+        <w:jc w:val="both"/>
+        <w:rPr>
+          <w:lang w:eastAsia="en-US"/>
+        </w:rPr>
+      </w:pPr>
+    </w:p>
+    <w:p>
+      <w:pPr>
+        <w:pStyle w:val="cabealho3"/>
+      </w:pPr>
+      <w:r>
+        <w:t>Resumo da semana 6</w:t>
+      </w:r>
+    </w:p>
+    <w:p>
+      <w:pPr>
+        <w:ind w:firstLine="720"/>
+        <w:jc w:val="both"/>
+      </w:pPr>
+      <w:r>
+        <w:t>Assim como a anterior, o acompanhamento desta semana também foi reduzido, porém desta vez por conta do feriado.</w:t>
+      </w:r>
+    </w:p>
+    <w:p>
+      <w:pPr>
+        <w:ind w:firstLine="720"/>
+        <w:jc w:val="both"/>
+      </w:pPr>
+      <w:r>
+        <w:t>Foi desenvolvido o banco de dados dos projetos para a Linx e em seguida a introdução dos conceitos sobre API.</w:t>
+      </w:r>
+    </w:p>
+    <w:p>
+      <w:pPr>
+        <w:ind w:firstLine="720"/>
+        <w:jc w:val="both"/>
+      </w:pPr>
+      <w:r>
+        <w:t>Também foi configurado o ambiente utilizando Entity Framework e iniciou a implementação da classe Categoria Controller.</w:t>
+      </w:r>
+    </w:p>
+    <w:p>
+      <w:pPr>
+        <w:ind w:firstLine="720"/>
+        <w:jc w:val="both"/>
+        <w:rPr>
+          <w:lang w:eastAsia="en-US"/>
+        </w:rPr>
+      </w:pPr>
+    </w:p>
+    <w:p>
+      <w:pPr>
+        <w:pStyle w:val="cabealho3"/>
+      </w:pPr>
+      <w:r>
+        <w:t>Feedback</w:t>
+      </w:r>
+    </w:p>
+    <w:p>
+      <w:pPr>
+        <w:ind w:firstLine="720"/>
+        <w:jc w:val="both"/>
+      </w:pPr>
+      <w:r>
+        <w:t>Foi</w:t>
+      </w:r>
+      <w:r>
+        <w:t xml:space="preserve"> </w:t>
+      </w:r>
+      <w:r>
+        <w:t>notada uma dificuldade dos alunos em modelar o banco de dados de um projeto proposto, dado um escopo. Com os auxílios dos professores e monitores esta etapa fluiu melhor e algumas definições foram alinhadas</w:t>
+      </w:r>
+      <w:r>
+        <w:t>.</w:t>
+      </w:r>
+    </w:p>
+    <w:p>
+      <w:pPr>
+        <w:ind w:firstLine="720"/>
+        <w:jc w:val="both"/>
+        <w:rPr>
+          <w:lang w:eastAsia="en-US"/>
+        </w:rPr>
+      </w:pPr>
+    </w:p>
+    <w:p>
+      <w:pPr>
+        <w:ind w:firstLine="720"/>
+        <w:jc w:val="both"/>
+        <w:rPr>
+          <w:lang w:eastAsia="en-US"/>
+        </w:rPr>
+      </w:pPr>
+    </w:p>
+    <w:p>
+      <w:pPr>
+        <w:ind w:firstLine="720"/>
+        <w:jc w:val="both"/>
+        <w:rPr>
+          <w:lang w:eastAsia="en-US"/>
+        </w:rPr>
+      </w:pPr>
+    </w:p>
+    <w:p>
+      <w:pPr>
+        <w:ind w:firstLine="720"/>
+        <w:jc w:val="both"/>
+        <w:rPr>
+          <w:lang w:eastAsia="en-US"/>
+        </w:rPr>
+      </w:pPr>
+    </w:p>
+    <w:p>
+      <w:pPr>
+        <w:ind w:firstLine="720"/>
+        <w:jc w:val="both"/>
+        <w:rPr>
+          <w:lang w:eastAsia="en-US"/>
+        </w:rPr>
+      </w:pPr>
+    </w:p>
+    <w:p>
+      <w:pPr>
+        <w:ind w:firstLine="720"/>
+        <w:jc w:val="both"/>
+        <w:rPr>
+          <w:lang w:eastAsia="en-US"/>
+        </w:rPr>
+      </w:pPr>
+    </w:p>
+    <w:p>
+      <w:pPr>
+        <w:ind w:firstLine="720"/>
+        <w:jc w:val="both"/>
+        <w:rPr>
+          <w:lang w:eastAsia="en-US"/>
+        </w:rPr>
+      </w:pPr>
+    </w:p>
+    <w:p>
+      <w:pPr>
+        <w:ind w:firstLine="720"/>
+        <w:jc w:val="both"/>
+        <w:rPr>
+          <w:lang w:eastAsia="en-US"/>
+        </w:rPr>
+      </w:pPr>
+    </w:p>
+    <w:p>
+      <w:pPr>
+        <w:ind w:firstLine="720"/>
+        <w:jc w:val="both"/>
+        <w:rPr>
+          <w:lang w:eastAsia="en-US"/>
+        </w:rPr>
+      </w:pPr>
+    </w:p>
+    <w:p>
+      <w:pPr>
+        <w:ind w:firstLine="720"/>
+        <w:jc w:val="both"/>
+        <w:rPr>
+          <w:lang w:eastAsia="en-US"/>
+        </w:rPr>
+      </w:pPr>
+    </w:p>
+    <w:p>
+      <w:pPr>
+        <w:ind w:firstLine="720"/>
+        <w:jc w:val="both"/>
+        <w:rPr>
+          <w:lang w:eastAsia="en-US"/>
+        </w:rPr>
+      </w:pPr>
+    </w:p>
+    <w:p>
+      <w:pPr>
+        <w:ind w:firstLine="720"/>
+        <w:jc w:val="both"/>
+        <w:rPr>
+          <w:lang w:eastAsia="en-US"/>
+        </w:rPr>
+      </w:pPr>
+    </w:p>
+    <w:p>
+      <w:pPr>
+        <w:pStyle w:val="cabealho2"/>
+      </w:pPr>
+      <w:bookmarkStart w:id="18" w:name="_Toc23749652"/>
       <w:r>
         <w:lastRenderedPageBreak/>
         <w:t xml:space="preserve">Semana </w:t>
       </w:r>
       <w:r>
+        <w:t>7</w:t>
+      </w:r>
+      <w:bookmarkEnd w:id="18"/>
+    </w:p>
+    <w:p>
+      <w:pPr>
+        <w:ind w:firstLine="720"/>
+        <w:jc w:val="both"/>
+      </w:pPr>
+      <w:r>
+        <w:t xml:space="preserve">Este relatório reúne as atividades acompanhadas durante a semana </w:t>
+      </w:r>
+      <w:r>
+        <w:t>7</w:t>
+      </w:r>
+      <w:r>
+        <w:t xml:space="preserve"> da sprint 4 do curso CodeXP – turma B.</w:t>
+      </w:r>
+    </w:p>
+    <w:p>
+      <w:pPr>
+        <w:ind w:firstLine="720"/>
+        <w:jc w:val="both"/>
+        <w:rPr>
+          <w:lang w:eastAsia="en-US"/>
+        </w:rPr>
+      </w:pPr>
+    </w:p>
+    <w:p>
+      <w:pPr>
+        <w:pStyle w:val="cabealho3"/>
+      </w:pPr>
+      <w:r>
+        <w:t>Resumo da semana 6</w:t>
+      </w:r>
+    </w:p>
+    <w:p>
+      <w:pPr>
+        <w:ind w:firstLine="720"/>
+        <w:jc w:val="both"/>
+      </w:pPr>
+      <w:r>
+        <w:t xml:space="preserve">Durante a </w:t>
+      </w:r>
+      <w:r>
+        <w:t>semana foi finalizado os métodos CRUD de todos os controllers, configuração e geração de token, usando o projeto Gufos como exemplo.</w:t>
+      </w:r>
+    </w:p>
+    <w:p>
+      <w:pPr>
+        <w:ind w:firstLine="720"/>
+        <w:jc w:val="both"/>
+      </w:pPr>
+      <w:r>
+        <w:t>Em seguida, os grupos aplicaram os conceitos no projeto Linx.</w:t>
+      </w:r>
+    </w:p>
+    <w:p>
+      <w:pPr>
+        <w:ind w:firstLine="720"/>
+        <w:jc w:val="both"/>
+        <w:rPr>
+          <w:lang w:eastAsia="en-US"/>
+        </w:rPr>
+      </w:pPr>
+    </w:p>
+    <w:p>
+      <w:pPr>
+        <w:pStyle w:val="cabealho3"/>
+      </w:pPr>
+      <w:r>
+        <w:t>Feedback</w:t>
+      </w:r>
+    </w:p>
+    <w:p>
+      <w:pPr>
+        <w:ind w:firstLine="720"/>
+        <w:jc w:val="both"/>
+      </w:pPr>
+      <w:r>
+        <w:t xml:space="preserve">Os </w:t>
+      </w:r>
+      <w:r>
+        <w:t>conteúdos de back</w:t>
+      </w:r>
+      <w:r>
+        <w:t>-</w:t>
+      </w:r>
+      <w:r>
+        <w:t>end têm sido absorvidos de maneira mais tranquila do que os demais assuntos</w:t>
+      </w:r>
+      <w:r>
+        <w:t>.</w:t>
+      </w:r>
+    </w:p>
+    <w:p>
+      <w:pPr>
+        <w:ind w:firstLine="720"/>
+        <w:jc w:val="both"/>
+        <w:rPr>
+          <w:lang w:eastAsia="en-US"/>
+        </w:rPr>
+      </w:pPr>
+    </w:p>
+    <w:p>
+      <w:pPr>
+        <w:ind w:firstLine="720"/>
+        <w:jc w:val="both"/>
+        <w:rPr>
+          <w:lang w:eastAsia="en-US"/>
+        </w:rPr>
+      </w:pPr>
+    </w:p>
+    <w:p>
+      <w:pPr>
+        <w:ind w:firstLine="720"/>
+        <w:jc w:val="both"/>
+        <w:rPr>
+          <w:lang w:eastAsia="en-US"/>
+        </w:rPr>
+      </w:pPr>
+    </w:p>
+    <w:p>
+      <w:pPr>
+        <w:ind w:firstLine="720"/>
+        <w:jc w:val="both"/>
+        <w:rPr>
+          <w:lang w:eastAsia="en-US"/>
+        </w:rPr>
+      </w:pPr>
+    </w:p>
+    <w:p>
+      <w:pPr>
+        <w:ind w:firstLine="720"/>
+        <w:jc w:val="both"/>
+        <w:rPr>
+          <w:lang w:eastAsia="en-US"/>
+        </w:rPr>
+      </w:pPr>
+    </w:p>
+    <w:p>
+      <w:pPr>
+        <w:ind w:firstLine="720"/>
+        <w:jc w:val="both"/>
+        <w:rPr>
+          <w:lang w:eastAsia="en-US"/>
+        </w:rPr>
+      </w:pPr>
+    </w:p>
+    <w:p>
+      <w:pPr>
+        <w:ind w:firstLine="720"/>
+        <w:jc w:val="both"/>
+        <w:rPr>
+          <w:lang w:eastAsia="en-US"/>
+        </w:rPr>
+      </w:pPr>
+    </w:p>
+    <w:p>
+      <w:pPr>
+        <w:ind w:firstLine="720"/>
+        <w:jc w:val="both"/>
+        <w:rPr>
+          <w:lang w:eastAsia="en-US"/>
+        </w:rPr>
+      </w:pPr>
+    </w:p>
+    <w:p>
+      <w:pPr>
+        <w:ind w:firstLine="720"/>
+        <w:jc w:val="both"/>
+        <w:rPr>
+          <w:lang w:eastAsia="en-US"/>
+        </w:rPr>
+      </w:pPr>
+    </w:p>
+    <w:p>
+      <w:pPr>
+        <w:ind w:firstLine="720"/>
+        <w:jc w:val="both"/>
+        <w:rPr>
+          <w:lang w:eastAsia="en-US"/>
+        </w:rPr>
+      </w:pPr>
+    </w:p>
+    <w:p>
+      <w:pPr>
+        <w:ind w:firstLine="720"/>
+        <w:jc w:val="both"/>
+        <w:rPr>
+          <w:lang w:eastAsia="en-US"/>
+        </w:rPr>
+      </w:pPr>
+    </w:p>
+    <w:p>
+      <w:pPr>
+        <w:ind w:firstLine="720"/>
+        <w:jc w:val="both"/>
+        <w:rPr>
+          <w:lang w:eastAsia="en-US"/>
+        </w:rPr>
+      </w:pPr>
+    </w:p>
+    <w:p>
+      <w:pPr>
+        <w:ind w:firstLine="720"/>
+        <w:jc w:val="both"/>
+        <w:rPr>
+          <w:lang w:eastAsia="en-US"/>
+        </w:rPr>
+      </w:pPr>
+    </w:p>
+    <w:p>
+      <w:pPr>
+        <w:ind w:firstLine="720"/>
+        <w:jc w:val="both"/>
+        <w:rPr>
+          <w:lang w:eastAsia="en-US"/>
+        </w:rPr>
+      </w:pPr>
+    </w:p>
+    <w:p>
+      <w:pPr>
+        <w:ind w:firstLine="720"/>
+        <w:jc w:val="both"/>
+        <w:rPr>
+          <w:lang w:eastAsia="en-US"/>
+        </w:rPr>
+      </w:pPr>
+    </w:p>
+    <w:p>
+      <w:pPr>
+        <w:pStyle w:val="cabealho1"/>
+      </w:pPr>
+      <w:bookmarkStart w:id="19" w:name="_Toc23749653"/>
+      <w:r>
+        <w:lastRenderedPageBreak/>
+        <w:t xml:space="preserve">Sprint </w:t>
+      </w:r>
+      <w:r>
         <w:t>5</w:t>
       </w:r>
-      <w:bookmarkEnd w:id="16"/>
-    </w:p>
-    <w:p>
-      <w:pPr>
-        <w:ind w:firstLine="720"/>
-        <w:jc w:val="both"/>
-      </w:pPr>
-      <w:r>
-        <w:t xml:space="preserve">Este relatório reúne as atividades acompanhadas durante a semana </w:t>
+      <w:bookmarkEnd w:id="19"/>
+    </w:p>
+    <w:p>
+      <w:pPr>
+        <w:ind w:firstLine="720"/>
+        <w:jc w:val="both"/>
+      </w:pPr>
+      <w:r>
+        <w:t xml:space="preserve">A sprint </w:t>
+      </w:r>
+      <w:r>
+        <w:t xml:space="preserve">5 </w:t>
+      </w:r>
+      <w:r>
+        <w:t>compreende a integração do banco de dados com o back-end</w:t>
+      </w:r>
+      <w:r>
+        <w:t>.</w:t>
+      </w:r>
+    </w:p>
+    <w:p>
+      <w:pPr>
+        <w:ind w:firstLine="720"/>
+        <w:jc w:val="both"/>
+      </w:pPr>
+    </w:p>
+    <w:p>
+      <w:pPr>
+        <w:pStyle w:val="cabealho2"/>
+      </w:pPr>
+      <w:bookmarkStart w:id="20" w:name="_Toc23749654"/>
+      <w:r>
+        <w:t>Semana 1</w:t>
+      </w:r>
+      <w:bookmarkEnd w:id="20"/>
+    </w:p>
+    <w:p>
+      <w:pPr>
+        <w:ind w:firstLine="720"/>
+        <w:jc w:val="both"/>
+      </w:pPr>
+      <w:r>
+        <w:t xml:space="preserve">Este relatório reúne as atividades acompanhadas durante a semana 1 da sprint </w:t>
       </w:r>
       <w:r>
         <w:t>5</w:t>
       </w:r>
       <w:r>
-        <w:t xml:space="preserve"> da sprint 4 do curso CodeXP – turma B.</w:t>
+        <w:t xml:space="preserve"> do curso CodeXP – turma B</w:t>
+      </w:r>
+      <w:r>
+        <w:t>.</w:t>
       </w:r>
     </w:p>
     <w:p>
@@ -3102,31 +3916,25 @@
         <w:pStyle w:val="cabealho3"/>
       </w:pPr>
       <w:r>
-        <w:t xml:space="preserve">Resumo da semana </w:t>
-      </w:r>
-      <w:r>
-        <w:t>5</w:t>
-      </w:r>
-    </w:p>
-    <w:p>
-      <w:pPr>
-        <w:ind w:firstLine="720"/>
-        <w:jc w:val="both"/>
-      </w:pPr>
-      <w:r>
-        <w:t xml:space="preserve">O </w:t>
-      </w:r>
-      <w:r>
-        <w:t>acompanhamento desta semana foi menor devido às atividades relacionadas ao SAEP.</w:t>
-      </w:r>
-    </w:p>
-    <w:p>
-      <w:pPr>
-        <w:ind w:firstLine="720"/>
-        <w:jc w:val="both"/>
-      </w:pPr>
-      <w:r>
-        <w:t>No final da semana foram desenvolvidos exercícios de fixação de modelagem de banco de dados e em seguida a modelagem e criação do banco de dados do projeto Gufos</w:t>
+        <w:t>Resumo da semana 1</w:t>
+      </w:r>
+    </w:p>
+    <w:p>
+      <w:pPr>
+        <w:ind w:firstLine="720"/>
+        <w:jc w:val="both"/>
+      </w:pPr>
+      <w:r>
+        <w:t xml:space="preserve">Durante a </w:t>
+      </w:r>
+      <w:r>
+        <w:t>semana os grupos continuaram o desenvolvimento do back</w:t>
+      </w:r>
+      <w:r>
+        <w:t>-</w:t>
+      </w:r>
+      <w:r>
+        <w:t>end para o projeto Linx</w:t>
       </w:r>
       <w:r>
         <w:t>.</w:t>
@@ -3153,12 +3961,15 @@
       <w:pPr>
         <w:ind w:firstLine="720"/>
         <w:jc w:val="both"/>
-      </w:pPr>
-      <w:r>
-        <w:t xml:space="preserve">A </w:t>
-      </w:r>
-      <w:r>
-        <w:t>modelagem e criação do banco de dados do projeto Gufos foi feita pelos monitores em conjunto com os alunos e a experiência foi agradável, satisfatória e sem problemas</w:t>
+        <w:rPr>
+          <w:lang w:eastAsia="en-US"/>
+        </w:rPr>
+      </w:pPr>
+      <w:r>
+        <w:t xml:space="preserve">Algumas </w:t>
+      </w:r>
+      <w:r>
+        <w:t>dificuldades foram encontradas devido à complexidade de cada projeto e das implementações imaginadas pelos grupos, porém com o auxílio dos professores e mentores o desenvolvimento dos projetos está fluindo</w:t>
       </w:r>
       <w:r>
         <w:t>.</w:t>
@@ -3166,249 +3977,20 @@
     </w:p>
     <w:p>
       <w:pPr>
-        <w:ind w:firstLine="720"/>
-        <w:jc w:val="both"/>
-        <w:rPr>
-          <w:lang w:eastAsia="en-US"/>
-        </w:rPr>
-      </w:pPr>
-    </w:p>
-    <w:p>
-      <w:pPr>
-        <w:ind w:firstLine="720"/>
-        <w:jc w:val="both"/>
-        <w:rPr>
-          <w:lang w:eastAsia="en-US"/>
-        </w:rPr>
-      </w:pPr>
-    </w:p>
-    <w:p>
-      <w:pPr>
-        <w:ind w:firstLine="720"/>
-        <w:jc w:val="both"/>
-        <w:rPr>
-          <w:lang w:eastAsia="en-US"/>
-        </w:rPr>
-      </w:pPr>
-    </w:p>
-    <w:p>
-      <w:pPr>
-        <w:ind w:firstLine="720"/>
-        <w:jc w:val="both"/>
-        <w:rPr>
-          <w:lang w:eastAsia="en-US"/>
-        </w:rPr>
-      </w:pPr>
-    </w:p>
-    <w:p>
-      <w:pPr>
-        <w:ind w:firstLine="720"/>
-        <w:jc w:val="both"/>
-        <w:rPr>
-          <w:lang w:eastAsia="en-US"/>
-        </w:rPr>
-      </w:pPr>
-    </w:p>
-    <w:p>
-      <w:pPr>
-        <w:ind w:firstLine="720"/>
-        <w:jc w:val="both"/>
-        <w:rPr>
-          <w:lang w:eastAsia="en-US"/>
-        </w:rPr>
-      </w:pPr>
-    </w:p>
-    <w:p>
-      <w:pPr>
-        <w:ind w:firstLine="720"/>
-        <w:jc w:val="both"/>
-        <w:rPr>
-          <w:lang w:eastAsia="en-US"/>
-        </w:rPr>
-      </w:pPr>
-    </w:p>
-    <w:p>
-      <w:pPr>
-        <w:ind w:firstLine="720"/>
-        <w:jc w:val="both"/>
-        <w:rPr>
-          <w:lang w:eastAsia="en-US"/>
-        </w:rPr>
-      </w:pPr>
-    </w:p>
-    <w:p>
-      <w:pPr>
-        <w:ind w:firstLine="720"/>
-        <w:jc w:val="both"/>
-        <w:rPr>
-          <w:lang w:eastAsia="en-US"/>
-        </w:rPr>
-      </w:pPr>
-    </w:p>
-    <w:p>
-      <w:pPr>
-        <w:ind w:firstLine="720"/>
-        <w:jc w:val="both"/>
-        <w:rPr>
-          <w:lang w:eastAsia="en-US"/>
-        </w:rPr>
-      </w:pPr>
-    </w:p>
-    <w:p>
-      <w:pPr>
-        <w:ind w:firstLine="720"/>
-        <w:jc w:val="both"/>
-        <w:rPr>
-          <w:lang w:eastAsia="en-US"/>
-        </w:rPr>
-      </w:pPr>
-    </w:p>
-    <w:p>
-      <w:pPr>
-        <w:ind w:firstLine="720"/>
-        <w:jc w:val="both"/>
-        <w:rPr>
-          <w:lang w:eastAsia="en-US"/>
-        </w:rPr>
-      </w:pPr>
-    </w:p>
-    <w:p>
-      <w:pPr>
-        <w:ind w:firstLine="720"/>
-        <w:jc w:val="both"/>
-        <w:rPr>
-          <w:lang w:eastAsia="en-US"/>
-        </w:rPr>
-      </w:pPr>
-    </w:p>
-    <w:p>
-      <w:pPr>
-        <w:ind w:firstLine="720"/>
-        <w:jc w:val="both"/>
-        <w:rPr>
-          <w:lang w:eastAsia="en-US"/>
-        </w:rPr>
-      </w:pPr>
-    </w:p>
-    <w:p>
-      <w:pPr>
-        <w:pStyle w:val="cabealho2"/>
-      </w:pPr>
-      <w:bookmarkStart w:id="17" w:name="_Toc22373192"/>
-      <w:r>
-        <w:lastRenderedPageBreak/>
-        <w:t xml:space="preserve">Semana </w:t>
-      </w:r>
-      <w:r>
-        <w:t>6</w:t>
-      </w:r>
-      <w:bookmarkEnd w:id="17"/>
-    </w:p>
-    <w:p>
-      <w:pPr>
-        <w:ind w:firstLine="720"/>
-        <w:jc w:val="both"/>
-      </w:pPr>
-      <w:r>
-        <w:t xml:space="preserve">Este relatório reúne as atividades acompanhadas durante a semana </w:t>
-      </w:r>
-      <w:r>
-        <w:t>6</w:t>
-      </w:r>
-      <w:r>
-        <w:t xml:space="preserve"> da sprint 4 do curso CodeXP – turma B.</w:t>
-      </w:r>
-    </w:p>
-    <w:p>
-      <w:pPr>
-        <w:ind w:firstLine="720"/>
-        <w:jc w:val="both"/>
-        <w:rPr>
-          <w:lang w:eastAsia="en-US"/>
-        </w:rPr>
-      </w:pPr>
-    </w:p>
-    <w:p>
-      <w:pPr>
-        <w:pStyle w:val="cabealho3"/>
-      </w:pPr>
-      <w:r>
-        <w:t xml:space="preserve">Resumo da semana </w:t>
-      </w:r>
-      <w:r>
-        <w:t>6</w:t>
-      </w:r>
-    </w:p>
-    <w:p>
-      <w:pPr>
-        <w:ind w:firstLine="720"/>
-        <w:jc w:val="both"/>
-      </w:pPr>
-      <w:r>
-        <w:t xml:space="preserve">Assim </w:t>
-      </w:r>
-      <w:r>
-        <w:t xml:space="preserve">como a anterior, o acompanhamento desta semana também foi </w:t>
-      </w:r>
-      <w:r>
-        <w:t>reduzido,</w:t>
-      </w:r>
-      <w:r>
-        <w:t xml:space="preserve"> porém desta vez por conta do feriado.</w:t>
-      </w:r>
-    </w:p>
-    <w:p>
-      <w:pPr>
-        <w:ind w:firstLine="720"/>
-        <w:jc w:val="both"/>
-      </w:pPr>
-      <w:r>
-        <w:t>Foi desenvolvido o banco de dados dos projetos para a Linx e em seguida a introdução dos conceitos sobre API.</w:t>
-      </w:r>
-    </w:p>
-    <w:p>
-      <w:pPr>
-        <w:ind w:firstLine="720"/>
-        <w:jc w:val="both"/>
-      </w:pPr>
-      <w:r>
-        <w:t>Também foi configurado o ambiente utilizando Entity Framework e iniciou a implementação da classe Categoria Controller.</w:t>
-      </w:r>
-    </w:p>
-    <w:p>
-      <w:pPr>
-        <w:ind w:firstLine="720"/>
-        <w:jc w:val="both"/>
-        <w:rPr>
-          <w:lang w:eastAsia="en-US"/>
-        </w:rPr>
-      </w:pPr>
-    </w:p>
-    <w:p>
-      <w:pPr>
-        <w:pStyle w:val="cabealho3"/>
-      </w:pPr>
-      <w:r>
-        <w:t>Feedback</w:t>
-      </w:r>
-    </w:p>
-    <w:p>
-      <w:pPr>
-        <w:ind w:firstLine="720"/>
-        <w:jc w:val="both"/>
-      </w:pPr>
-      <w:r>
-        <w:t>Foi</w:t>
-      </w:r>
-      <w:r>
-        <w:t xml:space="preserve"> </w:t>
-      </w:r>
-      <w:r>
-        <w:t>notada uma dificuldade dos alunos em modelar o banco de dados de um projeto proposto, dado um escopo. Com os auxílios dos professores e monitores esta etapa fluiu melhor e algumas definições foram alinhadas</w:t>
-      </w:r>
-      <w:r>
-        <w:t>.</w:t>
-      </w:r>
+        <w:jc w:val="both"/>
+        <w:rPr>
+          <w:lang w:eastAsia="en-US"/>
+        </w:rPr>
+      </w:pPr>
+    </w:p>
+    <w:p>
+      <w:pPr>
+        <w:ind w:firstLine="720"/>
+        <w:jc w:val="both"/>
+        <w:rPr>
+          <w:lang w:eastAsia="en-US"/>
+        </w:rPr>
+      </w:pPr>
     </w:p>
     <w:p>
       <w:pPr>
@@ -3516,7 +4098,10 @@
       <w:sdtEndPr/>
       <w:sdtContent>
         <w:r>
-          <w:t xml:space="preserve">Outubro </w:t>
+          <w:t>NOVEMBRO</w:t>
+        </w:r>
+        <w:r>
+          <w:t xml:space="preserve"> </w:t>
         </w:r>
         <w:r>
           <w:t>de 2019</w:t>
@@ -3988,7 +4573,7 @@
       </w:pPr>
     </w:pPrDefault>
   </w:docDefaults>
-  <w:latentStyles w:defLockedState="0" w:defUIPriority="99" w:defSemiHidden="0" w:defUnhideWhenUsed="0" w:defQFormat="0" w:count="376">
+  <w:latentStyles w:defLockedState="0" w:defUIPriority="99" w:defSemiHidden="0" w:defUnhideWhenUsed="0" w:defQFormat="0" w:count="375">
     <w:lsdException w:name="Normal" w:uiPriority="0" w:qFormat="1"/>
     <w:lsdException w:name="heading 1" w:uiPriority="9" w:qFormat="1"/>
     <w:lsdException w:name="heading 2" w:semiHidden="1" w:uiPriority="9" w:unhideWhenUsed="1" w:qFormat="1"/>
@@ -4364,7 +4949,6 @@
     <w:lsdException w:name="Smart Hyperlink" w:semiHidden="1" w:unhideWhenUsed="1"/>
     <w:lsdException w:name="Hashtag" w:semiHidden="1" w:unhideWhenUsed="1"/>
     <w:lsdException w:name="Unresolved Mention" w:semiHidden="1" w:unhideWhenUsed="1"/>
-    <w:lsdException w:name="Smart Link" w:semiHidden="1" w:unhideWhenUsed="1"/>
   </w:latentStyles>
   <w:style w:type="paragraph" w:default="1" w:styleId="Normal">
     <w:name w:val="Normal"/>
@@ -5371,7 +5955,7 @@
     <w:sig w:usb0="00000287" w:usb1="00000000" w:usb2="00000000" w:usb3="00000000" w:csb0="0000009F" w:csb1="00000000"/>
   </w:font>
   <w:font w:name="MS Mincho">
-    <w:altName w:val="ＭＳ 明朝"/>
+    <w:altName w:val="MS Mincho"/>
     <w:panose1 w:val="02020609040205080304"/>
     <w:charset w:val="80"/>
     <w:family w:val="modern"/>
@@ -5398,14 +5982,14 @@
     <w:charset w:val="00"/>
     <w:family w:val="swiss"/>
     <w:pitch w:val="variable"/>
-    <w:sig w:usb0="E4002EFF" w:usb1="C000247B" w:usb2="00000009" w:usb3="00000000" w:csb0="000001FF" w:csb1="00000000"/>
+    <w:sig w:usb0="E0002AFF" w:usb1="C000247B" w:usb2="00000009" w:usb3="00000000" w:csb0="000001FF" w:csb1="00000000"/>
   </w:font>
   <w:font w:name="Calibri Light">
     <w:panose1 w:val="020F0302020204030204"/>
     <w:charset w:val="00"/>
     <w:family w:val="swiss"/>
     <w:pitch w:val="variable"/>
-    <w:sig w:usb0="E4002EFF" w:usb1="C000247B" w:usb2="00000009" w:usb3="00000000" w:csb0="000001FF" w:csb1="00000000"/>
+    <w:sig w:usb0="E0002AFF" w:usb1="C000247B" w:usb2="00000009" w:usb3="00000000" w:csb0="000001FF" w:csb1="00000000"/>
   </w:font>
 </w:fonts>
 </file>
@@ -5439,6 +6023,7 @@
     <w:rsid w:val="004C0729"/>
     <w:rsid w:val="00571EE0"/>
     <w:rsid w:val="006C61B4"/>
+    <w:rsid w:val="006D2BA5"/>
     <w:rsid w:val="00713AAB"/>
     <w:rsid w:val="007663D2"/>
     <w:rsid w:val="007D6563"/>
@@ -5487,7 +6072,7 @@
       </w:pPr>
     </w:pPrDefault>
   </w:docDefaults>
-  <w:latentStyles w:defLockedState="0" w:defUIPriority="99" w:defSemiHidden="0" w:defUnhideWhenUsed="0" w:defQFormat="0" w:count="376">
+  <w:latentStyles w:defLockedState="0" w:defUIPriority="99" w:defSemiHidden="0" w:defUnhideWhenUsed="0" w:defQFormat="0" w:count="375">
     <w:lsdException w:name="Normal" w:uiPriority="0" w:qFormat="1"/>
     <w:lsdException w:name="heading 1" w:uiPriority="9" w:qFormat="1"/>
     <w:lsdException w:name="heading 2" w:semiHidden="1" w:uiPriority="9" w:unhideWhenUsed="1" w:qFormat="1"/>
@@ -5863,7 +6448,6 @@
     <w:lsdException w:name="Smart Hyperlink" w:semiHidden="1" w:unhideWhenUsed="1"/>
     <w:lsdException w:name="Hashtag" w:semiHidden="1" w:unhideWhenUsed="1"/>
     <w:lsdException w:name="Unresolved Mention" w:semiHidden="1" w:unhideWhenUsed="1"/>
-    <w:lsdException w:name="Smart Link" w:semiHidden="1" w:unhideWhenUsed="1"/>
   </w:latentStyles>
   <w:style w:type="paragraph" w:default="1" w:styleId="Normal">
     <w:name w:val="Normal"/>
@@ -6133,7 +6717,7 @@
 
 <file path=customXml/item1.xml><?xml version="1.0" encoding="utf-8"?>
 <CoverPageProperties xmlns="http://schemas.microsoft.com/office/2006/coverPageProps">
-  <PublishDate>Outubro de 2019</PublishDate>
+  <PublishDate>NOVEMBRO de 2019</PublishDate>
   <Abstract/>
   <CompanyAddress>Alameda Barão de Limeira, 539 – São Paulo/SP</CompanyAddress>
   <CompanyPhone/>
@@ -6172,7 +6756,7 @@
 </file>
 
 <file path=customXml/itemProps3.xml><?xml version="1.0" encoding="utf-8"?>
-<ds:datastoreItem xmlns:ds="http://schemas.openxmlformats.org/officeDocument/2006/customXml" ds:itemID="{1E580A4F-5B27-413D-92DC-2BFE894810A7}">
+<ds:datastoreItem xmlns:ds="http://schemas.openxmlformats.org/officeDocument/2006/customXml" ds:itemID="{B6646A8E-6536-4A67-81DB-F0B239F6335C}">
   <ds:schemaRefs>
     <ds:schemaRef ds:uri="http://schemas.openxmlformats.org/officeDocument/2006/bibliography"/>
   </ds:schemaRefs>

</xml_diff>

<commit_message>
Adiciona relatorio da semana 2 - sprint 5 da turma B
</commit_message>
<xml_diff>
--- a/Diario_bordo/Diario_de_bordo-turma_B_manha.docx
+++ b/Diario_bordo/Diario_de_bordo-turma_B_manha.docx
@@ -35,7 +35,7 @@
                   <w:noProof/>
                 </w:rPr>
                 <w:drawing>
-                  <wp:inline distT="0" distB="0" distL="0" distR="0" wp14:anchorId="36D84F64" wp14:editId="236A7563">
+                  <wp:inline distT="0" distB="0" distL="0" distR="0" wp14:anchorId="1ADCB2AF" wp14:editId="1FBF9A59">
                     <wp:extent cx="404948" cy="404948"/>
                     <wp:effectExtent l="0" t="0" r="0" b="0"/>
                     <wp:docPr id="107" name="Imagem 3"/>
@@ -93,7 +93,7 @@
             <mc:AlternateContent>
               <mc:Choice Requires="wps">
                 <w:drawing>
-                  <wp:anchor distT="0" distB="0" distL="114300" distR="114300" simplePos="0" relativeHeight="251659264" behindDoc="0" locked="0" layoutInCell="1" allowOverlap="1" wp14:anchorId="46262A6F" wp14:editId="4136CB80">
+                  <wp:anchor distT="0" distB="0" distL="114300" distR="114300" simplePos="0" relativeHeight="251659264" behindDoc="0" locked="0" layoutInCell="1" allowOverlap="1" wp14:anchorId="149119B5" wp14:editId="1D93F246">
                     <wp:simplePos x="0" y="0"/>
                     <wp:positionH relativeFrom="margin">
                       <wp:posOffset>0</wp:posOffset>
@@ -216,7 +216,7 @@
               </mc:Choice>
               <mc:Fallback>
                 <w:pict>
-                  <v:shapetype w14:anchorId="46262A6F" id="_x0000_t202" coordsize="21600,21600" o:spt="202" path="m,l,21600r21600,l21600,xe">
+                  <v:shapetype w14:anchorId="149119B5" id="_x0000_t202" coordsize="21600,21600" o:spt="202" path="m,l,21600r21600,l21600,xe">
                     <v:stroke joinstyle="miter"/>
                     <v:path gradientshapeok="t" o:connecttype="rect"/>
                   </v:shapetype>
@@ -292,7 +292,7 @@
             <mc:AlternateContent>
               <mc:Choice Requires="wps">
                 <w:drawing>
-                  <wp:anchor distT="0" distB="0" distL="114300" distR="114300" simplePos="0" relativeHeight="251660288" behindDoc="0" locked="0" layoutInCell="1" allowOverlap="1" wp14:anchorId="6E29CBE8" wp14:editId="54807E63">
+                  <wp:anchor distT="0" distB="0" distL="114300" distR="114300" simplePos="0" relativeHeight="251660288" behindDoc="0" locked="0" layoutInCell="1" allowOverlap="1" wp14:anchorId="4FC21FC6" wp14:editId="6549DF8C">
                     <wp:simplePos x="0" y="0"/>
                     <wp:positionH relativeFrom="margin">
                       <wp:align>left</wp:align>
@@ -352,11 +352,11 @@
                                   <w:tblDescription w:val="Informações sobre contatos da empresa"/>
                                 </w:tblPr>
                                 <w:tblGrid>
-                                  <w:gridCol w:w="2543"/>
-                                  <w:gridCol w:w="428"/>
-                                  <w:gridCol w:w="2550"/>
-                                  <w:gridCol w:w="428"/>
-                                  <w:gridCol w:w="2547"/>
+                                  <w:gridCol w:w="2647"/>
+                                  <w:gridCol w:w="446"/>
+                                  <w:gridCol w:w="2656"/>
+                                  <w:gridCol w:w="446"/>
+                                  <w:gridCol w:w="2652"/>
                                 </w:tblGrid>
                                 <w:tr>
                                   <w:sdt>
@@ -495,7 +495,7 @@
               </mc:Choice>
               <mc:Fallback>
                 <w:pict>
-                  <v:shape w14:anchorId="6E29CBE8" id="Caixa de Texto 10" o:spid="_x0000_s1027" type="#_x0000_t202" alt="Caixa de texto que mostra as informações de contato comerciais" style="position:absolute;margin-left:0;margin-top:0;width:468pt;height:48.95pt;z-index:251660288;visibility:visible;mso-wrap-style:square;mso-width-percent:1000;mso-height-percent:0;mso-wrap-distance-left:9pt;mso-wrap-distance-top:0;mso-wrap-distance-right:9pt;mso-wrap-distance-bottom:0;mso-position-horizontal:left;mso-position-horizontal-relative:margin;mso-position-vertical:bottom;mso-position-vertical-relative:margin;mso-width-percent:1000;mso-height-percent:0;mso-width-relative:margin;mso-height-relative:margin;v-text-anchor:middle" o:gfxdata="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" fillcolor="#7030a0" stroked="f" strokeweight=".5pt">
+                  <v:shape w14:anchorId="4FC21FC6" id="Caixa de Texto 10" o:spid="_x0000_s1027" type="#_x0000_t202" alt="Caixa de texto que mostra as informações de contato comerciais" style="position:absolute;margin-left:0;margin-top:0;width:468pt;height:48.95pt;z-index:251660288;visibility:visible;mso-wrap-style:square;mso-width-percent:1000;mso-height-percent:0;mso-wrap-distance-left:9pt;mso-wrap-distance-top:0;mso-wrap-distance-right:9pt;mso-wrap-distance-bottom:0;mso-position-horizontal:left;mso-position-horizontal-relative:margin;mso-position-vertical:bottom;mso-position-vertical-relative:margin;mso-width-percent:1000;mso-height-percent:0;mso-width-relative:margin;mso-height-relative:margin;v-text-anchor:middle" o:gfxdata="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" fillcolor="#7030a0" stroked="f" strokeweight=".5pt">
                     <v:textbox inset="12.96pt,0,12.96pt,0">
                       <w:txbxContent>
                         <w:tbl>
@@ -509,11 +509,11 @@
                             <w:tblDescription w:val="Informações sobre contatos da empresa"/>
                           </w:tblPr>
                           <w:tblGrid>
-                            <w:gridCol w:w="2543"/>
-                            <w:gridCol w:w="428"/>
-                            <w:gridCol w:w="2550"/>
-                            <w:gridCol w:w="428"/>
-                            <w:gridCol w:w="2547"/>
+                            <w:gridCol w:w="2647"/>
+                            <w:gridCol w:w="446"/>
+                            <w:gridCol w:w="2656"/>
+                            <w:gridCol w:w="446"/>
+                            <w:gridCol w:w="2652"/>
                           </w:tblGrid>
                           <w:tr>
                             <w:sdt>
@@ -706,7 +706,12 @@
                 <w:t>S</w:t>
               </w:r>
               <w:r>
-                <w:t>umário</w:t>
+                <w:t>um</w:t>
+              </w:r>
+              <w:bookmarkStart w:id="0" w:name="_GoBack"/>
+              <w:bookmarkEnd w:id="0"/>
+              <w:r>
+                <w:t>ário</w:t>
               </w:r>
             </w:p>
             <w:p>
@@ -755,7 +760,7 @@
                 </w:rPr>
                 <w:fldChar w:fldCharType="separate"/>
               </w:r>
-              <w:hyperlink w:anchor="_Toc23749635" w:history="1">
+              <w:hyperlink w:anchor="_Toc24297799" w:history="1">
                 <w:r>
                   <w:rPr>
                     <w:rStyle w:val="Hyperlink"/>
@@ -786,7 +791,7 @@
                     <w:webHidden/>
                     <w:color w:val="7030A0"/>
                   </w:rPr>
-                  <w:instrText xml:space="preserve"> PAGEREF _Toc23749635 \h </w:instrText>
+                  <w:instrText xml:space="preserve"> PAGEREF _Toc24297799 \h </w:instrText>
                 </w:r>
                 <w:r>
                   <w:rPr>
@@ -830,7 +835,7 @@
                   <w:szCs w:val="22"/>
                 </w:rPr>
               </w:pPr>
-              <w:hyperlink w:anchor="_Toc23749636" w:history="1">
+              <w:hyperlink w:anchor="_Toc24297800" w:history="1">
                 <w:r>
                   <w:rPr>
                     <w:rStyle w:val="Hyperlink"/>
@@ -850,7 +855,7 @@
                   <w:szCs w:val="22"/>
                 </w:rPr>
               </w:pPr>
-              <w:hyperlink w:anchor="_Toc23749637" w:history="1">
+              <w:hyperlink w:anchor="_Toc24297801" w:history="1">
                 <w:r>
                   <w:rPr>
                     <w:rStyle w:val="Hyperlink"/>
@@ -870,7 +875,7 @@
                   <w:szCs w:val="22"/>
                 </w:rPr>
               </w:pPr>
-              <w:hyperlink w:anchor="_Toc23749638" w:history="1">
+              <w:hyperlink w:anchor="_Toc24297802" w:history="1">
                 <w:r>
                   <w:rPr>
                     <w:rStyle w:val="Hyperlink"/>
@@ -892,7 +897,7 @@
                   <w:szCs w:val="22"/>
                 </w:rPr>
               </w:pPr>
-              <w:hyperlink w:anchor="_Toc23749639" w:history="1">
+              <w:hyperlink w:anchor="_Toc24297803" w:history="1">
                 <w:r>
                   <w:rPr>
                     <w:rStyle w:val="Hyperlink"/>
@@ -923,7 +928,7 @@
                     <w:webHidden/>
                     <w:color w:val="7030A0"/>
                   </w:rPr>
-                  <w:instrText xml:space="preserve"> PAGEREF _Toc23749639 \h </w:instrText>
+                  <w:instrText xml:space="preserve"> PAGEREF _Toc24297803 \h </w:instrText>
                 </w:r>
                 <w:r>
                   <w:rPr>
@@ -967,7 +972,7 @@
                   <w:szCs w:val="22"/>
                 </w:rPr>
               </w:pPr>
-              <w:hyperlink w:anchor="_Toc23749640" w:history="1">
+              <w:hyperlink w:anchor="_Toc24297804" w:history="1">
                 <w:r>
                   <w:rPr>
                     <w:rStyle w:val="Hyperlink"/>
@@ -987,7 +992,7 @@
                   <w:szCs w:val="22"/>
                 </w:rPr>
               </w:pPr>
-              <w:hyperlink w:anchor="_Toc23749641" w:history="1">
+              <w:hyperlink w:anchor="_Toc24297805" w:history="1">
                 <w:r>
                   <w:rPr>
                     <w:rStyle w:val="Hyperlink"/>
@@ -1009,7 +1014,7 @@
                   <w:szCs w:val="22"/>
                 </w:rPr>
               </w:pPr>
-              <w:hyperlink w:anchor="_Toc23749642" w:history="1">
+              <w:hyperlink w:anchor="_Toc24297806" w:history="1">
                 <w:r>
                   <w:rPr>
                     <w:rStyle w:val="Hyperlink"/>
@@ -1041,7 +1046,7 @@
                     <w:webHidden/>
                     <w:color w:val="7030A0"/>
                   </w:rPr>
-                  <w:instrText xml:space="preserve"> PAGEREF _Toc23749642 \h </w:instrText>
+                  <w:instrText xml:space="preserve"> PAGEREF _Toc24297806 \h </w:instrText>
                 </w:r>
                 <w:r>
                   <w:rPr>
@@ -1085,7 +1090,7 @@
                   <w:szCs w:val="22"/>
                 </w:rPr>
               </w:pPr>
-              <w:hyperlink w:anchor="_Toc23749643" w:history="1">
+              <w:hyperlink w:anchor="_Toc24297807" w:history="1">
                 <w:r>
                   <w:rPr>
                     <w:rStyle w:val="Hyperlink"/>
@@ -1105,7 +1110,7 @@
                   <w:szCs w:val="22"/>
                 </w:rPr>
               </w:pPr>
-              <w:hyperlink w:anchor="_Toc23749644" w:history="1">
+              <w:hyperlink w:anchor="_Toc24297808" w:history="1">
                 <w:r>
                   <w:rPr>
                     <w:rStyle w:val="Hyperlink"/>
@@ -1127,7 +1132,7 @@
                   <w:szCs w:val="22"/>
                 </w:rPr>
               </w:pPr>
-              <w:hyperlink w:anchor="_Toc23749645" w:history="1">
+              <w:hyperlink w:anchor="_Toc24297809" w:history="1">
                 <w:r>
                   <w:rPr>
                     <w:rStyle w:val="Hyperlink"/>
@@ -1158,7 +1163,7 @@
                     <w:webHidden/>
                     <w:color w:val="7030A0"/>
                   </w:rPr>
-                  <w:instrText xml:space="preserve"> PAGEREF _Toc23749645 \h </w:instrText>
+                  <w:instrText xml:space="preserve"> PAGEREF _Toc24297809 \h </w:instrText>
                 </w:r>
                 <w:r>
                   <w:rPr>
@@ -1202,7 +1207,7 @@
                   <w:szCs w:val="22"/>
                 </w:rPr>
               </w:pPr>
-              <w:hyperlink w:anchor="_Toc23749646" w:history="1">
+              <w:hyperlink w:anchor="_Toc24297810" w:history="1">
                 <w:r>
                   <w:rPr>
                     <w:rStyle w:val="Hyperlink"/>
@@ -1222,7 +1227,7 @@
                   <w:szCs w:val="22"/>
                 </w:rPr>
               </w:pPr>
-              <w:hyperlink w:anchor="_Toc23749647" w:history="1">
+              <w:hyperlink w:anchor="_Toc24297811" w:history="1">
                 <w:r>
                   <w:rPr>
                     <w:rStyle w:val="Hyperlink"/>
@@ -1242,7 +1247,7 @@
                   <w:szCs w:val="22"/>
                 </w:rPr>
               </w:pPr>
-              <w:hyperlink w:anchor="_Toc23749648" w:history="1">
+              <w:hyperlink w:anchor="_Toc24297812" w:history="1">
                 <w:r>
                   <w:rPr>
                     <w:rStyle w:val="Hyperlink"/>
@@ -1262,7 +1267,7 @@
                   <w:szCs w:val="22"/>
                 </w:rPr>
               </w:pPr>
-              <w:hyperlink w:anchor="_Toc23749649" w:history="1">
+              <w:hyperlink w:anchor="_Toc24297813" w:history="1">
                 <w:r>
                   <w:rPr>
                     <w:rStyle w:val="Hyperlink"/>
@@ -1282,7 +1287,7 @@
                   <w:szCs w:val="22"/>
                 </w:rPr>
               </w:pPr>
-              <w:hyperlink w:anchor="_Toc23749650" w:history="1">
+              <w:hyperlink w:anchor="_Toc24297814" w:history="1">
                 <w:r>
                   <w:rPr>
                     <w:rStyle w:val="Hyperlink"/>
@@ -1302,7 +1307,7 @@
                   <w:szCs w:val="22"/>
                 </w:rPr>
               </w:pPr>
-              <w:hyperlink w:anchor="_Toc23749651" w:history="1">
+              <w:hyperlink w:anchor="_Toc24297815" w:history="1">
                 <w:r>
                   <w:rPr>
                     <w:rStyle w:val="Hyperlink"/>
@@ -1322,7 +1327,7 @@
                   <w:szCs w:val="22"/>
                 </w:rPr>
               </w:pPr>
-              <w:hyperlink w:anchor="_Toc23749652" w:history="1">
+              <w:hyperlink w:anchor="_Toc24297816" w:history="1">
                 <w:r>
                   <w:rPr>
                     <w:rStyle w:val="Hyperlink"/>
@@ -1344,7 +1349,7 @@
                   <w:szCs w:val="22"/>
                 </w:rPr>
               </w:pPr>
-              <w:hyperlink w:anchor="_Toc23749653" w:history="1">
+              <w:hyperlink w:anchor="_Toc24297817" w:history="1">
                 <w:r>
                   <w:rPr>
                     <w:rStyle w:val="Hyperlink"/>
@@ -1375,7 +1380,7 @@
                     <w:webHidden/>
                     <w:color w:val="7030A0"/>
                   </w:rPr>
-                  <w:instrText xml:space="preserve"> PAGEREF _Toc23749653 \h </w:instrText>
+                  <w:instrText xml:space="preserve"> PAGEREF _Toc24297817 \h </w:instrText>
                 </w:r>
                 <w:r>
                   <w:rPr>
@@ -1419,7 +1424,7 @@
                   <w:szCs w:val="22"/>
                 </w:rPr>
               </w:pPr>
-              <w:hyperlink w:anchor="_Toc23749654" w:history="1">
+              <w:hyperlink w:anchor="_Toc24297818" w:history="1">
                 <w:r>
                   <w:rPr>
                     <w:rStyle w:val="Hyperlink"/>
@@ -1427,6 +1432,26 @@
                     <w:color w:val="7030A0"/>
                   </w:rPr>
                   <w:t>Semana 1</w:t>
+                </w:r>
+              </w:hyperlink>
+            </w:p>
+            <w:p>
+              <w:pPr>
+                <w:pStyle w:val="Sumrio2"/>
+                <w:rPr>
+                  <w:noProof/>
+                  <w:color w:val="7030A0"/>
+                  <w:szCs w:val="22"/>
+                </w:rPr>
+              </w:pPr>
+              <w:hyperlink w:anchor="_Toc24297819" w:history="1">
+                <w:r>
+                  <w:rPr>
+                    <w:rStyle w:val="Hyperlink"/>
+                    <w:noProof/>
+                    <w:color w:val="7030A0"/>
+                  </w:rPr>
+                  <w:t>Semana 2</w:t>
                 </w:r>
               </w:hyperlink>
             </w:p>
@@ -1455,14 +1480,12 @@
           <w:docGrid w:linePitch="360"/>
         </w:sectPr>
       </w:pPr>
-      <w:bookmarkStart w:id="0" w:name="_GoBack"/>
-      <w:bookmarkEnd w:id="0"/>
     </w:p>
     <w:p>
       <w:pPr>
         <w:pStyle w:val="cabealho1"/>
       </w:pPr>
-      <w:bookmarkStart w:id="1" w:name="_Toc23749635"/>
+      <w:bookmarkStart w:id="1" w:name="_Toc24297799"/>
       <w:r>
         <w:lastRenderedPageBreak/>
         <w:t>Resumo</w:t>
@@ -1477,7 +1500,7 @@
       <w:pPr>
         <w:pStyle w:val="cabealho2"/>
       </w:pPr>
-      <w:bookmarkStart w:id="2" w:name="_Toc23749636"/>
+      <w:bookmarkStart w:id="2" w:name="_Toc24297800"/>
       <w:r>
         <w:t>Objetivos</w:t>
       </w:r>
@@ -1503,7 +1526,7 @@
       <w:pPr>
         <w:pStyle w:val="cabealho2"/>
       </w:pPr>
-      <w:bookmarkStart w:id="3" w:name="_Toc23749637"/>
+      <w:bookmarkStart w:id="3" w:name="_Toc24297801"/>
       <w:r>
         <w:t xml:space="preserve">Descrição do </w:t>
       </w:r>
@@ -1525,7 +1548,7 @@
       <w:pPr>
         <w:pStyle w:val="cabealho2"/>
       </w:pPr>
-      <w:bookmarkStart w:id="4" w:name="_Toc23749638"/>
+      <w:bookmarkStart w:id="4" w:name="_Toc24297802"/>
       <w:r>
         <w:t xml:space="preserve">Resumo </w:t>
       </w:r>
@@ -1579,7 +1602,7 @@
       <w:pPr>
         <w:pStyle w:val="cabealho1"/>
       </w:pPr>
-      <w:bookmarkStart w:id="5" w:name="_Toc23749639"/>
+      <w:bookmarkStart w:id="5" w:name="_Toc24297803"/>
       <w:r>
         <w:lastRenderedPageBreak/>
         <w:t xml:space="preserve">Sprint </w:t>
@@ -1606,7 +1629,7 @@
       <w:pPr>
         <w:pStyle w:val="cabealho2"/>
       </w:pPr>
-      <w:bookmarkStart w:id="6" w:name="_Toc23749640"/>
+      <w:bookmarkStart w:id="6" w:name="_Toc24297804"/>
       <w:r>
         <w:t xml:space="preserve">Semana </w:t>
       </w:r>
@@ -1780,7 +1803,7 @@
       <w:pPr>
         <w:pStyle w:val="cabealho2"/>
       </w:pPr>
-      <w:bookmarkStart w:id="7" w:name="_Toc23749641"/>
+      <w:bookmarkStart w:id="7" w:name="_Toc24297805"/>
       <w:r>
         <w:lastRenderedPageBreak/>
         <w:t xml:space="preserve">Semana </w:t>
@@ -1952,7 +1975,7 @@
           <w:lang w:val="en-US"/>
         </w:rPr>
       </w:pPr>
-      <w:bookmarkStart w:id="8" w:name="_Toc23749642"/>
+      <w:bookmarkStart w:id="8" w:name="_Toc24297806"/>
       <w:r>
         <w:rPr>
           <w:lang w:val="en-US"/>
@@ -2004,7 +2027,7 @@
       <w:pPr>
         <w:pStyle w:val="cabealho2"/>
       </w:pPr>
-      <w:bookmarkStart w:id="9" w:name="_Toc23749643"/>
+      <w:bookmarkStart w:id="9" w:name="_Toc24297807"/>
       <w:r>
         <w:t>Semana 1</w:t>
       </w:r>
@@ -2157,7 +2180,7 @@
       <w:pPr>
         <w:pStyle w:val="cabealho2"/>
       </w:pPr>
-      <w:bookmarkStart w:id="10" w:name="_Toc23749644"/>
+      <w:bookmarkStart w:id="10" w:name="_Toc24297808"/>
       <w:r>
         <w:lastRenderedPageBreak/>
         <w:t>Semana 2</w:t>
@@ -2355,7 +2378,7 @@
       <w:pPr>
         <w:pStyle w:val="cabealho1"/>
       </w:pPr>
-      <w:bookmarkStart w:id="11" w:name="_Toc23749645"/>
+      <w:bookmarkStart w:id="11" w:name="_Toc24297809"/>
       <w:r>
         <w:lastRenderedPageBreak/>
         <w:t>Sprint 4</w:t>
@@ -2381,7 +2404,7 @@
       <w:pPr>
         <w:pStyle w:val="cabealho2"/>
       </w:pPr>
-      <w:bookmarkStart w:id="12" w:name="_Toc23749646"/>
+      <w:bookmarkStart w:id="12" w:name="_Toc24297810"/>
       <w:r>
         <w:t>Semana 1</w:t>
       </w:r>
@@ -2553,7 +2576,7 @@
       <w:pPr>
         <w:pStyle w:val="cabealho2"/>
       </w:pPr>
-      <w:bookmarkStart w:id="13" w:name="_Toc23749647"/>
+      <w:bookmarkStart w:id="13" w:name="_Toc24297811"/>
       <w:r>
         <w:lastRenderedPageBreak/>
         <w:t>Semana 2</w:t>
@@ -2766,7 +2789,7 @@
       <w:pPr>
         <w:pStyle w:val="cabealho2"/>
       </w:pPr>
-      <w:bookmarkStart w:id="14" w:name="_Toc23749648"/>
+      <w:bookmarkStart w:id="14" w:name="_Toc24297812"/>
       <w:r>
         <w:lastRenderedPageBreak/>
         <w:t>Semana 3</w:t>
@@ -2967,7 +2990,7 @@
       <w:pPr>
         <w:pStyle w:val="cabealho2"/>
       </w:pPr>
-      <w:bookmarkStart w:id="15" w:name="_Toc23749649"/>
+      <w:bookmarkStart w:id="15" w:name="_Toc24297813"/>
       <w:r>
         <w:lastRenderedPageBreak/>
         <w:t>Semana 4</w:t>
@@ -3180,7 +3203,7 @@
       <w:pPr>
         <w:pStyle w:val="cabealho2"/>
       </w:pPr>
-      <w:bookmarkStart w:id="16" w:name="_Toc23749650"/>
+      <w:bookmarkStart w:id="16" w:name="_Toc24297814"/>
       <w:r>
         <w:lastRenderedPageBreak/>
         <w:t>Semana 5</w:t>
@@ -3393,7 +3416,7 @@
       <w:pPr>
         <w:pStyle w:val="cabealho2"/>
       </w:pPr>
-      <w:bookmarkStart w:id="17" w:name="_Toc23749651"/>
+      <w:bookmarkStart w:id="17" w:name="_Toc24297815"/>
       <w:r>
         <w:lastRenderedPageBreak/>
         <w:t>Semana 6</w:t>
@@ -3600,15 +3623,489 @@
       <w:pPr>
         <w:pStyle w:val="cabealho2"/>
       </w:pPr>
-      <w:bookmarkStart w:id="18" w:name="_Toc23749652"/>
+      <w:bookmarkStart w:id="18" w:name="_Toc24297816"/>
+      <w:r>
+        <w:lastRenderedPageBreak/>
+        <w:t>Semana 7</w:t>
+      </w:r>
+      <w:bookmarkEnd w:id="18"/>
+    </w:p>
+    <w:p>
+      <w:pPr>
+        <w:ind w:firstLine="720"/>
+        <w:jc w:val="both"/>
+      </w:pPr>
+      <w:r>
+        <w:t>Este relatório reúne as atividades acompanhadas durante a semana 7 da sprint 4 do curso CodeXP – turma B.</w:t>
+      </w:r>
+    </w:p>
+    <w:p>
+      <w:pPr>
+        <w:ind w:firstLine="720"/>
+        <w:jc w:val="both"/>
+        <w:rPr>
+          <w:lang w:eastAsia="en-US"/>
+        </w:rPr>
+      </w:pPr>
+    </w:p>
+    <w:p>
+      <w:pPr>
+        <w:pStyle w:val="cabealho3"/>
+      </w:pPr>
+      <w:r>
+        <w:t>Resumo da semana 6</w:t>
+      </w:r>
+    </w:p>
+    <w:p>
+      <w:pPr>
+        <w:ind w:firstLine="720"/>
+        <w:jc w:val="both"/>
+      </w:pPr>
+      <w:r>
+        <w:t>Durante a semana foi finalizado os métodos CRUD de todos os controllers, configuração e geração de token, usando o projeto Gufos como exemplo.</w:t>
+      </w:r>
+    </w:p>
+    <w:p>
+      <w:pPr>
+        <w:ind w:firstLine="720"/>
+        <w:jc w:val="both"/>
+      </w:pPr>
+      <w:r>
+        <w:t>Em seguida, os grupos aplicaram os conceitos no projeto Linx.</w:t>
+      </w:r>
+    </w:p>
+    <w:p>
+      <w:pPr>
+        <w:ind w:firstLine="720"/>
+        <w:jc w:val="both"/>
+        <w:rPr>
+          <w:lang w:eastAsia="en-US"/>
+        </w:rPr>
+      </w:pPr>
+    </w:p>
+    <w:p>
+      <w:pPr>
+        <w:pStyle w:val="cabealho3"/>
+      </w:pPr>
+      <w:r>
+        <w:t>Feedback</w:t>
+      </w:r>
+    </w:p>
+    <w:p>
+      <w:pPr>
+        <w:ind w:firstLine="720"/>
+        <w:jc w:val="both"/>
+      </w:pPr>
+      <w:r>
+        <w:t xml:space="preserve">Os </w:t>
+      </w:r>
+      <w:r>
+        <w:t>conteúdos de back</w:t>
+      </w:r>
+      <w:r>
+        <w:t>-</w:t>
+      </w:r>
+      <w:r>
+        <w:t>end têm sido absorvidos de maneira mais tranquila do que os demais assuntos</w:t>
+      </w:r>
+      <w:r>
+        <w:t>.</w:t>
+      </w:r>
+    </w:p>
+    <w:p>
+      <w:pPr>
+        <w:ind w:firstLine="720"/>
+        <w:jc w:val="both"/>
+        <w:rPr>
+          <w:lang w:eastAsia="en-US"/>
+        </w:rPr>
+      </w:pPr>
+    </w:p>
+    <w:p>
+      <w:pPr>
+        <w:ind w:firstLine="720"/>
+        <w:jc w:val="both"/>
+        <w:rPr>
+          <w:lang w:eastAsia="en-US"/>
+        </w:rPr>
+      </w:pPr>
+    </w:p>
+    <w:p>
+      <w:pPr>
+        <w:ind w:firstLine="720"/>
+        <w:jc w:val="both"/>
+        <w:rPr>
+          <w:lang w:eastAsia="en-US"/>
+        </w:rPr>
+      </w:pPr>
+    </w:p>
+    <w:p>
+      <w:pPr>
+        <w:ind w:firstLine="720"/>
+        <w:jc w:val="both"/>
+        <w:rPr>
+          <w:lang w:eastAsia="en-US"/>
+        </w:rPr>
+      </w:pPr>
+    </w:p>
+    <w:p>
+      <w:pPr>
+        <w:ind w:firstLine="720"/>
+        <w:jc w:val="both"/>
+        <w:rPr>
+          <w:lang w:eastAsia="en-US"/>
+        </w:rPr>
+      </w:pPr>
+    </w:p>
+    <w:p>
+      <w:pPr>
+        <w:ind w:firstLine="720"/>
+        <w:jc w:val="both"/>
+        <w:rPr>
+          <w:lang w:eastAsia="en-US"/>
+        </w:rPr>
+      </w:pPr>
+    </w:p>
+    <w:p>
+      <w:pPr>
+        <w:ind w:firstLine="720"/>
+        <w:jc w:val="both"/>
+        <w:rPr>
+          <w:lang w:eastAsia="en-US"/>
+        </w:rPr>
+      </w:pPr>
+    </w:p>
+    <w:p>
+      <w:pPr>
+        <w:ind w:firstLine="720"/>
+        <w:jc w:val="both"/>
+        <w:rPr>
+          <w:lang w:eastAsia="en-US"/>
+        </w:rPr>
+      </w:pPr>
+    </w:p>
+    <w:p>
+      <w:pPr>
+        <w:ind w:firstLine="720"/>
+        <w:jc w:val="both"/>
+        <w:rPr>
+          <w:lang w:eastAsia="en-US"/>
+        </w:rPr>
+      </w:pPr>
+    </w:p>
+    <w:p>
+      <w:pPr>
+        <w:ind w:firstLine="720"/>
+        <w:jc w:val="both"/>
+        <w:rPr>
+          <w:lang w:eastAsia="en-US"/>
+        </w:rPr>
+      </w:pPr>
+    </w:p>
+    <w:p>
+      <w:pPr>
+        <w:ind w:firstLine="720"/>
+        <w:jc w:val="both"/>
+        <w:rPr>
+          <w:lang w:eastAsia="en-US"/>
+        </w:rPr>
+      </w:pPr>
+    </w:p>
+    <w:p>
+      <w:pPr>
+        <w:ind w:firstLine="720"/>
+        <w:jc w:val="both"/>
+        <w:rPr>
+          <w:lang w:eastAsia="en-US"/>
+        </w:rPr>
+      </w:pPr>
+    </w:p>
+    <w:p>
+      <w:pPr>
+        <w:ind w:firstLine="720"/>
+        <w:jc w:val="both"/>
+        <w:rPr>
+          <w:lang w:eastAsia="en-US"/>
+        </w:rPr>
+      </w:pPr>
+    </w:p>
+    <w:p>
+      <w:pPr>
+        <w:ind w:firstLine="720"/>
+        <w:jc w:val="both"/>
+        <w:rPr>
+          <w:lang w:eastAsia="en-US"/>
+        </w:rPr>
+      </w:pPr>
+    </w:p>
+    <w:p>
+      <w:pPr>
+        <w:ind w:firstLine="720"/>
+        <w:jc w:val="both"/>
+        <w:rPr>
+          <w:lang w:eastAsia="en-US"/>
+        </w:rPr>
+      </w:pPr>
+    </w:p>
+    <w:p>
+      <w:pPr>
+        <w:pStyle w:val="cabealho1"/>
+      </w:pPr>
+      <w:bookmarkStart w:id="19" w:name="_Toc24297817"/>
+      <w:r>
+        <w:lastRenderedPageBreak/>
+        <w:t xml:space="preserve">Sprint </w:t>
+      </w:r>
+      <w:r>
+        <w:t>5</w:t>
+      </w:r>
+      <w:bookmarkEnd w:id="19"/>
+    </w:p>
+    <w:p>
+      <w:pPr>
+        <w:ind w:firstLine="720"/>
+        <w:jc w:val="both"/>
+      </w:pPr>
+      <w:r>
+        <w:t xml:space="preserve">A sprint </w:t>
+      </w:r>
+      <w:r>
+        <w:t xml:space="preserve">5 </w:t>
+      </w:r>
+      <w:r>
+        <w:t>compreende a integração do banco de dados com o back-end</w:t>
+      </w:r>
+      <w:r>
+        <w:t>.</w:t>
+      </w:r>
+    </w:p>
+    <w:p>
+      <w:pPr>
+        <w:ind w:firstLine="720"/>
+        <w:jc w:val="both"/>
+      </w:pPr>
+    </w:p>
+    <w:p>
+      <w:pPr>
+        <w:pStyle w:val="cabealho2"/>
+      </w:pPr>
+      <w:bookmarkStart w:id="20" w:name="_Toc24297818"/>
+      <w:r>
+        <w:t>Semana 1</w:t>
+      </w:r>
+      <w:bookmarkEnd w:id="20"/>
+    </w:p>
+    <w:p>
+      <w:pPr>
+        <w:ind w:firstLine="720"/>
+        <w:jc w:val="both"/>
+      </w:pPr>
+      <w:r>
+        <w:t xml:space="preserve">Este relatório reúne as atividades acompanhadas durante a semana 1 da sprint </w:t>
+      </w:r>
+      <w:r>
+        <w:t>5</w:t>
+      </w:r>
+      <w:r>
+        <w:t xml:space="preserve"> do curso CodeXP – turma B</w:t>
+      </w:r>
+      <w:r>
+        <w:t>.</w:t>
+      </w:r>
+    </w:p>
+    <w:p>
+      <w:pPr>
+        <w:ind w:firstLine="720"/>
+        <w:jc w:val="both"/>
+        <w:rPr>
+          <w:lang w:eastAsia="en-US"/>
+        </w:rPr>
+      </w:pPr>
+    </w:p>
+    <w:p>
+      <w:pPr>
+        <w:pStyle w:val="cabealho3"/>
+      </w:pPr>
+      <w:r>
+        <w:t>Resumo da semana 1</w:t>
+      </w:r>
+    </w:p>
+    <w:p>
+      <w:pPr>
+        <w:ind w:firstLine="720"/>
+        <w:jc w:val="both"/>
+      </w:pPr>
+      <w:r>
+        <w:t xml:space="preserve">Durante a </w:t>
+      </w:r>
+      <w:r>
+        <w:t>semana os grupos continuaram o desenvolvimento do back</w:t>
+      </w:r>
+      <w:r>
+        <w:t>-</w:t>
+      </w:r>
+      <w:r>
+        <w:t>end para o projeto Linx</w:t>
+      </w:r>
+      <w:r>
+        <w:t>.</w:t>
+      </w:r>
+    </w:p>
+    <w:p>
+      <w:pPr>
+        <w:ind w:firstLine="720"/>
+        <w:jc w:val="both"/>
+        <w:rPr>
+          <w:lang w:eastAsia="en-US"/>
+        </w:rPr>
+      </w:pPr>
+    </w:p>
+    <w:p>
+      <w:pPr>
+        <w:pStyle w:val="cabealho3"/>
+      </w:pPr>
+      <w:r>
+        <w:t>Feedback</w:t>
+      </w:r>
+    </w:p>
+    <w:p>
+      <w:pPr>
+        <w:ind w:firstLine="720"/>
+        <w:jc w:val="both"/>
+        <w:rPr>
+          <w:lang w:eastAsia="en-US"/>
+        </w:rPr>
+      </w:pPr>
+      <w:r>
+        <w:t xml:space="preserve">Algumas </w:t>
+      </w:r>
+      <w:r>
+        <w:t>dificuldades foram encontradas devido à complexidade de cada projeto e das implementações imaginadas pelos grupos, porém com o auxílio dos professores e mentores o desenvolvimento dos projetos está fluindo</w:t>
+      </w:r>
+      <w:r>
+        <w:t>.</w:t>
+      </w:r>
+    </w:p>
+    <w:p>
+      <w:pPr>
+        <w:jc w:val="both"/>
+        <w:rPr>
+          <w:lang w:eastAsia="en-US"/>
+        </w:rPr>
+      </w:pPr>
+    </w:p>
+    <w:p>
+      <w:pPr>
+        <w:ind w:firstLine="720"/>
+        <w:jc w:val="both"/>
+        <w:rPr>
+          <w:lang w:eastAsia="en-US"/>
+        </w:rPr>
+      </w:pPr>
+    </w:p>
+    <w:p>
+      <w:pPr>
+        <w:ind w:firstLine="720"/>
+        <w:jc w:val="both"/>
+        <w:rPr>
+          <w:lang w:eastAsia="en-US"/>
+        </w:rPr>
+      </w:pPr>
+    </w:p>
+    <w:p>
+      <w:pPr>
+        <w:ind w:firstLine="720"/>
+        <w:jc w:val="both"/>
+        <w:rPr>
+          <w:lang w:eastAsia="en-US"/>
+        </w:rPr>
+      </w:pPr>
+    </w:p>
+    <w:p>
+      <w:pPr>
+        <w:ind w:firstLine="720"/>
+        <w:jc w:val="both"/>
+        <w:rPr>
+          <w:lang w:eastAsia="en-US"/>
+        </w:rPr>
+      </w:pPr>
+    </w:p>
+    <w:p>
+      <w:pPr>
+        <w:ind w:firstLine="720"/>
+        <w:jc w:val="both"/>
+        <w:rPr>
+          <w:lang w:eastAsia="en-US"/>
+        </w:rPr>
+      </w:pPr>
+    </w:p>
+    <w:p>
+      <w:pPr>
+        <w:ind w:firstLine="720"/>
+        <w:jc w:val="both"/>
+        <w:rPr>
+          <w:lang w:eastAsia="en-US"/>
+        </w:rPr>
+      </w:pPr>
+    </w:p>
+    <w:p>
+      <w:pPr>
+        <w:ind w:firstLine="720"/>
+        <w:jc w:val="both"/>
+        <w:rPr>
+          <w:lang w:eastAsia="en-US"/>
+        </w:rPr>
+      </w:pPr>
+    </w:p>
+    <w:p>
+      <w:pPr>
+        <w:ind w:firstLine="720"/>
+        <w:jc w:val="both"/>
+        <w:rPr>
+          <w:lang w:eastAsia="en-US"/>
+        </w:rPr>
+      </w:pPr>
+    </w:p>
+    <w:p>
+      <w:pPr>
+        <w:ind w:firstLine="720"/>
+        <w:jc w:val="both"/>
+        <w:rPr>
+          <w:lang w:eastAsia="en-US"/>
+        </w:rPr>
+      </w:pPr>
+    </w:p>
+    <w:p>
+      <w:pPr>
+        <w:ind w:firstLine="720"/>
+        <w:jc w:val="both"/>
+        <w:rPr>
+          <w:lang w:eastAsia="en-US"/>
+        </w:rPr>
+      </w:pPr>
+    </w:p>
+    <w:p>
+      <w:pPr>
+        <w:ind w:firstLine="720"/>
+        <w:jc w:val="both"/>
+        <w:rPr>
+          <w:lang w:eastAsia="en-US"/>
+        </w:rPr>
+      </w:pPr>
+    </w:p>
+    <w:p>
+      <w:pPr>
+        <w:pStyle w:val="cabealho2"/>
+      </w:pPr>
+      <w:bookmarkStart w:id="21" w:name="_Toc24297819"/>
       <w:r>
         <w:lastRenderedPageBreak/>
         <w:t xml:space="preserve">Semana </w:t>
       </w:r>
       <w:r>
-        <w:t>7</w:t>
-      </w:r>
-      <w:bookmarkEnd w:id="18"/>
+        <w:t>2</w:t>
+      </w:r>
+      <w:bookmarkEnd w:id="21"/>
     </w:p>
     <w:p>
       <w:pPr>
@@ -3619,10 +4116,16 @@
         <w:t xml:space="preserve">Este relatório reúne as atividades acompanhadas durante a semana </w:t>
       </w:r>
       <w:r>
-        <w:t>7</w:t>
-      </w:r>
-      <w:r>
-        <w:t xml:space="preserve"> da sprint 4 do curso CodeXP – turma B.</w:t>
+        <w:t>2</w:t>
+      </w:r>
+      <w:r>
+        <w:t xml:space="preserve"> da sprint </w:t>
+      </w:r>
+      <w:r>
+        <w:t>5</w:t>
+      </w:r>
+      <w:r>
+        <w:t xml:space="preserve"> do curso CodeXP – turma B.</w:t>
       </w:r>
     </w:p>
     <w:p>
@@ -3639,28 +4142,25 @@
         <w:pStyle w:val="cabealho3"/>
       </w:pPr>
       <w:r>
-        <w:t>Resumo da semana 6</w:t>
-      </w:r>
-    </w:p>
-    <w:p>
-      <w:pPr>
-        <w:ind w:firstLine="720"/>
-        <w:jc w:val="both"/>
-      </w:pPr>
-      <w:r>
-        <w:t xml:space="preserve">Durante a </w:t>
-      </w:r>
-      <w:r>
-        <w:t>semana foi finalizado os métodos CRUD de todos os controllers, configuração e geração de token, usando o projeto Gufos como exemplo.</w:t>
-      </w:r>
-    </w:p>
-    <w:p>
-      <w:pPr>
-        <w:ind w:firstLine="720"/>
-        <w:jc w:val="both"/>
-      </w:pPr>
-      <w:r>
-        <w:t>Em seguida, os grupos aplicaram os conceitos no projeto Linx.</w:t>
+        <w:t xml:space="preserve">Resumo da semana </w:t>
+      </w:r>
+      <w:r>
+        <w:t>2</w:t>
+      </w:r>
+    </w:p>
+    <w:p>
+      <w:pPr>
+        <w:ind w:firstLine="720"/>
+        <w:jc w:val="both"/>
+      </w:pPr>
+      <w:r>
+        <w:t xml:space="preserve">Durante </w:t>
+      </w:r>
+      <w:r>
+        <w:t>a semana foi finalizado os métodos CRUD do projeto Linx</w:t>
+      </w:r>
+      <w:r>
+        <w:t>.</w:t>
       </w:r>
     </w:p>
     <w:p>
@@ -3685,303 +4185,20 @@
         <w:ind w:firstLine="720"/>
         <w:jc w:val="both"/>
       </w:pPr>
+      <w:proofErr w:type="gramStart"/>
       <w:r>
         <w:t xml:space="preserve">Os </w:t>
       </w:r>
       <w:r>
-        <w:t>conteúdos de back</w:t>
-      </w:r>
-      <w:r>
-        <w:t>-</w:t>
-      </w:r>
-      <w:r>
-        <w:t>end têm sido absorvidos de maneira mais tranquila do que os demais assuntos</w:t>
+        <w:t>acompanhamento</w:t>
+      </w:r>
+      <w:proofErr w:type="gramEnd"/>
+      <w:r>
+        <w:t xml:space="preserve"> desta sprint foi mais curto devido às atividades do SAEP, mas pelo pouco que foi possível observar todos os grupos conseguiram desenvolver os projetos</w:t>
       </w:r>
       <w:r>
         <w:t>.</w:t>
       </w:r>
-    </w:p>
-    <w:p>
-      <w:pPr>
-        <w:ind w:firstLine="720"/>
-        <w:jc w:val="both"/>
-        <w:rPr>
-          <w:lang w:eastAsia="en-US"/>
-        </w:rPr>
-      </w:pPr>
-    </w:p>
-    <w:p>
-      <w:pPr>
-        <w:ind w:firstLine="720"/>
-        <w:jc w:val="both"/>
-        <w:rPr>
-          <w:lang w:eastAsia="en-US"/>
-        </w:rPr>
-      </w:pPr>
-    </w:p>
-    <w:p>
-      <w:pPr>
-        <w:ind w:firstLine="720"/>
-        <w:jc w:val="both"/>
-        <w:rPr>
-          <w:lang w:eastAsia="en-US"/>
-        </w:rPr>
-      </w:pPr>
-    </w:p>
-    <w:p>
-      <w:pPr>
-        <w:ind w:firstLine="720"/>
-        <w:jc w:val="both"/>
-        <w:rPr>
-          <w:lang w:eastAsia="en-US"/>
-        </w:rPr>
-      </w:pPr>
-    </w:p>
-    <w:p>
-      <w:pPr>
-        <w:ind w:firstLine="720"/>
-        <w:jc w:val="both"/>
-        <w:rPr>
-          <w:lang w:eastAsia="en-US"/>
-        </w:rPr>
-      </w:pPr>
-    </w:p>
-    <w:p>
-      <w:pPr>
-        <w:ind w:firstLine="720"/>
-        <w:jc w:val="both"/>
-        <w:rPr>
-          <w:lang w:eastAsia="en-US"/>
-        </w:rPr>
-      </w:pPr>
-    </w:p>
-    <w:p>
-      <w:pPr>
-        <w:ind w:firstLine="720"/>
-        <w:jc w:val="both"/>
-        <w:rPr>
-          <w:lang w:eastAsia="en-US"/>
-        </w:rPr>
-      </w:pPr>
-    </w:p>
-    <w:p>
-      <w:pPr>
-        <w:ind w:firstLine="720"/>
-        <w:jc w:val="both"/>
-        <w:rPr>
-          <w:lang w:eastAsia="en-US"/>
-        </w:rPr>
-      </w:pPr>
-    </w:p>
-    <w:p>
-      <w:pPr>
-        <w:ind w:firstLine="720"/>
-        <w:jc w:val="both"/>
-        <w:rPr>
-          <w:lang w:eastAsia="en-US"/>
-        </w:rPr>
-      </w:pPr>
-    </w:p>
-    <w:p>
-      <w:pPr>
-        <w:ind w:firstLine="720"/>
-        <w:jc w:val="both"/>
-        <w:rPr>
-          <w:lang w:eastAsia="en-US"/>
-        </w:rPr>
-      </w:pPr>
-    </w:p>
-    <w:p>
-      <w:pPr>
-        <w:ind w:firstLine="720"/>
-        <w:jc w:val="both"/>
-        <w:rPr>
-          <w:lang w:eastAsia="en-US"/>
-        </w:rPr>
-      </w:pPr>
-    </w:p>
-    <w:p>
-      <w:pPr>
-        <w:ind w:firstLine="720"/>
-        <w:jc w:val="both"/>
-        <w:rPr>
-          <w:lang w:eastAsia="en-US"/>
-        </w:rPr>
-      </w:pPr>
-    </w:p>
-    <w:p>
-      <w:pPr>
-        <w:ind w:firstLine="720"/>
-        <w:jc w:val="both"/>
-        <w:rPr>
-          <w:lang w:eastAsia="en-US"/>
-        </w:rPr>
-      </w:pPr>
-    </w:p>
-    <w:p>
-      <w:pPr>
-        <w:ind w:firstLine="720"/>
-        <w:jc w:val="both"/>
-        <w:rPr>
-          <w:lang w:eastAsia="en-US"/>
-        </w:rPr>
-      </w:pPr>
-    </w:p>
-    <w:p>
-      <w:pPr>
-        <w:ind w:firstLine="720"/>
-        <w:jc w:val="both"/>
-        <w:rPr>
-          <w:lang w:eastAsia="en-US"/>
-        </w:rPr>
-      </w:pPr>
-    </w:p>
-    <w:p>
-      <w:pPr>
-        <w:pStyle w:val="cabealho1"/>
-      </w:pPr>
-      <w:bookmarkStart w:id="19" w:name="_Toc23749653"/>
-      <w:r>
-        <w:lastRenderedPageBreak/>
-        <w:t xml:space="preserve">Sprint </w:t>
-      </w:r>
-      <w:r>
-        <w:t>5</w:t>
-      </w:r>
-      <w:bookmarkEnd w:id="19"/>
-    </w:p>
-    <w:p>
-      <w:pPr>
-        <w:ind w:firstLine="720"/>
-        <w:jc w:val="both"/>
-      </w:pPr>
-      <w:r>
-        <w:t xml:space="preserve">A sprint </w:t>
-      </w:r>
-      <w:r>
-        <w:t xml:space="preserve">5 </w:t>
-      </w:r>
-      <w:r>
-        <w:t>compreende a integração do banco de dados com o back-end</w:t>
-      </w:r>
-      <w:r>
-        <w:t>.</w:t>
-      </w:r>
-    </w:p>
-    <w:p>
-      <w:pPr>
-        <w:ind w:firstLine="720"/>
-        <w:jc w:val="both"/>
-      </w:pPr>
-    </w:p>
-    <w:p>
-      <w:pPr>
-        <w:pStyle w:val="cabealho2"/>
-      </w:pPr>
-      <w:bookmarkStart w:id="20" w:name="_Toc23749654"/>
-      <w:r>
-        <w:t>Semana 1</w:t>
-      </w:r>
-      <w:bookmarkEnd w:id="20"/>
-    </w:p>
-    <w:p>
-      <w:pPr>
-        <w:ind w:firstLine="720"/>
-        <w:jc w:val="both"/>
-      </w:pPr>
-      <w:r>
-        <w:t xml:space="preserve">Este relatório reúne as atividades acompanhadas durante a semana 1 da sprint </w:t>
-      </w:r>
-      <w:r>
-        <w:t>5</w:t>
-      </w:r>
-      <w:r>
-        <w:t xml:space="preserve"> do curso CodeXP – turma B</w:t>
-      </w:r>
-      <w:r>
-        <w:t>.</w:t>
-      </w:r>
-    </w:p>
-    <w:p>
-      <w:pPr>
-        <w:ind w:firstLine="720"/>
-        <w:jc w:val="both"/>
-        <w:rPr>
-          <w:lang w:eastAsia="en-US"/>
-        </w:rPr>
-      </w:pPr>
-    </w:p>
-    <w:p>
-      <w:pPr>
-        <w:pStyle w:val="cabealho3"/>
-      </w:pPr>
-      <w:r>
-        <w:t>Resumo da semana 1</w:t>
-      </w:r>
-    </w:p>
-    <w:p>
-      <w:pPr>
-        <w:ind w:firstLine="720"/>
-        <w:jc w:val="both"/>
-      </w:pPr>
-      <w:r>
-        <w:t xml:space="preserve">Durante a </w:t>
-      </w:r>
-      <w:r>
-        <w:t>semana os grupos continuaram o desenvolvimento do back</w:t>
-      </w:r>
-      <w:r>
-        <w:t>-</w:t>
-      </w:r>
-      <w:r>
-        <w:t>end para o projeto Linx</w:t>
-      </w:r>
-      <w:r>
-        <w:t>.</w:t>
-      </w:r>
-    </w:p>
-    <w:p>
-      <w:pPr>
-        <w:ind w:firstLine="720"/>
-        <w:jc w:val="both"/>
-        <w:rPr>
-          <w:lang w:eastAsia="en-US"/>
-        </w:rPr>
-      </w:pPr>
-    </w:p>
-    <w:p>
-      <w:pPr>
-        <w:pStyle w:val="cabealho3"/>
-      </w:pPr>
-      <w:r>
-        <w:t>Feedback</w:t>
-      </w:r>
-    </w:p>
-    <w:p>
-      <w:pPr>
-        <w:ind w:firstLine="720"/>
-        <w:jc w:val="both"/>
-        <w:rPr>
-          <w:lang w:eastAsia="en-US"/>
-        </w:rPr>
-      </w:pPr>
-      <w:r>
-        <w:t xml:space="preserve">Algumas </w:t>
-      </w:r>
-      <w:r>
-        <w:t>dificuldades foram encontradas devido à complexidade de cada projeto e das implementações imaginadas pelos grupos, porém com o auxílio dos professores e mentores o desenvolvimento dos projetos está fluindo</w:t>
-      </w:r>
-      <w:r>
-        <w:t>.</w:t>
-      </w:r>
-    </w:p>
-    <w:p>
-      <w:pPr>
-        <w:jc w:val="both"/>
-        <w:rPr>
-          <w:lang w:eastAsia="en-US"/>
-        </w:rPr>
-      </w:pPr>
     </w:p>
     <w:p>
       <w:pPr>
@@ -4573,7 +4790,7 @@
       </w:pPr>
     </w:pPrDefault>
   </w:docDefaults>
-  <w:latentStyles w:defLockedState="0" w:defUIPriority="99" w:defSemiHidden="0" w:defUnhideWhenUsed="0" w:defQFormat="0" w:count="375">
+  <w:latentStyles w:defLockedState="0" w:defUIPriority="99" w:defSemiHidden="0" w:defUnhideWhenUsed="0" w:defQFormat="0" w:count="376">
     <w:lsdException w:name="Normal" w:uiPriority="0" w:qFormat="1"/>
     <w:lsdException w:name="heading 1" w:uiPriority="9" w:qFormat="1"/>
     <w:lsdException w:name="heading 2" w:semiHidden="1" w:uiPriority="9" w:unhideWhenUsed="1" w:qFormat="1"/>
@@ -4679,7 +4896,6 @@
     <w:lsdException w:name="HTML Sample" w:semiHidden="1" w:unhideWhenUsed="1"/>
     <w:lsdException w:name="HTML Typewriter" w:semiHidden="1" w:unhideWhenUsed="1"/>
     <w:lsdException w:name="HTML Variable" w:semiHidden="1" w:unhideWhenUsed="1"/>
-    <w:lsdException w:name="Normal Table" w:semiHidden="1" w:unhideWhenUsed="1"/>
     <w:lsdException w:name="annotation subject" w:semiHidden="1" w:unhideWhenUsed="1"/>
     <w:lsdException w:name="No List" w:semiHidden="1" w:unhideWhenUsed="1"/>
     <w:lsdException w:name="Outline List 1" w:semiHidden="1" w:unhideWhenUsed="1"/>
@@ -4726,10 +4942,8 @@
     <w:lsdException w:name="Table Subtle 2" w:semiHidden="1" w:unhideWhenUsed="1"/>
     <w:lsdException w:name="Table Web 1" w:semiHidden="1" w:unhideWhenUsed="1"/>
     <w:lsdException w:name="Table Web 2" w:semiHidden="1" w:unhideWhenUsed="1"/>
-    <w:lsdException w:name="Table Web 3" w:semiHidden="1" w:unhideWhenUsed="1"/>
     <w:lsdException w:name="Balloon Text" w:semiHidden="1" w:unhideWhenUsed="1"/>
     <w:lsdException w:name="Table Grid" w:uiPriority="39"/>
-    <w:lsdException w:name="Table Theme" w:semiHidden="1" w:unhideWhenUsed="1"/>
     <w:lsdException w:name="Placeholder Text" w:semiHidden="1"/>
     <w:lsdException w:name="No Spacing" w:uiPriority="1" w:qFormat="1"/>
     <w:lsdException w:name="Light Shading" w:uiPriority="60"/>
@@ -4949,6 +5163,7 @@
     <w:lsdException w:name="Smart Hyperlink" w:semiHidden="1" w:unhideWhenUsed="1"/>
     <w:lsdException w:name="Hashtag" w:semiHidden="1" w:unhideWhenUsed="1"/>
     <w:lsdException w:name="Unresolved Mention" w:semiHidden="1" w:unhideWhenUsed="1"/>
+    <w:lsdException w:name="Smart Link" w:semiHidden="1" w:unhideWhenUsed="1"/>
   </w:latentStyles>
   <w:style w:type="paragraph" w:default="1" w:styleId="Normal">
     <w:name w:val="Normal"/>
@@ -5955,7 +6170,7 @@
     <w:sig w:usb0="00000287" w:usb1="00000000" w:usb2="00000000" w:usb3="00000000" w:csb0="0000009F" w:csb1="00000000"/>
   </w:font>
   <w:font w:name="MS Mincho">
-    <w:altName w:val="MS Mincho"/>
+    <w:altName w:val="ＭＳ 明朝"/>
     <w:panose1 w:val="02020609040205080304"/>
     <w:charset w:val="80"/>
     <w:family w:val="modern"/>
@@ -5982,14 +6197,14 @@
     <w:charset w:val="00"/>
     <w:family w:val="swiss"/>
     <w:pitch w:val="variable"/>
-    <w:sig w:usb0="E0002AFF" w:usb1="C000247B" w:usb2="00000009" w:usb3="00000000" w:csb0="000001FF" w:csb1="00000000"/>
+    <w:sig w:usb0="E4002EFF" w:usb1="C000247B" w:usb2="00000009" w:usb3="00000000" w:csb0="000001FF" w:csb1="00000000"/>
   </w:font>
   <w:font w:name="Calibri Light">
     <w:panose1 w:val="020F0302020204030204"/>
     <w:charset w:val="00"/>
     <w:family w:val="swiss"/>
     <w:pitch w:val="variable"/>
-    <w:sig w:usb0="E0002AFF" w:usb1="C000247B" w:usb2="00000009" w:usb3="00000000" w:csb0="000001FF" w:csb1="00000000"/>
+    <w:sig w:usb0="E4002EFF" w:usb1="C000247B" w:usb2="00000009" w:usb3="00000000" w:csb0="000001FF" w:csb1="00000000"/>
   </w:font>
 </w:fonts>
 </file>
@@ -6024,6 +6239,7 @@
     <w:rsid w:val="00571EE0"/>
     <w:rsid w:val="006C61B4"/>
     <w:rsid w:val="006D2BA5"/>
+    <w:rsid w:val="006F35F9"/>
     <w:rsid w:val="00713AAB"/>
     <w:rsid w:val="007663D2"/>
     <w:rsid w:val="007D6563"/>
@@ -6072,7 +6288,7 @@
       </w:pPr>
     </w:pPrDefault>
   </w:docDefaults>
-  <w:latentStyles w:defLockedState="0" w:defUIPriority="99" w:defSemiHidden="0" w:defUnhideWhenUsed="0" w:defQFormat="0" w:count="375">
+  <w:latentStyles w:defLockedState="0" w:defUIPriority="99" w:defSemiHidden="0" w:defUnhideWhenUsed="0" w:defQFormat="0" w:count="376">
     <w:lsdException w:name="Normal" w:uiPriority="0" w:qFormat="1"/>
     <w:lsdException w:name="heading 1" w:uiPriority="9" w:qFormat="1"/>
     <w:lsdException w:name="heading 2" w:semiHidden="1" w:uiPriority="9" w:unhideWhenUsed="1" w:qFormat="1"/>
@@ -6178,7 +6394,6 @@
     <w:lsdException w:name="HTML Sample" w:semiHidden="1" w:unhideWhenUsed="1"/>
     <w:lsdException w:name="HTML Typewriter" w:semiHidden="1" w:unhideWhenUsed="1"/>
     <w:lsdException w:name="HTML Variable" w:semiHidden="1" w:unhideWhenUsed="1"/>
-    <w:lsdException w:name="Normal Table" w:semiHidden="1" w:unhideWhenUsed="1"/>
     <w:lsdException w:name="annotation subject" w:semiHidden="1" w:unhideWhenUsed="1"/>
     <w:lsdException w:name="No List" w:semiHidden="1" w:unhideWhenUsed="1"/>
     <w:lsdException w:name="Outline List 1" w:semiHidden="1" w:unhideWhenUsed="1"/>
@@ -6225,10 +6440,8 @@
     <w:lsdException w:name="Table Subtle 2" w:semiHidden="1" w:unhideWhenUsed="1"/>
     <w:lsdException w:name="Table Web 1" w:semiHidden="1" w:unhideWhenUsed="1"/>
     <w:lsdException w:name="Table Web 2" w:semiHidden="1" w:unhideWhenUsed="1"/>
-    <w:lsdException w:name="Table Web 3" w:semiHidden="1" w:unhideWhenUsed="1"/>
     <w:lsdException w:name="Balloon Text" w:semiHidden="1" w:unhideWhenUsed="1"/>
     <w:lsdException w:name="Table Grid" w:uiPriority="39"/>
-    <w:lsdException w:name="Table Theme" w:semiHidden="1" w:unhideWhenUsed="1"/>
     <w:lsdException w:name="Placeholder Text" w:semiHidden="1"/>
     <w:lsdException w:name="No Spacing" w:uiPriority="1" w:qFormat="1"/>
     <w:lsdException w:name="Light Shading" w:uiPriority="60"/>
@@ -6448,6 +6661,7 @@
     <w:lsdException w:name="Smart Hyperlink" w:semiHidden="1" w:unhideWhenUsed="1"/>
     <w:lsdException w:name="Hashtag" w:semiHidden="1" w:unhideWhenUsed="1"/>
     <w:lsdException w:name="Unresolved Mention" w:semiHidden="1" w:unhideWhenUsed="1"/>
+    <w:lsdException w:name="Smart Link" w:semiHidden="1" w:unhideWhenUsed="1"/>
   </w:latentStyles>
   <w:style w:type="paragraph" w:default="1" w:styleId="Normal">
     <w:name w:val="Normal"/>
@@ -6756,7 +6970,7 @@
 </file>
 
 <file path=customXml/itemProps3.xml><?xml version="1.0" encoding="utf-8"?>
-<ds:datastoreItem xmlns:ds="http://schemas.openxmlformats.org/officeDocument/2006/customXml" ds:itemID="{B6646A8E-6536-4A67-81DB-F0B239F6335C}">
+<ds:datastoreItem xmlns:ds="http://schemas.openxmlformats.org/officeDocument/2006/customXml" ds:itemID="{042C68D4-9E26-4282-B38A-7678A951A189}">
   <ds:schemaRefs>
     <ds:schemaRef ds:uri="http://schemas.openxmlformats.org/officeDocument/2006/bibliography"/>
   </ds:schemaRefs>

</xml_diff>

<commit_message>
Adiciona relatorio da semana 1 - sprint 6 da turma B
</commit_message>
<xml_diff>
--- a/Diario_bordo/Diario_de_bordo-turma_B_manha.docx
+++ b/Diario_bordo/Diario_de_bordo-turma_B_manha.docx
@@ -706,12 +706,7 @@
                 <w:t>S</w:t>
               </w:r>
               <w:r>
-                <w:t>um</w:t>
-              </w:r>
-              <w:bookmarkStart w:id="0" w:name="_GoBack"/>
-              <w:bookmarkEnd w:id="0"/>
-              <w:r>
-                <w:t>ário</w:t>
+                <w:t>umário</w:t>
               </w:r>
             </w:p>
             <w:p>
@@ -760,7 +755,7 @@
                 </w:rPr>
                 <w:fldChar w:fldCharType="separate"/>
               </w:r>
-              <w:hyperlink w:anchor="_Toc24297799" w:history="1">
+              <w:hyperlink w:anchor="_Toc24910810" w:history="1">
                 <w:r>
                   <w:rPr>
                     <w:rStyle w:val="Hyperlink"/>
@@ -791,7 +786,7 @@
                     <w:webHidden/>
                     <w:color w:val="7030A0"/>
                   </w:rPr>
-                  <w:instrText xml:space="preserve"> PAGEREF _Toc24297799 \h </w:instrText>
+                  <w:instrText xml:space="preserve"> PAGEREF _Toc24910810 \h </w:instrText>
                 </w:r>
                 <w:r>
                   <w:rPr>
@@ -835,7 +830,7 @@
                   <w:szCs w:val="22"/>
                 </w:rPr>
               </w:pPr>
-              <w:hyperlink w:anchor="_Toc24297800" w:history="1">
+              <w:hyperlink w:anchor="_Toc24910811" w:history="1">
                 <w:r>
                   <w:rPr>
                     <w:rStyle w:val="Hyperlink"/>
@@ -855,7 +850,7 @@
                   <w:szCs w:val="22"/>
                 </w:rPr>
               </w:pPr>
-              <w:hyperlink w:anchor="_Toc24297801" w:history="1">
+              <w:hyperlink w:anchor="_Toc24910812" w:history="1">
                 <w:r>
                   <w:rPr>
                     <w:rStyle w:val="Hyperlink"/>
@@ -875,7 +870,7 @@
                   <w:szCs w:val="22"/>
                 </w:rPr>
               </w:pPr>
-              <w:hyperlink w:anchor="_Toc24297802" w:history="1">
+              <w:hyperlink w:anchor="_Toc24910813" w:history="1">
                 <w:r>
                   <w:rPr>
                     <w:rStyle w:val="Hyperlink"/>
@@ -897,7 +892,7 @@
                   <w:szCs w:val="22"/>
                 </w:rPr>
               </w:pPr>
-              <w:hyperlink w:anchor="_Toc24297803" w:history="1">
+              <w:hyperlink w:anchor="_Toc24910814" w:history="1">
                 <w:r>
                   <w:rPr>
                     <w:rStyle w:val="Hyperlink"/>
@@ -928,7 +923,7 @@
                     <w:webHidden/>
                     <w:color w:val="7030A0"/>
                   </w:rPr>
-                  <w:instrText xml:space="preserve"> PAGEREF _Toc24297803 \h </w:instrText>
+                  <w:instrText xml:space="preserve"> PAGEREF _Toc24910814 \h </w:instrText>
                 </w:r>
                 <w:r>
                   <w:rPr>
@@ -972,7 +967,7 @@
                   <w:szCs w:val="22"/>
                 </w:rPr>
               </w:pPr>
-              <w:hyperlink w:anchor="_Toc24297804" w:history="1">
+              <w:hyperlink w:anchor="_Toc24910815" w:history="1">
                 <w:r>
                   <w:rPr>
                     <w:rStyle w:val="Hyperlink"/>
@@ -992,7 +987,7 @@
                   <w:szCs w:val="22"/>
                 </w:rPr>
               </w:pPr>
-              <w:hyperlink w:anchor="_Toc24297805" w:history="1">
+              <w:hyperlink w:anchor="_Toc24910816" w:history="1">
                 <w:r>
                   <w:rPr>
                     <w:rStyle w:val="Hyperlink"/>
@@ -1014,7 +1009,7 @@
                   <w:szCs w:val="22"/>
                 </w:rPr>
               </w:pPr>
-              <w:hyperlink w:anchor="_Toc24297806" w:history="1">
+              <w:hyperlink w:anchor="_Toc24910817" w:history="1">
                 <w:r>
                   <w:rPr>
                     <w:rStyle w:val="Hyperlink"/>
@@ -1046,7 +1041,7 @@
                     <w:webHidden/>
                     <w:color w:val="7030A0"/>
                   </w:rPr>
-                  <w:instrText xml:space="preserve"> PAGEREF _Toc24297806 \h </w:instrText>
+                  <w:instrText xml:space="preserve"> PAGEREF _Toc24910817 \h </w:instrText>
                 </w:r>
                 <w:r>
                   <w:rPr>
@@ -1090,7 +1085,7 @@
                   <w:szCs w:val="22"/>
                 </w:rPr>
               </w:pPr>
-              <w:hyperlink w:anchor="_Toc24297807" w:history="1">
+              <w:hyperlink w:anchor="_Toc24910818" w:history="1">
                 <w:r>
                   <w:rPr>
                     <w:rStyle w:val="Hyperlink"/>
@@ -1110,7 +1105,7 @@
                   <w:szCs w:val="22"/>
                 </w:rPr>
               </w:pPr>
-              <w:hyperlink w:anchor="_Toc24297808" w:history="1">
+              <w:hyperlink w:anchor="_Toc24910819" w:history="1">
                 <w:r>
                   <w:rPr>
                     <w:rStyle w:val="Hyperlink"/>
@@ -1132,7 +1127,7 @@
                   <w:szCs w:val="22"/>
                 </w:rPr>
               </w:pPr>
-              <w:hyperlink w:anchor="_Toc24297809" w:history="1">
+              <w:hyperlink w:anchor="_Toc24910820" w:history="1">
                 <w:r>
                   <w:rPr>
                     <w:rStyle w:val="Hyperlink"/>
@@ -1163,7 +1158,7 @@
                     <w:webHidden/>
                     <w:color w:val="7030A0"/>
                   </w:rPr>
-                  <w:instrText xml:space="preserve"> PAGEREF _Toc24297809 \h </w:instrText>
+                  <w:instrText xml:space="preserve"> PAGEREF _Toc24910820 \h </w:instrText>
                 </w:r>
                 <w:r>
                   <w:rPr>
@@ -1207,7 +1202,7 @@
                   <w:szCs w:val="22"/>
                 </w:rPr>
               </w:pPr>
-              <w:hyperlink w:anchor="_Toc24297810" w:history="1">
+              <w:hyperlink w:anchor="_Toc24910821" w:history="1">
                 <w:r>
                   <w:rPr>
                     <w:rStyle w:val="Hyperlink"/>
@@ -1227,7 +1222,7 @@
                   <w:szCs w:val="22"/>
                 </w:rPr>
               </w:pPr>
-              <w:hyperlink w:anchor="_Toc24297811" w:history="1">
+              <w:hyperlink w:anchor="_Toc24910822" w:history="1">
                 <w:r>
                   <w:rPr>
                     <w:rStyle w:val="Hyperlink"/>
@@ -1247,7 +1242,7 @@
                   <w:szCs w:val="22"/>
                 </w:rPr>
               </w:pPr>
-              <w:hyperlink w:anchor="_Toc24297812" w:history="1">
+              <w:hyperlink w:anchor="_Toc24910823" w:history="1">
                 <w:r>
                   <w:rPr>
                     <w:rStyle w:val="Hyperlink"/>
@@ -1267,7 +1262,7 @@
                   <w:szCs w:val="22"/>
                 </w:rPr>
               </w:pPr>
-              <w:hyperlink w:anchor="_Toc24297813" w:history="1">
+              <w:hyperlink w:anchor="_Toc24910824" w:history="1">
                 <w:r>
                   <w:rPr>
                     <w:rStyle w:val="Hyperlink"/>
@@ -1287,7 +1282,7 @@
                   <w:szCs w:val="22"/>
                 </w:rPr>
               </w:pPr>
-              <w:hyperlink w:anchor="_Toc24297814" w:history="1">
+              <w:hyperlink w:anchor="_Toc24910825" w:history="1">
                 <w:r>
                   <w:rPr>
                     <w:rStyle w:val="Hyperlink"/>
@@ -1307,7 +1302,7 @@
                   <w:szCs w:val="22"/>
                 </w:rPr>
               </w:pPr>
-              <w:hyperlink w:anchor="_Toc24297815" w:history="1">
+              <w:hyperlink w:anchor="_Toc24910826" w:history="1">
                 <w:r>
                   <w:rPr>
                     <w:rStyle w:val="Hyperlink"/>
@@ -1327,7 +1322,7 @@
                   <w:szCs w:val="22"/>
                 </w:rPr>
               </w:pPr>
-              <w:hyperlink w:anchor="_Toc24297816" w:history="1">
+              <w:hyperlink w:anchor="_Toc24910827" w:history="1">
                 <w:r>
                   <w:rPr>
                     <w:rStyle w:val="Hyperlink"/>
@@ -1349,7 +1344,7 @@
                   <w:szCs w:val="22"/>
                 </w:rPr>
               </w:pPr>
-              <w:hyperlink w:anchor="_Toc24297817" w:history="1">
+              <w:hyperlink w:anchor="_Toc24910828" w:history="1">
                 <w:r>
                   <w:rPr>
                     <w:rStyle w:val="Hyperlink"/>
@@ -1380,7 +1375,7 @@
                     <w:webHidden/>
                     <w:color w:val="7030A0"/>
                   </w:rPr>
-                  <w:instrText xml:space="preserve"> PAGEREF _Toc24297817 \h </w:instrText>
+                  <w:instrText xml:space="preserve"> PAGEREF _Toc24910828 \h </w:instrText>
                 </w:r>
                 <w:r>
                   <w:rPr>
@@ -1424,7 +1419,7 @@
                   <w:szCs w:val="22"/>
                 </w:rPr>
               </w:pPr>
-              <w:hyperlink w:anchor="_Toc24297818" w:history="1">
+              <w:hyperlink w:anchor="_Toc24910829" w:history="1">
                 <w:r>
                   <w:rPr>
                     <w:rStyle w:val="Hyperlink"/>
@@ -1444,7 +1439,7 @@
                   <w:szCs w:val="22"/>
                 </w:rPr>
               </w:pPr>
-              <w:hyperlink w:anchor="_Toc24297819" w:history="1">
+              <w:hyperlink w:anchor="_Toc24910830" w:history="1">
                 <w:r>
                   <w:rPr>
                     <w:rStyle w:val="Hyperlink"/>
@@ -1452,6 +1447,103 @@
                     <w:color w:val="7030A0"/>
                   </w:rPr>
                   <w:t>Semana 2</w:t>
+                </w:r>
+              </w:hyperlink>
+            </w:p>
+            <w:p>
+              <w:pPr>
+                <w:pStyle w:val="Sumrio1"/>
+                <w:rPr>
+                  <w:b w:val="0"/>
+                  <w:noProof/>
+                  <w:color w:val="7030A0"/>
+                  <w:sz w:val="22"/>
+                  <w:szCs w:val="22"/>
+                </w:rPr>
+              </w:pPr>
+              <w:hyperlink w:anchor="_Toc24910831" w:history="1">
+                <w:r>
+                  <w:rPr>
+                    <w:rStyle w:val="Hyperlink"/>
+                    <w:noProof/>
+                    <w:color w:val="7030A0"/>
+                  </w:rPr>
+                  <w:t>Sprint 6</w:t>
+                </w:r>
+                <w:r>
+                  <w:rPr>
+                    <w:noProof/>
+                    <w:webHidden/>
+                    <w:color w:val="7030A0"/>
+                  </w:rPr>
+                  <w:tab/>
+                </w:r>
+                <w:r>
+                  <w:rPr>
+                    <w:noProof/>
+                    <w:webHidden/>
+                    <w:color w:val="7030A0"/>
+                  </w:rPr>
+                  <w:fldChar w:fldCharType="begin"/>
+                </w:r>
+                <w:r>
+                  <w:rPr>
+                    <w:noProof/>
+                    <w:webHidden/>
+                    <w:color w:val="7030A0"/>
+                  </w:rPr>
+                  <w:instrText xml:space="preserve"> PAGEREF _Toc24910831 \h </w:instrText>
+                </w:r>
+                <w:r>
+                  <w:rPr>
+                    <w:noProof/>
+                    <w:webHidden/>
+                    <w:color w:val="7030A0"/>
+                  </w:rPr>
+                </w:r>
+                <w:r>
+                  <w:rPr>
+                    <w:noProof/>
+                    <w:webHidden/>
+                    <w:color w:val="7030A0"/>
+                  </w:rPr>
+                  <w:fldChar w:fldCharType="separate"/>
+                </w:r>
+                <w:r>
+                  <w:rPr>
+                    <w:noProof/>
+                    <w:webHidden/>
+                    <w:color w:val="7030A0"/>
+                  </w:rPr>
+                  <w:t>16</w:t>
+                </w:r>
+                <w:r>
+                  <w:rPr>
+                    <w:noProof/>
+                    <w:webHidden/>
+                    <w:color w:val="7030A0"/>
+                  </w:rPr>
+                  <w:fldChar w:fldCharType="end"/>
+                </w:r>
+              </w:hyperlink>
+            </w:p>
+            <w:p>
+              <w:pPr>
+                <w:pStyle w:val="Sumrio2"/>
+                <w:rPr>
+                  <w:noProof/>
+                  <w:color w:val="7030A0"/>
+                  <w:szCs w:val="22"/>
+                </w:rPr>
+              </w:pPr>
+              <w:hyperlink w:anchor="_Toc24910832" w:history="1">
+                <w:r>
+                  <w:rPr>
+                    <w:rStyle w:val="Hyperlink"/>
+                    <w:noProof/>
+                    <w:color w:val="7030A0"/>
+                  </w:rPr>
+                  <w:t>Semana 1</w:t>
                 </w:r>
               </w:hyperlink>
             </w:p>
@@ -1480,12 +1572,14 @@
           <w:docGrid w:linePitch="360"/>
         </w:sectPr>
       </w:pPr>
+      <w:bookmarkStart w:id="0" w:name="_GoBack"/>
+      <w:bookmarkEnd w:id="0"/>
     </w:p>
     <w:p>
       <w:pPr>
         <w:pStyle w:val="cabealho1"/>
       </w:pPr>
-      <w:bookmarkStart w:id="1" w:name="_Toc24297799"/>
+      <w:bookmarkStart w:id="1" w:name="_Toc24910810"/>
       <w:r>
         <w:lastRenderedPageBreak/>
         <w:t>Resumo</w:t>
@@ -1500,7 +1594,7 @@
       <w:pPr>
         <w:pStyle w:val="cabealho2"/>
       </w:pPr>
-      <w:bookmarkStart w:id="2" w:name="_Toc24297800"/>
+      <w:bookmarkStart w:id="2" w:name="_Toc24910811"/>
       <w:r>
         <w:t>Objetivos</w:t>
       </w:r>
@@ -1526,7 +1620,7 @@
       <w:pPr>
         <w:pStyle w:val="cabealho2"/>
       </w:pPr>
-      <w:bookmarkStart w:id="3" w:name="_Toc24297801"/>
+      <w:bookmarkStart w:id="3" w:name="_Toc24910812"/>
       <w:r>
         <w:t xml:space="preserve">Descrição do </w:t>
       </w:r>
@@ -1548,7 +1642,7 @@
       <w:pPr>
         <w:pStyle w:val="cabealho2"/>
       </w:pPr>
-      <w:bookmarkStart w:id="4" w:name="_Toc24297802"/>
+      <w:bookmarkStart w:id="4" w:name="_Toc24910813"/>
       <w:r>
         <w:t xml:space="preserve">Resumo </w:t>
       </w:r>
@@ -1602,7 +1696,7 @@
       <w:pPr>
         <w:pStyle w:val="cabealho1"/>
       </w:pPr>
-      <w:bookmarkStart w:id="5" w:name="_Toc24297803"/>
+      <w:bookmarkStart w:id="5" w:name="_Toc24910814"/>
       <w:r>
         <w:lastRenderedPageBreak/>
         <w:t xml:space="preserve">Sprint </w:t>
@@ -1629,7 +1723,7 @@
       <w:pPr>
         <w:pStyle w:val="cabealho2"/>
       </w:pPr>
-      <w:bookmarkStart w:id="6" w:name="_Toc24297804"/>
+      <w:bookmarkStart w:id="6" w:name="_Toc24910815"/>
       <w:r>
         <w:t xml:space="preserve">Semana </w:t>
       </w:r>
@@ -1803,7 +1897,7 @@
       <w:pPr>
         <w:pStyle w:val="cabealho2"/>
       </w:pPr>
-      <w:bookmarkStart w:id="7" w:name="_Toc24297805"/>
+      <w:bookmarkStart w:id="7" w:name="_Toc24910816"/>
       <w:r>
         <w:lastRenderedPageBreak/>
         <w:t xml:space="preserve">Semana </w:t>
@@ -1975,7 +2069,7 @@
           <w:lang w:val="en-US"/>
         </w:rPr>
       </w:pPr>
-      <w:bookmarkStart w:id="8" w:name="_Toc24297806"/>
+      <w:bookmarkStart w:id="8" w:name="_Toc24910817"/>
       <w:r>
         <w:rPr>
           <w:lang w:val="en-US"/>
@@ -2027,7 +2121,7 @@
       <w:pPr>
         <w:pStyle w:val="cabealho2"/>
       </w:pPr>
-      <w:bookmarkStart w:id="9" w:name="_Toc24297807"/>
+      <w:bookmarkStart w:id="9" w:name="_Toc24910818"/>
       <w:r>
         <w:t>Semana 1</w:t>
       </w:r>
@@ -2180,7 +2274,7 @@
       <w:pPr>
         <w:pStyle w:val="cabealho2"/>
       </w:pPr>
-      <w:bookmarkStart w:id="10" w:name="_Toc24297808"/>
+      <w:bookmarkStart w:id="10" w:name="_Toc24910819"/>
       <w:r>
         <w:lastRenderedPageBreak/>
         <w:t>Semana 2</w:t>
@@ -2378,7 +2472,7 @@
       <w:pPr>
         <w:pStyle w:val="cabealho1"/>
       </w:pPr>
-      <w:bookmarkStart w:id="11" w:name="_Toc24297809"/>
+      <w:bookmarkStart w:id="11" w:name="_Toc24910820"/>
       <w:r>
         <w:lastRenderedPageBreak/>
         <w:t>Sprint 4</w:t>
@@ -2404,7 +2498,7 @@
       <w:pPr>
         <w:pStyle w:val="cabealho2"/>
       </w:pPr>
-      <w:bookmarkStart w:id="12" w:name="_Toc24297810"/>
+      <w:bookmarkStart w:id="12" w:name="_Toc24910821"/>
       <w:r>
         <w:t>Semana 1</w:t>
       </w:r>
@@ -2576,7 +2670,7 @@
       <w:pPr>
         <w:pStyle w:val="cabealho2"/>
       </w:pPr>
-      <w:bookmarkStart w:id="13" w:name="_Toc24297811"/>
+      <w:bookmarkStart w:id="13" w:name="_Toc24910822"/>
       <w:r>
         <w:lastRenderedPageBreak/>
         <w:t>Semana 2</w:t>
@@ -2789,7 +2883,7 @@
       <w:pPr>
         <w:pStyle w:val="cabealho2"/>
       </w:pPr>
-      <w:bookmarkStart w:id="14" w:name="_Toc24297812"/>
+      <w:bookmarkStart w:id="14" w:name="_Toc24910823"/>
       <w:r>
         <w:lastRenderedPageBreak/>
         <w:t>Semana 3</w:t>
@@ -2990,7 +3084,7 @@
       <w:pPr>
         <w:pStyle w:val="cabealho2"/>
       </w:pPr>
-      <w:bookmarkStart w:id="15" w:name="_Toc24297813"/>
+      <w:bookmarkStart w:id="15" w:name="_Toc24910824"/>
       <w:r>
         <w:lastRenderedPageBreak/>
         <w:t>Semana 4</w:t>
@@ -3203,7 +3297,7 @@
       <w:pPr>
         <w:pStyle w:val="cabealho2"/>
       </w:pPr>
-      <w:bookmarkStart w:id="16" w:name="_Toc24297814"/>
+      <w:bookmarkStart w:id="16" w:name="_Toc24910825"/>
       <w:r>
         <w:lastRenderedPageBreak/>
         <w:t>Semana 5</w:t>
@@ -3416,7 +3510,7 @@
       <w:pPr>
         <w:pStyle w:val="cabealho2"/>
       </w:pPr>
-      <w:bookmarkStart w:id="17" w:name="_Toc24297815"/>
+      <w:bookmarkStart w:id="17" w:name="_Toc24910826"/>
       <w:r>
         <w:lastRenderedPageBreak/>
         <w:t>Semana 6</w:t>
@@ -3623,7 +3717,7 @@
       <w:pPr>
         <w:pStyle w:val="cabealho2"/>
       </w:pPr>
-      <w:bookmarkStart w:id="18" w:name="_Toc24297816"/>
+      <w:bookmarkStart w:id="18" w:name="_Toc24910827"/>
       <w:r>
         <w:lastRenderedPageBreak/>
         <w:t>Semana 7</w:t>
@@ -3851,7 +3945,7 @@
       <w:pPr>
         <w:pStyle w:val="cabealho1"/>
       </w:pPr>
-      <w:bookmarkStart w:id="19" w:name="_Toc24297817"/>
+      <w:bookmarkStart w:id="19" w:name="_Toc24910828"/>
       <w:r>
         <w:lastRenderedPageBreak/>
         <w:t xml:space="preserve">Sprint </w:t>
@@ -3889,7 +3983,7 @@
       <w:pPr>
         <w:pStyle w:val="cabealho2"/>
       </w:pPr>
-      <w:bookmarkStart w:id="20" w:name="_Toc24297818"/>
+      <w:bookmarkStart w:id="20" w:name="_Toc24910829"/>
       <w:r>
         <w:t>Semana 1</w:t>
       </w:r>
@@ -4097,13 +4191,10 @@
       <w:pPr>
         <w:pStyle w:val="cabealho2"/>
       </w:pPr>
-      <w:bookmarkStart w:id="21" w:name="_Toc24297819"/>
+      <w:bookmarkStart w:id="21" w:name="_Toc24910830"/>
       <w:r>
         <w:lastRenderedPageBreak/>
-        <w:t xml:space="preserve">Semana </w:t>
-      </w:r>
-      <w:r>
-        <w:t>2</w:t>
+        <w:t>Semana 2</w:t>
       </w:r>
       <w:bookmarkEnd w:id="21"/>
     </w:p>
@@ -4113,19 +4204,7 @@
         <w:jc w:val="both"/>
       </w:pPr>
       <w:r>
-        <w:t xml:space="preserve">Este relatório reúne as atividades acompanhadas durante a semana </w:t>
-      </w:r>
-      <w:r>
-        <w:t>2</w:t>
-      </w:r>
-      <w:r>
-        <w:t xml:space="preserve"> da sprint </w:t>
-      </w:r>
-      <w:r>
-        <w:t>5</w:t>
-      </w:r>
-      <w:r>
-        <w:t xml:space="preserve"> do curso CodeXP – turma B.</w:t>
+        <w:t>Este relatório reúne as atividades acompanhadas durante a semana 2 da sprint 5 do curso CodeXP – turma B.</w:t>
       </w:r>
     </w:p>
     <w:p>
@@ -4142,10 +4221,7 @@
         <w:pStyle w:val="cabealho3"/>
       </w:pPr>
       <w:r>
-        <w:t xml:space="preserve">Resumo da semana </w:t>
-      </w:r>
-      <w:r>
-        <w:t>2</w:t>
+        <w:t>Resumo da semana 2</w:t>
       </w:r>
     </w:p>
     <w:p>
@@ -4199,6 +4275,307 @@
       <w:r>
         <w:t>.</w:t>
       </w:r>
+    </w:p>
+    <w:p>
+      <w:pPr>
+        <w:ind w:firstLine="720"/>
+        <w:jc w:val="both"/>
+        <w:rPr>
+          <w:lang w:eastAsia="en-US"/>
+        </w:rPr>
+      </w:pPr>
+    </w:p>
+    <w:p>
+      <w:pPr>
+        <w:ind w:firstLine="720"/>
+        <w:jc w:val="both"/>
+        <w:rPr>
+          <w:lang w:eastAsia="en-US"/>
+        </w:rPr>
+      </w:pPr>
+    </w:p>
+    <w:p>
+      <w:pPr>
+        <w:ind w:firstLine="720"/>
+        <w:jc w:val="both"/>
+        <w:rPr>
+          <w:lang w:eastAsia="en-US"/>
+        </w:rPr>
+      </w:pPr>
+    </w:p>
+    <w:p>
+      <w:pPr>
+        <w:ind w:firstLine="720"/>
+        <w:jc w:val="both"/>
+        <w:rPr>
+          <w:lang w:eastAsia="en-US"/>
+        </w:rPr>
+      </w:pPr>
+    </w:p>
+    <w:p>
+      <w:pPr>
+        <w:ind w:firstLine="720"/>
+        <w:jc w:val="both"/>
+        <w:rPr>
+          <w:lang w:eastAsia="en-US"/>
+        </w:rPr>
+      </w:pPr>
+    </w:p>
+    <w:p>
+      <w:pPr>
+        <w:ind w:firstLine="720"/>
+        <w:jc w:val="both"/>
+        <w:rPr>
+          <w:lang w:eastAsia="en-US"/>
+        </w:rPr>
+      </w:pPr>
+    </w:p>
+    <w:p>
+      <w:pPr>
+        <w:ind w:firstLine="720"/>
+        <w:jc w:val="both"/>
+        <w:rPr>
+          <w:lang w:eastAsia="en-US"/>
+        </w:rPr>
+      </w:pPr>
+    </w:p>
+    <w:p>
+      <w:pPr>
+        <w:ind w:firstLine="720"/>
+        <w:jc w:val="both"/>
+        <w:rPr>
+          <w:lang w:eastAsia="en-US"/>
+        </w:rPr>
+      </w:pPr>
+    </w:p>
+    <w:p>
+      <w:pPr>
+        <w:ind w:firstLine="720"/>
+        <w:jc w:val="both"/>
+        <w:rPr>
+          <w:lang w:eastAsia="en-US"/>
+        </w:rPr>
+      </w:pPr>
+    </w:p>
+    <w:p>
+      <w:pPr>
+        <w:ind w:firstLine="720"/>
+        <w:jc w:val="both"/>
+        <w:rPr>
+          <w:lang w:eastAsia="en-US"/>
+        </w:rPr>
+      </w:pPr>
+    </w:p>
+    <w:p>
+      <w:pPr>
+        <w:ind w:firstLine="720"/>
+        <w:jc w:val="both"/>
+        <w:rPr>
+          <w:lang w:eastAsia="en-US"/>
+        </w:rPr>
+      </w:pPr>
+    </w:p>
+    <w:p>
+      <w:pPr>
+        <w:ind w:firstLine="720"/>
+        <w:jc w:val="both"/>
+        <w:rPr>
+          <w:lang w:eastAsia="en-US"/>
+        </w:rPr>
+      </w:pPr>
+    </w:p>
+    <w:p>
+      <w:pPr>
+        <w:ind w:firstLine="720"/>
+        <w:jc w:val="both"/>
+        <w:rPr>
+          <w:lang w:eastAsia="en-US"/>
+        </w:rPr>
+      </w:pPr>
+    </w:p>
+    <w:p>
+      <w:pPr>
+        <w:ind w:firstLine="720"/>
+        <w:jc w:val="both"/>
+        <w:rPr>
+          <w:lang w:eastAsia="en-US"/>
+        </w:rPr>
+      </w:pPr>
+    </w:p>
+    <w:p>
+      <w:pPr>
+        <w:ind w:firstLine="720"/>
+        <w:jc w:val="both"/>
+        <w:rPr>
+          <w:lang w:eastAsia="en-US"/>
+        </w:rPr>
+      </w:pPr>
+    </w:p>
+    <w:p>
+      <w:pPr>
+        <w:ind w:firstLine="720"/>
+        <w:jc w:val="both"/>
+        <w:rPr>
+          <w:lang w:eastAsia="en-US"/>
+        </w:rPr>
+      </w:pPr>
+    </w:p>
+    <w:p>
+      <w:pPr>
+        <w:pStyle w:val="cabealho1"/>
+      </w:pPr>
+      <w:bookmarkStart w:id="22" w:name="_Toc24910831"/>
+      <w:r>
+        <w:lastRenderedPageBreak/>
+        <w:t xml:space="preserve">Sprint </w:t>
+      </w:r>
+      <w:r>
+        <w:t>6</w:t>
+      </w:r>
+      <w:bookmarkEnd w:id="22"/>
+    </w:p>
+    <w:p>
+      <w:pPr>
+        <w:ind w:firstLine="720"/>
+        <w:jc w:val="both"/>
+        <w:rPr>
+          <w:lang w:val="en-US"/>
+        </w:rPr>
+      </w:pPr>
+      <w:r>
+        <w:rPr>
+          <w:lang w:val="en-US"/>
+        </w:rPr>
+        <w:t xml:space="preserve">A sprint 6 </w:t>
+      </w:r>
+      <w:r>
+        <w:t>compreende</w:t>
+      </w:r>
+      <w:r>
+        <w:rPr>
+          <w:lang w:val="en-US"/>
+        </w:rPr>
+        <w:t xml:space="preserve"> a front-end II - JavaScript e React.</w:t>
+      </w:r>
+    </w:p>
+    <w:p>
+      <w:pPr>
+        <w:ind w:firstLine="720"/>
+        <w:jc w:val="both"/>
+        <w:rPr>
+          <w:lang w:val="en-US"/>
+        </w:rPr>
+      </w:pPr>
+    </w:p>
+    <w:p>
+      <w:pPr>
+        <w:pStyle w:val="cabealho2"/>
+      </w:pPr>
+      <w:bookmarkStart w:id="23" w:name="_Toc24910832"/>
+      <w:r>
+        <w:t>Semana 1</w:t>
+      </w:r>
+      <w:bookmarkEnd w:id="23"/>
+    </w:p>
+    <w:p>
+      <w:pPr>
+        <w:ind w:firstLine="720"/>
+        <w:jc w:val="both"/>
+      </w:pPr>
+      <w:r>
+        <w:t xml:space="preserve">Este relatório reúne as atividades acompanhadas durante a semana 1 da sprint </w:t>
+      </w:r>
+      <w:r>
+        <w:t>6</w:t>
+      </w:r>
+      <w:r>
+        <w:t xml:space="preserve"> do curso CodeXP – turma B</w:t>
+      </w:r>
+      <w:r>
+        <w:t>.</w:t>
+      </w:r>
+    </w:p>
+    <w:p>
+      <w:pPr>
+        <w:ind w:firstLine="720"/>
+        <w:jc w:val="both"/>
+        <w:rPr>
+          <w:lang w:eastAsia="en-US"/>
+        </w:rPr>
+      </w:pPr>
+    </w:p>
+    <w:p>
+      <w:pPr>
+        <w:pStyle w:val="cabealho3"/>
+      </w:pPr>
+      <w:r>
+        <w:t>Resumo da semana 1</w:t>
+      </w:r>
+    </w:p>
+    <w:p>
+      <w:pPr>
+        <w:ind w:firstLine="720"/>
+        <w:jc w:val="both"/>
+      </w:pPr>
+      <w:r>
+        <w:t>Durante a semana foram introduzidos os conceitos de JavaScript e React.</w:t>
+      </w:r>
+    </w:p>
+    <w:p>
+      <w:pPr>
+        <w:ind w:firstLine="720"/>
+        <w:jc w:val="both"/>
+      </w:pPr>
+      <w:r>
+        <w:t>Em React, os alunos entenderam como funciona o ciclo de vida dos componentes e fizeram a listagem de categorias em uma página web consumindo a API do projeto Gufos.</w:t>
+      </w:r>
+    </w:p>
+    <w:p>
+      <w:pPr>
+        <w:ind w:firstLine="720"/>
+        <w:jc w:val="both"/>
+        <w:rPr>
+          <w:lang w:eastAsia="en-US"/>
+        </w:rPr>
+      </w:pPr>
+    </w:p>
+    <w:p>
+      <w:pPr>
+        <w:pStyle w:val="cabealho3"/>
+      </w:pPr>
+      <w:r>
+        <w:t>Feedback</w:t>
+      </w:r>
+    </w:p>
+    <w:p>
+      <w:pPr>
+        <w:ind w:firstLine="720"/>
+        <w:jc w:val="both"/>
+      </w:pPr>
+      <w:r>
+        <w:t>Nesta semana o monitor da turma B ministrou algumas aulas de React para a turma A.</w:t>
+      </w:r>
+    </w:p>
+    <w:p>
+      <w:pPr>
+        <w:ind w:firstLine="720"/>
+        <w:jc w:val="both"/>
+        <w:rPr>
+          <w:lang w:eastAsia="en-US"/>
+        </w:rPr>
+      </w:pPr>
+      <w:r>
+        <w:t>Foi interessante conhecer outro grupo de alunos e poder compartilhar conhecimento com eles.</w:t>
+      </w:r>
+    </w:p>
+    <w:p>
+      <w:pPr>
+        <w:ind w:firstLine="720"/>
+        <w:jc w:val="both"/>
+        <w:rPr>
+          <w:lang w:eastAsia="en-US"/>
+        </w:rPr>
+      </w:pPr>
     </w:p>
     <w:p>
       <w:pPr>
@@ -4896,6 +5273,7 @@
     <w:lsdException w:name="HTML Sample" w:semiHidden="1" w:unhideWhenUsed="1"/>
     <w:lsdException w:name="HTML Typewriter" w:semiHidden="1" w:unhideWhenUsed="1"/>
     <w:lsdException w:name="HTML Variable" w:semiHidden="1" w:unhideWhenUsed="1"/>
+    <w:lsdException w:name="Normal Table" w:semiHidden="1" w:unhideWhenUsed="1"/>
     <w:lsdException w:name="annotation subject" w:semiHidden="1" w:unhideWhenUsed="1"/>
     <w:lsdException w:name="No List" w:semiHidden="1" w:unhideWhenUsed="1"/>
     <w:lsdException w:name="Outline List 1" w:semiHidden="1" w:unhideWhenUsed="1"/>
@@ -4942,8 +5320,10 @@
     <w:lsdException w:name="Table Subtle 2" w:semiHidden="1" w:unhideWhenUsed="1"/>
     <w:lsdException w:name="Table Web 1" w:semiHidden="1" w:unhideWhenUsed="1"/>
     <w:lsdException w:name="Table Web 2" w:semiHidden="1" w:unhideWhenUsed="1"/>
+    <w:lsdException w:name="Table Web 3" w:semiHidden="1" w:unhideWhenUsed="1"/>
     <w:lsdException w:name="Balloon Text" w:semiHidden="1" w:unhideWhenUsed="1"/>
     <w:lsdException w:name="Table Grid" w:uiPriority="39"/>
+    <w:lsdException w:name="Table Theme" w:semiHidden="1" w:unhideWhenUsed="1"/>
     <w:lsdException w:name="Placeholder Text" w:semiHidden="1"/>
     <w:lsdException w:name="No Spacing" w:uiPriority="1" w:qFormat="1"/>
     <w:lsdException w:name="Light Shading" w:uiPriority="60"/>
@@ -6243,6 +6623,7 @@
     <w:rsid w:val="00713AAB"/>
     <w:rsid w:val="007663D2"/>
     <w:rsid w:val="007D6563"/>
+    <w:rsid w:val="007E46DC"/>
     <w:rsid w:val="00840A0A"/>
     <w:rsid w:val="00973EE1"/>
     <w:rsid w:val="00AC3D2E"/>
@@ -6394,6 +6775,7 @@
     <w:lsdException w:name="HTML Sample" w:semiHidden="1" w:unhideWhenUsed="1"/>
     <w:lsdException w:name="HTML Typewriter" w:semiHidden="1" w:unhideWhenUsed="1"/>
     <w:lsdException w:name="HTML Variable" w:semiHidden="1" w:unhideWhenUsed="1"/>
+    <w:lsdException w:name="Normal Table" w:semiHidden="1" w:unhideWhenUsed="1"/>
     <w:lsdException w:name="annotation subject" w:semiHidden="1" w:unhideWhenUsed="1"/>
     <w:lsdException w:name="No List" w:semiHidden="1" w:unhideWhenUsed="1"/>
     <w:lsdException w:name="Outline List 1" w:semiHidden="1" w:unhideWhenUsed="1"/>
@@ -6440,8 +6822,10 @@
     <w:lsdException w:name="Table Subtle 2" w:semiHidden="1" w:unhideWhenUsed="1"/>
     <w:lsdException w:name="Table Web 1" w:semiHidden="1" w:unhideWhenUsed="1"/>
     <w:lsdException w:name="Table Web 2" w:semiHidden="1" w:unhideWhenUsed="1"/>
+    <w:lsdException w:name="Table Web 3" w:semiHidden="1" w:unhideWhenUsed="1"/>
     <w:lsdException w:name="Balloon Text" w:semiHidden="1" w:unhideWhenUsed="1"/>
     <w:lsdException w:name="Table Grid" w:uiPriority="39"/>
+    <w:lsdException w:name="Table Theme" w:semiHidden="1" w:unhideWhenUsed="1"/>
     <w:lsdException w:name="Placeholder Text" w:semiHidden="1"/>
     <w:lsdException w:name="No Spacing" w:uiPriority="1" w:qFormat="1"/>
     <w:lsdException w:name="Light Shading" w:uiPriority="60"/>
@@ -6970,7 +7354,7 @@
 </file>
 
 <file path=customXml/itemProps3.xml><?xml version="1.0" encoding="utf-8"?>
-<ds:datastoreItem xmlns:ds="http://schemas.openxmlformats.org/officeDocument/2006/customXml" ds:itemID="{042C68D4-9E26-4282-B38A-7678A951A189}">
+<ds:datastoreItem xmlns:ds="http://schemas.openxmlformats.org/officeDocument/2006/customXml" ds:itemID="{33AAA699-7489-4458-B91C-558A5146553A}">
   <ds:schemaRefs>
     <ds:schemaRef ds:uri="http://schemas.openxmlformats.org/officeDocument/2006/bibliography"/>
   </ds:schemaRefs>

</xml_diff>

<commit_message>
Adiciona relatorio da semana 2 - sprint 6 da turma B
</commit_message>
<xml_diff>
--- a/Diario_bordo/Diario_de_bordo-turma_B_manha.docx
+++ b/Diario_bordo/Diario_de_bordo-turma_B_manha.docx
@@ -495,7 +495,11 @@
               </mc:Choice>
               <mc:Fallback>
                 <w:pict>
-                  <v:shape w14:anchorId="4FC21FC6" id="Caixa de Texto 10" o:spid="_x0000_s1027" type="#_x0000_t202" alt="Caixa de texto que mostra as informações de contato comerciais" style="position:absolute;margin-left:0;margin-top:0;width:468pt;height:48.95pt;z-index:251660288;visibility:visible;mso-wrap-style:square;mso-width-percent:1000;mso-height-percent:0;mso-wrap-distance-left:9pt;mso-wrap-distance-top:0;mso-wrap-distance-right:9pt;mso-wrap-distance-bottom:0;mso-position-horizontal:left;mso-position-horizontal-relative:margin;mso-position-vertical:bottom;mso-position-vertical-relative:margin;mso-width-percent:1000;mso-height-percent:0;mso-width-relative:margin;mso-height-relative:margin;v-text-anchor:middle" o:gfxdata="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" fillcolor="#7030a0" stroked="f" strokeweight=".5pt">
+                  <v:shapetype w14:anchorId="4FC21FC6" id="_x0000_t202" coordsize="21600,21600" o:spt="202" path="m,l,21600r21600,l21600,xe">
+                    <v:stroke joinstyle="miter"/>
+                    <v:path gradientshapeok="t" o:connecttype="rect"/>
+                  </v:shapetype>
+                  <v:shape id="Caixa de Texto 10" o:spid="_x0000_s1027" type="#_x0000_t202" alt="Caixa de texto que mostra as informações de contato comerciais" style="position:absolute;margin-left:0;margin-top:0;width:468pt;height:48.95pt;z-index:251660288;visibility:visible;mso-wrap-style:square;mso-width-percent:1000;mso-height-percent:0;mso-wrap-distance-left:9pt;mso-wrap-distance-top:0;mso-wrap-distance-right:9pt;mso-wrap-distance-bottom:0;mso-position-horizontal:left;mso-position-horizontal-relative:margin;mso-position-vertical:bottom;mso-position-vertical-relative:margin;mso-width-percent:1000;mso-height-percent:0;mso-width-relative:margin;mso-height-relative:margin;v-text-anchor:middle" o:gfxdata="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" fillcolor="#7030a0" stroked="f" strokeweight=".5pt">
                     <v:textbox inset="12.96pt,0,12.96pt,0">
                       <w:txbxContent>
                         <w:tbl>
@@ -1572,99 +1576,97 @@
           <w:docGrid w:linePitch="360"/>
         </w:sectPr>
       </w:pPr>
-      <w:bookmarkStart w:id="0" w:name="_GoBack"/>
-      <w:bookmarkEnd w:id="0"/>
     </w:p>
     <w:p>
       <w:pPr>
         <w:pStyle w:val="cabealho1"/>
       </w:pPr>
-      <w:bookmarkStart w:id="1" w:name="_Toc24910810"/>
+      <w:bookmarkStart w:id="0" w:name="_Toc24910810"/>
       <w:r>
         <w:lastRenderedPageBreak/>
         <w:t>Resumo</w:t>
       </w:r>
+      <w:bookmarkEnd w:id="0"/>
+      <w:r>
+        <w:t xml:space="preserve"> </w:t>
+      </w:r>
+    </w:p>
+    <w:p/>
+    <w:p>
+      <w:pPr>
+        <w:pStyle w:val="cabealho2"/>
+      </w:pPr>
+      <w:bookmarkStart w:id="1" w:name="_Toc24910811"/>
+      <w:r>
+        <w:t>Objetivos</w:t>
+      </w:r>
       <w:bookmarkEnd w:id="1"/>
+    </w:p>
+    <w:p>
+      <w:pPr>
+        <w:ind w:firstLine="720"/>
+        <w:jc w:val="both"/>
+      </w:pPr>
+      <w:r>
+        <w:t xml:space="preserve">Este relatório tem como objetivo descrever as atividades realizadas pela mentoria no período de uma semana em suporte aos grupos que desenvolvem os projetos do curso </w:t>
+      </w:r>
+      <w:r>
+        <w:t>CodeXP</w:t>
+      </w:r>
+      <w:r>
+        <w:t xml:space="preserve"> da Escola SENAI de Informática.</w:t>
+      </w:r>
+    </w:p>
+    <w:p/>
+    <w:p>
+      <w:pPr>
+        <w:pStyle w:val="cabealho2"/>
+      </w:pPr>
+      <w:bookmarkStart w:id="2" w:name="_Toc24910812"/>
+      <w:r>
+        <w:t xml:space="preserve">Descrição do </w:t>
+      </w:r>
+      <w:r>
+        <w:t>projeto</w:t>
+      </w:r>
+      <w:bookmarkEnd w:id="2"/>
+    </w:p>
+    <w:p>
+      <w:pPr>
+        <w:ind w:firstLine="720"/>
+        <w:jc w:val="both"/>
+      </w:pPr>
+      <w:r>
+        <w:t>A mentoria tem como objetivo auxiliar os alunos no desenvolvimento dos projetos, seja tecnicamente ou na gestão, além de prestar suporte aos professores responsáveis pela turma.</w:t>
+      </w:r>
+    </w:p>
+    <w:p>
+      <w:pPr>
+        <w:pStyle w:val="cabealho2"/>
+      </w:pPr>
+      <w:bookmarkStart w:id="3" w:name="_Toc24910813"/>
+      <w:r>
+        <w:t xml:space="preserve">Resumo </w:t>
+      </w:r>
+      <w:r>
+        <w:t>do projeto</w:t>
+      </w:r>
+      <w:bookmarkEnd w:id="3"/>
+    </w:p>
+    <w:p>
+      <w:pPr>
+        <w:ind w:firstLine="720"/>
+        <w:jc w:val="both"/>
+      </w:pPr>
+      <w:r>
+        <w:t>Diariamente os mentores fazem reuniões com os grupos</w:t>
+      </w:r>
+      <w:r>
+        <w:t>, pontuando</w:t>
+      </w:r>
       <w:r>
         <w:t xml:space="preserve"> </w:t>
       </w:r>
-    </w:p>
-    <w:p/>
-    <w:p>
-      <w:pPr>
-        <w:pStyle w:val="cabealho2"/>
-      </w:pPr>
-      <w:bookmarkStart w:id="2" w:name="_Toc24910811"/>
-      <w:r>
-        <w:t>Objetivos</w:t>
-      </w:r>
-      <w:bookmarkEnd w:id="2"/>
-    </w:p>
-    <w:p>
-      <w:pPr>
-        <w:ind w:firstLine="720"/>
-        <w:jc w:val="both"/>
-      </w:pPr>
-      <w:r>
-        <w:t xml:space="preserve">Este relatório tem como objetivo descrever as atividades realizadas pela mentoria no período de uma semana em suporte aos grupos que desenvolvem os projetos do curso </w:t>
-      </w:r>
-      <w:r>
-        <w:t>CodeXP</w:t>
-      </w:r>
-      <w:r>
-        <w:t xml:space="preserve"> da Escola SENAI de Informática.</w:t>
-      </w:r>
-    </w:p>
-    <w:p/>
-    <w:p>
-      <w:pPr>
-        <w:pStyle w:val="cabealho2"/>
-      </w:pPr>
-      <w:bookmarkStart w:id="3" w:name="_Toc24910812"/>
-      <w:r>
-        <w:t xml:space="preserve">Descrição do </w:t>
-      </w:r>
-      <w:r>
-        <w:t>projeto</w:t>
-      </w:r>
-      <w:bookmarkEnd w:id="3"/>
-    </w:p>
-    <w:p>
-      <w:pPr>
-        <w:ind w:firstLine="720"/>
-        <w:jc w:val="both"/>
-      </w:pPr>
-      <w:r>
-        <w:t>A mentoria tem como objetivo auxiliar os alunos no desenvolvimento dos projetos, seja tecnicamente ou na gestão, além de prestar suporte aos professores responsáveis pela turma.</w:t>
-      </w:r>
-    </w:p>
-    <w:p>
-      <w:pPr>
-        <w:pStyle w:val="cabealho2"/>
-      </w:pPr>
-      <w:bookmarkStart w:id="4" w:name="_Toc24910813"/>
-      <w:r>
-        <w:t xml:space="preserve">Resumo </w:t>
-      </w:r>
-      <w:r>
-        <w:t>do projeto</w:t>
-      </w:r>
-      <w:bookmarkEnd w:id="4"/>
-    </w:p>
-    <w:p>
-      <w:pPr>
-        <w:ind w:firstLine="720"/>
-        <w:jc w:val="both"/>
-      </w:pPr>
-      <w:r>
-        <w:t>Diariamente os mentores fazem reuniões com os grupos</w:t>
-      </w:r>
-      <w:r>
-        <w:t>, pontuando</w:t>
-      </w:r>
-      <w:r>
-        <w:t xml:space="preserve"> </w:t>
-      </w:r>
       <w:r>
         <w:t>o que foi possível ser produzido no dia anterior e alinhando o que está planejado para ser feito no decorrer do dia atual.</w:t>
       </w:r>
@@ -1696,7 +1698,7 @@
       <w:pPr>
         <w:pStyle w:val="cabealho1"/>
       </w:pPr>
-      <w:bookmarkStart w:id="5" w:name="_Toc24910814"/>
+      <w:bookmarkStart w:id="4" w:name="_Toc24910814"/>
       <w:r>
         <w:lastRenderedPageBreak/>
         <w:t xml:space="preserve">Sprint </w:t>
@@ -1704,6 +1706,32 @@
       <w:r>
         <w:t>2</w:t>
       </w:r>
+      <w:bookmarkEnd w:id="4"/>
+    </w:p>
+    <w:p>
+      <w:pPr>
+        <w:ind w:firstLine="720"/>
+        <w:jc w:val="both"/>
+      </w:pPr>
+      <w:r>
+        <w:t>A sprint 2 compreende Design e Meto</w:t>
+      </w:r>
+      <w:r>
+        <w:t>dologia.</w:t>
+      </w:r>
+    </w:p>
+    <w:p/>
+    <w:p>
+      <w:pPr>
+        <w:pStyle w:val="cabealho2"/>
+      </w:pPr>
+      <w:bookmarkStart w:id="5" w:name="_Toc24910815"/>
+      <w:r>
+        <w:t xml:space="preserve">Semana </w:t>
+      </w:r>
+      <w:r>
+        <w:t>1</w:t>
+      </w:r>
       <w:bookmarkEnd w:id="5"/>
     </w:p>
     <w:p>
@@ -1712,192 +1740,166 @@
         <w:jc w:val="both"/>
       </w:pPr>
       <w:r>
-        <w:t>A sprint 2 compreende Design e Meto</w:t>
-      </w:r>
-      <w:r>
-        <w:t>dologia.</w:t>
-      </w:r>
-    </w:p>
-    <w:p/>
+        <w:t>Este relatório reúne as atividades acompanhadas durante a semana 1 da sprint 2 do curso CodeXP – turma B.</w:t>
+      </w:r>
+    </w:p>
+    <w:p>
+      <w:pPr>
+        <w:ind w:firstLine="720"/>
+        <w:jc w:val="both"/>
+        <w:rPr>
+          <w:lang w:eastAsia="en-US"/>
+        </w:rPr>
+      </w:pPr>
+    </w:p>
+    <w:p>
+      <w:pPr>
+        <w:pStyle w:val="cabealho3"/>
+      </w:pPr>
+      <w:r>
+        <w:t xml:space="preserve">Resumo da semana </w:t>
+      </w:r>
+      <w:r>
+        <w:t>1</w:t>
+      </w:r>
+    </w:p>
+    <w:p>
+      <w:pPr>
+        <w:ind w:firstLine="720"/>
+        <w:jc w:val="both"/>
+      </w:pPr>
+      <w:r>
+        <w:t xml:space="preserve">Durante a semana os alunos tiveram aulas conceituais sobre </w:t>
+      </w:r>
+      <w:r>
+        <w:t>B</w:t>
+      </w:r>
+      <w:r>
+        <w:t>riefing, Trello, Brainstorm e Design Thinking, além de Adobe XD.</w:t>
+      </w:r>
+    </w:p>
+    <w:p>
+      <w:pPr>
+        <w:ind w:firstLine="720"/>
+        <w:jc w:val="both"/>
+      </w:pPr>
+      <w:r>
+        <w:t>Com estes conceitos, puderam iniciar o projeto solicitado pela empresa Linx, após o recebimento dos escopos que se resumem a dois sistemas: marmitas gourmet e ofertas de produtos.</w:t>
+      </w:r>
+    </w:p>
+    <w:p>
+      <w:pPr>
+        <w:ind w:firstLine="720"/>
+        <w:jc w:val="both"/>
+      </w:pPr>
+      <w:r>
+        <w:t xml:space="preserve">Em seguida houve a imersão da empresa, para que os alunos pudessem conhece-la e entender seus objetivos. Com isto e a proposta dos projetos, os grupos </w:t>
+      </w:r>
+      <w:r>
+        <w:t>listaram</w:t>
+      </w:r>
+      <w:r>
+        <w:t xml:space="preserve"> questões pertinentes e levaram à empresa na reunião.</w:t>
+      </w:r>
+    </w:p>
+    <w:p>
+      <w:pPr>
+        <w:ind w:firstLine="720"/>
+        <w:jc w:val="both"/>
+      </w:pPr>
+      <w:r>
+        <w:t xml:space="preserve">Foi trabalhada a criação da identidade visual de cada grupo, bem como a paleta de cores utilizada, </w:t>
+      </w:r>
+      <w:r>
+        <w:t xml:space="preserve">proto-persona, proto-jornada, </w:t>
+      </w:r>
+      <w:r>
+        <w:t>o nome do projeto e o logotipo.</w:t>
+      </w:r>
+    </w:p>
+    <w:p>
+      <w:pPr>
+        <w:rPr>
+          <w:lang w:eastAsia="en-US"/>
+        </w:rPr>
+      </w:pPr>
+    </w:p>
+    <w:p>
+      <w:pPr>
+        <w:pStyle w:val="cabealho3"/>
+      </w:pPr>
+      <w:r>
+        <w:t>Feedback</w:t>
+      </w:r>
+    </w:p>
+    <w:p>
+      <w:pPr>
+        <w:ind w:firstLine="720"/>
+        <w:jc w:val="both"/>
+      </w:pPr>
+      <w:r>
+        <w:t xml:space="preserve">A divisão </w:t>
+      </w:r>
+      <w:r>
+        <w:t>da monitoria observando as características pessoais conciliando com a necessidade das turmas (A e B) foi interessante, pois visa contribuir da melhor forma possível para os alunos e professores.</w:t>
+      </w:r>
+    </w:p>
+    <w:p>
+      <w:pPr>
+        <w:ind w:firstLine="720"/>
+        <w:jc w:val="both"/>
+      </w:pPr>
+      <w:r>
+        <w:t>A experiência também foi muito agradável, sem algum problema e a turma demonstrou contentamento em ter mais uma pessoa para auxiliar.</w:t>
+      </w:r>
+    </w:p>
+    <w:p>
+      <w:pPr>
+        <w:rPr>
+          <w:lang w:eastAsia="en-US"/>
+        </w:rPr>
+      </w:pPr>
+    </w:p>
+    <w:p>
+      <w:pPr>
+        <w:rPr>
+          <w:lang w:eastAsia="en-US"/>
+        </w:rPr>
+      </w:pPr>
+    </w:p>
+    <w:p>
+      <w:pPr>
+        <w:rPr>
+          <w:lang w:eastAsia="en-US"/>
+        </w:rPr>
+      </w:pPr>
+    </w:p>
+    <w:p>
+      <w:pPr>
+        <w:rPr>
+          <w:lang w:eastAsia="en-US"/>
+        </w:rPr>
+      </w:pPr>
+    </w:p>
+    <w:p>
+      <w:pPr>
+        <w:rPr>
+          <w:lang w:eastAsia="en-US"/>
+        </w:rPr>
+      </w:pPr>
+    </w:p>
+    <w:p>
+      <w:pPr>
+        <w:rPr>
+          <w:lang w:eastAsia="en-US"/>
+        </w:rPr>
+      </w:pPr>
+    </w:p>
     <w:p>
       <w:pPr>
         <w:pStyle w:val="cabealho2"/>
       </w:pPr>
-      <w:bookmarkStart w:id="6" w:name="_Toc24910815"/>
-      <w:r>
-        <w:t xml:space="preserve">Semana </w:t>
-      </w:r>
-      <w:r>
-        <w:t>1</w:t>
-      </w:r>
-      <w:bookmarkEnd w:id="6"/>
-    </w:p>
-    <w:p>
-      <w:pPr>
-        <w:ind w:firstLine="720"/>
-        <w:jc w:val="both"/>
-      </w:pPr>
-      <w:r>
-        <w:t>Este relatório reúne as atividades acompanhadas durante a semana 1 da sprint 2 do curso CodeXP – turma B.</w:t>
-      </w:r>
-    </w:p>
-    <w:p>
-      <w:pPr>
-        <w:ind w:firstLine="720"/>
-        <w:jc w:val="both"/>
-        <w:rPr>
-          <w:lang w:eastAsia="en-US"/>
-        </w:rPr>
-      </w:pPr>
-    </w:p>
-    <w:p>
-      <w:pPr>
-        <w:pStyle w:val="cabealho3"/>
-      </w:pPr>
-      <w:r>
-        <w:t xml:space="preserve">Resumo da semana </w:t>
-      </w:r>
-      <w:r>
-        <w:t>1</w:t>
-      </w:r>
-    </w:p>
-    <w:p>
-      <w:pPr>
-        <w:ind w:firstLine="720"/>
-        <w:jc w:val="both"/>
-      </w:pPr>
-      <w:r>
-        <w:t xml:space="preserve">Durante a semana os alunos tiveram aulas conceituais sobre </w:t>
-      </w:r>
-      <w:r>
-        <w:t>B</w:t>
-      </w:r>
-      <w:r>
-        <w:t>riefing, Trello, Brainstorm e Design Thinking, além de Adobe XD.</w:t>
-      </w:r>
-    </w:p>
-    <w:p>
-      <w:pPr>
-        <w:ind w:firstLine="720"/>
-        <w:jc w:val="both"/>
-      </w:pPr>
-      <w:r>
-        <w:t>Com estes conceitos, puderam iniciar o projeto solicitado pela empresa Linx, após o recebimento dos escopos que se resumem a dois sistemas: marmitas gourmet e ofertas de produtos.</w:t>
-      </w:r>
-    </w:p>
-    <w:p>
-      <w:pPr>
-        <w:ind w:firstLine="720"/>
-        <w:jc w:val="both"/>
-      </w:pPr>
-      <w:r>
-        <w:t xml:space="preserve">Em seguida houve a imersão da empresa, para que os alunos pudessem conhece-la e entender seus objetivos. Com isto e a proposta dos projetos, os grupos </w:t>
-      </w:r>
-      <w:r>
-        <w:t>listaram</w:t>
-      </w:r>
-      <w:r>
-        <w:t xml:space="preserve"> questões pertinentes e levaram à empresa na reunião.</w:t>
-      </w:r>
-    </w:p>
-    <w:p>
-      <w:pPr>
-        <w:ind w:firstLine="720"/>
-        <w:jc w:val="both"/>
-      </w:pPr>
-      <w:r>
-        <w:t xml:space="preserve">Foi trabalhada a criação da identidade visual de cada grupo, bem como a paleta de cores utilizada, </w:t>
-      </w:r>
-      <w:r>
-        <w:t xml:space="preserve">proto-persona, proto-jornada, </w:t>
-      </w:r>
-      <w:r>
-        <w:t>o nome do projeto e o logotipo.</w:t>
-      </w:r>
-    </w:p>
-    <w:p>
-      <w:pPr>
-        <w:rPr>
-          <w:lang w:eastAsia="en-US"/>
-        </w:rPr>
-      </w:pPr>
-    </w:p>
-    <w:p>
-      <w:pPr>
-        <w:pStyle w:val="cabealho3"/>
-      </w:pPr>
-      <w:r>
-        <w:t>Feedback</w:t>
-      </w:r>
-    </w:p>
-    <w:p>
-      <w:pPr>
-        <w:ind w:firstLine="720"/>
-        <w:jc w:val="both"/>
-      </w:pPr>
-      <w:r>
-        <w:t xml:space="preserve">A divisão </w:t>
-      </w:r>
-      <w:r>
-        <w:t>da monitoria observando as características pessoais conciliando com a necessidade das turmas (A e B) foi interessante, pois visa contribuir da melhor forma possível para os alunos e professores.</w:t>
-      </w:r>
-    </w:p>
-    <w:p>
-      <w:pPr>
-        <w:ind w:firstLine="720"/>
-        <w:jc w:val="both"/>
-      </w:pPr>
-      <w:r>
-        <w:t>A experiência também foi muito agradável, sem algum problema e a turma demonstrou contentamento em ter mais uma pessoa para auxiliar.</w:t>
-      </w:r>
-    </w:p>
-    <w:p>
-      <w:pPr>
-        <w:rPr>
-          <w:lang w:eastAsia="en-US"/>
-        </w:rPr>
-      </w:pPr>
-    </w:p>
-    <w:p>
-      <w:pPr>
-        <w:rPr>
-          <w:lang w:eastAsia="en-US"/>
-        </w:rPr>
-      </w:pPr>
-    </w:p>
-    <w:p>
-      <w:pPr>
-        <w:rPr>
-          <w:lang w:eastAsia="en-US"/>
-        </w:rPr>
-      </w:pPr>
-    </w:p>
-    <w:p>
-      <w:pPr>
-        <w:rPr>
-          <w:lang w:eastAsia="en-US"/>
-        </w:rPr>
-      </w:pPr>
-    </w:p>
-    <w:p>
-      <w:pPr>
-        <w:rPr>
-          <w:lang w:eastAsia="en-US"/>
-        </w:rPr>
-      </w:pPr>
-    </w:p>
-    <w:p>
-      <w:pPr>
-        <w:rPr>
-          <w:lang w:eastAsia="en-US"/>
-        </w:rPr>
-      </w:pPr>
-    </w:p>
-    <w:p>
-      <w:pPr>
-        <w:pStyle w:val="cabealho2"/>
-      </w:pPr>
-      <w:bookmarkStart w:id="7" w:name="_Toc24910816"/>
+      <w:bookmarkStart w:id="6" w:name="_Toc24910816"/>
       <w:r>
         <w:lastRenderedPageBreak/>
         <w:t xml:space="preserve">Semana </w:t>
@@ -1905,7 +1907,7 @@
       <w:r>
         <w:t>2</w:t>
       </w:r>
-      <w:bookmarkEnd w:id="7"/>
+      <w:bookmarkEnd w:id="6"/>
     </w:p>
     <w:p>
       <w:pPr>
@@ -2069,7 +2071,7 @@
           <w:lang w:val="en-US"/>
         </w:rPr>
       </w:pPr>
-      <w:bookmarkStart w:id="8" w:name="_Toc24910817"/>
+      <w:bookmarkStart w:id="7" w:name="_Toc24910817"/>
       <w:r>
         <w:rPr>
           <w:lang w:val="en-US"/>
@@ -2077,43 +2079,194 @@
         <w:lastRenderedPageBreak/>
         <w:t>Sprint 3</w:t>
       </w:r>
+      <w:bookmarkEnd w:id="7"/>
+    </w:p>
+    <w:p>
+      <w:pPr>
+        <w:ind w:firstLine="720"/>
+        <w:jc w:val="both"/>
+        <w:rPr>
+          <w:lang w:val="en-US"/>
+        </w:rPr>
+      </w:pPr>
+      <w:r>
+        <w:rPr>
+          <w:lang w:val="en-US"/>
+        </w:rPr>
+        <w:t xml:space="preserve">A sprint 3 </w:t>
+      </w:r>
+      <w:r>
+        <w:rPr>
+          <w:lang w:val="en-US"/>
+        </w:rPr>
+        <w:t>compreende</w:t>
+      </w:r>
+      <w:r>
+        <w:rPr>
+          <w:lang w:val="en-US"/>
+        </w:rPr>
+        <w:t xml:space="preserve"> Front-End I - HTML e CSS.</w:t>
+      </w:r>
+    </w:p>
+    <w:p>
+      <w:pPr>
+        <w:ind w:firstLine="720"/>
+        <w:jc w:val="both"/>
+        <w:rPr>
+          <w:lang w:val="en-US"/>
+        </w:rPr>
+      </w:pPr>
+    </w:p>
+    <w:p>
+      <w:pPr>
+        <w:pStyle w:val="cabealho2"/>
+      </w:pPr>
+      <w:bookmarkStart w:id="8" w:name="_Toc24910818"/>
+      <w:r>
+        <w:t>Semana 1</w:t>
+      </w:r>
       <w:bookmarkEnd w:id="8"/>
     </w:p>
     <w:p>
       <w:pPr>
         <w:ind w:firstLine="720"/>
         <w:jc w:val="both"/>
-        <w:rPr>
-          <w:lang w:val="en-US"/>
-        </w:rPr>
-      </w:pPr>
-      <w:r>
-        <w:rPr>
-          <w:lang w:val="en-US"/>
-        </w:rPr>
-        <w:t xml:space="preserve">A sprint 3 </w:t>
-      </w:r>
-      <w:proofErr w:type="spellStart"/>
-      <w:r>
-        <w:rPr>
-          <w:lang w:val="en-US"/>
-        </w:rPr>
-        <w:t>compreende</w:t>
-      </w:r>
-      <w:proofErr w:type="spellEnd"/>
-      <w:r>
-        <w:rPr>
-          <w:lang w:val="en-US"/>
-        </w:rPr>
-        <w:t xml:space="preserve"> Front-End I - HTML e CSS.</w:t>
-      </w:r>
-    </w:p>
-    <w:p>
-      <w:pPr>
-        <w:ind w:firstLine="720"/>
-        <w:jc w:val="both"/>
-        <w:rPr>
-          <w:lang w:val="en-US"/>
+      </w:pPr>
+      <w:r>
+        <w:t xml:space="preserve">Este relatório reúne as atividades acompanhadas durante a semana 1 da sprint </w:t>
+      </w:r>
+      <w:r>
+        <w:t>3</w:t>
+      </w:r>
+      <w:r>
+        <w:t xml:space="preserve"> do curso CodeXP – turma B.</w:t>
+      </w:r>
+    </w:p>
+    <w:p>
+      <w:pPr>
+        <w:ind w:firstLine="720"/>
+        <w:jc w:val="both"/>
+        <w:rPr>
+          <w:lang w:eastAsia="en-US"/>
+        </w:rPr>
+      </w:pPr>
+    </w:p>
+    <w:p>
+      <w:pPr>
+        <w:pStyle w:val="cabealho3"/>
+      </w:pPr>
+      <w:r>
+        <w:t>Resumo da semana 1</w:t>
+      </w:r>
+    </w:p>
+    <w:p>
+      <w:pPr>
+        <w:ind w:firstLine="720"/>
+        <w:jc w:val="both"/>
+      </w:pPr>
+      <w:r>
+        <w:t>Durante a semana os alunos tiveram aulas conceituais sobre estrutura de páginas web utilizando HTML, conhecendo tags como article, section, a, table, ul, ol, li e p.</w:t>
+      </w:r>
+    </w:p>
+    <w:p>
+      <w:pPr>
+        <w:ind w:firstLine="720"/>
+        <w:jc w:val="both"/>
+      </w:pPr>
+      <w:r>
+        <w:t>Aprenderam também como definir estilos para as páginas usando CSS, utilizando seletores, definindo layouts com flexbox, bem como posicionamento de elementos com position relative e absolute.</w:t>
+      </w:r>
+    </w:p>
+    <w:p>
+      <w:pPr>
+        <w:ind w:firstLine="720"/>
+        <w:jc w:val="both"/>
+      </w:pPr>
+      <w:r>
+        <w:t>Para fixar os conhecimentos, foram aplicados diversos exercícios onde um layout feito no Adobe XD era apresentado e os alunos deveriam reproduzir este design em uma tela web. Em um nível um pouco mais avançado, clonaram a página de download do site do Spotify.</w:t>
+      </w:r>
+    </w:p>
+    <w:p>
+      <w:pPr>
+        <w:ind w:firstLine="720"/>
+        <w:jc w:val="both"/>
+      </w:pPr>
+      <w:r>
+        <w:t>Por fim, foi mostrada a importância de construir páginas responsivas e como criá-las, usando media queries.</w:t>
+      </w:r>
+    </w:p>
+    <w:p>
+      <w:pPr>
+        <w:ind w:firstLine="720"/>
+        <w:jc w:val="both"/>
+        <w:rPr>
+          <w:lang w:eastAsia="en-US"/>
+        </w:rPr>
+      </w:pPr>
+    </w:p>
+    <w:p>
+      <w:pPr>
+        <w:pStyle w:val="cabealho3"/>
+      </w:pPr>
+      <w:r>
+        <w:t>Feedback</w:t>
+      </w:r>
+    </w:p>
+    <w:p>
+      <w:pPr>
+        <w:ind w:firstLine="720"/>
+        <w:jc w:val="both"/>
+      </w:pPr>
+      <w:r>
+        <w:t xml:space="preserve">É perceptível o crescimento da receptividade da turma em relação à mentoria. Pode-se citar como exemplo pedidos de auxílio </w:t>
+      </w:r>
+      <w:r>
+        <w:t>e</w:t>
+      </w:r>
+      <w:r>
+        <w:t xml:space="preserve"> esclarecimento de dúvidas mais frequentes, onde não se vê receio ou diferença em solicitar o professor ou o mentor.</w:t>
+      </w:r>
+    </w:p>
+    <w:p>
+      <w:pPr>
+        <w:ind w:firstLine="720"/>
+        <w:jc w:val="both"/>
+        <w:rPr>
+          <w:lang w:eastAsia="en-US"/>
+        </w:rPr>
+      </w:pPr>
+      <w:r>
+        <w:t>Nesta semana, em especial, foi muito gratificante ao perceber uma dificuldade maior dos alunos em entender como funciona flexbox, apresentar alternativas às explicações e exercícios. Usando os sites flexboxfroggy.com e flexboxdefense.com, que oferecem uma abordagem mais interativa e divertida, muitas dúvidas foram esclarecidas e o retorno foi bastante positivo.</w:t>
+      </w:r>
+    </w:p>
+    <w:p>
+      <w:pPr>
+        <w:rPr>
+          <w:lang w:eastAsia="en-US"/>
+        </w:rPr>
+      </w:pPr>
+    </w:p>
+    <w:p>
+      <w:pPr>
+        <w:ind w:firstLine="720"/>
+        <w:rPr>
+          <w:lang w:eastAsia="en-US"/>
+        </w:rPr>
+      </w:pPr>
+    </w:p>
+    <w:p>
+      <w:pPr>
+        <w:ind w:firstLine="720"/>
+        <w:rPr>
+          <w:lang w:eastAsia="en-US"/>
+        </w:rPr>
+      </w:pPr>
+    </w:p>
+    <w:p>
+      <w:pPr>
+        <w:ind w:firstLine="720"/>
+        <w:rPr>
+          <w:lang w:eastAsia="en-US"/>
         </w:rPr>
       </w:pPr>
     </w:p>
@@ -2121,165 +2274,12 @@
       <w:pPr>
         <w:pStyle w:val="cabealho2"/>
       </w:pPr>
-      <w:bookmarkStart w:id="9" w:name="_Toc24910818"/>
-      <w:r>
-        <w:t>Semana 1</w:t>
-      </w:r>
-      <w:bookmarkEnd w:id="9"/>
-    </w:p>
-    <w:p>
-      <w:pPr>
-        <w:ind w:firstLine="720"/>
-        <w:jc w:val="both"/>
-      </w:pPr>
-      <w:r>
-        <w:t xml:space="preserve">Este relatório reúne as atividades acompanhadas durante a semana 1 da sprint </w:t>
-      </w:r>
-      <w:r>
-        <w:t>3</w:t>
-      </w:r>
-      <w:r>
-        <w:t xml:space="preserve"> do curso CodeXP – turma B.</w:t>
-      </w:r>
-    </w:p>
-    <w:p>
-      <w:pPr>
-        <w:ind w:firstLine="720"/>
-        <w:jc w:val="both"/>
-        <w:rPr>
-          <w:lang w:eastAsia="en-US"/>
-        </w:rPr>
-      </w:pPr>
-    </w:p>
-    <w:p>
-      <w:pPr>
-        <w:pStyle w:val="cabealho3"/>
-      </w:pPr>
-      <w:r>
-        <w:t>Resumo da semana 1</w:t>
-      </w:r>
-    </w:p>
-    <w:p>
-      <w:pPr>
-        <w:ind w:firstLine="720"/>
-        <w:jc w:val="both"/>
-      </w:pPr>
-      <w:r>
-        <w:t>Durante a semana os alunos tiveram aulas conceituais sobre estrutura de páginas web utilizando HTML, conhecendo tags como article, section, a, table, ul, ol, li e p.</w:t>
-      </w:r>
-    </w:p>
-    <w:p>
-      <w:pPr>
-        <w:ind w:firstLine="720"/>
-        <w:jc w:val="both"/>
-      </w:pPr>
-      <w:r>
-        <w:t>Aprenderam também como definir estilos para as páginas usando CSS, utilizando seletores, definindo layouts com flexbox, bem como posicionamento de elementos com position relative e absolute.</w:t>
-      </w:r>
-    </w:p>
-    <w:p>
-      <w:pPr>
-        <w:ind w:firstLine="720"/>
-        <w:jc w:val="both"/>
-      </w:pPr>
-      <w:r>
-        <w:t>Para fixar os conhecimentos, foram aplicados diversos exercícios onde um layout feito no Adobe XD era apresentado e os alunos deveriam reproduzir este design em uma tela web. Em um nível um pouco mais avançado, clonaram a página de download do site do Spotify.</w:t>
-      </w:r>
-    </w:p>
-    <w:p>
-      <w:pPr>
-        <w:ind w:firstLine="720"/>
-        <w:jc w:val="both"/>
-      </w:pPr>
-      <w:r>
-        <w:t>Por fim, foi mostrada a importância de construir páginas responsivas e como criá-las, usando media queries.</w:t>
-      </w:r>
-    </w:p>
-    <w:p>
-      <w:pPr>
-        <w:ind w:firstLine="720"/>
-        <w:jc w:val="both"/>
-        <w:rPr>
-          <w:lang w:eastAsia="en-US"/>
-        </w:rPr>
-      </w:pPr>
-    </w:p>
-    <w:p>
-      <w:pPr>
-        <w:pStyle w:val="cabealho3"/>
-      </w:pPr>
-      <w:r>
-        <w:t>Feedback</w:t>
-      </w:r>
-    </w:p>
-    <w:p>
-      <w:pPr>
-        <w:ind w:firstLine="720"/>
-        <w:jc w:val="both"/>
-      </w:pPr>
-      <w:r>
-        <w:t xml:space="preserve">É perceptível o crescimento da receptividade da turma em relação à mentoria. Pode-se citar como exemplo pedidos de auxílio </w:t>
-      </w:r>
-      <w:r>
-        <w:t>e</w:t>
-      </w:r>
-      <w:r>
-        <w:t xml:space="preserve"> esclarecimento de dúvidas mais frequentes, onde não se vê receio ou diferença em solicitar o professor ou o mentor.</w:t>
-      </w:r>
-    </w:p>
-    <w:p>
-      <w:pPr>
-        <w:ind w:firstLine="720"/>
-        <w:jc w:val="both"/>
-        <w:rPr>
-          <w:lang w:eastAsia="en-US"/>
-        </w:rPr>
-      </w:pPr>
-      <w:r>
-        <w:t>Nesta semana, em especial, foi muito gratificante ao perceber uma dificuldade maior dos alunos em entender como funciona flexbox, apresentar alternativas às explicações e exercícios. Usando os sites flexboxfroggy.com e flexboxdefense.com, que oferecem uma abordagem mais interativa e divertida, muitas dúvidas foram esclarecidas e o retorno foi bastante positivo.</w:t>
-      </w:r>
-    </w:p>
-    <w:p>
-      <w:pPr>
-        <w:rPr>
-          <w:lang w:eastAsia="en-US"/>
-        </w:rPr>
-      </w:pPr>
-    </w:p>
-    <w:p>
-      <w:pPr>
-        <w:ind w:firstLine="720"/>
-        <w:rPr>
-          <w:lang w:eastAsia="en-US"/>
-        </w:rPr>
-      </w:pPr>
-    </w:p>
-    <w:p>
-      <w:pPr>
-        <w:ind w:firstLine="720"/>
-        <w:rPr>
-          <w:lang w:eastAsia="en-US"/>
-        </w:rPr>
-      </w:pPr>
-    </w:p>
-    <w:p>
-      <w:pPr>
-        <w:ind w:firstLine="720"/>
-        <w:rPr>
-          <w:lang w:eastAsia="en-US"/>
-        </w:rPr>
-      </w:pPr>
-    </w:p>
-    <w:p>
-      <w:pPr>
-        <w:pStyle w:val="cabealho2"/>
-      </w:pPr>
-      <w:bookmarkStart w:id="10" w:name="_Toc24910819"/>
+      <w:bookmarkStart w:id="9" w:name="_Toc24910819"/>
       <w:r>
         <w:lastRenderedPageBreak/>
         <w:t>Semana 2</w:t>
       </w:r>
-      <w:bookmarkEnd w:id="10"/>
+      <w:bookmarkEnd w:id="9"/>
     </w:p>
     <w:p>
       <w:pPr>
@@ -2472,11 +2472,36 @@
       <w:pPr>
         <w:pStyle w:val="cabealho1"/>
       </w:pPr>
-      <w:bookmarkStart w:id="11" w:name="_Toc24910820"/>
+      <w:bookmarkStart w:id="10" w:name="_Toc24910820"/>
       <w:r>
         <w:lastRenderedPageBreak/>
         <w:t>Sprint 4</w:t>
       </w:r>
+      <w:bookmarkEnd w:id="10"/>
+    </w:p>
+    <w:p>
+      <w:pPr>
+        <w:ind w:firstLine="720"/>
+        <w:jc w:val="both"/>
+      </w:pPr>
+      <w:r>
+        <w:t>A sprint 4 compreende Back-End I - Lógica de programação, Orientação a objetos, MVC e API.</w:t>
+      </w:r>
+    </w:p>
+    <w:p>
+      <w:pPr>
+        <w:ind w:firstLine="720"/>
+        <w:jc w:val="both"/>
+      </w:pPr>
+    </w:p>
+    <w:p>
+      <w:pPr>
+        <w:pStyle w:val="cabealho2"/>
+      </w:pPr>
+      <w:bookmarkStart w:id="11" w:name="_Toc24910821"/>
+      <w:r>
+        <w:t>Semana 1</w:t>
+      </w:r>
       <w:bookmarkEnd w:id="11"/>
     </w:p>
     <w:p>
@@ -2485,197 +2510,172 @@
         <w:jc w:val="both"/>
       </w:pPr>
       <w:r>
-        <w:t>A sprint 4 compreende Back-End I - Lógica de programação, Orientação a objetos, MVC e API.</w:t>
-      </w:r>
-    </w:p>
-    <w:p>
-      <w:pPr>
-        <w:ind w:firstLine="720"/>
-        <w:jc w:val="both"/>
+        <w:t>Este relatório reúne as atividades acompanhadas durante a semana 1 da sprint 4 do curso CodeXP – turma B</w:t>
+      </w:r>
+      <w:r>
+        <w:t>.</w:t>
+      </w:r>
+    </w:p>
+    <w:p>
+      <w:pPr>
+        <w:ind w:firstLine="720"/>
+        <w:jc w:val="both"/>
+        <w:rPr>
+          <w:lang w:eastAsia="en-US"/>
+        </w:rPr>
+      </w:pPr>
+    </w:p>
+    <w:p>
+      <w:pPr>
+        <w:pStyle w:val="cabealho3"/>
+      </w:pPr>
+      <w:r>
+        <w:t>Resumo da semana 1</w:t>
+      </w:r>
+    </w:p>
+    <w:p>
+      <w:pPr>
+        <w:ind w:firstLine="720"/>
+        <w:jc w:val="both"/>
+      </w:pPr>
+      <w:r>
+        <w:t>No início da semana houve uma palestra da ThoughtWorks sobre dicas de apresentação.</w:t>
+      </w:r>
+    </w:p>
+    <w:p>
+      <w:pPr>
+        <w:ind w:firstLine="720"/>
+        <w:jc w:val="both"/>
+      </w:pPr>
+      <w:r>
+        <w:t>Os grupos trabalharam nos projetos para as empresas, finalizando a integração da navegação e estilização entre as páginas construídas.</w:t>
+      </w:r>
+    </w:p>
+    <w:p>
+      <w:pPr>
+        <w:ind w:firstLine="720"/>
+        <w:jc w:val="both"/>
+      </w:pPr>
+      <w:r>
+        <w:t>Apresentaram o andamento dos projetos para a coordenação da escola, onde foram indicados alguns pontos de melhoria e feedbacks gerais.</w:t>
+      </w:r>
+    </w:p>
+    <w:p>
+      <w:pPr>
+        <w:ind w:firstLine="720"/>
+        <w:jc w:val="both"/>
+      </w:pPr>
+      <w:r>
+        <w:t>Próximo ao término da semana, foi realizada a Sprint Review para alinhamento do que foi positivo e negativo nos trabalhos em equipe, o que gerou alguns conflitos, mas que foram resolvidos e ajudou na aproximação e colaboração entre os integrantes.</w:t>
+      </w:r>
+    </w:p>
+    <w:p>
+      <w:pPr>
+        <w:ind w:firstLine="720"/>
+        <w:jc w:val="both"/>
+      </w:pPr>
+      <w:r>
+        <w:t>Por fim, tiveram a introdução à lógica de programação</w:t>
+      </w:r>
+      <w:r>
+        <w:t>.</w:t>
+      </w:r>
+    </w:p>
+    <w:p>
+      <w:pPr>
+        <w:ind w:firstLine="720"/>
+        <w:jc w:val="both"/>
+        <w:rPr>
+          <w:lang w:eastAsia="en-US"/>
+        </w:rPr>
+      </w:pPr>
+    </w:p>
+    <w:p>
+      <w:pPr>
+        <w:pStyle w:val="cabealho3"/>
+      </w:pPr>
+      <w:r>
+        <w:t>Feedback</w:t>
+      </w:r>
+    </w:p>
+    <w:p>
+      <w:pPr>
+        <w:ind w:firstLine="720"/>
+        <w:jc w:val="both"/>
+      </w:pPr>
+      <w:r>
+        <w:t>Foi muito positivo acompanhar a apresentação dos projetos para a coordenação e ouvir os feedbacks, observando sugestões de alterações e a execução destas.</w:t>
+      </w:r>
+    </w:p>
+    <w:p>
+      <w:pPr>
+        <w:ind w:firstLine="720"/>
+        <w:jc w:val="both"/>
+        <w:rPr>
+          <w:lang w:eastAsia="en-US"/>
+        </w:rPr>
+      </w:pPr>
+      <w:r>
+        <w:t>Com o início de linguagem de programação, as dificuldades aparentam ser mais acentuadas, de maneira geral, mas auxiliando de forma mais próxima e ativa isto não será impeditivo pro bom andamento das aulas</w:t>
+      </w:r>
+      <w:r>
+        <w:t>.</w:t>
+      </w:r>
+    </w:p>
+    <w:p>
+      <w:pPr>
+        <w:jc w:val="both"/>
+        <w:rPr>
+          <w:lang w:eastAsia="en-US"/>
+        </w:rPr>
+      </w:pPr>
+    </w:p>
+    <w:p>
+      <w:pPr>
+        <w:ind w:firstLine="720"/>
+        <w:jc w:val="both"/>
+        <w:rPr>
+          <w:lang w:eastAsia="en-US"/>
+        </w:rPr>
+      </w:pPr>
+    </w:p>
+    <w:p>
+      <w:pPr>
+        <w:ind w:firstLine="720"/>
+        <w:jc w:val="both"/>
+        <w:rPr>
+          <w:lang w:eastAsia="en-US"/>
+        </w:rPr>
+      </w:pPr>
+    </w:p>
+    <w:p>
+      <w:pPr>
+        <w:ind w:firstLine="720"/>
+        <w:jc w:val="both"/>
+        <w:rPr>
+          <w:lang w:eastAsia="en-US"/>
+        </w:rPr>
+      </w:pPr>
+    </w:p>
+    <w:p>
+      <w:pPr>
+        <w:ind w:firstLine="720"/>
+        <w:jc w:val="both"/>
+        <w:rPr>
+          <w:lang w:eastAsia="en-US"/>
+        </w:rPr>
       </w:pPr>
     </w:p>
     <w:p>
       <w:pPr>
         <w:pStyle w:val="cabealho2"/>
       </w:pPr>
-      <w:bookmarkStart w:id="12" w:name="_Toc24910821"/>
-      <w:r>
-        <w:t>Semana 1</w:t>
-      </w:r>
-      <w:bookmarkEnd w:id="12"/>
-    </w:p>
-    <w:p>
-      <w:pPr>
-        <w:ind w:firstLine="720"/>
-        <w:jc w:val="both"/>
-      </w:pPr>
-      <w:r>
-        <w:t>Este relatório reúne as atividades acompanhadas durante a semana 1 da sprint 4 do curso CodeXP – turma B</w:t>
-      </w:r>
-      <w:r>
-        <w:t>.</w:t>
-      </w:r>
-    </w:p>
-    <w:p>
-      <w:pPr>
-        <w:ind w:firstLine="720"/>
-        <w:jc w:val="both"/>
-        <w:rPr>
-          <w:lang w:eastAsia="en-US"/>
-        </w:rPr>
-      </w:pPr>
-    </w:p>
-    <w:p>
-      <w:pPr>
-        <w:pStyle w:val="cabealho3"/>
-      </w:pPr>
-      <w:r>
-        <w:t>Resumo da semana 1</w:t>
-      </w:r>
-    </w:p>
-    <w:p>
-      <w:pPr>
-        <w:ind w:firstLine="720"/>
-        <w:jc w:val="both"/>
-      </w:pPr>
-      <w:r>
-        <w:t>No início da semana houve uma palestra da ThoughtWorks sobre dicas de apresentação.</w:t>
-      </w:r>
-    </w:p>
-    <w:p>
-      <w:pPr>
-        <w:ind w:firstLine="720"/>
-        <w:jc w:val="both"/>
-      </w:pPr>
-      <w:r>
-        <w:t>Os grupos trabalharam nos projetos para as empresas, finalizando a integração da navegação e estilização entre as páginas construídas.</w:t>
-      </w:r>
-    </w:p>
-    <w:p>
-      <w:pPr>
-        <w:ind w:firstLine="720"/>
-        <w:jc w:val="both"/>
-      </w:pPr>
-      <w:r>
-        <w:t>Apresentaram o andamento dos projetos para a coordenação da escola, onde foram indicados alguns pontos de melhoria e feedbacks gerais.</w:t>
-      </w:r>
-    </w:p>
-    <w:p>
-      <w:pPr>
-        <w:ind w:firstLine="720"/>
-        <w:jc w:val="both"/>
-      </w:pPr>
-      <w:r>
-        <w:t>Próximo ao término da semana, foi realizada a Sprint Review para alinhamento do que foi positivo e negativo nos trabalhos em equipe, o que gerou alguns conflitos, mas que foram resolvidos e ajudou na aproximação e colaboração entre os integrantes.</w:t>
-      </w:r>
-    </w:p>
-    <w:p>
-      <w:pPr>
-        <w:ind w:firstLine="720"/>
-        <w:jc w:val="both"/>
-      </w:pPr>
-      <w:r>
-        <w:t>Por fim, tiveram a introdução à lógica de programação</w:t>
-      </w:r>
-      <w:r>
-        <w:t>.</w:t>
-      </w:r>
-    </w:p>
-    <w:p>
-      <w:pPr>
-        <w:ind w:firstLine="720"/>
-        <w:jc w:val="both"/>
-        <w:rPr>
-          <w:lang w:eastAsia="en-US"/>
-        </w:rPr>
-      </w:pPr>
-    </w:p>
-    <w:p>
-      <w:pPr>
-        <w:pStyle w:val="cabealho3"/>
-      </w:pPr>
-      <w:r>
-        <w:t>Feedback</w:t>
-      </w:r>
-    </w:p>
-    <w:p>
-      <w:pPr>
-        <w:ind w:firstLine="720"/>
-        <w:jc w:val="both"/>
-      </w:pPr>
-      <w:r>
-        <w:t>Foi muito positivo acompanhar a apresentação dos projetos para a coordenação e ouvir os feedbacks, observando sugestões de alterações e a execução destas.</w:t>
-      </w:r>
-    </w:p>
-    <w:p>
-      <w:pPr>
-        <w:ind w:firstLine="720"/>
-        <w:jc w:val="both"/>
-        <w:rPr>
-          <w:lang w:eastAsia="en-US"/>
-        </w:rPr>
-      </w:pPr>
-      <w:r>
-        <w:t>Com o início de linguagem de programação, as dificuldades aparentam ser mais acentuadas, de maneira geral, mas auxiliando de forma mais próxima e ativa isto não será impeditivo pro bom andamento das aulas</w:t>
-      </w:r>
-      <w:r>
-        <w:t>.</w:t>
-      </w:r>
-    </w:p>
-    <w:p>
-      <w:pPr>
-        <w:jc w:val="both"/>
-        <w:rPr>
-          <w:lang w:eastAsia="en-US"/>
-        </w:rPr>
-      </w:pPr>
-    </w:p>
-    <w:p>
-      <w:pPr>
-        <w:ind w:firstLine="720"/>
-        <w:jc w:val="both"/>
-        <w:rPr>
-          <w:lang w:eastAsia="en-US"/>
-        </w:rPr>
-      </w:pPr>
-    </w:p>
-    <w:p>
-      <w:pPr>
-        <w:ind w:firstLine="720"/>
-        <w:jc w:val="both"/>
-        <w:rPr>
-          <w:lang w:eastAsia="en-US"/>
-        </w:rPr>
-      </w:pPr>
-    </w:p>
-    <w:p>
-      <w:pPr>
-        <w:ind w:firstLine="720"/>
-        <w:jc w:val="both"/>
-        <w:rPr>
-          <w:lang w:eastAsia="en-US"/>
-        </w:rPr>
-      </w:pPr>
-    </w:p>
-    <w:p>
-      <w:pPr>
-        <w:ind w:firstLine="720"/>
-        <w:jc w:val="both"/>
-        <w:rPr>
-          <w:lang w:eastAsia="en-US"/>
-        </w:rPr>
-      </w:pPr>
-    </w:p>
-    <w:p>
-      <w:pPr>
-        <w:pStyle w:val="cabealho2"/>
-      </w:pPr>
-      <w:bookmarkStart w:id="13" w:name="_Toc24910822"/>
+      <w:bookmarkStart w:id="12" w:name="_Toc24910822"/>
       <w:r>
         <w:lastRenderedPageBreak/>
         <w:t>Semana 2</w:t>
       </w:r>
-      <w:bookmarkEnd w:id="13"/>
+      <w:bookmarkEnd w:id="12"/>
     </w:p>
     <w:p>
       <w:pPr>
@@ -2883,12 +2883,12 @@
       <w:pPr>
         <w:pStyle w:val="cabealho2"/>
       </w:pPr>
-      <w:bookmarkStart w:id="14" w:name="_Toc24910823"/>
+      <w:bookmarkStart w:id="13" w:name="_Toc24910823"/>
       <w:r>
         <w:lastRenderedPageBreak/>
         <w:t>Semana 3</w:t>
       </w:r>
-      <w:bookmarkEnd w:id="14"/>
+      <w:bookmarkEnd w:id="13"/>
     </w:p>
     <w:p>
       <w:pPr>
@@ -3084,12 +3084,12 @@
       <w:pPr>
         <w:pStyle w:val="cabealho2"/>
       </w:pPr>
-      <w:bookmarkStart w:id="15" w:name="_Toc24910824"/>
+      <w:bookmarkStart w:id="14" w:name="_Toc24910824"/>
       <w:r>
         <w:lastRenderedPageBreak/>
         <w:t>Semana 4</w:t>
       </w:r>
-      <w:bookmarkEnd w:id="15"/>
+      <w:bookmarkEnd w:id="14"/>
     </w:p>
     <w:p>
       <w:pPr>
@@ -3297,12 +3297,12 @@
       <w:pPr>
         <w:pStyle w:val="cabealho2"/>
       </w:pPr>
-      <w:bookmarkStart w:id="16" w:name="_Toc24910825"/>
+      <w:bookmarkStart w:id="15" w:name="_Toc24910825"/>
       <w:r>
         <w:lastRenderedPageBreak/>
         <w:t>Semana 5</w:t>
       </w:r>
-      <w:bookmarkEnd w:id="16"/>
+      <w:bookmarkEnd w:id="15"/>
     </w:p>
     <w:p>
       <w:pPr>
@@ -3510,12 +3510,12 @@
       <w:pPr>
         <w:pStyle w:val="cabealho2"/>
       </w:pPr>
-      <w:bookmarkStart w:id="17" w:name="_Toc24910826"/>
+      <w:bookmarkStart w:id="16" w:name="_Toc24910826"/>
       <w:r>
         <w:lastRenderedPageBreak/>
         <w:t>Semana 6</w:t>
       </w:r>
-      <w:bookmarkEnd w:id="17"/>
+      <w:bookmarkEnd w:id="16"/>
     </w:p>
     <w:p>
       <w:pPr>
@@ -3717,12 +3717,12 @@
       <w:pPr>
         <w:pStyle w:val="cabealho2"/>
       </w:pPr>
-      <w:bookmarkStart w:id="18" w:name="_Toc24910827"/>
+      <w:bookmarkStart w:id="17" w:name="_Toc24910827"/>
       <w:r>
         <w:lastRenderedPageBreak/>
         <w:t>Semana 7</w:t>
       </w:r>
-      <w:bookmarkEnd w:id="18"/>
+      <w:bookmarkEnd w:id="17"/>
     </w:p>
     <w:p>
       <w:pPr>
@@ -3945,7 +3945,7 @@
       <w:pPr>
         <w:pStyle w:val="cabealho1"/>
       </w:pPr>
-      <w:bookmarkStart w:id="19" w:name="_Toc24910828"/>
+      <w:bookmarkStart w:id="18" w:name="_Toc24910828"/>
       <w:r>
         <w:lastRenderedPageBreak/>
         <w:t xml:space="preserve">Sprint </w:t>
@@ -3953,6 +3953,40 @@
       <w:r>
         <w:t>5</w:t>
       </w:r>
+      <w:bookmarkEnd w:id="18"/>
+    </w:p>
+    <w:p>
+      <w:pPr>
+        <w:ind w:firstLine="720"/>
+        <w:jc w:val="both"/>
+      </w:pPr>
+      <w:r>
+        <w:t xml:space="preserve">A sprint </w:t>
+      </w:r>
+      <w:r>
+        <w:t xml:space="preserve">5 </w:t>
+      </w:r>
+      <w:r>
+        <w:t>compreende a integração do banco de dados com o back-end</w:t>
+      </w:r>
+      <w:r>
+        <w:t>.</w:t>
+      </w:r>
+    </w:p>
+    <w:p>
+      <w:pPr>
+        <w:ind w:firstLine="720"/>
+        <w:jc w:val="both"/>
+      </w:pPr>
+    </w:p>
+    <w:p>
+      <w:pPr>
+        <w:pStyle w:val="cabealho2"/>
+      </w:pPr>
+      <w:bookmarkStart w:id="19" w:name="_Toc24910829"/>
+      <w:r>
+        <w:t>Semana 1</w:t>
+      </w:r>
       <w:bookmarkEnd w:id="19"/>
     </w:p>
     <w:p>
@@ -3961,13 +3995,13 @@
         <w:jc w:val="both"/>
       </w:pPr>
       <w:r>
-        <w:t xml:space="preserve">A sprint </w:t>
-      </w:r>
-      <w:r>
-        <w:t xml:space="preserve">5 </w:t>
-      </w:r>
-      <w:r>
-        <w:t>compreende a integração do banco de dados com o back-end</w:t>
+        <w:t xml:space="preserve">Este relatório reúne as atividades acompanhadas durante a semana 1 da sprint </w:t>
+      </w:r>
+      <w:r>
+        <w:t>5</w:t>
+      </w:r>
+      <w:r>
+        <w:t xml:space="preserve"> do curso CodeXP – turma B</w:t>
       </w:r>
       <w:r>
         <w:t>.</w:t>
@@ -3977,234 +4011,494 @@
       <w:pPr>
         <w:ind w:firstLine="720"/>
         <w:jc w:val="both"/>
+        <w:rPr>
+          <w:lang w:eastAsia="en-US"/>
+        </w:rPr>
+      </w:pPr>
+    </w:p>
+    <w:p>
+      <w:pPr>
+        <w:pStyle w:val="cabealho3"/>
+      </w:pPr>
+      <w:r>
+        <w:t>Resumo da semana 1</w:t>
+      </w:r>
+    </w:p>
+    <w:p>
+      <w:pPr>
+        <w:ind w:firstLine="720"/>
+        <w:jc w:val="both"/>
+      </w:pPr>
+      <w:r>
+        <w:t xml:space="preserve">Durante a </w:t>
+      </w:r>
+      <w:r>
+        <w:t>semana os grupos continuaram o desenvolvimento do back</w:t>
+      </w:r>
+      <w:r>
+        <w:t>-</w:t>
+      </w:r>
+      <w:r>
+        <w:t>end para o projeto Linx</w:t>
+      </w:r>
+      <w:r>
+        <w:t>.</w:t>
+      </w:r>
+    </w:p>
+    <w:p>
+      <w:pPr>
+        <w:ind w:firstLine="720"/>
+        <w:jc w:val="both"/>
+        <w:rPr>
+          <w:lang w:eastAsia="en-US"/>
+        </w:rPr>
+      </w:pPr>
+    </w:p>
+    <w:p>
+      <w:pPr>
+        <w:pStyle w:val="cabealho3"/>
+      </w:pPr>
+      <w:r>
+        <w:t>Feedback</w:t>
+      </w:r>
+    </w:p>
+    <w:p>
+      <w:pPr>
+        <w:ind w:firstLine="720"/>
+        <w:jc w:val="both"/>
+        <w:rPr>
+          <w:lang w:eastAsia="en-US"/>
+        </w:rPr>
+      </w:pPr>
+      <w:r>
+        <w:t xml:space="preserve">Algumas </w:t>
+      </w:r>
+      <w:r>
+        <w:t>dificuldades foram encontradas devido à complexidade de cada projeto e das implementações imaginadas pelos grupos, porém com o auxílio dos professores e mentores o desenvolvimento dos projetos está fluindo</w:t>
+      </w:r>
+      <w:r>
+        <w:t>.</w:t>
+      </w:r>
+    </w:p>
+    <w:p>
+      <w:pPr>
+        <w:jc w:val="both"/>
+        <w:rPr>
+          <w:lang w:eastAsia="en-US"/>
+        </w:rPr>
+      </w:pPr>
+    </w:p>
+    <w:p>
+      <w:pPr>
+        <w:ind w:firstLine="720"/>
+        <w:jc w:val="both"/>
+        <w:rPr>
+          <w:lang w:eastAsia="en-US"/>
+        </w:rPr>
+      </w:pPr>
+    </w:p>
+    <w:p>
+      <w:pPr>
+        <w:ind w:firstLine="720"/>
+        <w:jc w:val="both"/>
+        <w:rPr>
+          <w:lang w:eastAsia="en-US"/>
+        </w:rPr>
+      </w:pPr>
+    </w:p>
+    <w:p>
+      <w:pPr>
+        <w:ind w:firstLine="720"/>
+        <w:jc w:val="both"/>
+        <w:rPr>
+          <w:lang w:eastAsia="en-US"/>
+        </w:rPr>
+      </w:pPr>
+    </w:p>
+    <w:p>
+      <w:pPr>
+        <w:ind w:firstLine="720"/>
+        <w:jc w:val="both"/>
+        <w:rPr>
+          <w:lang w:eastAsia="en-US"/>
+        </w:rPr>
+      </w:pPr>
+    </w:p>
+    <w:p>
+      <w:pPr>
+        <w:ind w:firstLine="720"/>
+        <w:jc w:val="both"/>
+        <w:rPr>
+          <w:lang w:eastAsia="en-US"/>
+        </w:rPr>
+      </w:pPr>
+    </w:p>
+    <w:p>
+      <w:pPr>
+        <w:ind w:firstLine="720"/>
+        <w:jc w:val="both"/>
+        <w:rPr>
+          <w:lang w:eastAsia="en-US"/>
+        </w:rPr>
+      </w:pPr>
+    </w:p>
+    <w:p>
+      <w:pPr>
+        <w:ind w:firstLine="720"/>
+        <w:jc w:val="both"/>
+        <w:rPr>
+          <w:lang w:eastAsia="en-US"/>
+        </w:rPr>
+      </w:pPr>
+    </w:p>
+    <w:p>
+      <w:pPr>
+        <w:ind w:firstLine="720"/>
+        <w:jc w:val="both"/>
+        <w:rPr>
+          <w:lang w:eastAsia="en-US"/>
+        </w:rPr>
+      </w:pPr>
+    </w:p>
+    <w:p>
+      <w:pPr>
+        <w:ind w:firstLine="720"/>
+        <w:jc w:val="both"/>
+        <w:rPr>
+          <w:lang w:eastAsia="en-US"/>
+        </w:rPr>
+      </w:pPr>
+    </w:p>
+    <w:p>
+      <w:pPr>
+        <w:ind w:firstLine="720"/>
+        <w:jc w:val="both"/>
+        <w:rPr>
+          <w:lang w:eastAsia="en-US"/>
+        </w:rPr>
+      </w:pPr>
+    </w:p>
+    <w:p>
+      <w:pPr>
+        <w:ind w:firstLine="720"/>
+        <w:jc w:val="both"/>
+        <w:rPr>
+          <w:lang w:eastAsia="en-US"/>
+        </w:rPr>
       </w:pPr>
     </w:p>
     <w:p>
       <w:pPr>
         <w:pStyle w:val="cabealho2"/>
       </w:pPr>
-      <w:bookmarkStart w:id="20" w:name="_Toc24910829"/>
-      <w:r>
-        <w:t>Semana 1</w:t>
-      </w:r>
-      <w:bookmarkEnd w:id="20"/>
-    </w:p>
-    <w:p>
-      <w:pPr>
-        <w:ind w:firstLine="720"/>
-        <w:jc w:val="both"/>
-      </w:pPr>
-      <w:r>
-        <w:t xml:space="preserve">Este relatório reúne as atividades acompanhadas durante a semana 1 da sprint </w:t>
-      </w:r>
-      <w:r>
-        <w:t>5</w:t>
-      </w:r>
-      <w:r>
-        <w:t xml:space="preserve"> do curso CodeXP – turma B</w:t>
-      </w:r>
-      <w:r>
-        <w:t>.</w:t>
-      </w:r>
-    </w:p>
-    <w:p>
-      <w:pPr>
-        <w:ind w:firstLine="720"/>
-        <w:jc w:val="both"/>
-        <w:rPr>
-          <w:lang w:eastAsia="en-US"/>
-        </w:rPr>
-      </w:pPr>
-    </w:p>
-    <w:p>
-      <w:pPr>
-        <w:pStyle w:val="cabealho3"/>
-      </w:pPr>
-      <w:r>
-        <w:t>Resumo da semana 1</w:t>
-      </w:r>
-    </w:p>
-    <w:p>
-      <w:pPr>
-        <w:ind w:firstLine="720"/>
-        <w:jc w:val="both"/>
-      </w:pPr>
-      <w:r>
-        <w:t xml:space="preserve">Durante a </w:t>
-      </w:r>
-      <w:r>
-        <w:t>semana os grupos continuaram o desenvolvimento do back</w:t>
-      </w:r>
-      <w:r>
-        <w:t>-</w:t>
-      </w:r>
-      <w:r>
-        <w:t>end para o projeto Linx</w:t>
-      </w:r>
-      <w:r>
-        <w:t>.</w:t>
-      </w:r>
-    </w:p>
-    <w:p>
-      <w:pPr>
-        <w:ind w:firstLine="720"/>
-        <w:jc w:val="both"/>
-        <w:rPr>
-          <w:lang w:eastAsia="en-US"/>
-        </w:rPr>
-      </w:pPr>
-    </w:p>
-    <w:p>
-      <w:pPr>
-        <w:pStyle w:val="cabealho3"/>
-      </w:pPr>
-      <w:r>
-        <w:t>Feedback</w:t>
-      </w:r>
-    </w:p>
-    <w:p>
-      <w:pPr>
-        <w:ind w:firstLine="720"/>
-        <w:jc w:val="both"/>
-        <w:rPr>
-          <w:lang w:eastAsia="en-US"/>
-        </w:rPr>
-      </w:pPr>
-      <w:r>
-        <w:t xml:space="preserve">Algumas </w:t>
-      </w:r>
-      <w:r>
-        <w:t>dificuldades foram encontradas devido à complexidade de cada projeto e das implementações imaginadas pelos grupos, porém com o auxílio dos professores e mentores o desenvolvimento dos projetos está fluindo</w:t>
-      </w:r>
-      <w:r>
-        <w:t>.</w:t>
-      </w:r>
-    </w:p>
-    <w:p>
-      <w:pPr>
-        <w:jc w:val="both"/>
-        <w:rPr>
-          <w:lang w:eastAsia="en-US"/>
-        </w:rPr>
-      </w:pPr>
-    </w:p>
-    <w:p>
-      <w:pPr>
-        <w:ind w:firstLine="720"/>
-        <w:jc w:val="both"/>
-        <w:rPr>
-          <w:lang w:eastAsia="en-US"/>
-        </w:rPr>
-      </w:pPr>
-    </w:p>
-    <w:p>
-      <w:pPr>
-        <w:ind w:firstLine="720"/>
-        <w:jc w:val="both"/>
-        <w:rPr>
-          <w:lang w:eastAsia="en-US"/>
-        </w:rPr>
-      </w:pPr>
-    </w:p>
-    <w:p>
-      <w:pPr>
-        <w:ind w:firstLine="720"/>
-        <w:jc w:val="both"/>
-        <w:rPr>
-          <w:lang w:eastAsia="en-US"/>
-        </w:rPr>
-      </w:pPr>
-    </w:p>
-    <w:p>
-      <w:pPr>
-        <w:ind w:firstLine="720"/>
-        <w:jc w:val="both"/>
-        <w:rPr>
-          <w:lang w:eastAsia="en-US"/>
-        </w:rPr>
-      </w:pPr>
-    </w:p>
-    <w:p>
-      <w:pPr>
-        <w:ind w:firstLine="720"/>
-        <w:jc w:val="both"/>
-        <w:rPr>
-          <w:lang w:eastAsia="en-US"/>
-        </w:rPr>
-      </w:pPr>
-    </w:p>
-    <w:p>
-      <w:pPr>
-        <w:ind w:firstLine="720"/>
-        <w:jc w:val="both"/>
-        <w:rPr>
-          <w:lang w:eastAsia="en-US"/>
-        </w:rPr>
-      </w:pPr>
-    </w:p>
-    <w:p>
-      <w:pPr>
-        <w:ind w:firstLine="720"/>
-        <w:jc w:val="both"/>
-        <w:rPr>
-          <w:lang w:eastAsia="en-US"/>
-        </w:rPr>
-      </w:pPr>
-    </w:p>
-    <w:p>
-      <w:pPr>
-        <w:ind w:firstLine="720"/>
-        <w:jc w:val="both"/>
-        <w:rPr>
-          <w:lang w:eastAsia="en-US"/>
-        </w:rPr>
-      </w:pPr>
-    </w:p>
-    <w:p>
-      <w:pPr>
-        <w:ind w:firstLine="720"/>
-        <w:jc w:val="both"/>
-        <w:rPr>
-          <w:lang w:eastAsia="en-US"/>
-        </w:rPr>
-      </w:pPr>
-    </w:p>
-    <w:p>
-      <w:pPr>
-        <w:ind w:firstLine="720"/>
-        <w:jc w:val="both"/>
-        <w:rPr>
-          <w:lang w:eastAsia="en-US"/>
-        </w:rPr>
-      </w:pPr>
-    </w:p>
-    <w:p>
-      <w:pPr>
-        <w:ind w:firstLine="720"/>
-        <w:jc w:val="both"/>
-        <w:rPr>
-          <w:lang w:eastAsia="en-US"/>
-        </w:rPr>
-      </w:pPr>
-    </w:p>
-    <w:p>
-      <w:pPr>
-        <w:pStyle w:val="cabealho2"/>
-      </w:pPr>
-      <w:bookmarkStart w:id="21" w:name="_Toc24910830"/>
+      <w:bookmarkStart w:id="20" w:name="_Toc24910830"/>
       <w:r>
         <w:lastRenderedPageBreak/>
         <w:t>Semana 2</w:t>
       </w:r>
+      <w:bookmarkEnd w:id="20"/>
+    </w:p>
+    <w:p>
+      <w:pPr>
+        <w:ind w:firstLine="720"/>
+        <w:jc w:val="both"/>
+      </w:pPr>
+      <w:r>
+        <w:t>Este relatório reúne as atividades acompanhadas durante a semana 2 da sprint 5 do curso CodeXP – turma B.</w:t>
+      </w:r>
+    </w:p>
+    <w:p>
+      <w:pPr>
+        <w:ind w:firstLine="720"/>
+        <w:jc w:val="both"/>
+        <w:rPr>
+          <w:lang w:eastAsia="en-US"/>
+        </w:rPr>
+      </w:pPr>
+    </w:p>
+    <w:p>
+      <w:pPr>
+        <w:pStyle w:val="cabealho3"/>
+      </w:pPr>
+      <w:r>
+        <w:t>Resumo da semana 2</w:t>
+      </w:r>
+    </w:p>
+    <w:p>
+      <w:pPr>
+        <w:ind w:firstLine="720"/>
+        <w:jc w:val="both"/>
+      </w:pPr>
+      <w:r>
+        <w:t xml:space="preserve">Durante </w:t>
+      </w:r>
+      <w:r>
+        <w:t>a semana foi finalizado os métodos CRUD do projeto Linx</w:t>
+      </w:r>
+      <w:r>
+        <w:t>.</w:t>
+      </w:r>
+    </w:p>
+    <w:p>
+      <w:pPr>
+        <w:ind w:firstLine="720"/>
+        <w:jc w:val="both"/>
+        <w:rPr>
+          <w:lang w:eastAsia="en-US"/>
+        </w:rPr>
+      </w:pPr>
+    </w:p>
+    <w:p>
+      <w:pPr>
+        <w:pStyle w:val="cabealho3"/>
+      </w:pPr>
+      <w:r>
+        <w:t>Feedback</w:t>
+      </w:r>
+    </w:p>
+    <w:p>
+      <w:pPr>
+        <w:ind w:firstLine="720"/>
+        <w:jc w:val="both"/>
+      </w:pPr>
+      <w:r>
+        <w:t>O</w:t>
+      </w:r>
+      <w:bookmarkStart w:id="21" w:name="_GoBack"/>
       <w:bookmarkEnd w:id="21"/>
-    </w:p>
-    <w:p>
-      <w:pPr>
-        <w:ind w:firstLine="720"/>
-        <w:jc w:val="both"/>
-      </w:pPr>
-      <w:r>
-        <w:t>Este relatório reúne as atividades acompanhadas durante a semana 2 da sprint 5 do curso CodeXP – turma B.</w:t>
+      <w:r>
+        <w:t xml:space="preserve"> </w:t>
+      </w:r>
+      <w:r>
+        <w:t>acompanhamento desta sprint foi mais curto devido às atividades do SAEP, mas pelo pouco que foi possível observar todos os grupos conseguiram desenvolver os projetos</w:t>
+      </w:r>
+      <w:r>
+        <w:t>.</w:t>
+      </w:r>
+    </w:p>
+    <w:p>
+      <w:pPr>
+        <w:ind w:firstLine="720"/>
+        <w:jc w:val="both"/>
+        <w:rPr>
+          <w:lang w:eastAsia="en-US"/>
+        </w:rPr>
+      </w:pPr>
+    </w:p>
+    <w:p>
+      <w:pPr>
+        <w:ind w:firstLine="720"/>
+        <w:jc w:val="both"/>
+        <w:rPr>
+          <w:lang w:eastAsia="en-US"/>
+        </w:rPr>
+      </w:pPr>
+    </w:p>
+    <w:p>
+      <w:pPr>
+        <w:ind w:firstLine="720"/>
+        <w:jc w:val="both"/>
+        <w:rPr>
+          <w:lang w:eastAsia="en-US"/>
+        </w:rPr>
+      </w:pPr>
+    </w:p>
+    <w:p>
+      <w:pPr>
+        <w:ind w:firstLine="720"/>
+        <w:jc w:val="both"/>
+        <w:rPr>
+          <w:lang w:eastAsia="en-US"/>
+        </w:rPr>
+      </w:pPr>
+    </w:p>
+    <w:p>
+      <w:pPr>
+        <w:ind w:firstLine="720"/>
+        <w:jc w:val="both"/>
+        <w:rPr>
+          <w:lang w:eastAsia="en-US"/>
+        </w:rPr>
+      </w:pPr>
+    </w:p>
+    <w:p>
+      <w:pPr>
+        <w:ind w:firstLine="720"/>
+        <w:jc w:val="both"/>
+        <w:rPr>
+          <w:lang w:eastAsia="en-US"/>
+        </w:rPr>
+      </w:pPr>
+    </w:p>
+    <w:p>
+      <w:pPr>
+        <w:ind w:firstLine="720"/>
+        <w:jc w:val="both"/>
+        <w:rPr>
+          <w:lang w:eastAsia="en-US"/>
+        </w:rPr>
+      </w:pPr>
+    </w:p>
+    <w:p>
+      <w:pPr>
+        <w:ind w:firstLine="720"/>
+        <w:jc w:val="both"/>
+        <w:rPr>
+          <w:lang w:eastAsia="en-US"/>
+        </w:rPr>
+      </w:pPr>
+    </w:p>
+    <w:p>
+      <w:pPr>
+        <w:ind w:firstLine="720"/>
+        <w:jc w:val="both"/>
+        <w:rPr>
+          <w:lang w:eastAsia="en-US"/>
+        </w:rPr>
+      </w:pPr>
+    </w:p>
+    <w:p>
+      <w:pPr>
+        <w:ind w:firstLine="720"/>
+        <w:jc w:val="both"/>
+        <w:rPr>
+          <w:lang w:eastAsia="en-US"/>
+        </w:rPr>
+      </w:pPr>
+    </w:p>
+    <w:p>
+      <w:pPr>
+        <w:ind w:firstLine="720"/>
+        <w:jc w:val="both"/>
+        <w:rPr>
+          <w:lang w:eastAsia="en-US"/>
+        </w:rPr>
+      </w:pPr>
+    </w:p>
+    <w:p>
+      <w:pPr>
+        <w:ind w:firstLine="720"/>
+        <w:jc w:val="both"/>
+        <w:rPr>
+          <w:lang w:eastAsia="en-US"/>
+        </w:rPr>
+      </w:pPr>
+    </w:p>
+    <w:p>
+      <w:pPr>
+        <w:ind w:firstLine="720"/>
+        <w:jc w:val="both"/>
+        <w:rPr>
+          <w:lang w:eastAsia="en-US"/>
+        </w:rPr>
+      </w:pPr>
+    </w:p>
+    <w:p>
+      <w:pPr>
+        <w:ind w:firstLine="720"/>
+        <w:jc w:val="both"/>
+        <w:rPr>
+          <w:lang w:eastAsia="en-US"/>
+        </w:rPr>
+      </w:pPr>
+    </w:p>
+    <w:p>
+      <w:pPr>
+        <w:ind w:firstLine="720"/>
+        <w:jc w:val="both"/>
+        <w:rPr>
+          <w:lang w:eastAsia="en-US"/>
+        </w:rPr>
+      </w:pPr>
+    </w:p>
+    <w:p>
+      <w:pPr>
+        <w:ind w:firstLine="720"/>
+        <w:jc w:val="both"/>
+        <w:rPr>
+          <w:lang w:eastAsia="en-US"/>
+        </w:rPr>
+      </w:pPr>
+    </w:p>
+    <w:p>
+      <w:pPr>
+        <w:pStyle w:val="cabealho1"/>
+        <w:rPr>
+          <w:lang w:val="en-US"/>
+        </w:rPr>
+      </w:pPr>
+      <w:bookmarkStart w:id="22" w:name="_Toc24910831"/>
+      <w:r>
+        <w:rPr>
+          <w:lang w:val="en-US"/>
+        </w:rPr>
+        <w:lastRenderedPageBreak/>
+        <w:t>Sprint 6</w:t>
+      </w:r>
+      <w:bookmarkEnd w:id="22"/>
+    </w:p>
+    <w:p>
+      <w:pPr>
+        <w:ind w:firstLine="720"/>
+        <w:jc w:val="both"/>
+        <w:rPr>
+          <w:lang w:val="en-US"/>
+        </w:rPr>
+      </w:pPr>
+      <w:r>
+        <w:rPr>
+          <w:lang w:val="en-US"/>
+        </w:rPr>
+        <w:t xml:space="preserve">A sprint 6 </w:t>
+      </w:r>
+      <w:r>
+        <w:rPr>
+          <w:lang w:val="en-US"/>
+        </w:rPr>
+        <w:t>compreende</w:t>
+      </w:r>
+      <w:r>
+        <w:rPr>
+          <w:lang w:val="en-US"/>
+        </w:rPr>
+        <w:t xml:space="preserve"> a front-end II - JavaScript e React.</w:t>
+      </w:r>
+    </w:p>
+    <w:p>
+      <w:pPr>
+        <w:ind w:firstLine="720"/>
+        <w:jc w:val="both"/>
+        <w:rPr>
+          <w:lang w:val="en-US"/>
+        </w:rPr>
+      </w:pPr>
+    </w:p>
+    <w:p>
+      <w:pPr>
+        <w:pStyle w:val="cabealho2"/>
+      </w:pPr>
+      <w:bookmarkStart w:id="23" w:name="_Toc24910832"/>
+      <w:r>
+        <w:t>Semana 1</w:t>
+      </w:r>
+      <w:bookmarkEnd w:id="23"/>
+    </w:p>
+    <w:p>
+      <w:pPr>
+        <w:ind w:firstLine="720"/>
+        <w:jc w:val="both"/>
+      </w:pPr>
+      <w:r>
+        <w:t xml:space="preserve">Este relatório reúne as atividades acompanhadas durante a semana 1 da sprint </w:t>
+      </w:r>
+      <w:r>
+        <w:t>6</w:t>
+      </w:r>
+      <w:r>
+        <w:t xml:space="preserve"> do curso CodeXP – turma B</w:t>
+      </w:r>
+      <w:r>
+        <w:t>.</w:t>
       </w:r>
     </w:p>
     <w:p>
@@ -4221,6 +4515,193 @@
         <w:pStyle w:val="cabealho3"/>
       </w:pPr>
       <w:r>
+        <w:t>Resumo da semana 1</w:t>
+      </w:r>
+    </w:p>
+    <w:p>
+      <w:pPr>
+        <w:ind w:firstLine="720"/>
+        <w:jc w:val="both"/>
+      </w:pPr>
+      <w:r>
+        <w:t>Durante a semana foram introduzidos os conceitos de JavaScript e React.</w:t>
+      </w:r>
+    </w:p>
+    <w:p>
+      <w:pPr>
+        <w:ind w:firstLine="720"/>
+        <w:jc w:val="both"/>
+      </w:pPr>
+      <w:r>
+        <w:t>Em React, os alunos entenderam como funciona o ciclo de vida dos componentes e fizeram a listagem de categorias em uma página web consumindo a API do projeto Gufos.</w:t>
+      </w:r>
+    </w:p>
+    <w:p>
+      <w:pPr>
+        <w:ind w:firstLine="720"/>
+        <w:jc w:val="both"/>
+        <w:rPr>
+          <w:lang w:eastAsia="en-US"/>
+        </w:rPr>
+      </w:pPr>
+    </w:p>
+    <w:p>
+      <w:pPr>
+        <w:pStyle w:val="cabealho3"/>
+      </w:pPr>
+      <w:r>
+        <w:t>Feedback</w:t>
+      </w:r>
+    </w:p>
+    <w:p>
+      <w:pPr>
+        <w:ind w:firstLine="720"/>
+        <w:jc w:val="both"/>
+      </w:pPr>
+      <w:r>
+        <w:t>Nesta semana o monitor da turma B ministrou algumas aulas de React para a turma A.</w:t>
+      </w:r>
+    </w:p>
+    <w:p>
+      <w:pPr>
+        <w:ind w:firstLine="720"/>
+        <w:jc w:val="both"/>
+        <w:rPr>
+          <w:lang w:eastAsia="en-US"/>
+        </w:rPr>
+      </w:pPr>
+      <w:r>
+        <w:t>Foi interessante conhecer outro grupo de alunos e poder compartilhar conhecimento com eles.</w:t>
+      </w:r>
+    </w:p>
+    <w:p>
+      <w:pPr>
+        <w:ind w:firstLine="720"/>
+        <w:jc w:val="both"/>
+        <w:rPr>
+          <w:lang w:eastAsia="en-US"/>
+        </w:rPr>
+      </w:pPr>
+    </w:p>
+    <w:p>
+      <w:pPr>
+        <w:ind w:firstLine="720"/>
+        <w:jc w:val="both"/>
+        <w:rPr>
+          <w:lang w:eastAsia="en-US"/>
+        </w:rPr>
+      </w:pPr>
+    </w:p>
+    <w:p>
+      <w:pPr>
+        <w:ind w:firstLine="720"/>
+        <w:jc w:val="both"/>
+        <w:rPr>
+          <w:lang w:eastAsia="en-US"/>
+        </w:rPr>
+      </w:pPr>
+    </w:p>
+    <w:p>
+      <w:pPr>
+        <w:ind w:firstLine="720"/>
+        <w:jc w:val="both"/>
+        <w:rPr>
+          <w:lang w:eastAsia="en-US"/>
+        </w:rPr>
+      </w:pPr>
+    </w:p>
+    <w:p>
+      <w:pPr>
+        <w:ind w:firstLine="720"/>
+        <w:jc w:val="both"/>
+        <w:rPr>
+          <w:lang w:eastAsia="en-US"/>
+        </w:rPr>
+      </w:pPr>
+    </w:p>
+    <w:p>
+      <w:pPr>
+        <w:ind w:firstLine="720"/>
+        <w:jc w:val="both"/>
+        <w:rPr>
+          <w:lang w:eastAsia="en-US"/>
+        </w:rPr>
+      </w:pPr>
+    </w:p>
+    <w:p>
+      <w:pPr>
+        <w:ind w:firstLine="720"/>
+        <w:jc w:val="both"/>
+        <w:rPr>
+          <w:lang w:eastAsia="en-US"/>
+        </w:rPr>
+      </w:pPr>
+    </w:p>
+    <w:p>
+      <w:pPr>
+        <w:ind w:firstLine="720"/>
+        <w:jc w:val="both"/>
+        <w:rPr>
+          <w:lang w:eastAsia="en-US"/>
+        </w:rPr>
+      </w:pPr>
+    </w:p>
+    <w:p>
+      <w:pPr>
+        <w:ind w:firstLine="720"/>
+        <w:jc w:val="both"/>
+        <w:rPr>
+          <w:lang w:eastAsia="en-US"/>
+        </w:rPr>
+      </w:pPr>
+    </w:p>
+    <w:p>
+      <w:pPr>
+        <w:ind w:firstLine="720"/>
+        <w:jc w:val="both"/>
+        <w:rPr>
+          <w:lang w:eastAsia="en-US"/>
+        </w:rPr>
+      </w:pPr>
+    </w:p>
+    <w:p>
+      <w:pPr>
+        <w:pStyle w:val="cabealho2"/>
+      </w:pPr>
+      <w:r>
+        <w:lastRenderedPageBreak/>
+        <w:t>Semana 2</w:t>
+      </w:r>
+    </w:p>
+    <w:p>
+      <w:pPr>
+        <w:ind w:firstLine="720"/>
+        <w:jc w:val="both"/>
+      </w:pPr>
+      <w:r>
+        <w:t xml:space="preserve">Este relatório reúne as atividades acompanhadas durante a semana 2 da sprint </w:t>
+      </w:r>
+      <w:r>
+        <w:t>6</w:t>
+      </w:r>
+      <w:r>
+        <w:t xml:space="preserve"> do curso CodeXP – turma B.</w:t>
+      </w:r>
+    </w:p>
+    <w:p>
+      <w:pPr>
+        <w:ind w:firstLine="720"/>
+        <w:jc w:val="both"/>
+        <w:rPr>
+          <w:lang w:eastAsia="en-US"/>
+        </w:rPr>
+      </w:pPr>
+    </w:p>
+    <w:p>
+      <w:pPr>
+        <w:pStyle w:val="cabealho3"/>
+      </w:pPr>
+      <w:r>
         <w:t>Resumo da semana 2</w:t>
       </w:r>
     </w:p>
@@ -4233,7 +4714,7 @@
         <w:t xml:space="preserve">Durante </w:t>
       </w:r>
       <w:r>
-        <w:t>a semana foi finalizado os métodos CRUD do projeto Linx</w:t>
+        <w:t>a semana foi finalizado a página de Login WEB do projeto Gufos</w:t>
       </w:r>
       <w:r>
         <w:t>.</w:t>
@@ -4261,311 +4742,23 @@
         <w:ind w:firstLine="720"/>
         <w:jc w:val="both"/>
       </w:pPr>
-      <w:proofErr w:type="gramStart"/>
-      <w:r>
-        <w:t xml:space="preserve">Os </w:t>
-      </w:r>
-      <w:r>
-        <w:t>acompanhamento</w:t>
-      </w:r>
-      <w:proofErr w:type="gramEnd"/>
-      <w:r>
-        <w:t xml:space="preserve"> desta sprint foi mais curto devido às atividades do SAEP, mas pelo pouco que foi possível observar todos os grupos conseguiram desenvolver os projetos</w:t>
-      </w:r>
-      <w:r>
-        <w:t>.</w:t>
-      </w:r>
-    </w:p>
-    <w:p>
-      <w:pPr>
-        <w:ind w:firstLine="720"/>
-        <w:jc w:val="both"/>
-        <w:rPr>
-          <w:lang w:eastAsia="en-US"/>
-        </w:rPr>
-      </w:pPr>
-    </w:p>
-    <w:p>
-      <w:pPr>
-        <w:ind w:firstLine="720"/>
-        <w:jc w:val="both"/>
-        <w:rPr>
-          <w:lang w:eastAsia="en-US"/>
-        </w:rPr>
-      </w:pPr>
-    </w:p>
-    <w:p>
-      <w:pPr>
-        <w:ind w:firstLine="720"/>
-        <w:jc w:val="both"/>
-        <w:rPr>
-          <w:lang w:eastAsia="en-US"/>
-        </w:rPr>
-      </w:pPr>
-    </w:p>
-    <w:p>
-      <w:pPr>
-        <w:ind w:firstLine="720"/>
-        <w:jc w:val="both"/>
-        <w:rPr>
-          <w:lang w:eastAsia="en-US"/>
-        </w:rPr>
-      </w:pPr>
-    </w:p>
-    <w:p>
-      <w:pPr>
-        <w:ind w:firstLine="720"/>
-        <w:jc w:val="both"/>
-        <w:rPr>
-          <w:lang w:eastAsia="en-US"/>
-        </w:rPr>
-      </w:pPr>
-    </w:p>
-    <w:p>
-      <w:pPr>
-        <w:ind w:firstLine="720"/>
-        <w:jc w:val="both"/>
-        <w:rPr>
-          <w:lang w:eastAsia="en-US"/>
-        </w:rPr>
-      </w:pPr>
-    </w:p>
-    <w:p>
-      <w:pPr>
-        <w:ind w:firstLine="720"/>
-        <w:jc w:val="both"/>
-        <w:rPr>
-          <w:lang w:eastAsia="en-US"/>
-        </w:rPr>
-      </w:pPr>
-    </w:p>
-    <w:p>
-      <w:pPr>
-        <w:ind w:firstLine="720"/>
-        <w:jc w:val="both"/>
-        <w:rPr>
-          <w:lang w:eastAsia="en-US"/>
-        </w:rPr>
-      </w:pPr>
-    </w:p>
-    <w:p>
-      <w:pPr>
-        <w:ind w:firstLine="720"/>
-        <w:jc w:val="both"/>
-        <w:rPr>
-          <w:lang w:eastAsia="en-US"/>
-        </w:rPr>
-      </w:pPr>
-    </w:p>
-    <w:p>
-      <w:pPr>
-        <w:ind w:firstLine="720"/>
-        <w:jc w:val="both"/>
-        <w:rPr>
-          <w:lang w:eastAsia="en-US"/>
-        </w:rPr>
-      </w:pPr>
-    </w:p>
-    <w:p>
-      <w:pPr>
-        <w:ind w:firstLine="720"/>
-        <w:jc w:val="both"/>
-        <w:rPr>
-          <w:lang w:eastAsia="en-US"/>
-        </w:rPr>
-      </w:pPr>
-    </w:p>
-    <w:p>
-      <w:pPr>
-        <w:ind w:firstLine="720"/>
-        <w:jc w:val="both"/>
-        <w:rPr>
-          <w:lang w:eastAsia="en-US"/>
-        </w:rPr>
-      </w:pPr>
-    </w:p>
-    <w:p>
-      <w:pPr>
-        <w:ind w:firstLine="720"/>
-        <w:jc w:val="both"/>
-        <w:rPr>
-          <w:lang w:eastAsia="en-US"/>
-        </w:rPr>
-      </w:pPr>
-    </w:p>
-    <w:p>
-      <w:pPr>
-        <w:ind w:firstLine="720"/>
-        <w:jc w:val="both"/>
-        <w:rPr>
-          <w:lang w:eastAsia="en-US"/>
-        </w:rPr>
-      </w:pPr>
-    </w:p>
-    <w:p>
-      <w:pPr>
-        <w:ind w:firstLine="720"/>
-        <w:jc w:val="both"/>
-        <w:rPr>
-          <w:lang w:eastAsia="en-US"/>
-        </w:rPr>
-      </w:pPr>
-    </w:p>
-    <w:p>
-      <w:pPr>
-        <w:ind w:firstLine="720"/>
-        <w:jc w:val="both"/>
-        <w:rPr>
-          <w:lang w:eastAsia="en-US"/>
-        </w:rPr>
-      </w:pPr>
-    </w:p>
-    <w:p>
-      <w:pPr>
-        <w:pStyle w:val="cabealho1"/>
-      </w:pPr>
-      <w:bookmarkStart w:id="22" w:name="_Toc24910831"/>
-      <w:r>
-        <w:lastRenderedPageBreak/>
-        <w:t xml:space="preserve">Sprint </w:t>
-      </w:r>
-      <w:r>
-        <w:t>6</w:t>
-      </w:r>
-      <w:bookmarkEnd w:id="22"/>
-    </w:p>
-    <w:p>
-      <w:pPr>
-        <w:ind w:firstLine="720"/>
-        <w:jc w:val="both"/>
-        <w:rPr>
-          <w:lang w:val="en-US"/>
-        </w:rPr>
-      </w:pPr>
-      <w:r>
-        <w:rPr>
-          <w:lang w:val="en-US"/>
-        </w:rPr>
-        <w:t xml:space="preserve">A sprint 6 </w:t>
-      </w:r>
-      <w:r>
-        <w:t>compreende</w:t>
-      </w:r>
-      <w:r>
-        <w:rPr>
-          <w:lang w:val="en-US"/>
-        </w:rPr>
-        <w:t xml:space="preserve"> a front-end II - JavaScript e React.</w:t>
-      </w:r>
-    </w:p>
-    <w:p>
-      <w:pPr>
-        <w:ind w:firstLine="720"/>
-        <w:jc w:val="both"/>
-        <w:rPr>
-          <w:lang w:val="en-US"/>
-        </w:rPr>
-      </w:pPr>
-    </w:p>
-    <w:p>
-      <w:pPr>
-        <w:pStyle w:val="cabealho2"/>
-      </w:pPr>
-      <w:bookmarkStart w:id="23" w:name="_Toc24910832"/>
-      <w:r>
-        <w:t>Semana 1</w:t>
-      </w:r>
-      <w:bookmarkEnd w:id="23"/>
-    </w:p>
-    <w:p>
-      <w:pPr>
-        <w:ind w:firstLine="720"/>
-        <w:jc w:val="both"/>
-      </w:pPr>
-      <w:r>
-        <w:t xml:space="preserve">Este relatório reúne as atividades acompanhadas durante a semana 1 da sprint </w:t>
-      </w:r>
-      <w:r>
-        <w:t>6</w:t>
-      </w:r>
-      <w:r>
-        <w:t xml:space="preserve"> do curso CodeXP – turma B</w:t>
-      </w:r>
-      <w:r>
-        <w:t>.</w:t>
-      </w:r>
-    </w:p>
-    <w:p>
-      <w:pPr>
-        <w:ind w:firstLine="720"/>
-        <w:jc w:val="both"/>
-        <w:rPr>
-          <w:lang w:eastAsia="en-US"/>
-        </w:rPr>
-      </w:pPr>
-    </w:p>
-    <w:p>
-      <w:pPr>
-        <w:pStyle w:val="cabealho3"/>
-      </w:pPr>
-      <w:r>
-        <w:t>Resumo da semana 1</w:t>
-      </w:r>
-    </w:p>
-    <w:p>
-      <w:pPr>
-        <w:ind w:firstLine="720"/>
-        <w:jc w:val="both"/>
-      </w:pPr>
-      <w:r>
-        <w:t>Durante a semana foram introduzidos os conceitos de JavaScript e React.</w:t>
-      </w:r>
-    </w:p>
-    <w:p>
-      <w:pPr>
-        <w:ind w:firstLine="720"/>
-        <w:jc w:val="both"/>
-      </w:pPr>
-      <w:r>
-        <w:t>Em React, os alunos entenderam como funciona o ciclo de vida dos componentes e fizeram a listagem de categorias em uma página web consumindo a API do projeto Gufos.</w:t>
-      </w:r>
-    </w:p>
-    <w:p>
-      <w:pPr>
-        <w:ind w:firstLine="720"/>
-        <w:jc w:val="both"/>
-        <w:rPr>
-          <w:lang w:eastAsia="en-US"/>
-        </w:rPr>
-      </w:pPr>
-    </w:p>
-    <w:p>
-      <w:pPr>
-        <w:pStyle w:val="cabealho3"/>
-      </w:pPr>
-      <w:r>
-        <w:t>Feedback</w:t>
-      </w:r>
-    </w:p>
-    <w:p>
-      <w:pPr>
-        <w:ind w:firstLine="720"/>
-        <w:jc w:val="both"/>
-      </w:pPr>
-      <w:r>
-        <w:t>Nesta semana o monitor da turma B ministrou algumas aulas de React para a turma A.</w:t>
-      </w:r>
-    </w:p>
-    <w:p>
-      <w:pPr>
-        <w:ind w:firstLine="720"/>
-        <w:jc w:val="both"/>
-        <w:rPr>
-          <w:lang w:eastAsia="en-US"/>
-        </w:rPr>
-      </w:pPr>
-      <w:r>
-        <w:t>Foi interessante conhecer outro grupo de alunos e poder compartilhar conhecimento com eles.</w:t>
+      <w:r>
+        <w:t>Nesta</w:t>
+      </w:r>
+      <w:r>
+        <w:t xml:space="preserve"> </w:t>
+      </w:r>
+      <w:r>
+        <w:t>semana o monitor pôde conduzir as aulas relativas à página de Login na turma A.</w:t>
+      </w:r>
+    </w:p>
+    <w:p>
+      <w:pPr>
+        <w:ind w:firstLine="720"/>
+        <w:jc w:val="both"/>
+      </w:pPr>
+      <w:r>
+        <w:t>Foi interessante conhecer e ter mais contato com outro grupo de alunos, além de ministrar mais aulas. A experiência foi positiva por parte de ambos.</w:t>
       </w:r>
     </w:p>
     <w:p>
@@ -6625,6 +6818,7 @@
     <w:rsid w:val="007D6563"/>
     <w:rsid w:val="007E46DC"/>
     <w:rsid w:val="00840A0A"/>
+    <w:rsid w:val="008B5965"/>
     <w:rsid w:val="00973EE1"/>
     <w:rsid w:val="00AC3D2E"/>
     <w:rsid w:val="00AF7571"/>
@@ -7354,7 +7548,7 @@
 </file>
 
 <file path=customXml/itemProps3.xml><?xml version="1.0" encoding="utf-8"?>
-<ds:datastoreItem xmlns:ds="http://schemas.openxmlformats.org/officeDocument/2006/customXml" ds:itemID="{33AAA699-7489-4458-B91C-558A5146553A}">
+<ds:datastoreItem xmlns:ds="http://schemas.openxmlformats.org/officeDocument/2006/customXml" ds:itemID="{00FC386F-7091-4C94-96E6-30C9D431EDB0}">
   <ds:schemaRefs>
     <ds:schemaRef ds:uri="http://schemas.openxmlformats.org/officeDocument/2006/bibliography"/>
   </ds:schemaRefs>

</xml_diff>

<commit_message>
Adiciona relatorio das semanas 3 e 4 - sprint 6 da turma B
</commit_message>
<xml_diff>
--- a/Diario_bordo/Diario_de_bordo-turma_B_manha.docx
+++ b/Diario_bordo/Diario_de_bordo-turma_B_manha.docx
@@ -1,6 +1,6 @@
 
 <file path=word/document.xml><?xml version="1.0" encoding="utf-8"?>
-<w:document xmlns:wpc="http://schemas.microsoft.com/office/word/2010/wordprocessingCanvas" xmlns:cx="http://schemas.microsoft.com/office/drawing/2014/chartex" xmlns:cx1="http://schemas.microsoft.com/office/drawing/2015/9/8/chartex" xmlns:cx2="http://schemas.microsoft.com/office/drawing/2015/10/21/chartex" xmlns:cx3="http://schemas.microsoft.com/office/drawing/2016/5/9/chartex" xmlns:cx4="http://schemas.microsoft.com/office/drawing/2016/5/10/chartex" xmlns:cx5="http://schemas.microsoft.com/office/drawing/2016/5/11/chartex" xmlns:cx6="http://schemas.microsoft.com/office/drawing/2016/5/12/chartex" xmlns:cx7="http://schemas.microsoft.com/office/drawing/2016/5/13/chartex" xmlns:cx8="http://schemas.microsoft.com/office/drawing/2016/5/14/chartex" xmlns:mc="http://schemas.openxmlformats.org/markup-compatibility/2006" xmlns:aink="http://schemas.microsoft.com/office/drawing/2016/ink" xmlns:am3d="http://schemas.microsoft.com/office/drawing/2017/model3d" xmlns:o="urn:schemas-microsoft-com:office:office" xmlns:r="http://schemas.openxmlformats.org/officeDocument/2006/relationships" xmlns:m="http://schemas.openxmlformats.org/officeDocument/2006/math" xmlns:v="urn:schemas-microsoft-com:vml" xmlns:wp14="http://schemas.microsoft.com/office/word/2010/wordprocessingDrawing" xmlns:wp="http://schemas.openxmlformats.org/drawingml/2006/wordprocessingDrawing" xmlns:w10="urn:schemas-microsoft-com:office:word" xmlns:w="http://schemas.openxmlformats.org/wordprocessingml/2006/main" xmlns:w14="http://schemas.microsoft.com/office/word/2010/wordml" xmlns:w15="http://schemas.microsoft.com/office/word/2012/wordml" xmlns:w16cid="http://schemas.microsoft.com/office/word/2016/wordml/cid" xmlns:w16se="http://schemas.microsoft.com/office/word/2015/wordml/symex" xmlns:wpg="http://schemas.microsoft.com/office/word/2010/wordprocessingGroup" xmlns:wpi="http://schemas.microsoft.com/office/word/2010/wordprocessingInk" xmlns:wne="http://schemas.microsoft.com/office/word/2006/wordml" xmlns:wps="http://schemas.microsoft.com/office/word/2010/wordprocessingShape" mc:Ignorable="w14 w15 w16se w16cid wp14">
+<w:document xmlns:wpc="http://schemas.microsoft.com/office/word/2010/wordprocessingCanvas" xmlns:cx="http://schemas.microsoft.com/office/drawing/2014/chartex" xmlns:cx1="http://schemas.microsoft.com/office/drawing/2015/9/8/chartex" xmlns:cx2="http://schemas.microsoft.com/office/drawing/2015/10/21/chartex" xmlns:cx3="http://schemas.microsoft.com/office/drawing/2016/5/9/chartex" xmlns:cx4="http://schemas.microsoft.com/office/drawing/2016/5/10/chartex" xmlns:cx5="http://schemas.microsoft.com/office/drawing/2016/5/11/chartex" xmlns:cx6="http://schemas.microsoft.com/office/drawing/2016/5/12/chartex" xmlns:cx7="http://schemas.microsoft.com/office/drawing/2016/5/13/chartex" xmlns:cx8="http://schemas.microsoft.com/office/drawing/2016/5/14/chartex" xmlns:mc="http://schemas.openxmlformats.org/markup-compatibility/2006" xmlns:aink="http://schemas.microsoft.com/office/drawing/2016/ink" xmlns:am3d="http://schemas.microsoft.com/office/drawing/2017/model3d" xmlns:o="urn:schemas-microsoft-com:office:office" xmlns:r="http://schemas.openxmlformats.org/officeDocument/2006/relationships" xmlns:m="http://schemas.openxmlformats.org/officeDocument/2006/math" xmlns:v="urn:schemas-microsoft-com:vml" xmlns:wp14="http://schemas.microsoft.com/office/word/2010/wordprocessingDrawing" xmlns:wp="http://schemas.openxmlformats.org/drawingml/2006/wordprocessingDrawing" xmlns:w10="urn:schemas-microsoft-com:office:word" xmlns:w="http://schemas.openxmlformats.org/wordprocessingml/2006/main" xmlns:w14="http://schemas.microsoft.com/office/word/2010/wordml" xmlns:w15="http://schemas.microsoft.com/office/word/2012/wordml" xmlns:w16cex="http://schemas.microsoft.com/office/word/2018/wordml/cex" xmlns:w16cid="http://schemas.microsoft.com/office/word/2016/wordml/cid" xmlns:w16="http://schemas.microsoft.com/office/word/2018/wordml" xmlns:w16se="http://schemas.microsoft.com/office/word/2015/wordml/symex" xmlns:wpg="http://schemas.microsoft.com/office/word/2010/wordprocessingGroup" xmlns:wpi="http://schemas.microsoft.com/office/word/2010/wordprocessingInk" xmlns:wne="http://schemas.microsoft.com/office/word/2006/wordml" xmlns:wps="http://schemas.microsoft.com/office/word/2010/wordprocessingShape" mc:Ignorable="w14 w15 w16se w16cid w16 w16cex wp14">
   <w:body>
     <w:sdt>
       <w:sdtPr>
@@ -757,7 +757,7 @@
                 </w:rPr>
                 <w:fldChar w:fldCharType="separate"/>
               </w:r>
-              <w:hyperlink w:anchor="_Toc25695872" w:history="1">
+              <w:hyperlink w:anchor="_Toc27055093" w:history="1">
                 <w:r>
                   <w:rPr>
                     <w:rStyle w:val="Hyperlink"/>
@@ -788,7 +788,7 @@
                     <w:webHidden/>
                     <w:color w:val="7030A0"/>
                   </w:rPr>
-                  <w:instrText xml:space="preserve"> PAGEREF _Toc25695872 \h </w:instrText>
+                  <w:instrText xml:space="preserve"> PAGEREF _Toc27055093 \h </w:instrText>
                 </w:r>
                 <w:r>
                   <w:rPr>
@@ -832,7 +832,7 @@
                   <w:szCs w:val="22"/>
                 </w:rPr>
               </w:pPr>
-              <w:hyperlink w:anchor="_Toc25695873" w:history="1">
+              <w:hyperlink w:anchor="_Toc27055094" w:history="1">
                 <w:r>
                   <w:rPr>
                     <w:rStyle w:val="Hyperlink"/>
@@ -852,7 +852,7 @@
                   <w:szCs w:val="22"/>
                 </w:rPr>
               </w:pPr>
-              <w:hyperlink w:anchor="_Toc25695874" w:history="1">
+              <w:hyperlink w:anchor="_Toc27055095" w:history="1">
                 <w:r>
                   <w:rPr>
                     <w:rStyle w:val="Hyperlink"/>
@@ -872,7 +872,7 @@
                   <w:szCs w:val="22"/>
                 </w:rPr>
               </w:pPr>
-              <w:hyperlink w:anchor="_Toc25695875" w:history="1">
+              <w:hyperlink w:anchor="_Toc27055096" w:history="1">
                 <w:r>
                   <w:rPr>
                     <w:rStyle w:val="Hyperlink"/>
@@ -894,7 +894,7 @@
                   <w:szCs w:val="22"/>
                 </w:rPr>
               </w:pPr>
-              <w:hyperlink w:anchor="_Toc25695876" w:history="1">
+              <w:hyperlink w:anchor="_Toc27055097" w:history="1">
                 <w:r>
                   <w:rPr>
                     <w:rStyle w:val="Hyperlink"/>
@@ -925,7 +925,7 @@
                     <w:webHidden/>
                     <w:color w:val="7030A0"/>
                   </w:rPr>
-                  <w:instrText xml:space="preserve"> PAGEREF _Toc25695876 \h </w:instrText>
+                  <w:instrText xml:space="preserve"> PAGEREF _Toc27055097 \h </w:instrText>
                 </w:r>
                 <w:r>
                   <w:rPr>
@@ -969,7 +969,7 @@
                   <w:szCs w:val="22"/>
                 </w:rPr>
               </w:pPr>
-              <w:hyperlink w:anchor="_Toc25695877" w:history="1">
+              <w:hyperlink w:anchor="_Toc27055098" w:history="1">
                 <w:r>
                   <w:rPr>
                     <w:rStyle w:val="Hyperlink"/>
@@ -989,7 +989,7 @@
                   <w:szCs w:val="22"/>
                 </w:rPr>
               </w:pPr>
-              <w:hyperlink w:anchor="_Toc25695878" w:history="1">
+              <w:hyperlink w:anchor="_Toc27055099" w:history="1">
                 <w:r>
                   <w:rPr>
                     <w:rStyle w:val="Hyperlink"/>
@@ -1011,7 +1011,7 @@
                   <w:szCs w:val="22"/>
                 </w:rPr>
               </w:pPr>
-              <w:hyperlink w:anchor="_Toc25695879" w:history="1">
+              <w:hyperlink w:anchor="_Toc27055100" w:history="1">
                 <w:r>
                   <w:rPr>
                     <w:rStyle w:val="Hyperlink"/>
@@ -1043,7 +1043,7 @@
                     <w:webHidden/>
                     <w:color w:val="7030A0"/>
                   </w:rPr>
-                  <w:instrText xml:space="preserve"> PAGEREF _Toc25695879 \h </w:instrText>
+                  <w:instrText xml:space="preserve"> PAGEREF _Toc27055100 \h </w:instrText>
                 </w:r>
                 <w:r>
                   <w:rPr>
@@ -1087,7 +1087,7 @@
                   <w:szCs w:val="22"/>
                 </w:rPr>
               </w:pPr>
-              <w:hyperlink w:anchor="_Toc25695880" w:history="1">
+              <w:hyperlink w:anchor="_Toc27055101" w:history="1">
                 <w:r>
                   <w:rPr>
                     <w:rStyle w:val="Hyperlink"/>
@@ -1107,7 +1107,7 @@
                   <w:szCs w:val="22"/>
                 </w:rPr>
               </w:pPr>
-              <w:hyperlink w:anchor="_Toc25695881" w:history="1">
+              <w:hyperlink w:anchor="_Toc27055102" w:history="1">
                 <w:r>
                   <w:rPr>
                     <w:rStyle w:val="Hyperlink"/>
@@ -1129,7 +1129,7 @@
                   <w:szCs w:val="22"/>
                 </w:rPr>
               </w:pPr>
-              <w:hyperlink w:anchor="_Toc25695882" w:history="1">
+              <w:hyperlink w:anchor="_Toc27055103" w:history="1">
                 <w:r>
                   <w:rPr>
                     <w:rStyle w:val="Hyperlink"/>
@@ -1160,7 +1160,7 @@
                     <w:webHidden/>
                     <w:color w:val="7030A0"/>
                   </w:rPr>
-                  <w:instrText xml:space="preserve"> PAGEREF _Toc25695882 \h </w:instrText>
+                  <w:instrText xml:space="preserve"> PAGEREF _Toc27055103 \h </w:instrText>
                 </w:r>
                 <w:r>
                   <w:rPr>
@@ -1204,7 +1204,7 @@
                   <w:szCs w:val="22"/>
                 </w:rPr>
               </w:pPr>
-              <w:hyperlink w:anchor="_Toc25695883" w:history="1">
+              <w:hyperlink w:anchor="_Toc27055104" w:history="1">
                 <w:r>
                   <w:rPr>
                     <w:rStyle w:val="Hyperlink"/>
@@ -1224,7 +1224,7 @@
                   <w:szCs w:val="22"/>
                 </w:rPr>
               </w:pPr>
-              <w:hyperlink w:anchor="_Toc25695884" w:history="1">
+              <w:hyperlink w:anchor="_Toc27055105" w:history="1">
                 <w:r>
                   <w:rPr>
                     <w:rStyle w:val="Hyperlink"/>
@@ -1244,7 +1244,7 @@
                   <w:szCs w:val="22"/>
                 </w:rPr>
               </w:pPr>
-              <w:hyperlink w:anchor="_Toc25695885" w:history="1">
+              <w:hyperlink w:anchor="_Toc27055106" w:history="1">
                 <w:r>
                   <w:rPr>
                     <w:rStyle w:val="Hyperlink"/>
@@ -1264,7 +1264,7 @@
                   <w:szCs w:val="22"/>
                 </w:rPr>
               </w:pPr>
-              <w:hyperlink w:anchor="_Toc25695886" w:history="1">
+              <w:hyperlink w:anchor="_Toc27055107" w:history="1">
                 <w:r>
                   <w:rPr>
                     <w:rStyle w:val="Hyperlink"/>
@@ -1284,7 +1284,7 @@
                   <w:szCs w:val="22"/>
                 </w:rPr>
               </w:pPr>
-              <w:hyperlink w:anchor="_Toc25695887" w:history="1">
+              <w:hyperlink w:anchor="_Toc27055108" w:history="1">
                 <w:r>
                   <w:rPr>
                     <w:rStyle w:val="Hyperlink"/>
@@ -1304,7 +1304,7 @@
                   <w:szCs w:val="22"/>
                 </w:rPr>
               </w:pPr>
-              <w:hyperlink w:anchor="_Toc25695888" w:history="1">
+              <w:hyperlink w:anchor="_Toc27055109" w:history="1">
                 <w:r>
                   <w:rPr>
                     <w:rStyle w:val="Hyperlink"/>
@@ -1324,7 +1324,7 @@
                   <w:szCs w:val="22"/>
                 </w:rPr>
               </w:pPr>
-              <w:hyperlink w:anchor="_Toc25695889" w:history="1">
+              <w:hyperlink w:anchor="_Toc27055110" w:history="1">
                 <w:r>
                   <w:rPr>
                     <w:rStyle w:val="Hyperlink"/>
@@ -1346,7 +1346,7 @@
                   <w:szCs w:val="22"/>
                 </w:rPr>
               </w:pPr>
-              <w:hyperlink w:anchor="_Toc25695890" w:history="1">
+              <w:hyperlink w:anchor="_Toc27055111" w:history="1">
                 <w:r>
                   <w:rPr>
                     <w:rStyle w:val="Hyperlink"/>
@@ -1377,7 +1377,7 @@
                     <w:webHidden/>
                     <w:color w:val="7030A0"/>
                   </w:rPr>
-                  <w:instrText xml:space="preserve"> PAGEREF _Toc25695890 \h </w:instrText>
+                  <w:instrText xml:space="preserve"> PAGEREF _Toc27055111 \h </w:instrText>
                 </w:r>
                 <w:r>
                   <w:rPr>
@@ -1421,7 +1421,7 @@
                   <w:szCs w:val="22"/>
                 </w:rPr>
               </w:pPr>
-              <w:hyperlink w:anchor="_Toc25695891" w:history="1">
+              <w:hyperlink w:anchor="_Toc27055112" w:history="1">
                 <w:r>
                   <w:rPr>
                     <w:rStyle w:val="Hyperlink"/>
@@ -1441,7 +1441,7 @@
                   <w:szCs w:val="22"/>
                 </w:rPr>
               </w:pPr>
-              <w:hyperlink w:anchor="_Toc25695892" w:history="1">
+              <w:hyperlink w:anchor="_Toc27055113" w:history="1">
                 <w:r>
                   <w:rPr>
                     <w:rStyle w:val="Hyperlink"/>
@@ -1463,7 +1463,7 @@
                   <w:szCs w:val="22"/>
                 </w:rPr>
               </w:pPr>
-              <w:hyperlink w:anchor="_Toc25695893" w:history="1">
+              <w:hyperlink w:anchor="_Toc27055114" w:history="1">
                 <w:r>
                   <w:rPr>
                     <w:rStyle w:val="Hyperlink"/>
@@ -1495,7 +1495,7 @@
                     <w:webHidden/>
                     <w:color w:val="7030A0"/>
                   </w:rPr>
-                  <w:instrText xml:space="preserve"> PAGEREF _Toc25695893 \h </w:instrText>
+                  <w:instrText xml:space="preserve"> PAGEREF _Toc27055114 \h </w:instrText>
                 </w:r>
                 <w:r>
                   <w:rPr>
@@ -1539,7 +1539,7 @@
                   <w:szCs w:val="22"/>
                 </w:rPr>
               </w:pPr>
-              <w:hyperlink w:anchor="_Toc25695894" w:history="1">
+              <w:hyperlink w:anchor="_Toc27055115" w:history="1">
                 <w:r>
                   <w:rPr>
                     <w:rStyle w:val="Hyperlink"/>
@@ -1559,7 +1559,7 @@
                   <w:szCs w:val="22"/>
                 </w:rPr>
               </w:pPr>
-              <w:hyperlink w:anchor="_Toc25695895" w:history="1">
+              <w:hyperlink w:anchor="_Toc27055116" w:history="1">
                 <w:r>
                   <w:rPr>
                     <w:rStyle w:val="Hyperlink"/>
@@ -1567,6 +1567,46 @@
                     <w:color w:val="7030A0"/>
                   </w:rPr>
                   <w:t>Semana 2</w:t>
+                </w:r>
+              </w:hyperlink>
+            </w:p>
+            <w:p>
+              <w:pPr>
+                <w:pStyle w:val="Sumrio2"/>
+                <w:rPr>
+                  <w:noProof/>
+                  <w:color w:val="7030A0"/>
+                  <w:szCs w:val="22"/>
+                </w:rPr>
+              </w:pPr>
+              <w:hyperlink w:anchor="_Toc27055117" w:history="1">
+                <w:r>
+                  <w:rPr>
+                    <w:rStyle w:val="Hyperlink"/>
+                    <w:noProof/>
+                    <w:color w:val="7030A0"/>
+                  </w:rPr>
+                  <w:t>Semana 3</w:t>
+                </w:r>
+              </w:hyperlink>
+            </w:p>
+            <w:p>
+              <w:pPr>
+                <w:pStyle w:val="Sumrio2"/>
+                <w:rPr>
+                  <w:noProof/>
+                  <w:color w:val="7030A0"/>
+                  <w:szCs w:val="22"/>
+                </w:rPr>
+              </w:pPr>
+              <w:hyperlink w:anchor="_Toc27055118" w:history="1">
+                <w:r>
+                  <w:rPr>
+                    <w:rStyle w:val="Hyperlink"/>
+                    <w:noProof/>
+                    <w:color w:val="7030A0"/>
+                  </w:rPr>
+                  <w:t>Semana 4</w:t>
                 </w:r>
               </w:hyperlink>
             </w:p>
@@ -1607,7 +1647,7 @@
       <w:pPr>
         <w:pStyle w:val="cabealho1"/>
       </w:pPr>
-      <w:bookmarkStart w:id="1" w:name="_Toc25695872"/>
+      <w:bookmarkStart w:id="1" w:name="_Toc27055093"/>
       <w:r>
         <w:lastRenderedPageBreak/>
         <w:t>Resumo</w:t>
@@ -1622,7 +1662,7 @@
       <w:pPr>
         <w:pStyle w:val="cabealho2"/>
       </w:pPr>
-      <w:bookmarkStart w:id="2" w:name="_Toc25695873"/>
+      <w:bookmarkStart w:id="2" w:name="_Toc27055094"/>
       <w:r>
         <w:t>Objetivos</w:t>
       </w:r>
@@ -1648,7 +1688,7 @@
       <w:pPr>
         <w:pStyle w:val="cabealho2"/>
       </w:pPr>
-      <w:bookmarkStart w:id="3" w:name="_Toc25695874"/>
+      <w:bookmarkStart w:id="3" w:name="_Toc27055095"/>
       <w:r>
         <w:t xml:space="preserve">Descrição do </w:t>
       </w:r>
@@ -1670,7 +1710,7 @@
       <w:pPr>
         <w:pStyle w:val="cabealho2"/>
       </w:pPr>
-      <w:bookmarkStart w:id="4" w:name="_Toc25695875"/>
+      <w:bookmarkStart w:id="4" w:name="_Toc27055096"/>
       <w:r>
         <w:t xml:space="preserve">Resumo </w:t>
       </w:r>
@@ -1724,7 +1764,7 @@
       <w:pPr>
         <w:pStyle w:val="cabealho1"/>
       </w:pPr>
-      <w:bookmarkStart w:id="5" w:name="_Toc25695876"/>
+      <w:bookmarkStart w:id="5" w:name="_Toc27055097"/>
       <w:r>
         <w:lastRenderedPageBreak/>
         <w:t xml:space="preserve">Sprint </w:t>
@@ -1751,7 +1791,7 @@
       <w:pPr>
         <w:pStyle w:val="cabealho2"/>
       </w:pPr>
-      <w:bookmarkStart w:id="6" w:name="_Toc25695877"/>
+      <w:bookmarkStart w:id="6" w:name="_Toc27055098"/>
       <w:r>
         <w:t xml:space="preserve">Semana </w:t>
       </w:r>
@@ -1946,7 +1986,7 @@
       <w:pPr>
         <w:pStyle w:val="cabealho2"/>
       </w:pPr>
-      <w:bookmarkStart w:id="7" w:name="_Toc25695878"/>
+      <w:bookmarkStart w:id="7" w:name="_Toc27055099"/>
       <w:r>
         <w:lastRenderedPageBreak/>
         <w:t xml:space="preserve">Semana </w:t>
@@ -2134,7 +2174,7 @@
           <w:lang w:val="en-US"/>
         </w:rPr>
       </w:pPr>
-      <w:bookmarkStart w:id="8" w:name="_Toc25695879"/>
+      <w:bookmarkStart w:id="8" w:name="_Toc27055100"/>
       <w:r>
         <w:rPr>
           <w:lang w:val="en-US"/>
@@ -2186,7 +2226,7 @@
       <w:pPr>
         <w:pStyle w:val="cabealho2"/>
       </w:pPr>
-      <w:bookmarkStart w:id="9" w:name="_Toc25695880"/>
+      <w:bookmarkStart w:id="9" w:name="_Toc27055101"/>
       <w:r>
         <w:t>Semana 1</w:t>
       </w:r>
@@ -2427,7 +2467,7 @@
       <w:pPr>
         <w:pStyle w:val="cabealho2"/>
       </w:pPr>
-      <w:bookmarkStart w:id="10" w:name="_Toc25695881"/>
+      <w:bookmarkStart w:id="10" w:name="_Toc27055102"/>
       <w:r>
         <w:lastRenderedPageBreak/>
         <w:t>Semana 2</w:t>
@@ -2625,7 +2665,7 @@
       <w:pPr>
         <w:pStyle w:val="cabealho1"/>
       </w:pPr>
-      <w:bookmarkStart w:id="11" w:name="_Toc25695882"/>
+      <w:bookmarkStart w:id="11" w:name="_Toc27055103"/>
       <w:r>
         <w:lastRenderedPageBreak/>
         <w:t>Sprint 4</w:t>
@@ -2651,7 +2691,7 @@
       <w:pPr>
         <w:pStyle w:val="cabealho2"/>
       </w:pPr>
-      <w:bookmarkStart w:id="12" w:name="_Toc25695883"/>
+      <w:bookmarkStart w:id="12" w:name="_Toc27055104"/>
       <w:r>
         <w:t>Semana 1</w:t>
       </w:r>
@@ -2823,7 +2863,7 @@
       <w:pPr>
         <w:pStyle w:val="cabealho2"/>
       </w:pPr>
-      <w:bookmarkStart w:id="13" w:name="_Toc25695884"/>
+      <w:bookmarkStart w:id="13" w:name="_Toc27055105"/>
       <w:r>
         <w:lastRenderedPageBreak/>
         <w:t>Semana 2</w:t>
@@ -3036,7 +3076,7 @@
       <w:pPr>
         <w:pStyle w:val="cabealho2"/>
       </w:pPr>
-      <w:bookmarkStart w:id="14" w:name="_Toc25695885"/>
+      <w:bookmarkStart w:id="14" w:name="_Toc27055106"/>
       <w:r>
         <w:lastRenderedPageBreak/>
         <w:t>Semana 3</w:t>
@@ -3237,7 +3277,7 @@
       <w:pPr>
         <w:pStyle w:val="cabealho2"/>
       </w:pPr>
-      <w:bookmarkStart w:id="15" w:name="_Toc25695886"/>
+      <w:bookmarkStart w:id="15" w:name="_Toc27055107"/>
       <w:r>
         <w:lastRenderedPageBreak/>
         <w:t>Semana 4</w:t>
@@ -3450,7 +3490,7 @@
       <w:pPr>
         <w:pStyle w:val="cabealho2"/>
       </w:pPr>
-      <w:bookmarkStart w:id="16" w:name="_Toc25695887"/>
+      <w:bookmarkStart w:id="16" w:name="_Toc27055108"/>
       <w:r>
         <w:lastRenderedPageBreak/>
         <w:t>Semana 5</w:t>
@@ -3663,7 +3703,7 @@
       <w:pPr>
         <w:pStyle w:val="cabealho2"/>
       </w:pPr>
-      <w:bookmarkStart w:id="17" w:name="_Toc25695888"/>
+      <w:bookmarkStart w:id="17" w:name="_Toc27055109"/>
       <w:r>
         <w:lastRenderedPageBreak/>
         <w:t>Semana 6</w:t>
@@ -3870,7 +3910,7 @@
       <w:pPr>
         <w:pStyle w:val="cabealho2"/>
       </w:pPr>
-      <w:bookmarkStart w:id="18" w:name="_Toc25695889"/>
+      <w:bookmarkStart w:id="18" w:name="_Toc27055110"/>
       <w:r>
         <w:lastRenderedPageBreak/>
         <w:t>Semana 7</w:t>
@@ -4106,7 +4146,7 @@
       <w:pPr>
         <w:pStyle w:val="cabealho1"/>
       </w:pPr>
-      <w:bookmarkStart w:id="19" w:name="_Toc25695890"/>
+      <w:bookmarkStart w:id="19" w:name="_Toc27055111"/>
       <w:r>
         <w:lastRenderedPageBreak/>
         <w:t xml:space="preserve">Sprint </w:t>
@@ -4144,7 +4184,7 @@
       <w:pPr>
         <w:pStyle w:val="cabealho2"/>
       </w:pPr>
-      <w:bookmarkStart w:id="20" w:name="_Toc25695891"/>
+      <w:bookmarkStart w:id="20" w:name="_Toc27055112"/>
       <w:r>
         <w:t>Semana 1</w:t>
       </w:r>
@@ -4352,7 +4392,7 @@
       <w:pPr>
         <w:pStyle w:val="cabealho2"/>
       </w:pPr>
-      <w:bookmarkStart w:id="21" w:name="_Toc25695892"/>
+      <w:bookmarkStart w:id="21" w:name="_Toc27055113"/>
       <w:r>
         <w:lastRenderedPageBreak/>
         <w:t>Semana 2</w:t>
@@ -4583,7 +4623,7 @@
           <w:lang w:val="en-US"/>
         </w:rPr>
       </w:pPr>
-      <w:bookmarkStart w:id="22" w:name="_Toc25695893"/>
+      <w:bookmarkStart w:id="22" w:name="_Toc27055114"/>
       <w:r>
         <w:rPr>
           <w:lang w:val="en-US"/>
@@ -4635,7 +4675,7 @@
       <w:pPr>
         <w:pStyle w:val="cabealho2"/>
       </w:pPr>
-      <w:bookmarkStart w:id="23" w:name="_Toc25695894"/>
+      <w:bookmarkStart w:id="23" w:name="_Toc27055115"/>
       <w:r>
         <w:t>Semana 1</w:t>
       </w:r>
@@ -4826,7 +4866,7 @@
       <w:pPr>
         <w:pStyle w:val="cabealho2"/>
       </w:pPr>
-      <w:bookmarkStart w:id="24" w:name="_Toc25695895"/>
+      <w:bookmarkStart w:id="24" w:name="_Toc27055116"/>
       <w:r>
         <w:lastRenderedPageBreak/>
         <w:t>Semana 2</w:t>
@@ -4923,6 +4963,468 @@
           <w:lang w:eastAsia="en-US"/>
         </w:rPr>
       </w:pPr>
+    </w:p>
+    <w:p>
+      <w:pPr>
+        <w:ind w:firstLine="720"/>
+        <w:jc w:val="both"/>
+        <w:rPr>
+          <w:lang w:eastAsia="en-US"/>
+        </w:rPr>
+      </w:pPr>
+    </w:p>
+    <w:p>
+      <w:pPr>
+        <w:ind w:firstLine="720"/>
+        <w:jc w:val="both"/>
+        <w:rPr>
+          <w:lang w:eastAsia="en-US"/>
+        </w:rPr>
+      </w:pPr>
+    </w:p>
+    <w:p>
+      <w:pPr>
+        <w:ind w:firstLine="720"/>
+        <w:jc w:val="both"/>
+        <w:rPr>
+          <w:lang w:eastAsia="en-US"/>
+        </w:rPr>
+      </w:pPr>
+    </w:p>
+    <w:p>
+      <w:pPr>
+        <w:ind w:firstLine="720"/>
+        <w:jc w:val="both"/>
+        <w:rPr>
+          <w:lang w:eastAsia="en-US"/>
+        </w:rPr>
+      </w:pPr>
+    </w:p>
+    <w:p>
+      <w:pPr>
+        <w:ind w:firstLine="720"/>
+        <w:jc w:val="both"/>
+        <w:rPr>
+          <w:lang w:eastAsia="en-US"/>
+        </w:rPr>
+      </w:pPr>
+    </w:p>
+    <w:p>
+      <w:pPr>
+        <w:ind w:firstLine="720"/>
+        <w:jc w:val="both"/>
+        <w:rPr>
+          <w:lang w:eastAsia="en-US"/>
+        </w:rPr>
+      </w:pPr>
+    </w:p>
+    <w:p>
+      <w:pPr>
+        <w:ind w:firstLine="720"/>
+        <w:jc w:val="both"/>
+        <w:rPr>
+          <w:lang w:eastAsia="en-US"/>
+        </w:rPr>
+      </w:pPr>
+    </w:p>
+    <w:p>
+      <w:pPr>
+        <w:ind w:firstLine="720"/>
+        <w:jc w:val="both"/>
+        <w:rPr>
+          <w:lang w:eastAsia="en-US"/>
+        </w:rPr>
+      </w:pPr>
+    </w:p>
+    <w:p>
+      <w:pPr>
+        <w:ind w:firstLine="720"/>
+        <w:jc w:val="both"/>
+        <w:rPr>
+          <w:lang w:eastAsia="en-US"/>
+        </w:rPr>
+      </w:pPr>
+    </w:p>
+    <w:p>
+      <w:pPr>
+        <w:ind w:firstLine="720"/>
+        <w:jc w:val="both"/>
+        <w:rPr>
+          <w:lang w:eastAsia="en-US"/>
+        </w:rPr>
+      </w:pPr>
+    </w:p>
+    <w:p>
+      <w:pPr>
+        <w:ind w:firstLine="720"/>
+        <w:jc w:val="both"/>
+        <w:rPr>
+          <w:lang w:eastAsia="en-US"/>
+        </w:rPr>
+      </w:pPr>
+    </w:p>
+    <w:p>
+      <w:pPr>
+        <w:ind w:firstLine="720"/>
+        <w:jc w:val="both"/>
+        <w:rPr>
+          <w:lang w:eastAsia="en-US"/>
+        </w:rPr>
+      </w:pPr>
+    </w:p>
+    <w:p>
+      <w:pPr>
+        <w:ind w:firstLine="720"/>
+        <w:jc w:val="both"/>
+        <w:rPr>
+          <w:lang w:eastAsia="en-US"/>
+        </w:rPr>
+      </w:pPr>
+    </w:p>
+    <w:p>
+      <w:pPr>
+        <w:ind w:firstLine="720"/>
+        <w:jc w:val="both"/>
+        <w:rPr>
+          <w:lang w:eastAsia="en-US"/>
+        </w:rPr>
+      </w:pPr>
+    </w:p>
+    <w:p>
+      <w:pPr>
+        <w:pStyle w:val="cabealho2"/>
+      </w:pPr>
+      <w:bookmarkStart w:id="25" w:name="_Toc27055117"/>
+      <w:r>
+        <w:lastRenderedPageBreak/>
+        <w:t xml:space="preserve">Semana </w:t>
+      </w:r>
+      <w:r>
+        <w:t>3</w:t>
+      </w:r>
+      <w:bookmarkEnd w:id="25"/>
+    </w:p>
+    <w:p>
+      <w:pPr>
+        <w:ind w:firstLine="720"/>
+        <w:jc w:val="both"/>
+      </w:pPr>
+      <w:r>
+        <w:t xml:space="preserve">Este relatório reúne as atividades acompanhadas durante a semana </w:t>
+      </w:r>
+      <w:r>
+        <w:t>3</w:t>
+      </w:r>
+      <w:r>
+        <w:t xml:space="preserve"> da sprint 6 do curso CodeXP – turma B.</w:t>
+      </w:r>
+    </w:p>
+    <w:p>
+      <w:pPr>
+        <w:ind w:firstLine="720"/>
+        <w:jc w:val="both"/>
+        <w:rPr>
+          <w:lang w:eastAsia="en-US"/>
+        </w:rPr>
+      </w:pPr>
+    </w:p>
+    <w:p>
+      <w:pPr>
+        <w:pStyle w:val="cabealho3"/>
+      </w:pPr>
+      <w:r>
+        <w:t xml:space="preserve">Resumo da semana </w:t>
+      </w:r>
+      <w:r>
+        <w:t>3</w:t>
+      </w:r>
+    </w:p>
+    <w:p>
+      <w:pPr>
+        <w:ind w:firstLine="720"/>
+        <w:jc w:val="both"/>
+      </w:pPr>
+      <w:r>
+        <w:t xml:space="preserve">Durante </w:t>
+      </w:r>
+      <w:r>
+        <w:t>a semana foi finalizado o CRUD do projeto Gufos e iniciado o projeto Linx</w:t>
+      </w:r>
+      <w:r>
+        <w:t>.</w:t>
+      </w:r>
+    </w:p>
+    <w:p>
+      <w:pPr>
+        <w:ind w:firstLine="720"/>
+        <w:jc w:val="both"/>
+        <w:rPr>
+          <w:lang w:eastAsia="en-US"/>
+        </w:rPr>
+      </w:pPr>
+    </w:p>
+    <w:p>
+      <w:pPr>
+        <w:pStyle w:val="cabealho3"/>
+      </w:pPr>
+      <w:r>
+        <w:t>Feedback</w:t>
+      </w:r>
+    </w:p>
+    <w:p>
+      <w:pPr>
+        <w:ind w:firstLine="720"/>
+        <w:jc w:val="both"/>
+      </w:pPr>
+      <w:r>
+        <w:t xml:space="preserve">Os </w:t>
+      </w:r>
+      <w:r>
+        <w:t>grupos realizaram o planejamento do desenvolvimento front-end dos projetos e já conseguiram criar algumas páginas estáticas e outras com métodos de buscar informações</w:t>
+      </w:r>
+      <w:r>
+        <w:t>.</w:t>
+      </w:r>
+    </w:p>
+    <w:p>
+      <w:pPr>
+        <w:ind w:firstLine="720"/>
+        <w:jc w:val="both"/>
+        <w:rPr>
+          <w:lang w:eastAsia="en-US"/>
+        </w:rPr>
+      </w:pPr>
+    </w:p>
+    <w:p>
+      <w:pPr>
+        <w:ind w:firstLine="720"/>
+        <w:jc w:val="both"/>
+        <w:rPr>
+          <w:lang w:eastAsia="en-US"/>
+        </w:rPr>
+      </w:pPr>
+    </w:p>
+    <w:p>
+      <w:pPr>
+        <w:ind w:firstLine="720"/>
+        <w:jc w:val="both"/>
+        <w:rPr>
+          <w:lang w:eastAsia="en-US"/>
+        </w:rPr>
+      </w:pPr>
+    </w:p>
+    <w:p>
+      <w:pPr>
+        <w:ind w:firstLine="720"/>
+        <w:jc w:val="both"/>
+        <w:rPr>
+          <w:lang w:eastAsia="en-US"/>
+        </w:rPr>
+      </w:pPr>
+    </w:p>
+    <w:p>
+      <w:pPr>
+        <w:ind w:firstLine="720"/>
+        <w:jc w:val="both"/>
+        <w:rPr>
+          <w:lang w:eastAsia="en-US"/>
+        </w:rPr>
+      </w:pPr>
+    </w:p>
+    <w:p>
+      <w:pPr>
+        <w:ind w:firstLine="720"/>
+        <w:jc w:val="both"/>
+        <w:rPr>
+          <w:lang w:eastAsia="en-US"/>
+        </w:rPr>
+      </w:pPr>
+    </w:p>
+    <w:p>
+      <w:pPr>
+        <w:ind w:firstLine="720"/>
+        <w:jc w:val="both"/>
+        <w:rPr>
+          <w:lang w:eastAsia="en-US"/>
+        </w:rPr>
+      </w:pPr>
+    </w:p>
+    <w:p>
+      <w:pPr>
+        <w:ind w:firstLine="720"/>
+        <w:jc w:val="both"/>
+        <w:rPr>
+          <w:lang w:eastAsia="en-US"/>
+        </w:rPr>
+      </w:pPr>
+    </w:p>
+    <w:p>
+      <w:pPr>
+        <w:ind w:firstLine="720"/>
+        <w:jc w:val="both"/>
+        <w:rPr>
+          <w:lang w:eastAsia="en-US"/>
+        </w:rPr>
+      </w:pPr>
+    </w:p>
+    <w:p>
+      <w:pPr>
+        <w:ind w:firstLine="720"/>
+        <w:jc w:val="both"/>
+        <w:rPr>
+          <w:lang w:eastAsia="en-US"/>
+        </w:rPr>
+      </w:pPr>
+    </w:p>
+    <w:p>
+      <w:pPr>
+        <w:ind w:firstLine="720"/>
+        <w:jc w:val="both"/>
+        <w:rPr>
+          <w:lang w:eastAsia="en-US"/>
+        </w:rPr>
+      </w:pPr>
+    </w:p>
+    <w:p>
+      <w:pPr>
+        <w:ind w:firstLine="720"/>
+        <w:jc w:val="both"/>
+        <w:rPr>
+          <w:lang w:eastAsia="en-US"/>
+        </w:rPr>
+      </w:pPr>
+    </w:p>
+    <w:p>
+      <w:pPr>
+        <w:ind w:firstLine="720"/>
+        <w:jc w:val="both"/>
+        <w:rPr>
+          <w:lang w:eastAsia="en-US"/>
+        </w:rPr>
+      </w:pPr>
+    </w:p>
+    <w:p>
+      <w:pPr>
+        <w:ind w:firstLine="720"/>
+        <w:jc w:val="both"/>
+        <w:rPr>
+          <w:lang w:eastAsia="en-US"/>
+        </w:rPr>
+      </w:pPr>
+    </w:p>
+    <w:p>
+      <w:pPr>
+        <w:ind w:firstLine="720"/>
+        <w:jc w:val="both"/>
+        <w:rPr>
+          <w:lang w:eastAsia="en-US"/>
+        </w:rPr>
+      </w:pPr>
+    </w:p>
+    <w:p>
+      <w:pPr>
+        <w:ind w:firstLine="720"/>
+        <w:jc w:val="both"/>
+        <w:rPr>
+          <w:lang w:eastAsia="en-US"/>
+        </w:rPr>
+      </w:pPr>
+    </w:p>
+    <w:p>
+      <w:pPr>
+        <w:pStyle w:val="cabealho2"/>
+      </w:pPr>
+      <w:bookmarkStart w:id="26" w:name="_Toc27055118"/>
+      <w:r>
+        <w:lastRenderedPageBreak/>
+        <w:t xml:space="preserve">Semana </w:t>
+      </w:r>
+      <w:r>
+        <w:t>4</w:t>
+      </w:r>
+      <w:bookmarkEnd w:id="26"/>
+    </w:p>
+    <w:p>
+      <w:pPr>
+        <w:ind w:firstLine="720"/>
+        <w:jc w:val="both"/>
+      </w:pPr>
+      <w:r>
+        <w:t xml:space="preserve">Este relatório reúne as atividades acompanhadas durante a semana </w:t>
+      </w:r>
+      <w:r>
+        <w:t>4</w:t>
+      </w:r>
+      <w:r>
+        <w:t xml:space="preserve"> da sprint 6 do curso CodeXP – turma B.</w:t>
+      </w:r>
+    </w:p>
+    <w:p>
+      <w:pPr>
+        <w:ind w:firstLine="720"/>
+        <w:jc w:val="both"/>
+        <w:rPr>
+          <w:lang w:eastAsia="en-US"/>
+        </w:rPr>
+      </w:pPr>
+    </w:p>
+    <w:p>
+      <w:pPr>
+        <w:pStyle w:val="cabealho3"/>
+      </w:pPr>
+      <w:r>
+        <w:t xml:space="preserve">Resumo da semana </w:t>
+      </w:r>
+      <w:r>
+        <w:t>4</w:t>
+      </w:r>
+    </w:p>
+    <w:p>
+      <w:pPr>
+        <w:ind w:firstLine="720"/>
+        <w:jc w:val="both"/>
+      </w:pPr>
+      <w:r>
+        <w:t xml:space="preserve">Durante </w:t>
+      </w:r>
+      <w:r>
+        <w:t>a semana continuaram o desenvolvimento do projeto Linx e fizeram uma visita técnica na empresa</w:t>
+      </w:r>
+      <w:r>
+        <w:t>.</w:t>
+      </w:r>
+    </w:p>
+    <w:p>
+      <w:pPr>
+        <w:ind w:firstLine="720"/>
+        <w:jc w:val="both"/>
+        <w:rPr>
+          <w:lang w:eastAsia="en-US"/>
+        </w:rPr>
+      </w:pPr>
+    </w:p>
+    <w:p>
+      <w:pPr>
+        <w:pStyle w:val="cabealho3"/>
+      </w:pPr>
+      <w:r>
+        <w:t>Feedback</w:t>
+      </w:r>
+    </w:p>
+    <w:p>
+      <w:pPr>
+        <w:ind w:firstLine="720"/>
+        <w:jc w:val="both"/>
+      </w:pPr>
+      <w:r>
+        <w:t xml:space="preserve">Os </w:t>
+      </w:r>
+      <w:r>
+        <w:t>grupos conseguiram desenvolver muitas funcionalidades durante a semana e gostaram bastante de conhecer as instalações da Linx</w:t>
+      </w:r>
+      <w:r>
+        <w:t>.</w:t>
+      </w:r>
     </w:p>
     <w:p>
       <w:pPr>
@@ -4963,7 +5465,7 @@
 </file>
 
 <file path=word/endnotes.xml><?xml version="1.0" encoding="utf-8"?>
-<w:endnotes xmlns:wpc="http://schemas.microsoft.com/office/word/2010/wordprocessingCanvas" xmlns:cx="http://schemas.microsoft.com/office/drawing/2014/chartex" xmlns:cx1="http://schemas.microsoft.com/office/drawing/2015/9/8/chartex" xmlns:cx2="http://schemas.microsoft.com/office/drawing/2015/10/21/chartex" xmlns:cx3="http://schemas.microsoft.com/office/drawing/2016/5/9/chartex" xmlns:cx4="http://schemas.microsoft.com/office/drawing/2016/5/10/chartex" xmlns:cx5="http://schemas.microsoft.com/office/drawing/2016/5/11/chartex" xmlns:cx6="http://schemas.microsoft.com/office/drawing/2016/5/12/chartex" xmlns:cx7="http://schemas.microsoft.com/office/drawing/2016/5/13/chartex" xmlns:cx8="http://schemas.microsoft.com/office/drawing/2016/5/14/chartex" xmlns:mc="http://schemas.openxmlformats.org/markup-compatibility/2006" xmlns:aink="http://schemas.microsoft.com/office/drawing/2016/ink" xmlns:am3d="http://schemas.microsoft.com/office/drawing/2017/model3d" xmlns:o="urn:schemas-microsoft-com:office:office" xmlns:r="http://schemas.openxmlformats.org/officeDocument/2006/relationships" xmlns:m="http://schemas.openxmlformats.org/officeDocument/2006/math" xmlns:v="urn:schemas-microsoft-com:vml" xmlns:wp14="http://schemas.microsoft.com/office/word/2010/wordprocessingDrawing" xmlns:wp="http://schemas.openxmlformats.org/drawingml/2006/wordprocessingDrawing" xmlns:w10="urn:schemas-microsoft-com:office:word" xmlns:w="http://schemas.openxmlformats.org/wordprocessingml/2006/main" xmlns:w14="http://schemas.microsoft.com/office/word/2010/wordml" xmlns:w15="http://schemas.microsoft.com/office/word/2012/wordml" xmlns:w16cid="http://schemas.microsoft.com/office/word/2016/wordml/cid" xmlns:w16se="http://schemas.microsoft.com/office/word/2015/wordml/symex" xmlns:wpg="http://schemas.microsoft.com/office/word/2010/wordprocessingGroup" xmlns:wpi="http://schemas.microsoft.com/office/word/2010/wordprocessingInk" xmlns:wne="http://schemas.microsoft.com/office/word/2006/wordml" xmlns:wps="http://schemas.microsoft.com/office/word/2010/wordprocessingShape" mc:Ignorable="w14 w15 w16se w16cid wp14">
+<w:endnotes xmlns:wpc="http://schemas.microsoft.com/office/word/2010/wordprocessingCanvas" xmlns:cx="http://schemas.microsoft.com/office/drawing/2014/chartex" xmlns:cx1="http://schemas.microsoft.com/office/drawing/2015/9/8/chartex" xmlns:cx2="http://schemas.microsoft.com/office/drawing/2015/10/21/chartex" xmlns:cx3="http://schemas.microsoft.com/office/drawing/2016/5/9/chartex" xmlns:cx4="http://schemas.microsoft.com/office/drawing/2016/5/10/chartex" xmlns:cx5="http://schemas.microsoft.com/office/drawing/2016/5/11/chartex" xmlns:cx6="http://schemas.microsoft.com/office/drawing/2016/5/12/chartex" xmlns:cx7="http://schemas.microsoft.com/office/drawing/2016/5/13/chartex" xmlns:cx8="http://schemas.microsoft.com/office/drawing/2016/5/14/chartex" xmlns:mc="http://schemas.openxmlformats.org/markup-compatibility/2006" xmlns:aink="http://schemas.microsoft.com/office/drawing/2016/ink" xmlns:am3d="http://schemas.microsoft.com/office/drawing/2017/model3d" xmlns:o="urn:schemas-microsoft-com:office:office" xmlns:r="http://schemas.openxmlformats.org/officeDocument/2006/relationships" xmlns:m="http://schemas.openxmlformats.org/officeDocument/2006/math" xmlns:v="urn:schemas-microsoft-com:vml" xmlns:wp14="http://schemas.microsoft.com/office/word/2010/wordprocessingDrawing" xmlns:wp="http://schemas.openxmlformats.org/drawingml/2006/wordprocessingDrawing" xmlns:w10="urn:schemas-microsoft-com:office:word" xmlns:w="http://schemas.openxmlformats.org/wordprocessingml/2006/main" xmlns:w14="http://schemas.microsoft.com/office/word/2010/wordml" xmlns:w15="http://schemas.microsoft.com/office/word/2012/wordml" xmlns:w16cex="http://schemas.microsoft.com/office/word/2018/wordml/cex" xmlns:w16cid="http://schemas.microsoft.com/office/word/2016/wordml/cid" xmlns:w16="http://schemas.microsoft.com/office/word/2018/wordml" xmlns:w16se="http://schemas.microsoft.com/office/word/2015/wordml/symex" xmlns:wpg="http://schemas.microsoft.com/office/word/2010/wordprocessingGroup" xmlns:wpi="http://schemas.microsoft.com/office/word/2010/wordprocessingInk" xmlns:wne="http://schemas.microsoft.com/office/word/2006/wordml" xmlns:wps="http://schemas.microsoft.com/office/word/2010/wordprocessingShape" mc:Ignorable="w14 w15 w16se w16cid w16 w16cex wp14">
   <w:endnote w:type="separator" w:id="-1">
     <w:p>
       <w:pPr>
@@ -4988,7 +5490,7 @@
 </file>
 
 <file path=word/footer1.xml><?xml version="1.0" encoding="utf-8"?>
-<w:ftr xmlns:wpc="http://schemas.microsoft.com/office/word/2010/wordprocessingCanvas" xmlns:cx="http://schemas.microsoft.com/office/drawing/2014/chartex" xmlns:cx1="http://schemas.microsoft.com/office/drawing/2015/9/8/chartex" xmlns:cx2="http://schemas.microsoft.com/office/drawing/2015/10/21/chartex" xmlns:cx3="http://schemas.microsoft.com/office/drawing/2016/5/9/chartex" xmlns:cx4="http://schemas.microsoft.com/office/drawing/2016/5/10/chartex" xmlns:cx5="http://schemas.microsoft.com/office/drawing/2016/5/11/chartex" xmlns:cx6="http://schemas.microsoft.com/office/drawing/2016/5/12/chartex" xmlns:cx7="http://schemas.microsoft.com/office/drawing/2016/5/13/chartex" xmlns:cx8="http://schemas.microsoft.com/office/drawing/2016/5/14/chartex" xmlns:mc="http://schemas.openxmlformats.org/markup-compatibility/2006" xmlns:aink="http://schemas.microsoft.com/office/drawing/2016/ink" xmlns:am3d="http://schemas.microsoft.com/office/drawing/2017/model3d" xmlns:o="urn:schemas-microsoft-com:office:office" xmlns:r="http://schemas.openxmlformats.org/officeDocument/2006/relationships" xmlns:m="http://schemas.openxmlformats.org/officeDocument/2006/math" xmlns:v="urn:schemas-microsoft-com:vml" xmlns:wp14="http://schemas.microsoft.com/office/word/2010/wordprocessingDrawing" xmlns:wp="http://schemas.openxmlformats.org/drawingml/2006/wordprocessingDrawing" xmlns:w10="urn:schemas-microsoft-com:office:word" xmlns:w="http://schemas.openxmlformats.org/wordprocessingml/2006/main" xmlns:w14="http://schemas.microsoft.com/office/word/2010/wordml" xmlns:w15="http://schemas.microsoft.com/office/word/2012/wordml" xmlns:w16cid="http://schemas.microsoft.com/office/word/2016/wordml/cid" xmlns:w16se="http://schemas.microsoft.com/office/word/2015/wordml/symex" xmlns:wpg="http://schemas.microsoft.com/office/word/2010/wordprocessingGroup" xmlns:wpi="http://schemas.microsoft.com/office/word/2010/wordprocessingInk" xmlns:wne="http://schemas.microsoft.com/office/word/2006/wordml" xmlns:wps="http://schemas.microsoft.com/office/word/2010/wordprocessingShape" mc:Ignorable="w14 w15 w16se w16cid wp14">
+<w:ftr xmlns:wpc="http://schemas.microsoft.com/office/word/2010/wordprocessingCanvas" xmlns:cx="http://schemas.microsoft.com/office/drawing/2014/chartex" xmlns:cx1="http://schemas.microsoft.com/office/drawing/2015/9/8/chartex" xmlns:cx2="http://schemas.microsoft.com/office/drawing/2015/10/21/chartex" xmlns:cx3="http://schemas.microsoft.com/office/drawing/2016/5/9/chartex" xmlns:cx4="http://schemas.microsoft.com/office/drawing/2016/5/10/chartex" xmlns:cx5="http://schemas.microsoft.com/office/drawing/2016/5/11/chartex" xmlns:cx6="http://schemas.microsoft.com/office/drawing/2016/5/12/chartex" xmlns:cx7="http://schemas.microsoft.com/office/drawing/2016/5/13/chartex" xmlns:cx8="http://schemas.microsoft.com/office/drawing/2016/5/14/chartex" xmlns:mc="http://schemas.openxmlformats.org/markup-compatibility/2006" xmlns:aink="http://schemas.microsoft.com/office/drawing/2016/ink" xmlns:am3d="http://schemas.microsoft.com/office/drawing/2017/model3d" xmlns:o="urn:schemas-microsoft-com:office:office" xmlns:r="http://schemas.openxmlformats.org/officeDocument/2006/relationships" xmlns:m="http://schemas.openxmlformats.org/officeDocument/2006/math" xmlns:v="urn:schemas-microsoft-com:vml" xmlns:wp14="http://schemas.microsoft.com/office/word/2010/wordprocessingDrawing" xmlns:wp="http://schemas.openxmlformats.org/drawingml/2006/wordprocessingDrawing" xmlns:w10="urn:schemas-microsoft-com:office:word" xmlns:w="http://schemas.openxmlformats.org/wordprocessingml/2006/main" xmlns:w14="http://schemas.microsoft.com/office/word/2010/wordml" xmlns:w15="http://schemas.microsoft.com/office/word/2012/wordml" xmlns:w16cex="http://schemas.microsoft.com/office/word/2018/wordml/cex" xmlns:w16cid="http://schemas.microsoft.com/office/word/2016/wordml/cid" xmlns:w16="http://schemas.microsoft.com/office/word/2018/wordml" xmlns:w16se="http://schemas.microsoft.com/office/word/2015/wordml/symex" xmlns:wpg="http://schemas.microsoft.com/office/word/2010/wordprocessingGroup" xmlns:wpi="http://schemas.microsoft.com/office/word/2010/wordprocessingInk" xmlns:wne="http://schemas.microsoft.com/office/word/2006/wordml" xmlns:wps="http://schemas.microsoft.com/office/word/2010/wordprocessingShape" mc:Ignorable="w14 w15 w16se w16cid w16 w16cex wp14">
   <w:p>
     <w:pPr>
       <w:pStyle w:val="rodap"/>
@@ -5039,7 +5541,7 @@
       <w:sdtEndPr/>
       <w:sdtContent>
         <w:r>
-          <w:t>NOVEMBRO</w:t>
+          <w:t>Dezembro</w:t>
         </w:r>
         <w:r>
           <w:t xml:space="preserve"> </w:t>
@@ -5078,7 +5580,7 @@
 </file>
 
 <file path=word/footnotes.xml><?xml version="1.0" encoding="utf-8"?>
-<w:footnotes xmlns:wpc="http://schemas.microsoft.com/office/word/2010/wordprocessingCanvas" xmlns:cx="http://schemas.microsoft.com/office/drawing/2014/chartex" xmlns:cx1="http://schemas.microsoft.com/office/drawing/2015/9/8/chartex" xmlns:cx2="http://schemas.microsoft.com/office/drawing/2015/10/21/chartex" xmlns:cx3="http://schemas.microsoft.com/office/drawing/2016/5/9/chartex" xmlns:cx4="http://schemas.microsoft.com/office/drawing/2016/5/10/chartex" xmlns:cx5="http://schemas.microsoft.com/office/drawing/2016/5/11/chartex" xmlns:cx6="http://schemas.microsoft.com/office/drawing/2016/5/12/chartex" xmlns:cx7="http://schemas.microsoft.com/office/drawing/2016/5/13/chartex" xmlns:cx8="http://schemas.microsoft.com/office/drawing/2016/5/14/chartex" xmlns:mc="http://schemas.openxmlformats.org/markup-compatibility/2006" xmlns:aink="http://schemas.microsoft.com/office/drawing/2016/ink" xmlns:am3d="http://schemas.microsoft.com/office/drawing/2017/model3d" xmlns:o="urn:schemas-microsoft-com:office:office" xmlns:r="http://schemas.openxmlformats.org/officeDocument/2006/relationships" xmlns:m="http://schemas.openxmlformats.org/officeDocument/2006/math" xmlns:v="urn:schemas-microsoft-com:vml" xmlns:wp14="http://schemas.microsoft.com/office/word/2010/wordprocessingDrawing" xmlns:wp="http://schemas.openxmlformats.org/drawingml/2006/wordprocessingDrawing" xmlns:w10="urn:schemas-microsoft-com:office:word" xmlns:w="http://schemas.openxmlformats.org/wordprocessingml/2006/main" xmlns:w14="http://schemas.microsoft.com/office/word/2010/wordml" xmlns:w15="http://schemas.microsoft.com/office/word/2012/wordml" xmlns:w16cid="http://schemas.microsoft.com/office/word/2016/wordml/cid" xmlns:w16se="http://schemas.microsoft.com/office/word/2015/wordml/symex" xmlns:wpg="http://schemas.microsoft.com/office/word/2010/wordprocessingGroup" xmlns:wpi="http://schemas.microsoft.com/office/word/2010/wordprocessingInk" xmlns:wne="http://schemas.microsoft.com/office/word/2006/wordml" xmlns:wps="http://schemas.microsoft.com/office/word/2010/wordprocessingShape" mc:Ignorable="w14 w15 w16se w16cid wp14">
+<w:footnotes xmlns:wpc="http://schemas.microsoft.com/office/word/2010/wordprocessingCanvas" xmlns:cx="http://schemas.microsoft.com/office/drawing/2014/chartex" xmlns:cx1="http://schemas.microsoft.com/office/drawing/2015/9/8/chartex" xmlns:cx2="http://schemas.microsoft.com/office/drawing/2015/10/21/chartex" xmlns:cx3="http://schemas.microsoft.com/office/drawing/2016/5/9/chartex" xmlns:cx4="http://schemas.microsoft.com/office/drawing/2016/5/10/chartex" xmlns:cx5="http://schemas.microsoft.com/office/drawing/2016/5/11/chartex" xmlns:cx6="http://schemas.microsoft.com/office/drawing/2016/5/12/chartex" xmlns:cx7="http://schemas.microsoft.com/office/drawing/2016/5/13/chartex" xmlns:cx8="http://schemas.microsoft.com/office/drawing/2016/5/14/chartex" xmlns:mc="http://schemas.openxmlformats.org/markup-compatibility/2006" xmlns:aink="http://schemas.microsoft.com/office/drawing/2016/ink" xmlns:am3d="http://schemas.microsoft.com/office/drawing/2017/model3d" xmlns:o="urn:schemas-microsoft-com:office:office" xmlns:r="http://schemas.openxmlformats.org/officeDocument/2006/relationships" xmlns:m="http://schemas.openxmlformats.org/officeDocument/2006/math" xmlns:v="urn:schemas-microsoft-com:vml" xmlns:wp14="http://schemas.microsoft.com/office/word/2010/wordprocessingDrawing" xmlns:wp="http://schemas.openxmlformats.org/drawingml/2006/wordprocessingDrawing" xmlns:w10="urn:schemas-microsoft-com:office:word" xmlns:w="http://schemas.openxmlformats.org/wordprocessingml/2006/main" xmlns:w14="http://schemas.microsoft.com/office/word/2010/wordml" xmlns:w15="http://schemas.microsoft.com/office/word/2012/wordml" xmlns:w16cex="http://schemas.microsoft.com/office/word/2018/wordml/cex" xmlns:w16cid="http://schemas.microsoft.com/office/word/2016/wordml/cid" xmlns:w16="http://schemas.microsoft.com/office/word/2018/wordml" xmlns:w16se="http://schemas.microsoft.com/office/word/2015/wordml/symex" xmlns:wpg="http://schemas.microsoft.com/office/word/2010/wordprocessingGroup" xmlns:wpi="http://schemas.microsoft.com/office/word/2010/wordprocessingInk" xmlns:wne="http://schemas.microsoft.com/office/word/2006/wordml" xmlns:wps="http://schemas.microsoft.com/office/word/2010/wordprocessingShape" mc:Ignorable="w14 w15 w16se w16cid w16 w16cex wp14">
   <w:footnote w:type="separator" w:id="-1">
     <w:p>
       <w:pPr>
@@ -5103,7 +5605,7 @@
 </file>
 
 <file path=word/numbering.xml><?xml version="1.0" encoding="utf-8"?>
-<w:numbering xmlns:wpc="http://schemas.microsoft.com/office/word/2010/wordprocessingCanvas" xmlns:cx="http://schemas.microsoft.com/office/drawing/2014/chartex" xmlns:cx1="http://schemas.microsoft.com/office/drawing/2015/9/8/chartex" xmlns:cx2="http://schemas.microsoft.com/office/drawing/2015/10/21/chartex" xmlns:cx3="http://schemas.microsoft.com/office/drawing/2016/5/9/chartex" xmlns:cx4="http://schemas.microsoft.com/office/drawing/2016/5/10/chartex" xmlns:cx5="http://schemas.microsoft.com/office/drawing/2016/5/11/chartex" xmlns:cx6="http://schemas.microsoft.com/office/drawing/2016/5/12/chartex" xmlns:cx7="http://schemas.microsoft.com/office/drawing/2016/5/13/chartex" xmlns:cx8="http://schemas.microsoft.com/office/drawing/2016/5/14/chartex" xmlns:mc="http://schemas.openxmlformats.org/markup-compatibility/2006" xmlns:aink="http://schemas.microsoft.com/office/drawing/2016/ink" xmlns:am3d="http://schemas.microsoft.com/office/drawing/2017/model3d" xmlns:o="urn:schemas-microsoft-com:office:office" xmlns:r="http://schemas.openxmlformats.org/officeDocument/2006/relationships" xmlns:m="http://schemas.openxmlformats.org/officeDocument/2006/math" xmlns:v="urn:schemas-microsoft-com:vml" xmlns:wp14="http://schemas.microsoft.com/office/word/2010/wordprocessingDrawing" xmlns:wp="http://schemas.openxmlformats.org/drawingml/2006/wordprocessingDrawing" xmlns:w10="urn:schemas-microsoft-com:office:word" xmlns:w="http://schemas.openxmlformats.org/wordprocessingml/2006/main" xmlns:w14="http://schemas.microsoft.com/office/word/2010/wordml" xmlns:w15="http://schemas.microsoft.com/office/word/2012/wordml" xmlns:w16cid="http://schemas.microsoft.com/office/word/2016/wordml/cid" xmlns:w16se="http://schemas.microsoft.com/office/word/2015/wordml/symex" xmlns:wpg="http://schemas.microsoft.com/office/word/2010/wordprocessingGroup" xmlns:wpi="http://schemas.microsoft.com/office/word/2010/wordprocessingInk" xmlns:wne="http://schemas.microsoft.com/office/word/2006/wordml" xmlns:wps="http://schemas.microsoft.com/office/word/2010/wordprocessingShape" mc:Ignorable="w14 w15 w16se w16cid wp14">
+<w:numbering xmlns:wpc="http://schemas.microsoft.com/office/word/2010/wordprocessingCanvas" xmlns:cx="http://schemas.microsoft.com/office/drawing/2014/chartex" xmlns:cx1="http://schemas.microsoft.com/office/drawing/2015/9/8/chartex" xmlns:cx2="http://schemas.microsoft.com/office/drawing/2015/10/21/chartex" xmlns:cx3="http://schemas.microsoft.com/office/drawing/2016/5/9/chartex" xmlns:cx4="http://schemas.microsoft.com/office/drawing/2016/5/10/chartex" xmlns:cx5="http://schemas.microsoft.com/office/drawing/2016/5/11/chartex" xmlns:cx6="http://schemas.microsoft.com/office/drawing/2016/5/12/chartex" xmlns:cx7="http://schemas.microsoft.com/office/drawing/2016/5/13/chartex" xmlns:cx8="http://schemas.microsoft.com/office/drawing/2016/5/14/chartex" xmlns:mc="http://schemas.openxmlformats.org/markup-compatibility/2006" xmlns:aink="http://schemas.microsoft.com/office/drawing/2016/ink" xmlns:am3d="http://schemas.microsoft.com/office/drawing/2017/model3d" xmlns:o="urn:schemas-microsoft-com:office:office" xmlns:r="http://schemas.openxmlformats.org/officeDocument/2006/relationships" xmlns:m="http://schemas.openxmlformats.org/officeDocument/2006/math" xmlns:v="urn:schemas-microsoft-com:vml" xmlns:wp14="http://schemas.microsoft.com/office/word/2010/wordprocessingDrawing" xmlns:wp="http://schemas.openxmlformats.org/drawingml/2006/wordprocessingDrawing" xmlns:w10="urn:schemas-microsoft-com:office:word" xmlns:w="http://schemas.openxmlformats.org/wordprocessingml/2006/main" xmlns:w14="http://schemas.microsoft.com/office/word/2010/wordml" xmlns:w15="http://schemas.microsoft.com/office/word/2012/wordml" xmlns:w16cex="http://schemas.microsoft.com/office/word/2018/wordml/cex" xmlns:w16cid="http://schemas.microsoft.com/office/word/2016/wordml/cid" xmlns:w16="http://schemas.microsoft.com/office/word/2018/wordml" xmlns:w16se="http://schemas.microsoft.com/office/word/2015/wordml/symex" xmlns:wpg="http://schemas.microsoft.com/office/word/2010/wordprocessingGroup" xmlns:wpi="http://schemas.microsoft.com/office/word/2010/wordprocessingInk" xmlns:wne="http://schemas.microsoft.com/office/word/2006/wordml" xmlns:wps="http://schemas.microsoft.com/office/word/2010/wordprocessingShape" mc:Ignorable="w14 w15 w16se w16cid w16 w16cex wp14">
   <w:abstractNum w:abstractNumId="0" w15:restartNumberingAfterBreak="0">
     <w:nsid w:val="1D835B5A"/>
     <w:multiLevelType w:val="hybridMultilevel"/>
@@ -5499,7 +6001,7 @@
 </file>
 
 <file path=word/styles.xml><?xml version="1.0" encoding="utf-8"?>
-<w:styles xmlns:mc="http://schemas.openxmlformats.org/markup-compatibility/2006" xmlns:r="http://schemas.openxmlformats.org/officeDocument/2006/relationships" xmlns:w="http://schemas.openxmlformats.org/wordprocessingml/2006/main" xmlns:w14="http://schemas.microsoft.com/office/word/2010/wordml" xmlns:w15="http://schemas.microsoft.com/office/word/2012/wordml" xmlns:w16cid="http://schemas.microsoft.com/office/word/2016/wordml/cid" xmlns:w16se="http://schemas.microsoft.com/office/word/2015/wordml/symex" mc:Ignorable="w14 w15 w16se w16cid">
+<w:styles xmlns:mc="http://schemas.openxmlformats.org/markup-compatibility/2006" xmlns:r="http://schemas.openxmlformats.org/officeDocument/2006/relationships" xmlns:w="http://schemas.openxmlformats.org/wordprocessingml/2006/main" xmlns:w14="http://schemas.microsoft.com/office/word/2010/wordml" xmlns:w15="http://schemas.microsoft.com/office/word/2012/wordml" xmlns:w16cex="http://schemas.microsoft.com/office/word/2018/wordml/cex" xmlns:w16cid="http://schemas.microsoft.com/office/word/2016/wordml/cid" xmlns:w16="http://schemas.microsoft.com/office/word/2018/wordml" xmlns:w16se="http://schemas.microsoft.com/office/word/2015/wordml/symex" mc:Ignorable="w14 w15 w16se w16cid w16 w16cex">
   <w:docDefaults>
     <w:rPrDefault>
       <w:rPr>
@@ -6801,7 +7303,7 @@
 </file>
 
 <file path=word/glossary/document.xml><?xml version="1.0" encoding="utf-8"?>
-<w:glossaryDocument xmlns:wpc="http://schemas.microsoft.com/office/word/2010/wordprocessingCanvas" xmlns:cx="http://schemas.microsoft.com/office/drawing/2014/chartex" xmlns:cx1="http://schemas.microsoft.com/office/drawing/2015/9/8/chartex" xmlns:cx2="http://schemas.microsoft.com/office/drawing/2015/10/21/chartex" xmlns:cx3="http://schemas.microsoft.com/office/drawing/2016/5/9/chartex" xmlns:cx4="http://schemas.microsoft.com/office/drawing/2016/5/10/chartex" xmlns:cx5="http://schemas.microsoft.com/office/drawing/2016/5/11/chartex" xmlns:cx6="http://schemas.microsoft.com/office/drawing/2016/5/12/chartex" xmlns:cx7="http://schemas.microsoft.com/office/drawing/2016/5/13/chartex" xmlns:cx8="http://schemas.microsoft.com/office/drawing/2016/5/14/chartex" xmlns:mc="http://schemas.openxmlformats.org/markup-compatibility/2006" xmlns:aink="http://schemas.microsoft.com/office/drawing/2016/ink" xmlns:am3d="http://schemas.microsoft.com/office/drawing/2017/model3d" xmlns:o="urn:schemas-microsoft-com:office:office" xmlns:r="http://schemas.openxmlformats.org/officeDocument/2006/relationships" xmlns:m="http://schemas.openxmlformats.org/officeDocument/2006/math" xmlns:v="urn:schemas-microsoft-com:vml" xmlns:wp14="http://schemas.microsoft.com/office/word/2010/wordprocessingDrawing" xmlns:wp="http://schemas.openxmlformats.org/drawingml/2006/wordprocessingDrawing" xmlns:w10="urn:schemas-microsoft-com:office:word" xmlns:w="http://schemas.openxmlformats.org/wordprocessingml/2006/main" xmlns:w14="http://schemas.microsoft.com/office/word/2010/wordml" xmlns:w15="http://schemas.microsoft.com/office/word/2012/wordml" xmlns:w16cid="http://schemas.microsoft.com/office/word/2016/wordml/cid" xmlns:w16se="http://schemas.microsoft.com/office/word/2015/wordml/symex" xmlns:wpg="http://schemas.microsoft.com/office/word/2010/wordprocessingGroup" xmlns:wpi="http://schemas.microsoft.com/office/word/2010/wordprocessingInk" xmlns:wne="http://schemas.microsoft.com/office/word/2006/wordml" xmlns:wps="http://schemas.microsoft.com/office/word/2010/wordprocessingShape" mc:Ignorable="w14 w15 w16se w16cid wp14">
+<w:glossaryDocument xmlns:wpc="http://schemas.microsoft.com/office/word/2010/wordprocessingCanvas" xmlns:cx="http://schemas.microsoft.com/office/drawing/2014/chartex" xmlns:cx1="http://schemas.microsoft.com/office/drawing/2015/9/8/chartex" xmlns:cx2="http://schemas.microsoft.com/office/drawing/2015/10/21/chartex" xmlns:cx3="http://schemas.microsoft.com/office/drawing/2016/5/9/chartex" xmlns:cx4="http://schemas.microsoft.com/office/drawing/2016/5/10/chartex" xmlns:cx5="http://schemas.microsoft.com/office/drawing/2016/5/11/chartex" xmlns:cx6="http://schemas.microsoft.com/office/drawing/2016/5/12/chartex" xmlns:cx7="http://schemas.microsoft.com/office/drawing/2016/5/13/chartex" xmlns:cx8="http://schemas.microsoft.com/office/drawing/2016/5/14/chartex" xmlns:mc="http://schemas.openxmlformats.org/markup-compatibility/2006" xmlns:aink="http://schemas.microsoft.com/office/drawing/2016/ink" xmlns:am3d="http://schemas.microsoft.com/office/drawing/2017/model3d" xmlns:o="urn:schemas-microsoft-com:office:office" xmlns:r="http://schemas.openxmlformats.org/officeDocument/2006/relationships" xmlns:m="http://schemas.openxmlformats.org/officeDocument/2006/math" xmlns:v="urn:schemas-microsoft-com:vml" xmlns:wp14="http://schemas.microsoft.com/office/word/2010/wordprocessingDrawing" xmlns:wp="http://schemas.openxmlformats.org/drawingml/2006/wordprocessingDrawing" xmlns:w10="urn:schemas-microsoft-com:office:word" xmlns:w="http://schemas.openxmlformats.org/wordprocessingml/2006/main" xmlns:w14="http://schemas.microsoft.com/office/word/2010/wordml" xmlns:w15="http://schemas.microsoft.com/office/word/2012/wordml" xmlns:w16cex="http://schemas.microsoft.com/office/word/2018/wordml/cex" xmlns:w16cid="http://schemas.microsoft.com/office/word/2016/wordml/cid" xmlns:w16="http://schemas.microsoft.com/office/word/2018/wordml" xmlns:w16se="http://schemas.microsoft.com/office/word/2015/wordml/symex" xmlns:wpg="http://schemas.microsoft.com/office/word/2010/wordprocessingGroup" xmlns:wpi="http://schemas.microsoft.com/office/word/2010/wordprocessingInk" xmlns:wne="http://schemas.microsoft.com/office/word/2006/wordml" xmlns:wps="http://schemas.microsoft.com/office/word/2010/wordprocessingShape" mc:Ignorable="w14 w15 w16se w16cid w16 w16cex wp14">
   <w:docParts>
     <w:docPart>
       <w:docPartPr>
@@ -6860,7 +7362,7 @@
 </file>
 
 <file path=word/glossary/fontTable.xml><?xml version="1.0" encoding="utf-8"?>
-<w:fonts xmlns:mc="http://schemas.openxmlformats.org/markup-compatibility/2006" xmlns:r="http://schemas.openxmlformats.org/officeDocument/2006/relationships" xmlns:w="http://schemas.openxmlformats.org/wordprocessingml/2006/main" xmlns:w14="http://schemas.microsoft.com/office/word/2010/wordml" xmlns:w15="http://schemas.microsoft.com/office/word/2012/wordml" xmlns:w16cid="http://schemas.microsoft.com/office/word/2016/wordml/cid" xmlns:w16se="http://schemas.microsoft.com/office/word/2015/wordml/symex" mc:Ignorable="w14 w15 w16se w16cid">
+<w:fonts xmlns:mc="http://schemas.openxmlformats.org/markup-compatibility/2006" xmlns:r="http://schemas.openxmlformats.org/officeDocument/2006/relationships" xmlns:w="http://schemas.openxmlformats.org/wordprocessingml/2006/main" xmlns:w14="http://schemas.microsoft.com/office/word/2010/wordml" xmlns:w15="http://schemas.microsoft.com/office/word/2012/wordml" xmlns:w16cex="http://schemas.microsoft.com/office/word/2018/wordml/cex" xmlns:w16cid="http://schemas.microsoft.com/office/word/2016/wordml/cid" xmlns:w16="http://schemas.microsoft.com/office/word/2018/wordml" xmlns:w16se="http://schemas.microsoft.com/office/word/2015/wordml/symex" mc:Ignorable="w14 w15 w16se w16cid w16 w16cex">
   <w:font w:name="Symbol">
     <w:panose1 w:val="05050102010706020507"/>
     <w:charset w:val="02"/>
@@ -6937,7 +7439,7 @@
 </file>
 
 <file path=word/glossary/settings.xml><?xml version="1.0" encoding="utf-8"?>
-<w:settings xmlns:mc="http://schemas.openxmlformats.org/markup-compatibility/2006" xmlns:o="urn:schemas-microsoft-com:office:office" xmlns:r="http://schemas.openxmlformats.org/officeDocument/2006/relationships" xmlns:m="http://schemas.openxmlformats.org/officeDocument/2006/math" xmlns:v="urn:schemas-microsoft-com:vml" xmlns:w10="urn:schemas-microsoft-com:office:word" xmlns:w="http://schemas.openxmlformats.org/wordprocessingml/2006/main" xmlns:w14="http://schemas.microsoft.com/office/word/2010/wordml" xmlns:w15="http://schemas.microsoft.com/office/word/2012/wordml" xmlns:w16cid="http://schemas.microsoft.com/office/word/2016/wordml/cid" xmlns:w16se="http://schemas.microsoft.com/office/word/2015/wordml/symex" xmlns:sl="http://schemas.openxmlformats.org/schemaLibrary/2006/main" mc:Ignorable="w14 w15 w16se w16cid">
+<w:settings xmlns:mc="http://schemas.openxmlformats.org/markup-compatibility/2006" xmlns:o="urn:schemas-microsoft-com:office:office" xmlns:r="http://schemas.openxmlformats.org/officeDocument/2006/relationships" xmlns:m="http://schemas.openxmlformats.org/officeDocument/2006/math" xmlns:v="urn:schemas-microsoft-com:vml" xmlns:w10="urn:schemas-microsoft-com:office:word" xmlns:w="http://schemas.openxmlformats.org/wordprocessingml/2006/main" xmlns:w14="http://schemas.microsoft.com/office/word/2010/wordml" xmlns:w15="http://schemas.microsoft.com/office/word/2012/wordml" xmlns:w16cex="http://schemas.microsoft.com/office/word/2018/wordml/cex" xmlns:w16cid="http://schemas.microsoft.com/office/word/2016/wordml/cid" xmlns:w16="http://schemas.microsoft.com/office/word/2018/wordml" xmlns:w16se="http://schemas.microsoft.com/office/word/2015/wordml/symex" xmlns:sl="http://schemas.openxmlformats.org/schemaLibrary/2006/main" mc:Ignorable="w14 w15 w16se w16cid w16 w16cex">
   <w:view w:val="normal"/>
   <w:defaultTabStop w:val="708"/>
   <w:hyphenationZone w:val="425"/>
@@ -6958,6 +7460,7 @@
     <w:rsid w:val="00233B6B"/>
     <w:rsid w:val="00334DB6"/>
     <w:rsid w:val="003C47DD"/>
+    <w:rsid w:val="003F37ED"/>
     <w:rsid w:val="00405721"/>
     <w:rsid w:val="00406E44"/>
     <w:rsid w:val="004265B1"/>
@@ -7002,7 +7505,7 @@
 </file>
 
 <file path=word/glossary/styles.xml><?xml version="1.0" encoding="utf-8"?>
-<w:styles xmlns:mc="http://schemas.openxmlformats.org/markup-compatibility/2006" xmlns:r="http://schemas.openxmlformats.org/officeDocument/2006/relationships" xmlns:w="http://schemas.openxmlformats.org/wordprocessingml/2006/main" xmlns:w14="http://schemas.microsoft.com/office/word/2010/wordml" xmlns:w15="http://schemas.microsoft.com/office/word/2012/wordml" xmlns:w16cid="http://schemas.microsoft.com/office/word/2016/wordml/cid" xmlns:w16se="http://schemas.microsoft.com/office/word/2015/wordml/symex" mc:Ignorable="w14 w15 w16se w16cid">
+<w:styles xmlns:mc="http://schemas.openxmlformats.org/markup-compatibility/2006" xmlns:r="http://schemas.openxmlformats.org/officeDocument/2006/relationships" xmlns:w="http://schemas.openxmlformats.org/wordprocessingml/2006/main" xmlns:w14="http://schemas.microsoft.com/office/word/2010/wordml" xmlns:w15="http://schemas.microsoft.com/office/word/2012/wordml" xmlns:w16cex="http://schemas.microsoft.com/office/word/2018/wordml/cex" xmlns:w16cid="http://schemas.microsoft.com/office/word/2016/wordml/cid" xmlns:w16="http://schemas.microsoft.com/office/word/2018/wordml" xmlns:w16se="http://schemas.microsoft.com/office/word/2015/wordml/symex" mc:Ignorable="w14 w15 w16se w16cid w16 w16cex">
   <w:docDefaults>
     <w:rPrDefault>
       <w:rPr>
@@ -7455,7 +7958,7 @@
 </file>
 
 <file path=word/glossary/webSettings.xml><?xml version="1.0" encoding="utf-8"?>
-<w:webSettings xmlns:mc="http://schemas.openxmlformats.org/markup-compatibility/2006" xmlns:r="http://schemas.openxmlformats.org/officeDocument/2006/relationships" xmlns:w="http://schemas.openxmlformats.org/wordprocessingml/2006/main" xmlns:w14="http://schemas.microsoft.com/office/word/2010/wordml" xmlns:w15="http://schemas.microsoft.com/office/word/2012/wordml" xmlns:w16cid="http://schemas.microsoft.com/office/word/2016/wordml/cid" xmlns:w16se="http://schemas.microsoft.com/office/word/2015/wordml/symex" mc:Ignorable="w14 w15 w16se w16cid">
+<w:webSettings xmlns:mc="http://schemas.openxmlformats.org/markup-compatibility/2006" xmlns:r="http://schemas.openxmlformats.org/officeDocument/2006/relationships" xmlns:w="http://schemas.openxmlformats.org/wordprocessingml/2006/main" xmlns:w14="http://schemas.microsoft.com/office/word/2010/wordml" xmlns:w15="http://schemas.microsoft.com/office/word/2012/wordml" xmlns:w16cex="http://schemas.microsoft.com/office/word/2018/wordml/cex" xmlns:w16cid="http://schemas.microsoft.com/office/word/2016/wordml/cid" xmlns:w16="http://schemas.microsoft.com/office/word/2018/wordml" xmlns:w16se="http://schemas.microsoft.com/office/word/2015/wordml/symex" mc:Ignorable="w14 w15 w16se w16cid w16 w16cex">
   <w:optimizeForBrowser/>
   <w:allowPNG/>
 </w:webSettings>
@@ -7664,7 +8167,7 @@
 
 <file path=customXml/item1.xml><?xml version="1.0" encoding="utf-8"?>
 <CoverPageProperties xmlns="http://schemas.microsoft.com/office/2006/coverPageProps">
-  <PublishDate>NOVEMBRO de 2019</PublishDate>
+  <PublishDate>Dezembro de 2019</PublishDate>
   <Abstract/>
   <CompanyAddress>Alameda Barão de Limeira, 539 – São Paulo/SP</CompanyAddress>
   <CompanyPhone/>
@@ -7703,7 +8206,7 @@
 </file>
 
 <file path=customXml/itemProps3.xml><?xml version="1.0" encoding="utf-8"?>
-<ds:datastoreItem xmlns:ds="http://schemas.openxmlformats.org/officeDocument/2006/customXml" ds:itemID="{A2356675-ED38-46DC-85DF-D99046762D91}">
+<ds:datastoreItem xmlns:ds="http://schemas.openxmlformats.org/officeDocument/2006/customXml" ds:itemID="{D885CAE3-6B7E-4CCE-B587-38AE74B3A121}">
   <ds:schemaRefs>
     <ds:schemaRef ds:uri="http://schemas.openxmlformats.org/officeDocument/2006/bibliography"/>
   </ds:schemaRefs>

</xml_diff>